<commit_message>
Got approval on figures, started adding writing back in
</commit_message>
<xml_diff>
--- a/MAGstravaganza_draft3.docx
+++ b/MAGstravaganza_draft3.docx
@@ -18,7 +18,55 @@
     </w:p>
     <w:p>
       <w:r>
-        <w:t>Alexandra M. Linz, Shaomei He, Samuel Schmitz, Sarah Stevens, Rex R. Malmstrom, Robin R. Rohwer, Joshua J. Hamilton, Karthik Anantharaman, Tijana Glavina del Rio, Stefan Bertilsson, Katherine D. McMahon</w:t>
+        <w:t xml:space="preserve">Alexandra M. Linz, </w:t>
+      </w:r>
+      <w:proofErr w:type="spellStart"/>
+      <w:r>
+        <w:t>Shaomei</w:t>
+      </w:r>
+      <w:proofErr w:type="spellEnd"/>
+      <w:r>
+        <w:t xml:space="preserve"> He, Samuel Schmitz, Sarah Stevens, Rex R. Malmstrom, Robin R. </w:t>
+      </w:r>
+      <w:proofErr w:type="spellStart"/>
+      <w:r>
+        <w:t>Rohwer</w:t>
+      </w:r>
+      <w:proofErr w:type="spellEnd"/>
+      <w:r>
+        <w:t xml:space="preserve">, Joshua J. Hamilton, Karthik </w:t>
+      </w:r>
+      <w:proofErr w:type="spellStart"/>
+      <w:r>
+        <w:t>Anantharaman</w:t>
+      </w:r>
+      <w:proofErr w:type="spellEnd"/>
+      <w:r>
+        <w:t xml:space="preserve">, </w:t>
+      </w:r>
+      <w:proofErr w:type="spellStart"/>
+      <w:r>
+        <w:t>Tijana</w:t>
+      </w:r>
+      <w:proofErr w:type="spellEnd"/>
+      <w:r>
+        <w:t xml:space="preserve"> </w:t>
+      </w:r>
+      <w:proofErr w:type="spellStart"/>
+      <w:r>
+        <w:t>Glavina</w:t>
+      </w:r>
+      <w:proofErr w:type="spellEnd"/>
+      <w:r>
+        <w:t xml:space="preserve"> del Rio, Stefan </w:t>
+      </w:r>
+      <w:proofErr w:type="spellStart"/>
+      <w:r>
+        <w:t>Bertilsson</w:t>
+      </w:r>
+      <w:proofErr w:type="spellEnd"/>
+      <w:r>
+        <w:t>, Katherine D. McMahon</w:t>
       </w:r>
     </w:p>
     <w:p>
@@ -120,7 +168,15 @@
         <w:fldChar w:fldCharType="end"/>
       </w:r>
       <w:r>
-        <w:t xml:space="preserve">. These MAGs range in completeness from 50 to 99% complete, and passed quality checks for contamination using CheckM </w:t>
+        <w:t xml:space="preserve">. These MAGs range in completeness from 50 to 99% complete, and passed quality checks for contamination using </w:t>
+      </w:r>
+      <w:proofErr w:type="spellStart"/>
+      <w:r>
+        <w:t>CheckM</w:t>
+      </w:r>
+      <w:proofErr w:type="spellEnd"/>
+      <w:r>
+        <w:t xml:space="preserve"> </w:t>
       </w:r>
       <w:r>
         <w:fldChar w:fldCharType="begin" w:fldLock="1"/>
@@ -144,7 +200,21 @@
         <w:rPr>
           <w:highlight w:val="yellow"/>
         </w:rPr>
-        <w:t xml:space="preserve"> (supp table).</w:t>
+        <w:t xml:space="preserve"> (</w:t>
+      </w:r>
+      <w:proofErr w:type="spellStart"/>
+      <w:r>
+        <w:rPr>
+          <w:highlight w:val="yellow"/>
+        </w:rPr>
+        <w:t>supp</w:t>
+      </w:r>
+      <w:proofErr w:type="spellEnd"/>
+      <w:r>
+        <w:rPr>
+          <w:highlight w:val="yellow"/>
+        </w:rPr>
+        <w:t xml:space="preserve"> table).</w:t>
       </w:r>
       <w:r>
         <w:t xml:space="preserve"> Of the 205 MAGs, 102 were recovered from Lake Mendota, 31 were recovered from the epilimnion of Trout Bog, and 69 were recovered from the hypolimnion of Trout Bog. Several MAGs in the epilimnion and hypolimnion of Trout Bog appeared to be from the same population based on high average nucleotide identities </w:t>
@@ -153,10 +223,32 @@
         <w:rPr>
           <w:highlight w:val="yellow"/>
         </w:rPr>
-        <w:t>(supp table).</w:t>
-      </w:r>
-      <w:r>
-        <w:t xml:space="preserve"> The phylogenetic distribution of MAGs was consistent with the classifications of 16S ribosomal rRNA gene amplicon sequencing results (Figure 1). These results are consistent with other 16S-based studies in these sites </w:t>
+        <w:t>(</w:t>
+      </w:r>
+      <w:proofErr w:type="spellStart"/>
+      <w:r>
+        <w:rPr>
+          <w:highlight w:val="yellow"/>
+        </w:rPr>
+        <w:t>supp</w:t>
+      </w:r>
+      <w:proofErr w:type="spellEnd"/>
+      <w:r>
+        <w:rPr>
+          <w:highlight w:val="yellow"/>
+        </w:rPr>
+        <w:t xml:space="preserve"> table).</w:t>
+      </w:r>
+      <w:r>
+        <w:t xml:space="preserve"> The phylogenetic distribution of MAGs was consistent with the classifications of 16S ribosomal </w:t>
+      </w:r>
+      <w:proofErr w:type="spellStart"/>
+      <w:r>
+        <w:t>rRNA</w:t>
+      </w:r>
+      <w:proofErr w:type="spellEnd"/>
+      <w:r>
+        <w:t xml:space="preserve"> gene amplicon sequencing results (Figure 1). These results are consistent with other 16S-based studies in these sites </w:t>
       </w:r>
       <w:r>
         <w:fldChar w:fldCharType="begin" w:fldLock="1"/>
@@ -183,12 +275,28 @@
     <w:p/>
     <w:p>
       <w:r>
-        <w:t>&lt;Fig 1a Barchart of MAG phyla&gt;</w:t>
-      </w:r>
-    </w:p>
-    <w:p>
-      <w:r>
-        <w:t>&lt;Fig 2b Barchart of 16S phyla&gt;</w:t>
+        <w:t xml:space="preserve">&lt;Fig 1a </w:t>
+      </w:r>
+      <w:proofErr w:type="spellStart"/>
+      <w:r>
+        <w:t>Barchart</w:t>
+      </w:r>
+      <w:proofErr w:type="spellEnd"/>
+      <w:r>
+        <w:t xml:space="preserve"> of MAG phyla&gt;</w:t>
+      </w:r>
+    </w:p>
+    <w:p>
+      <w:r>
+        <w:t xml:space="preserve">&lt;Fig 2b </w:t>
+      </w:r>
+      <w:proofErr w:type="spellStart"/>
+      <w:r>
+        <w:t>Barchart</w:t>
+      </w:r>
+      <w:proofErr w:type="spellEnd"/>
+      <w:r>
+        <w:t xml:space="preserve"> of 16S phyla&gt;</w:t>
       </w:r>
     </w:p>
     <w:p>
@@ -212,7 +320,23 @@
           <w:rFonts w:cs="Times New Roman"/>
           <w:szCs w:val="24"/>
         </w:rPr>
-        <w:t xml:space="preserve">The taxonomic classifications of MAGs (A) reflect the community composition observed via 16S rRNA ribosomal amplicon sequencing (B). </w:t>
+        <w:t xml:space="preserve">The taxonomic classifications of MAGs (A) reflect the community composition observed via 16S </w:t>
+      </w:r>
+      <w:proofErr w:type="spellStart"/>
+      <w:r>
+        <w:rPr>
+          <w:rFonts w:cs="Times New Roman"/>
+          <w:szCs w:val="24"/>
+        </w:rPr>
+        <w:t>rRNA</w:t>
+      </w:r>
+      <w:proofErr w:type="spellEnd"/>
+      <w:r>
+        <w:rPr>
+          <w:rFonts w:cs="Times New Roman"/>
+          <w:szCs w:val="24"/>
+        </w:rPr>
+        <w:t xml:space="preserve"> ribosomal amplicon sequencing (B). </w:t>
       </w:r>
     </w:p>
     <w:p>
@@ -236,14 +360,840 @@
         <w:t>Photosynthesis and Carbon Fixation</w:t>
       </w:r>
     </w:p>
+    <w:p>
+      <w:r>
+        <w:t>Primary production is a critical component of the carbon cycle in lakes. Therefore, we looked at potential routes of primary production within the microbial community, expecting to find differences between our two ecosystems.</w:t>
+      </w:r>
+      <w:r>
+        <w:t xml:space="preserve"> </w:t>
+      </w:r>
+      <w:r>
+        <w:t xml:space="preserve">In Lake Mendota, MAGs classified as Cyanobacteria comprised </w:t>
+      </w:r>
+      <w:proofErr w:type="gramStart"/>
+      <w:r>
+        <w:t>the majority of</w:t>
+      </w:r>
+      <w:proofErr w:type="gramEnd"/>
+      <w:r>
+        <w:t xml:space="preserve"> photoautotrophs in the dataset. These populations contained genes encoding enzymes in the Calvin-Benson-</w:t>
+      </w:r>
+      <w:proofErr w:type="spellStart"/>
+      <w:r>
+        <w:t>Bassham</w:t>
+      </w:r>
+      <w:proofErr w:type="spellEnd"/>
+      <w:r>
+        <w:t xml:space="preserve"> (CBB) </w:t>
+      </w:r>
+      <w:r>
+        <w:t>pathway</w:t>
+      </w:r>
+      <w:r>
+        <w:t xml:space="preserve">. In Trout Bog, genomes appearing to be from photoautotrophic organisms were classified as </w:t>
+      </w:r>
+      <w:proofErr w:type="spellStart"/>
+      <w:r>
+        <w:rPr>
+          <w:i/>
+        </w:rPr>
+        <w:t>Chlorobium</w:t>
+      </w:r>
+      <w:proofErr w:type="spellEnd"/>
+      <w:r>
+        <w:rPr>
+          <w:i/>
+        </w:rPr>
+        <w:t xml:space="preserve"> </w:t>
+      </w:r>
+      <w:proofErr w:type="spellStart"/>
+      <w:r>
+        <w:rPr>
+          <w:i/>
+        </w:rPr>
+        <w:t>clathratiforme</w:t>
+      </w:r>
+      <w:proofErr w:type="spellEnd"/>
+      <w:r>
+        <w:t xml:space="preserve">, a species of </w:t>
+      </w:r>
+      <w:proofErr w:type="spellStart"/>
+      <w:r>
+        <w:t>Chlorobiales</w:t>
+      </w:r>
+      <w:proofErr w:type="spellEnd"/>
+      <w:r>
+        <w:t xml:space="preserve"> widespread in </w:t>
+      </w:r>
+      <w:proofErr w:type="spellStart"/>
+      <w:r>
+        <w:t>humic</w:t>
+      </w:r>
+      <w:proofErr w:type="spellEnd"/>
+      <w:r>
+        <w:t xml:space="preserve"> lakes </w:t>
+      </w:r>
+      <w:r>
+        <w:fldChar w:fldCharType="begin" w:fldLock="1"/>
+      </w:r>
+      <w:r>
+        <w:instrText>ADDIN CSL_CITATION { "citationItems" : [ { "id" : "ITEM-1", "itemData" : { "DOI" : "10.3354/ame01620", "author" : [ { "dropping-particle" : "", "family" : "Karhunen", "given" : "Jatta", "non-dropping-particle" : "", "parse-names" : false, "suffix" : "" }, { "dropping-particle" : "", "family" : "Arvola", "given" : "Lauri", "non-dropping-particle" : "", "parse-names" : false, "suffix" : "" }, { "dropping-particle" : "", "family" : "Peura", "given" : "Sari", "non-dropping-particle" : "", "parse-names" : false, "suffix" : "" }, { "dropping-particle" : "", "family" : "Tiirola", "given" : "Marja", "non-dropping-particle" : "", "parse-names" : false, "suffix" : "" } ], "container-title" : "Aquatic Microbial Ecology", "id" : "ITEM-1", "issued" : { "date-parts" : [ [ "2013" ] ] }, "page" : "267-272", "title" : "Green sulphur bacteria as a component of the photosynthetic plankton community in small dimictic humic lakes with an anoxic hypolimnion", "type" : "article-journal", "volume" : "68" }, "uris" : [ "http://www.mendeley.com/documents/?uuid=b36542e5-e561-4ec2-8051-4902afb47289" ] } ], "mendeley" : { "formattedCitation" : "(Karhunen et al. 2013)", "plainTextFormattedCitation" : "(Karhunen et al. 2013)", "previouslyFormattedCitation" : "(Karhunen et al. 2013)" }, "properties" : { "noteIndex" : 2 }, "schema" : "https://github.com/citation-style-language/schema/raw/master/csl-citation.json" }</w:instrText>
+      </w:r>
+      <w:r>
+        <w:fldChar w:fldCharType="separate"/>
+      </w:r>
+      <w:r>
+        <w:rPr>
+          <w:noProof/>
+        </w:rPr>
+        <w:t>(Karhunen et al. 2013)</w:t>
+      </w:r>
+      <w:r>
+        <w:fldChar w:fldCharType="end"/>
+      </w:r>
+      <w:r>
+        <w:t xml:space="preserve">. </w:t>
+      </w:r>
+      <w:r>
+        <w:t>The</w:t>
+      </w:r>
+      <w:r>
+        <w:t xml:space="preserve"> </w:t>
+      </w:r>
+      <w:proofErr w:type="spellStart"/>
+      <w:r>
+        <w:t>Chlorobiales</w:t>
+      </w:r>
+      <w:proofErr w:type="spellEnd"/>
+      <w:r>
+        <w:t xml:space="preserve"> MAGs in Trout Bog contained genes encoding citrate lyase and other  key enzymes in the reductive TCA cycle, an alternative carbon fixation method to the CBB pathway commonly found in green sulfur bacteria </w:t>
+      </w:r>
+      <w:r>
+        <w:fldChar w:fldCharType="begin" w:fldLock="1"/>
+      </w:r>
+      <w:r>
+        <w:instrText>ADDIN CSL_CITATION { "citationItems" : [ { "id" : "ITEM-1", "itemData" : { "DOI" : "10.1074/jbc.M110.157834", "ISBN" : "1083-351X (Electronic)\r0021-9258 (Linking)", "ISSN" : "00219258", "PMID" : "20650900", "abstract" : "The anoxygenic green sulfur bacteria (GSBs) assimilate CO(2) autotrophically through the reductive (reverse) tricarboxylic acid (RTCA) cycle. Some organic carbon sources, such as acetate and pyruvate, can be assimilated during the phototrophic growth of the GSBs, in the presence of CO(2) or HCO(3)(-). It has not been established why the inorganic carbonis required for incorporating organic carbon for growth and how the organic carbons are assimilated. In this report, we probed carbon flux during autotrophic and mixotrophic growth of the GSB Chlorobaculum tepidum. Our data indicate the following: (a) the RTCA cycle is active during autotrophic and mixotrophic growth; (b) the flux from pyruvate to acetyl-CoA is very low and acetyl-CoA is synthesized through the RTCA cycle and acetate assimilation; (c) pyruvate is largely assimilated through the RTCA cycle; and (d) acetate can be assimilated via both of the RTCA as well as the oxidative (forward) TCA (OTCA) cycle. The OTCA cycle revealed herein may explain better cell growth during mixotrophic growth with acetate, as energy is generated through the OTCA cycle. Furthermore, the genes specific for the OTCA cycle are either absent or down-regulated during phototrophic growth, implying that the OTCA cycle is not complete, and CO(2) is required for the RTCA cycle to produce metabolites in the TCA cycle. Moreover, CO(2) is essential for assimilating acetate and pyruvate through the CO(2)-anaplerotic pathway and pyruvate synthesis from acetyl-CoA.", "author" : [ { "dropping-particle" : "", "family" : "Tang", "given" : "Kuo Hsiang", "non-dropping-particle" : "", "parse-names" : false, "suffix" : "" }, { "dropping-particle" : "", "family" : "Blankenship", "given" : "Robert E.", "non-dropping-particle" : "", "parse-names" : false, "suffix" : "" } ], "container-title" : "Journal of Biological Chemistry", "id" : "ITEM-1", "issue" : "46", "issued" : { "date-parts" : [ [ "2010" ] ] }, "page" : "35848-35854", "title" : "Both forward and reverse TCA cycles operate in green sulfur bacteria", "type" : "article-journal", "volume" : "285" }, "uris" : [ "http://www.mendeley.com/documents/?uuid=d19d80fe-8556-4ea4-8dfa-402f649d0989" ] }, { "id" : "ITEM-2", "itemData" : { "DOI" : "10.1046/j.1432-1327.2002.02849.x", "ISBN" : "0014-2956 (Print)\\r0014-2956 (Linking)", "ISSN" : "00142956", "PMID" : "11952794", "abstract" : "Isocitrate dehydrogenase (IDH) catalyzes the reversible conversion between isocitrate and 2-oxoglutarate accompanied by decarboxylation/carboxylation and oxidoreduction of NAD(P)+ cofactor. While this enzyme has been well studied as a catabolic enzyme in the tricarboxylic acid (TCA) cycle, here we have characterized NADP-dependent IDH from Chlorobium limicola, a green sulfur bacterium that fixes CO2 through the reductive tricarboxylic acid (RTCA) cycle, focusing on the CO2-fixation ability of the enzyme. The gene encoding Cl-IDH consisted of 2226 bp, corresponding to a polypeptide of 742 amino acid residues. The primary structure and the size of the recombinant protein indicated that Cl-IDH was a monomeric enzyme of 80 kDa distinct from the dimeric NADP-dependent IDHs predominantly found in bacteria or eukaryotic mitochondria. Apparent Michaelis constants for isocitrate (45 +/- 13 microm) and NADP+ (27 +/- 10 microm) were much smaller than those for 2-oxoglutarate (1.1 +/- 0.5 mm) and CO2 (1.3 +/- 0.3 mm). No significant differences in kinetic properties were observed between Cl-IDH and the dimeric, NADP-dependent IDH from Saccharomyces cerevisiae (Sc-IDH) at the optimum pH of each enzyme. However, in contrast to the 20% activity of Sc-IDH toward carboxylation as compared with that toward decarboxylation at pH 7.0, the activities of Cl-IDH for both directions were almost equivalent at this pH, suggesting a more favorable property of Cl-IDH than Sc-IDH as a CO2-fixation enzyme under physiological pH. Furthermore, we found that among various intermediates, oxaloacetate was a competitive inhibitor (K(i) = 0.35 +/- 0.04 mm) for 2-oxoglutarate in the carboxylation reaction by Cl-IDH, a feature not found in Sc-IDH.", "author" : [ { "dropping-particle" : "", "family" : "Kanao", "given" : "Tadayoshi", "non-dropping-particle" : "", "parse-names" : false, "suffix" : "" }, { "dropping-particle" : "", "family" : "Kawamura", "given" : "Mineko", "non-dropping-particle" : "", "parse-names" : false, "suffix" : "" }, { "dropping-particle" : "", "family" : "Fukui", "given" : "Toshiaki", "non-dropping-particle" : "", "parse-names" : false, "suffix" : "" }, { "dropping-particle" : "", "family" : "Atomi", "given" : "Haruyuki", "non-dropping-particle" : "", "parse-names" : false, "suffix" : "" }, { "dropping-particle" : "", "family" : "Imanaka", "given" : "Tadayuki", "non-dropping-particle" : "", "parse-names" : false, "suffix" : "" } ], "container-title" : "European Journal of Biochemistry", "id" : "ITEM-2", "issue" : "7", "issued" : { "date-parts" : [ [ "2002" ] ] }, "page" : "1926-1931", "title" : "Characterization of isocitrate dehydrogenase from the green sulfur bacterium chlorobium limicola: A carbon dioxide-fixing enzyme in the reductive tricarboxylic acid cycle", "type" : "article-journal", "volume" : "269" }, "uris" : [ "http://www.mendeley.com/documents/?uuid=b41b3ac8-7c34-4734-afd7-d0fa0347eeeb" ] } ], "mendeley" : { "formattedCitation" : "(Kanao et al. 2002; Tang and Blankenship 2010)", "plainTextFormattedCitation" : "(Kanao et al. 2002; Tang and Blankenship 2010)", "previouslyFormattedCitation" : "(Kanao et al. 2002; Tang and Blankenship 2010)" }, "properties" : { "noteIndex" : 2 }, "schema" : "https://github.com/citation-style-language/schema/raw/master/csl-citation.json" }</w:instrText>
+      </w:r>
+      <w:r>
+        <w:fldChar w:fldCharType="separate"/>
+      </w:r>
+      <w:r>
+        <w:rPr>
+          <w:noProof/>
+        </w:rPr>
+        <w:t>(Kanao et al. 2002; Tang and Blankenship 2010)</w:t>
+      </w:r>
+      <w:r>
+        <w:fldChar w:fldCharType="end"/>
+      </w:r>
+      <w:r>
+        <w:t xml:space="preserve">. The primary producers Cyanobacteria and </w:t>
+      </w:r>
+      <w:proofErr w:type="spellStart"/>
+      <w:r>
+        <w:t>Chlorobiales</w:t>
+      </w:r>
+      <w:proofErr w:type="spellEnd"/>
+      <w:r>
+        <w:t xml:space="preserve"> seem to perform similar ecosystem functions, such as nitrogen and carbon fixation, in their respective lakes; however, oxygen availability drives both the type of microbe acting in this role and the pathways that it uses for primary production.</w:t>
+      </w:r>
+    </w:p>
+    <w:p>
+      <w:r>
+        <w:t>Marker</w:t>
+      </w:r>
+      <w:r>
+        <w:t xml:space="preserve"> genes for </w:t>
+      </w:r>
+      <w:proofErr w:type="spellStart"/>
+      <w:r>
+        <w:t>anoxygenic</w:t>
+      </w:r>
+      <w:proofErr w:type="spellEnd"/>
+      <w:r>
+        <w:t xml:space="preserve"> photosynthesis were identified in several other MAGs of </w:t>
+      </w:r>
+      <w:proofErr w:type="spellStart"/>
+      <w:r>
+        <w:t>Burkholderiales</w:t>
+      </w:r>
+      <w:proofErr w:type="spellEnd"/>
+      <w:r>
+        <w:t xml:space="preserve"> from both lakes (classified as groups such as </w:t>
+      </w:r>
+      <w:proofErr w:type="spellStart"/>
+      <w:r>
+        <w:rPr>
+          <w:i/>
+        </w:rPr>
+        <w:t>Polynucleobacter</w:t>
+      </w:r>
+      <w:proofErr w:type="spellEnd"/>
+      <w:r>
+        <w:rPr>
+          <w:i/>
+        </w:rPr>
+        <w:t xml:space="preserve"> </w:t>
+      </w:r>
+      <w:proofErr w:type="spellStart"/>
+      <w:r>
+        <w:rPr>
+          <w:i/>
+        </w:rPr>
+        <w:t>necessarius</w:t>
+      </w:r>
+      <w:proofErr w:type="spellEnd"/>
+      <w:r>
+        <w:t xml:space="preserve">, </w:t>
+      </w:r>
+      <w:proofErr w:type="spellStart"/>
+      <w:r>
+        <w:rPr>
+          <w:i/>
+        </w:rPr>
+        <w:t>Lautropia</w:t>
+      </w:r>
+      <w:proofErr w:type="spellEnd"/>
+      <w:r>
+        <w:t xml:space="preserve">, and </w:t>
+      </w:r>
+      <w:proofErr w:type="spellStart"/>
+      <w:r>
+        <w:rPr>
+          <w:i/>
+        </w:rPr>
+        <w:t>Albido</w:t>
+      </w:r>
+      <w:r>
+        <w:rPr>
+          <w:i/>
+        </w:rPr>
+        <w:t>ferax</w:t>
+      </w:r>
+      <w:proofErr w:type="spellEnd"/>
+      <w:r>
+        <w:t xml:space="preserve">) </w:t>
+      </w:r>
+      <w:r>
+        <w:fldChar w:fldCharType="begin" w:fldLock="1"/>
+      </w:r>
+      <w:r>
+        <w:instrText>ADDIN CSL_CITATION { "citationItems" : [ { "id" : "ITEM-1", "itemData" : { "DOI" : "10.1038/ismej.2011.84", "ISSN" : "1751-7362", "author" : [ { "dropping-particle" : "", "family" : "Martinez-Garcia", "given" : "Manuel", "non-dropping-particle" : "", "parse-names" : false, "suffix" : "" }, { "dropping-particle" : "", "family" : "Swan", "given" : "Brandon K", "non-dropping-particle" : "", "parse-names" : false, "suffix" : "" }, { "dropping-particle" : "", "family" : "Poulton", "given" : "Nicole J", "non-dropping-particle" : "", "parse-names" : false, "suffix" : "" }, { "dropping-particle" : "", "family" : "Gomez", "given" : "Monica Lluesma", "non-dropping-particle" : "", "parse-names" : false, "suffix" : "" }, { "dropping-particle" : "", "family" : "Masland", "given" : "Dashiell", "non-dropping-particle" : "", "parse-names" : false, "suffix" : "" }, { "dropping-particle" : "", "family" : "Sieracki", "given" : "Michael E", "non-dropping-particle" : "", "parse-names" : false, "suffix" : "" }, { "dropping-particle" : "", "family" : "Stepanauskas", "given" : "Ramunas", "non-dropping-particle" : "", "parse-names" : false, "suffix" : "" } ], "container-title" : "The ISME Journal", "id" : "ITEM-1", "issue" : "1", "issued" : { "date-parts" : [ [ "2012" ] ] }, "page" : "113-123", "publisher" : "Nature Publishing Group", "title" : "High-throughput single-cell sequencing identifies photoheterotrophs and chemoautotrophs in freshwater bacterioplankton", "type" : "article-journal", "volume" : "6" }, "uris" : [ "http://www.mendeley.com/documents/?uuid=81e2cf56-ebc1-4b68-ba9a-9b5e442b9063" ] } ], "mendeley" : { "formattedCitation" : "(Martinez-Garcia et al. 2012)", "plainTextFormattedCitation" : "(Martinez-Garcia et al. 2012)", "previouslyFormattedCitation" : "(Martinez-Garcia et al. 2012)" }, "properties" : { "noteIndex" : 3 }, "schema" : "https://github.com/citation-style-language/schema/raw/master/csl-citation.json" }</w:instrText>
+      </w:r>
+      <w:r>
+        <w:fldChar w:fldCharType="separate"/>
+      </w:r>
+      <w:r>
+        <w:rPr>
+          <w:noProof/>
+        </w:rPr>
+        <w:t>(Martinez-Garcia et al. 2012)</w:t>
+      </w:r>
+      <w:r>
+        <w:fldChar w:fldCharType="end"/>
+      </w:r>
+      <w:r>
+        <w:t xml:space="preserve">. </w:t>
+      </w:r>
+      <w:r>
+        <w:t xml:space="preserve">However, genes potentially encoding carbon fixation were identified in only one of these MAGs, sequenced from Lake Mendota and classified as </w:t>
+      </w:r>
+      <w:proofErr w:type="spellStart"/>
+      <w:r>
+        <w:t>Burkholderiales</w:t>
+      </w:r>
+      <w:proofErr w:type="spellEnd"/>
+      <w:r>
+        <w:t>.</w:t>
+      </w:r>
+    </w:p>
+    <w:p>
+      <w:r>
+        <w:t xml:space="preserve">Although eukaryotic genomes were not included in this analysis, eukaryotic algae are known photoautotrophs in both lakes </w:t>
+      </w:r>
+      <w:r>
+        <w:fldChar w:fldCharType="begin" w:fldLock="1"/>
+      </w:r>
+      <w:r>
+        <w:instrText>ADDIN CSL_CITATION { "citationItems" : [ { "id" : "ITEM-1", "itemData" : { "author" : [ { "dropping-particle" : "", "family" : "Descy", "given" : "Jean-Pierre", "non-dropping-particle" : "", "parse-names" : false, "suffix" : "" }, { "dropping-particle" : "", "family" : "Higgins", "given" : "Harry W", "non-dropping-particle" : "", "parse-names" : false, "suffix" : "" }, { "dropping-particle" : "", "family" : "Mackey", "given" : "Denis J", "non-dropping-particle" : "", "parse-names" : false, "suffix" : "" }, { "dropping-particle" : "", "family" : "Hurley", "given" : "James P", "non-dropping-particle" : "", "parse-names" : false, "suffix" : "" }, { "dropping-particle" : "", "family" : "Frost", "given" : "Thomas M", "non-dropping-particle" : "", "parse-names" : false, "suffix" : "" } ], "container-title" : "Journal of Phycology", "id" : "ITEM-1", "issued" : { "date-parts" : [ [ "2000" ] ] }, "page" : "274-286", "title" : "PIGMENT RATIOS AND PHYTOPLANKTON ASSESSMENT IN NORTHERN WISCONSIN LAKES", "type" : "article-journal", "volume" : "36" }, "uris" : [ "http://www.mendeley.com/documents/?uuid=1f0abc36-aece-4e99-bedc-2e625e13b9b0" ] }, { "id" : "ITEM-2", "itemData" : { "author" : [ { "dropping-particle" : "", "family" : "Hurley", "given" : "James P", "non-dropping-particle" : "", "parse-names" : false, "suffix" : "" }, { "dropping-particle" : "", "family" : "Armstrong", "given" : "David E", "non-dropping-particle" : "", "parse-names" : false, "suffix" : "" } ], "container-title" : "Limnology and Oceanography", "id" : "ITEM-2", "issue" : "2", "issued" : { "date-parts" : [ [ "1990" ] ] }, "page" : "384-398", "title" : "Fluxes and transformations of aquatic pigments in Lake Mendota , Wisconsin", "type" : "article-journal", "volume" : "35" }, "uris" : [ "http://www.mendeley.com/documents/?uuid=9afc50ef-900d-404b-9c82-c09179949d0e" ] } ], "mendeley" : { "formattedCitation" : "(Descy et al. 2000; Hurley and Armstrong 1990)", "plainTextFormattedCitation" : "(Descy et al. 2000; Hurley and Armstrong 1990)", "previouslyFormattedCitation" : "(Descy et al. 2000; Hurley and Armstrong 1990)" }, "properties" : { "noteIndex" : 3 }, "schema" : "https://github.com/citation-style-language/schema/raw/master/csl-citation.json" }</w:instrText>
+      </w:r>
+      <w:r>
+        <w:fldChar w:fldCharType="separate"/>
+      </w:r>
+      <w:r>
+        <w:rPr>
+          <w:noProof/>
+        </w:rPr>
+        <w:t>(Descy et al. 2000; Hurley and Armstrong 1990)</w:t>
+      </w:r>
+      <w:r>
+        <w:fldChar w:fldCharType="end"/>
+      </w:r>
+      <w:r>
+        <w:t xml:space="preserve"> Algae produce amino acids, carbohydrates, and carboxylic acids that fuel growth of the heterotrophic community </w:t>
+      </w:r>
+      <w:r>
+        <w:fldChar w:fldCharType="begin" w:fldLock="1"/>
+      </w:r>
+      <w:r>
+        <w:instrText>ADDIN CSL_CITATION { "citationItems" : [ { "id" : "ITEM-1", "itemData" : { "DOI" : "10.1038/ismej.2012.162", "ISSN" : "1751-7370", "PMID" : "23235289", "abstract" : "The substrate partitioning of sympatric populations of freshwater bacterioplankton was studied via microautoradiography and fluorescence in situ hybridization. Fourteen radiolabeled tracers were used to assess microbial acquisition spectra of low-molecular-weight (LMW) organic compounds. The most abundant group, ac1 Actinobacteria, were highly active in leucine, thymidine and glucose assimilation, whereas Alphaproteobacteria from the LD12 lineage (the freshwater sister clade of SAR11) only weakly incorporated these tracers, but exhibited a distinct preference for glutamine and glutamate. Different Bacteroidetes showed contrasting uptake patterns: Flavobacteriales did not incorporate significant amounts of any LMW compound, and Cyclobacteriaceae were clearly specialized on leucine, glucose and arginine. Betaproteobacteria represented the most active and versatile bacterioplankton fraction and &gt;90% of them could be assigned to eight species- to genus-like populations with contrasting substrate specialization. Limnohabitans sp. were the most abundant and active Betaproteobacteria, incorporating almost all tracers. While three closely related betaproteobacterial populations substantially differed in their uptake spectra, two more distantly related lineages had very similar preferences, and one population did not incorporate any tracer. The dominant phototrophic microorganism, the filamentous cyanobacterium Planktothrix rubescens, assimilated several substrates, whereas other (pico)cyanobacteria had no heterotrophic activity. The variable extent of specialization by the studied bacterial taxa on subsets of LMW compounds contrasts theoretical considerations about non-selective microbial substrate assimilation at oligotrophic conditions. This physiological niche separation might be one explanation for the coexistence of freshwater bacterioplankton species in a seemingly uniform environment.", "author" : [ { "dropping-particle" : "", "family" : "Salcher", "given" : "Michaela M", "non-dropping-particle" : "", "parse-names" : false, "suffix" : "" }, { "dropping-particle" : "", "family" : "Posch", "given" : "Thomas", "non-dropping-particle" : "", "parse-names" : false, "suffix" : "" }, { "dropping-particle" : "", "family" : "Pernthaler", "given" : "Jakob", "non-dropping-particle" : "", "parse-names" : false, "suffix" : "" } ], "container-title" : "Isme J", "id" : "ITEM-1", "issue" : "5", "issued" : { "date-parts" : [ [ "2013", "5" ] ] }, "note" : "How to do MAR-FISH:\n- Collect samples\n- Fix with formeldehyde for flow cytometry, with paraformaldehyde for CARD-FISH\n- construct 16S rRNA gene clone libraries\n- Design oligonucleotide probes for species or genus level\n- Determine species abundance using DAPI fluorescence and CARD-FISH\n- Order radiolabeled tracer compounds\n- Incubate samples with tracers at in situ temperatures, 2 hrs, in dark, in triplicate, with controls\n- Use scintillation counter to determine bulk uptake rates\n- Filter incubated sample and excite hybridized cells, look via microscopy", "page" : "896-907", "publisher" : "International Society for Microbial Ecology", "title" : "In situ substrate preferences of abundant bacterioplankton populations in a prealpine freshwater lake", "type" : "article-journal", "volume" : "7" }, "uris" : [ "http://www.mendeley.com/documents/?uuid=6bee7815-6aeb-47c8-ac0c-674a390ea5d9" ] } ], "mendeley" : { "formattedCitation" : "(Salcher, Posch, and Pernthaler 2013)", "plainTextFormattedCitation" : "(Salcher, Posch, and Pernthaler 2013)", "previouslyFormattedCitation" : "(Salcher, Posch, and Pernthaler 2013)" }, "properties" : { "noteIndex" : 2 }, "schema" : "https://github.com/citation-style-language/schema/raw/master/csl-citation.json" }</w:instrText>
+      </w:r>
+      <w:r>
+        <w:fldChar w:fldCharType="separate"/>
+      </w:r>
+      <w:r>
+        <w:rPr>
+          <w:noProof/>
+        </w:rPr>
+        <w:t>(Salcher, Posch, and Pernthaler 2013)</w:t>
+      </w:r>
+      <w:r>
+        <w:fldChar w:fldCharType="end"/>
+      </w:r>
+      <w:r>
+        <w:t xml:space="preserve">. </w:t>
+      </w:r>
+      <w:proofErr w:type="spellStart"/>
+      <w:r>
+        <w:t>We</w:t>
+      </w:r>
+      <w:r>
+        <w:t>observed</w:t>
+      </w:r>
+      <w:proofErr w:type="spellEnd"/>
+      <w:r>
+        <w:t xml:space="preserve"> many MAGs in both Lake Mendota and Trout Bog containing putative pathways for the degradation of carbohydrates such as glucose, galactose, maltose, rhamnose, mannose, and xylose, as well as other low molecular weight compounds such as glycolate and citrate. These compounds are all documented algal exudates in freshwater </w:t>
+      </w:r>
+      <w:r>
+        <w:fldChar w:fldCharType="begin" w:fldLock="1"/>
+      </w:r>
+      <w:r>
+        <w:instrText>ADDIN CSL_CITATION { "citationItems" : [ { "id" : "ITEM-1", "itemData" : { "DOI" : "10.1093/plankt/fbi043", "author" : [ { "dropping-particle" : "", "family" : "Giroldo", "given" : "Danilo", "non-dropping-particle" : "", "parse-names" : false, "suffix" : "" }, { "dropping-particle" : "", "family" : "Augusto", "given" : "Armando", "non-dropping-particle" : "", "parse-names" : false, "suffix" : "" }, { "dropping-particle" : "", "family" : "Vieira", "given" : "Henriques", "non-dropping-particle" : "", "parse-names" : false, "suffix" : "" } ], "container-title" : "Journal of Plankton Research", "id" : "ITEM-1", "issue" : "7", "issued" : { "date-parts" : [ [ "2005" ] ] }, "page" : "695-705", "title" : "Polymeric and free sugars released by three phytoplanktonic species from a freshwater tropical eutrophic reservoir", "type" : "article-journal", "volume" : "27" }, "uris" : [ "http://www.mendeley.com/documents/?uuid=78132178-1254-4197-9730-568885ba6cb3" ] }, { "id" : "ITEM-2", "itemData" : { "author" : [ { "dropping-particle" : "", "family" : "Juttner", "given" : "F", "non-dropping-particle" : "", "parse-names" : false, "suffix" : "" }, { "dropping-particle" : "", "family" : "Matuschek", "given" : "T", "non-dropping-particle" : "", "parse-names" : false, "suffix" : "" } ], "container-title" : "Water", "id" : "ITEM-2", "issued" : { "date-parts" : [ [ "1977" ] ] }, "page" : "251-255", "title" : "The Release of Low Molecular Weight Compounds by the Phytoplankton in an Eutrophic Lake", "type" : "article-journal", "volume" : "12" }, "uris" : [ "http://www.mendeley.com/documents/?uuid=47a46a18-e63f-46dc-ae25-f7ffbb5063bf" ] } ], "mendeley" : { "formattedCitation" : "(Giroldo, Augusto, and Vieira 2005; Juttner and Matuschek 1977)", "plainTextFormattedCitation" : "(Giroldo, Augusto, and Vieira 2005; Juttner and Matuschek 1977)", "previouslyFormattedCitation" : "(Giroldo, Augusto, and Vieira 2005; Juttner and Matuschek 1977)" }, "properties" : { "noteIndex" : 3 }, "schema" : "https://github.com/citation-style-language/schema/raw/master/csl-citation.json" }</w:instrText>
+      </w:r>
+      <w:r>
+        <w:fldChar w:fldCharType="separate"/>
+      </w:r>
+      <w:r>
+        <w:rPr>
+          <w:noProof/>
+        </w:rPr>
+        <w:t>(Giroldo, Augusto, and Vieira 2005; Juttner and Matuschek 1977)</w:t>
+      </w:r>
+      <w:r>
+        <w:fldChar w:fldCharType="end"/>
+      </w:r>
+      <w:r>
+        <w:t>.</w:t>
+      </w:r>
+    </w:p>
+    <w:p>
+      <w:r>
+        <w:t xml:space="preserve">Another form of harvesting sunlight for energy </w:t>
+      </w:r>
+      <w:r>
+        <w:t xml:space="preserve">in freshwater </w:t>
+      </w:r>
+      <w:r>
+        <w:t xml:space="preserve">is the use of light-activated proteins such as </w:t>
+      </w:r>
+      <w:proofErr w:type="spellStart"/>
+      <w:r>
+        <w:t>rhodopsins</w:t>
+      </w:r>
+      <w:proofErr w:type="spellEnd"/>
+      <w:r>
+        <w:t xml:space="preserve">. </w:t>
+      </w:r>
+      <w:proofErr w:type="spellStart"/>
+      <w:r>
+        <w:t>R</w:t>
+      </w:r>
+      <w:r>
+        <w:t>hodopsins</w:t>
+      </w:r>
+      <w:proofErr w:type="spellEnd"/>
+      <w:r>
+        <w:t xml:space="preserve"> were observed in many phylogenetically diverse MAGs in both Trout Bog and Lake Mendota, and will be the subject of further study </w:t>
+      </w:r>
+      <w:r>
+        <w:rPr>
+          <w:highlight w:val="yellow"/>
+        </w:rPr>
+        <w:t xml:space="preserve">(cite </w:t>
+      </w:r>
+      <w:proofErr w:type="spellStart"/>
+      <w:r>
+        <w:rPr>
+          <w:highlight w:val="yellow"/>
+        </w:rPr>
+        <w:t>Shaomei’s</w:t>
+      </w:r>
+      <w:proofErr w:type="spellEnd"/>
+      <w:r>
+        <w:rPr>
+          <w:highlight w:val="yellow"/>
+        </w:rPr>
+        <w:t xml:space="preserve"> preprint</w:t>
+      </w:r>
+      <w:r>
+        <w:rPr>
+          <w:highlight w:val="yellow"/>
+        </w:rPr>
+        <w:t xml:space="preserve"> when it comes out</w:t>
+      </w:r>
+      <w:r>
+        <w:rPr>
+          <w:highlight w:val="yellow"/>
+        </w:rPr>
+        <w:t>)</w:t>
+      </w:r>
+      <w:r>
+        <w:t xml:space="preserve">. </w:t>
+      </w:r>
+    </w:p>
+    <w:p>
+      <w:pPr>
+        <w:pStyle w:val="Heading2"/>
+      </w:pPr>
+      <w:r>
+        <w:t xml:space="preserve">Degradation of Aquatic and Terrestrial </w:t>
+      </w:r>
+      <w:commentRangeStart w:id="0"/>
+      <w:r>
+        <w:t>Carbon</w:t>
+      </w:r>
+      <w:commentRangeEnd w:id="0"/>
+      <w:r>
+        <w:rPr>
+          <w:rStyle w:val="CommentReference"/>
+          <w:rFonts w:ascii="Times New Roman" w:eastAsiaTheme="minorHAnsi" w:hAnsi="Times New Roman" w:cstheme="minorBidi"/>
+          <w:color w:val="auto"/>
+        </w:rPr>
+        <w:commentReference w:id="0"/>
+      </w:r>
+    </w:p>
+    <w:p>
+      <w:pPr>
+        <w:jc w:val="both"/>
+        <w:rPr>
+          <w:rFonts w:cs="Times New Roman"/>
+          <w:szCs w:val="24"/>
+        </w:rPr>
+      </w:pPr>
+      <w:r>
+        <w:rPr>
+          <w:rFonts w:cs="Times New Roman"/>
+          <w:szCs w:val="24"/>
+        </w:rPr>
+        <w:t>One important contrast in freshwater carbon cycling is the degradation of carbon produced in a lake (</w:t>
+      </w:r>
+      <w:proofErr w:type="spellStart"/>
+      <w:r>
+        <w:rPr>
+          <w:rFonts w:cs="Times New Roman"/>
+          <w:szCs w:val="24"/>
+        </w:rPr>
+        <w:t>autocthonous</w:t>
+      </w:r>
+      <w:proofErr w:type="spellEnd"/>
+      <w:r>
+        <w:rPr>
+          <w:rFonts w:cs="Times New Roman"/>
+          <w:szCs w:val="24"/>
+        </w:rPr>
+        <w:t>) versus terrestrially-derived carbon (</w:t>
+      </w:r>
+      <w:proofErr w:type="spellStart"/>
+      <w:r>
+        <w:rPr>
+          <w:rFonts w:cs="Times New Roman"/>
+          <w:szCs w:val="24"/>
+        </w:rPr>
+        <w:t>allocthonous</w:t>
+      </w:r>
+      <w:proofErr w:type="spellEnd"/>
+      <w:r>
+        <w:rPr>
+          <w:rFonts w:cs="Times New Roman"/>
+          <w:szCs w:val="24"/>
+        </w:rPr>
+        <w:t xml:space="preserve">). </w:t>
+      </w:r>
+      <w:r>
+        <w:rPr>
+          <w:rFonts w:cs="Times New Roman"/>
+          <w:szCs w:val="24"/>
+        </w:rPr>
+        <w:t xml:space="preserve">Because Lake Mendota and Trout Bog are surrounded by different landscapes, we expected to see differences in pathways for the degradation of </w:t>
+      </w:r>
+      <w:proofErr w:type="spellStart"/>
+      <w:r>
+        <w:rPr>
+          <w:rFonts w:cs="Times New Roman"/>
+          <w:szCs w:val="24"/>
+        </w:rPr>
+        <w:t>allocthonous</w:t>
+      </w:r>
+      <w:proofErr w:type="spellEnd"/>
+      <w:r>
+        <w:rPr>
+          <w:rFonts w:cs="Times New Roman"/>
+          <w:szCs w:val="24"/>
+        </w:rPr>
+        <w:t xml:space="preserve"> carbon but not in pathways for autochthonous carbon.</w:t>
+      </w:r>
+    </w:p>
+    <w:p>
+      <w:pPr>
+        <w:jc w:val="both"/>
+        <w:rPr>
+          <w:rFonts w:cs="Times New Roman"/>
+          <w:szCs w:val="24"/>
+        </w:rPr>
+      </w:pPr>
+      <w:r>
+        <w:rPr>
+          <w:rFonts w:cs="Times New Roman"/>
+          <w:szCs w:val="24"/>
+        </w:rPr>
+        <w:t xml:space="preserve">MAGs from </w:t>
+      </w:r>
+      <w:r>
+        <w:rPr>
+          <w:rFonts w:cs="Times New Roman"/>
+          <w:szCs w:val="24"/>
+        </w:rPr>
+        <w:t xml:space="preserve">multiply phyla in </w:t>
+      </w:r>
+      <w:r>
+        <w:rPr>
+          <w:rFonts w:cs="Times New Roman"/>
+          <w:szCs w:val="24"/>
+        </w:rPr>
+        <w:t xml:space="preserve">both lakes contained genes encoding pathways for the degradation of cellulose and aromatic compounds such as salicylate. </w:t>
+      </w:r>
+    </w:p>
+    <w:p>
+      <w:pPr>
+        <w:jc w:val="both"/>
+        <w:rPr>
+          <w:rFonts w:cs="Times New Roman"/>
+          <w:szCs w:val="24"/>
+        </w:rPr>
+      </w:pPr>
+      <w:r>
+        <w:rPr>
+          <w:rFonts w:cs="Times New Roman"/>
+          <w:szCs w:val="24"/>
+        </w:rPr>
+        <w:t xml:space="preserve">A type of autochthonous carbon degradation in freshwater is methylotrophy, the degradation of one carbon compounds such as methane, methanol, formaldehyde, or methylamines. Multiple </w:t>
+      </w:r>
+      <w:r>
+        <w:rPr>
+          <w:rFonts w:cs="Times New Roman"/>
+          <w:szCs w:val="24"/>
+        </w:rPr>
+        <w:lastRenderedPageBreak/>
+        <w:t xml:space="preserve">MAGs classified as well-studied methylotrophs </w:t>
+      </w:r>
+      <w:proofErr w:type="spellStart"/>
+      <w:r>
+        <w:rPr>
+          <w:rFonts w:cs="Times New Roman"/>
+          <w:szCs w:val="24"/>
+        </w:rPr>
+        <w:t>Methylococcales</w:t>
+      </w:r>
+      <w:proofErr w:type="spellEnd"/>
+      <w:r>
+        <w:rPr>
+          <w:rFonts w:cs="Times New Roman"/>
+          <w:szCs w:val="24"/>
+        </w:rPr>
+        <w:t xml:space="preserve"> (an aerobic methanotroph)  and </w:t>
+      </w:r>
+      <w:proofErr w:type="spellStart"/>
+      <w:r>
+        <w:rPr>
+          <w:rFonts w:cs="Times New Roman"/>
+          <w:szCs w:val="24"/>
+        </w:rPr>
+        <w:t>Methylophilaceae</w:t>
+      </w:r>
+      <w:proofErr w:type="spellEnd"/>
+      <w:r>
+        <w:rPr>
+          <w:rFonts w:cs="Times New Roman"/>
+          <w:szCs w:val="24"/>
+        </w:rPr>
+        <w:t xml:space="preserve"> (which likely degrades methanol and methylamines) containing genes for methylotrophic pathways were found in both lakes </w:t>
+      </w:r>
+      <w:r>
+        <w:rPr>
+          <w:rFonts w:cs="Times New Roman"/>
+          <w:szCs w:val="24"/>
+        </w:rPr>
+        <w:fldChar w:fldCharType="begin" w:fldLock="1"/>
+      </w:r>
+      <w:r>
+        <w:rPr>
+          <w:rFonts w:cs="Times New Roman"/>
+          <w:szCs w:val="24"/>
+        </w:rPr>
+        <w:instrText>ADDIN CSL_CITATION { "citationItems" : [ { "id" : "ITEM-1", "itemData" : { "DOI" : "10.1038/ismej.2015.55", "ISSN" : "1751-7362", "author" : [ { "dropping-particle" : "", "family" : "Salcher", "given" : "Michaela M", "non-dropping-particle" : "", "parse-names" : false, "suffix" : "" }, { "dropping-particle" : "", "family" : "Neuenschwander", "given" : "Stefan M", "non-dropping-particle" : "", "parse-names" : false, "suffix" : "" }, { "dropping-particle" : "", "family" : "Posch", "given" : "Thomas", "non-dropping-particle" : "", "parse-names" : false, "suffix" : "" }, { "dropping-particle" : "", "family" : "Pernthaler", "given" : "Jakob", "non-dropping-particle" : "", "parse-names" : false, "suffix" : "" } ], "container-title" : "The ISME Journal", "id" : "ITEM-1", "issued" : { "date-parts" : [ [ "2015" ] ] }, "page" : "1-12", "publisher" : "Nature Publishing Group", "title" : "The ecology of pelagic freshwater methylotrophs assessed by a high-resolution monitoring and isolation campaign", "type" : "article-journal" }, "uris" : [ "http://www.mendeley.com/documents/?uuid=3b44593e-f33f-416e-af95-2f7cb9aead1c" ] }, { "id" : "ITEM-2", "itemData" : { "DOI" : "10.1099/ijs.0.029165-0", "ISBN" : "1466-5034 (Electronic)\\r1466-5026 (Linking)", "ISSN" : "1466-5034", "PMID" : "21335496", "abstract" : "Phylogenetic positions, and genotypic and phenotypic characteristics of three novel methylotrophic isolates, strains 301(T), 30S and SIP3-4, from sediment of Lake Washington, Seattle, USA, are described. The strains were restricted facultative methylotrophs capable of growth on single carbon compounds (methylamine and methanol) in addition to a limited range of multicarbon compounds. All strains used the N-methylglutamate pathway for methylamine oxidation. Strain SIP3-4 possessed the canonical (MxaFI) methanol dehydrogenase, but strains 301(T) and 30S did not. All three strains used the ribulose monophosphate pathway for C1 assimilation. The major fatty acids in the three strains were C(16:0) and C(16:1)\u03c97c. The DNA G+C contents of strains 301(T) and SIP3-4 were 42.6 and 54.6 mol%, respectively. Based on 16S rRNA gene sequence phylogeny and the relevant phenotypic characteristics, strain SIP3-4 was assigned to the previously defined species Methylovorus glucosotrophus. Strains 301(T) and 30S were closely related to each other (100% 16S rRNA gene sequence similarity) and shared 96.6% 16S rRNA gene sequence similarity with a previously described isolate, Methylotenera mobilis JLW8(T). Based on significant genomic and phenotypic divergence with the latter, strains 301(T) and 30S represent a novel species within the genus Methylotenera, for which the name Methylotenera versatilis sp. nov. is proposed; the type strain is 301(T) (=VKM B-2679(T)=JCM 17579(T)). An emended description of the genus Methylotenera is provided.", "author" : [ { "dropping-particle" : "", "family" : "Kalyuzhnaya", "given" : "Marina G", "non-dropping-particle" : "", "parse-names" : false, "suffix" : "" }, { "dropping-particle" : "", "family" : "Beck", "given" : "David A C", "non-dropping-particle" : "", "parse-names" : false, "suffix" : "" }, { "dropping-particle" : "", "family" : "Vorobev", "given" : "Alexey", "non-dropping-particle" : "", "parse-names" : false, "suffix" : "" }, { "dropping-particle" : "", "family" : "Smalley", "given" : "Nicole", "non-dropping-particle" : "", "parse-names" : false, "suffix" : "" }, { "dropping-particle" : "", "family" : "Kunkel", "given" : "Dennis D", "non-dropping-particle" : "", "parse-names" : false, "suffix" : "" }, { "dropping-particle" : "", "family" : "Lidstrom", "given" : "Mary E", "non-dropping-particle" : "", "parse-names" : false, "suffix" : "" }, { "dropping-particle" : "", "family" : "Chistoserdova", "given" : "Ludmila", "non-dropping-particle" : "", "parse-names" : false, "suffix" : "" } ], "container-title" : "International journal of systematic and evolutionary microbiology", "id" : "ITEM-2", "issue" : "Pt 1", "issued" : { "date-parts" : [ [ "2012" ] ] }, "page" : "106-11", "title" : "Novel methylotrophic isolates from lake sediment, description of Methylotenera versatilis sp. nov. and emended description of the genus Methylotenera.", "type" : "article-journal", "volume" : "62" }, "uris" : [ "http://www.mendeley.com/documents/?uuid=55a775bc-6400-41fd-965f-3e058008a276" ] } ], "mendeley" : { "formattedCitation" : "(Kalyuzhnaya et al. 2012; Salcher et al. 2015)", "plainTextFormattedCitation" : "(Kalyuzhnaya et al. 2012; Salcher et al. 2015)", "previouslyFormattedCitation" : "(Kalyuzhnaya et al. 2012; Salcher et al. 2015)" }, "properties" : { "noteIndex" : 4 }, "schema" : "https://github.com/citation-style-language/schema/raw/master/csl-citation.json" }</w:instrText>
+      </w:r>
+      <w:r>
+        <w:rPr>
+          <w:rFonts w:cs="Times New Roman"/>
+          <w:szCs w:val="24"/>
+        </w:rPr>
+        <w:fldChar w:fldCharType="separate"/>
+      </w:r>
+      <w:r>
+        <w:rPr>
+          <w:rFonts w:cs="Times New Roman"/>
+          <w:noProof/>
+          <w:szCs w:val="24"/>
+        </w:rPr>
+        <w:t>(Kalyuzhnaya et al. 2012; Salcher et al. 2015)</w:t>
+      </w:r>
+      <w:r>
+        <w:rPr>
+          <w:rFonts w:cs="Times New Roman"/>
+          <w:szCs w:val="24"/>
+        </w:rPr>
+        <w:fldChar w:fldCharType="end"/>
+      </w:r>
+      <w:r>
+        <w:rPr>
+          <w:rFonts w:cs="Times New Roman"/>
+          <w:szCs w:val="24"/>
+        </w:rPr>
+        <w:t xml:space="preserve"> (Figure 3). Consistent with studies of related cultured isolates, MAGs belonging to </w:t>
+      </w:r>
+      <w:proofErr w:type="spellStart"/>
+      <w:r>
+        <w:rPr>
+          <w:rFonts w:cs="Times New Roman"/>
+          <w:szCs w:val="24"/>
+        </w:rPr>
+        <w:t>Methylococcales</w:t>
+      </w:r>
+      <w:proofErr w:type="spellEnd"/>
+      <w:r>
+        <w:rPr>
+          <w:rFonts w:cs="Times New Roman"/>
+          <w:szCs w:val="24"/>
+        </w:rPr>
+        <w:t xml:space="preserve"> often contained operons encoding nitrogen fixation </w:t>
+      </w:r>
+      <w:r>
+        <w:rPr>
+          <w:rFonts w:cs="Times New Roman"/>
+          <w:szCs w:val="24"/>
+        </w:rPr>
+        <w:fldChar w:fldCharType="begin" w:fldLock="1"/>
+      </w:r>
+      <w:r>
+        <w:rPr>
+          <w:rFonts w:cs="Times New Roman"/>
+          <w:szCs w:val="24"/>
+        </w:rPr>
+        <w:instrText>ADDIN CSL_CITATION { "citationItems" : [ { "id" : "ITEM-1", "itemData" : { "DOI" : "10.1099/mic.0.26585-0", "ISBN" : "1350-0872", "ISSN" : "13500872", "PMID" : "15133093", "abstract" : "The ability to utilize dinitrogen as a nitrogen source is an important phenotypic trait in most currently known methanotrophic bacteria (MB). This trait is especially important for acidophilic MB, which inhabit acidic oligotrophic environments, highly depleted in available nitrogen compounds. Phylogenetically, acidophilic MB are most closely related to heterotrophic dinitrogen-fixing bacteria of the genus BEIJERINCKIA: To further explore the phylogenetic linkage between these metabolically different organisms, the sequences of nifH and nifD gene fragments from acidophilic MB of the genera Methylocella and Methylocapsa, and from representatives of Beijerinckia, were determined. For reference, nifH and nifD sequences were also obtained from some type II MB of the alphaproteobacterial Methylosinus/Methylocystis group and from gammaproteobacterial type I MB. The trees constructed for the inferred amino acid sequences of nifH and nifD were highly congruent. The phylogenetic relationships among MB in the NifH and NifD trees also agreed well with the corresponding 16S rRNA-based phylogeny, except for two distinctive features. First, different methods used for phylogenetic analysis grouped the NifH and NifD sequences of strains of the gammaproteobacterial MB Methylococcus capsulatus within a clade mainly characterized by Alphaproteobacteria, including acidophilic MB and type II MB of the Methylosinus/Methylocystis group. From this and other genomic data from Methylococcus capsulatus Bath, it is proposed that an ancient event of lateral gene transfer was responsible for this aberrant branching. Second, the identity values of NifH and NifD sequences between Methylocapsa acidiphila B2 and representatives of Beijerinckia were clearly higher (98.5 and 96.6 %, respectively) than would be expected from their 16S rRNA-based relationships. Possibly, these two bacteria originated from a common acidophilic dinitrogen-fixing ancestor, and were subject to similar evolutionary pressure with regard to nitrogen acquisition. This interpretation is corroborated by the observation that, in contrast to most other diazotrophs, M. acidiphila B2 and Beijerinckia spp. are capable of active growth on nitrogen-free media under fully aerobic conditions.", "author" : [ { "dropping-particle" : "", "family" : "Dedysh", "given" : "Svetlana N.", "non-dropping-particle" : "", "parse-names" : false, "suffix" : "" }, { "dropping-particle" : "", "family" : "Ricke", "given" : "Peter", "non-dropping-particle" : "", "parse-names" : false, "suffix" : "" }, { "dropping-particle" : "", "family" : "Liesack", "given" : "Werner", "non-dropping-particle" : "", "parse-names" : false, "suffix" : "" } ], "container-title" : "Microbiology", "id" : "ITEM-1", "issue" : "5", "issued" : { "date-parts" : [ [ "2004" ] ] }, "page" : "1301-1313", "title" : "NifH and NifD phylogenies: An evolutionary basis for understanding nitrogen fixation capabilities of methanotrophic bacteria", "type" : "article-journal", "volume" : "150" }, "uris" : [ "http://www.mendeley.com/documents/?uuid=ccc2f435-0ea8-4403-8e34-41ad81a27cc0" ] } ], "mendeley" : { "formattedCitation" : "(Dedysh, Ricke, and Liesack 2004)", "plainTextFormattedCitation" : "(Dedysh, Ricke, and Liesack 2004)", "previouslyFormattedCitation" : "(Dedysh, Ricke, and Liesack 2004)" }, "properties" : { "noteIndex" : 4 }, "schema" : "https://github.com/citation-style-language/schema/raw/master/csl-citation.json" }</w:instrText>
+      </w:r>
+      <w:r>
+        <w:rPr>
+          <w:rFonts w:cs="Times New Roman"/>
+          <w:szCs w:val="24"/>
+        </w:rPr>
+        <w:fldChar w:fldCharType="separate"/>
+      </w:r>
+      <w:r>
+        <w:rPr>
+          <w:rFonts w:cs="Times New Roman"/>
+          <w:noProof/>
+          <w:szCs w:val="24"/>
+        </w:rPr>
+        <w:t>(Dedysh, Ricke, and Liesack 2004)</w:t>
+      </w:r>
+      <w:r>
+        <w:rPr>
+          <w:rFonts w:cs="Times New Roman"/>
+          <w:szCs w:val="24"/>
+        </w:rPr>
+        <w:fldChar w:fldCharType="end"/>
+      </w:r>
+      <w:r>
+        <w:rPr>
+          <w:rFonts w:cs="Times New Roman"/>
+          <w:szCs w:val="24"/>
+        </w:rPr>
+        <w:t xml:space="preserve">. Lake Mendota additionally had MAGs containing potential methylotrophs belonging to </w:t>
+      </w:r>
+      <w:proofErr w:type="spellStart"/>
+      <w:r>
+        <w:rPr>
+          <w:rFonts w:cs="Times New Roman"/>
+          <w:szCs w:val="24"/>
+        </w:rPr>
+        <w:t>Planctomyces</w:t>
+      </w:r>
+      <w:proofErr w:type="spellEnd"/>
+      <w:r>
+        <w:rPr>
+          <w:rFonts w:cs="Times New Roman"/>
+          <w:szCs w:val="24"/>
+        </w:rPr>
+        <w:t xml:space="preserve"> and </w:t>
+      </w:r>
+      <w:proofErr w:type="spellStart"/>
+      <w:r>
+        <w:rPr>
+          <w:rFonts w:cs="Times New Roman"/>
+          <w:szCs w:val="24"/>
+        </w:rPr>
+        <w:t>Rhodocyclaceae</w:t>
+      </w:r>
+      <w:proofErr w:type="spellEnd"/>
+      <w:r>
+        <w:rPr>
+          <w:rFonts w:cs="Times New Roman"/>
+          <w:szCs w:val="24"/>
+        </w:rPr>
+        <w:t xml:space="preserve">, while additional potential methylotrophs in Trout Bog included </w:t>
+      </w:r>
+      <w:proofErr w:type="spellStart"/>
+      <w:r>
+        <w:rPr>
+          <w:rFonts w:cs="Times New Roman"/>
+          <w:szCs w:val="24"/>
+        </w:rPr>
+        <w:t>Burkholderiales</w:t>
+      </w:r>
+      <w:proofErr w:type="spellEnd"/>
+      <w:r>
+        <w:rPr>
+          <w:rFonts w:cs="Times New Roman"/>
+          <w:szCs w:val="24"/>
+        </w:rPr>
+        <w:t xml:space="preserve">, </w:t>
+      </w:r>
+      <w:proofErr w:type="spellStart"/>
+      <w:r>
+        <w:rPr>
+          <w:rFonts w:cs="Times New Roman"/>
+          <w:szCs w:val="24"/>
+        </w:rPr>
+        <w:t>Rhizobiales</w:t>
+      </w:r>
+      <w:proofErr w:type="spellEnd"/>
+      <w:r>
+        <w:rPr>
+          <w:rFonts w:cs="Times New Roman"/>
+          <w:szCs w:val="24"/>
+        </w:rPr>
+        <w:t xml:space="preserve">, </w:t>
+      </w:r>
+      <w:proofErr w:type="spellStart"/>
+      <w:r>
+        <w:rPr>
+          <w:rFonts w:cs="Times New Roman"/>
+          <w:szCs w:val="24"/>
+        </w:rPr>
+        <w:t>Nitrosomonadales</w:t>
+      </w:r>
+      <w:proofErr w:type="spellEnd"/>
+      <w:r>
+        <w:rPr>
+          <w:rFonts w:cs="Times New Roman"/>
+          <w:szCs w:val="24"/>
+        </w:rPr>
+        <w:t xml:space="preserve">, </w:t>
+      </w:r>
+      <w:proofErr w:type="spellStart"/>
+      <w:r>
+        <w:rPr>
+          <w:rFonts w:cs="Times New Roman"/>
+          <w:szCs w:val="24"/>
+        </w:rPr>
+        <w:t>Geobacteraceae</w:t>
+      </w:r>
+      <w:proofErr w:type="spellEnd"/>
+      <w:r>
+        <w:rPr>
+          <w:rFonts w:cs="Times New Roman"/>
+          <w:szCs w:val="24"/>
+        </w:rPr>
+        <w:t xml:space="preserve">, and </w:t>
+      </w:r>
+      <w:proofErr w:type="spellStart"/>
+      <w:r>
+        <w:rPr>
+          <w:rFonts w:cs="Times New Roman"/>
+          <w:szCs w:val="24"/>
+        </w:rPr>
+        <w:t>Solirubrobacterales</w:t>
+      </w:r>
+      <w:proofErr w:type="spellEnd"/>
+      <w:r>
+        <w:rPr>
+          <w:rFonts w:cs="Times New Roman"/>
+          <w:szCs w:val="24"/>
+        </w:rPr>
+        <w:t xml:space="preserve">. </w:t>
+      </w:r>
+    </w:p>
+    <w:p>
+      <w:pPr>
+        <w:jc w:val="both"/>
+        <w:rPr>
+          <w:rFonts w:cs="Times New Roman"/>
+          <w:szCs w:val="24"/>
+        </w:rPr>
+      </w:pPr>
+      <w:r>
+        <w:rPr>
+          <w:rFonts w:cs="Times New Roman"/>
+          <w:szCs w:val="24"/>
+        </w:rPr>
+        <w:t xml:space="preserve">As previously mentioned, algal exudates are a major source of autochthonous carbon in freshwater. Genes encoding the pathways and transporters for degradation of amino acids and carbohydrates were widespread in MAGs from Lake Mendota and Trout Bog, as were genes encoding pathways for the degradation of chitin and its breakdown products, </w:t>
+      </w:r>
+      <w:proofErr w:type="spellStart"/>
+      <w:r>
+        <w:rPr>
+          <w:rFonts w:cs="Times New Roman"/>
+          <w:szCs w:val="24"/>
+        </w:rPr>
+        <w:t>chitobiose</w:t>
+      </w:r>
+      <w:proofErr w:type="spellEnd"/>
+      <w:r>
+        <w:rPr>
+          <w:rFonts w:cs="Times New Roman"/>
+          <w:szCs w:val="24"/>
+        </w:rPr>
+        <w:t xml:space="preserve"> and NAG</w:t>
+      </w:r>
+      <w:bookmarkStart w:id="1" w:name="_GoBack"/>
+      <w:bookmarkEnd w:id="1"/>
+      <w:r>
+        <w:rPr>
+          <w:rFonts w:cs="Times New Roman"/>
+          <w:szCs w:val="24"/>
+        </w:rPr>
+        <w:t xml:space="preserve">. </w:t>
+      </w:r>
+    </w:p>
     <w:p/>
+    <w:p/>
     <w:p>
       <w:r>
         <w:rPr>
           <w:noProof/>
         </w:rPr>
+        <w:lastRenderedPageBreak/>
         <w:drawing>
-          <wp:inline distT="0" distB="0" distL="0" distR="0">
+          <wp:inline distT="0" distB="0" distL="0" distR="0" wp14:anchorId="275BB91D" wp14:editId="04D966A1">
             <wp:extent cx="5366385" cy="6848475"/>
             <wp:effectExtent l="0" t="0" r="5715" b="9525"/>
             <wp:docPr id="1" name="Picture 1" descr="A screenshot of a cell phone&#10;&#10;Description generated with high confidence"/>
@@ -258,7 +1208,7 @@
                     <pic:cNvPicPr/>
                   </pic:nvPicPr>
                   <pic:blipFill rotWithShape="1">
-                    <a:blip r:embed="rId4">
+                    <a:blip r:embed="rId7">
                       <a:extLst>
                         <a:ext uri="{28A0092B-C50C-407E-A947-70E740481C1C}">
                           <a14:useLocalDpi xmlns:a14="http://schemas.microsoft.com/office/drawing/2010/main" val="0"/>
@@ -318,7 +1268,7 @@
         </w:rPr>
         <w:lastRenderedPageBreak/>
         <w:drawing>
-          <wp:anchor distT="0" distB="0" distL="114300" distR="114300" simplePos="0" relativeHeight="251658240" behindDoc="1" locked="0" layoutInCell="1" allowOverlap="1">
+          <wp:anchor distT="0" distB="0" distL="114300" distR="114300" simplePos="0" relativeHeight="251658240" behindDoc="1" locked="0" layoutInCell="1" allowOverlap="1" wp14:anchorId="2342E0D8" wp14:editId="57B87457">
             <wp:simplePos x="0" y="0"/>
             <wp:positionH relativeFrom="column">
               <wp:posOffset>-723900</wp:posOffset>
@@ -349,7 +1299,7 @@
                     <pic:cNvPicPr/>
                   </pic:nvPicPr>
                   <pic:blipFill>
-                    <a:blip r:embed="rId5">
+                    <a:blip r:embed="rId8">
                       <a:extLst>
                         <a:ext uri="{28A0092B-C50C-407E-A947-70E740481C1C}">
                           <a14:useLocalDpi xmlns:a14="http://schemas.microsoft.com/office/drawing/2010/main" val="0"/>
@@ -389,13 +1339,23 @@
         </w:rPr>
         <w:t xml:space="preserve">Figure 3. Methylotrophy in freshwater. </w:t>
       </w:r>
+      <w:proofErr w:type="spellStart"/>
       <w:r>
         <w:rPr>
           <w:rFonts w:cs="Times New Roman"/>
           <w:i/>
           <w:szCs w:val="24"/>
         </w:rPr>
-        <w:t xml:space="preserve">Methylococcaceae </w:t>
+        <w:t>Methylococcaceae</w:t>
+      </w:r>
+      <w:proofErr w:type="spellEnd"/>
+      <w:r>
+        <w:rPr>
+          <w:rFonts w:cs="Times New Roman"/>
+          <w:i/>
+          <w:szCs w:val="24"/>
+        </w:rPr>
+        <w:t xml:space="preserve"> </w:t>
       </w:r>
       <w:r>
         <w:rPr>
@@ -404,13 +1364,23 @@
         </w:rPr>
         <w:t xml:space="preserve">and </w:t>
       </w:r>
+      <w:proofErr w:type="spellStart"/>
       <w:r>
         <w:rPr>
           <w:rFonts w:cs="Times New Roman"/>
           <w:i/>
           <w:szCs w:val="24"/>
         </w:rPr>
-        <w:t xml:space="preserve">Methylotenera </w:t>
+        <w:t>Methylotenera</w:t>
+      </w:r>
+      <w:proofErr w:type="spellEnd"/>
+      <w:r>
+        <w:rPr>
+          <w:rFonts w:cs="Times New Roman"/>
+          <w:i/>
+          <w:szCs w:val="24"/>
+        </w:rPr>
+        <w:t xml:space="preserve"> </w:t>
       </w:r>
       <w:r>
         <w:rPr>
@@ -439,7 +1409,7 @@
         </w:rPr>
         <w:lastRenderedPageBreak/>
         <w:drawing>
-          <wp:anchor distT="0" distB="0" distL="114300" distR="114300" simplePos="0" relativeHeight="251659264" behindDoc="1" locked="0" layoutInCell="1" allowOverlap="1">
+          <wp:anchor distT="0" distB="0" distL="114300" distR="114300" simplePos="0" relativeHeight="251659264" behindDoc="1" locked="0" layoutInCell="1" allowOverlap="1" wp14:anchorId="5A541E72" wp14:editId="6820EA61">
             <wp:simplePos x="0" y="0"/>
             <wp:positionH relativeFrom="page">
               <wp:align>left</wp:align>
@@ -470,7 +1440,7 @@
                     <pic:cNvPicPr/>
                   </pic:nvPicPr>
                   <pic:blipFill>
-                    <a:blip r:embed="rId6">
+                    <a:blip r:embed="rId9">
                       <a:extLst>
                         <a:ext uri="{28A0092B-C50C-407E-A947-70E740481C1C}">
                           <a14:useLocalDpi xmlns:a14="http://schemas.microsoft.com/office/drawing/2010/main" val="0"/>
@@ -506,6 +1476,70 @@
         <w:t>Nitrogen Cycling</w:t>
       </w:r>
     </w:p>
+    <w:p/>
+    <w:p/>
+    <w:p/>
+    <w:p/>
+    <w:p>
+      <w:pPr>
+        <w:jc w:val="both"/>
+        <w:rPr>
+          <w:rFonts w:cs="Times New Roman"/>
+          <w:szCs w:val="24"/>
+        </w:rPr>
+      </w:pPr>
+      <w:r>
+        <w:rPr>
+          <w:rFonts w:cs="Times New Roman"/>
+          <w:szCs w:val="24"/>
+        </w:rPr>
+        <w:t>While carbon cycling was relatively similar between lakes, the drastically different concentrations of nitrogen</w:t>
+      </w:r>
+      <w:r>
+        <w:rPr>
+          <w:rFonts w:cs="Times New Roman"/>
+          <w:szCs w:val="24"/>
+        </w:rPr>
+        <w:t xml:space="preserve"> in Trout Bog versus Mendota le</w:t>
+      </w:r>
+      <w:r>
+        <w:rPr>
+          <w:rFonts w:cs="Times New Roman"/>
+          <w:szCs w:val="24"/>
+        </w:rPr>
+        <w:t xml:space="preserve">d us to hypothesize that steps in the water column nitrogen cycle may be altered between these two systems. One key difference was that in Mendota, very few MAGs had genes encoding nitrogen fixation, and they belong mainly to Cyanobacteria. Conversely, many MAGs in Trout Bog contained these genes, and they were in phylogenetically diverse populations. Genes annotated as nitrate and nitrite reductases, key enzymes in denitrification, were found in MAGs from both lakes. However, nitrate reductases were far less common than nitrite reductases in Lake Mendota (19 vs 53, respectively), and found primarily in Cyanobacteria. Genes annotated as ammonia monooxygenase were not found in MAGs from either lake, aside from the ammonia/methane monooxygenases found in MAGs classified as the methanotroph </w:t>
+      </w:r>
+      <w:proofErr w:type="spellStart"/>
+      <w:r>
+        <w:rPr>
+          <w:rFonts w:cs="Times New Roman"/>
+          <w:szCs w:val="24"/>
+        </w:rPr>
+        <w:t>Methylococcales</w:t>
+      </w:r>
+      <w:proofErr w:type="spellEnd"/>
+      <w:r>
+        <w:rPr>
+          <w:rFonts w:cs="Times New Roman"/>
+          <w:szCs w:val="24"/>
+        </w:rPr>
+        <w:t>, which are likely not involved in nitrogen cycling. No genes potentially encoding the anammox pathway were identified any of the MAGs. Genes encoding steps in the urea cycle or ammonia assimilation were found in nearly every MAG.</w:t>
+      </w:r>
+    </w:p>
+    <w:p>
+      <w:pPr>
+        <w:tabs>
+          <w:tab w:val="left" w:pos="1395"/>
+        </w:tabs>
+      </w:pPr>
+    </w:p>
+    <w:p/>
+    <w:p/>
+    <w:p/>
+    <w:p/>
+    <w:p/>
+    <w:p/>
+    <w:p/>
     <w:p>
       <w:pPr>
         <w:jc w:val="both"/>
@@ -522,9 +1556,8 @@
           <w:noProof/>
           <w:szCs w:val="24"/>
         </w:rPr>
-        <w:lastRenderedPageBreak/>
         <w:drawing>
-          <wp:inline distT="0" distB="0" distL="0" distR="0">
+          <wp:inline distT="0" distB="0" distL="0" distR="0" wp14:anchorId="51CC8BD1" wp14:editId="2F1C9F14">
             <wp:extent cx="5943600" cy="4648200"/>
             <wp:effectExtent l="0" t="0" r="0" b="0"/>
             <wp:docPr id="4" name="Picture 4" descr="A close up of a map&#10;&#10;Description generated with high confidence"/>
@@ -539,7 +1572,7 @@
                     <pic:cNvPicPr/>
                   </pic:nvPicPr>
                   <pic:blipFill>
-                    <a:blip r:embed="rId7">
+                    <a:blip r:embed="rId10">
                       <a:extLst>
                         <a:ext uri="{28A0092B-C50C-407E-A947-70E740481C1C}">
                           <a14:useLocalDpi xmlns:a14="http://schemas.microsoft.com/office/drawing/2010/main" val="0"/>
@@ -617,28 +1650,213 @@
         </w:rPr>
       </w:pPr>
     </w:p>
+    <w:p>
+      <w:r>
+        <w:rPr>
+          <w:noProof/>
+        </w:rPr>
+        <w:lastRenderedPageBreak/>
+        <w:drawing>
+          <wp:inline distT="0" distB="0" distL="0" distR="0" wp14:anchorId="780F870C" wp14:editId="06BCCDD3">
+            <wp:extent cx="6269141" cy="2981325"/>
+            <wp:effectExtent l="0" t="0" r="0" b="0"/>
+            <wp:docPr id="6" name="Picture 6" descr="A screenshot of a cell phone&#10;&#10;Description generated with high confidence"/>
+            <wp:cNvGraphicFramePr>
+              <a:graphicFrameLocks xmlns:a="http://schemas.openxmlformats.org/drawingml/2006/main" noChangeAspect="1"/>
+            </wp:cNvGraphicFramePr>
+            <a:graphic xmlns:a="http://schemas.openxmlformats.org/drawingml/2006/main">
+              <a:graphicData uri="http://schemas.openxmlformats.org/drawingml/2006/picture">
+                <pic:pic xmlns:pic="http://schemas.openxmlformats.org/drawingml/2006/picture">
+                  <pic:nvPicPr>
+                    <pic:cNvPr id="6" name="sulfur_quantification.png"/>
+                    <pic:cNvPicPr/>
+                  </pic:nvPicPr>
+                  <pic:blipFill rotWithShape="1">
+                    <a:blip r:embed="rId11">
+                      <a:extLst>
+                        <a:ext uri="{28A0092B-C50C-407E-A947-70E740481C1C}">
+                          <a14:useLocalDpi xmlns:a14="http://schemas.microsoft.com/office/drawing/2010/main" val="0"/>
+                        </a:ext>
+                      </a:extLst>
+                    </a:blip>
+                    <a:srcRect l="23077"/>
+                    <a:stretch/>
+                  </pic:blipFill>
+                  <pic:spPr bwMode="auto">
+                    <a:xfrm>
+                      <a:off x="0" y="0"/>
+                      <a:ext cx="6280904" cy="2986919"/>
+                    </a:xfrm>
+                    <a:prstGeom prst="rect">
+                      <a:avLst/>
+                    </a:prstGeom>
+                    <a:ln>
+                      <a:noFill/>
+                    </a:ln>
+                    <a:extLst>
+                      <a:ext uri="{53640926-AAD7-44D8-BBD7-CCE9431645EC}">
+                        <a14:shadowObscured xmlns:a14="http://schemas.microsoft.com/office/drawing/2010/main"/>
+                      </a:ext>
+                    </a:extLst>
+                  </pic:spPr>
+                </pic:pic>
+              </a:graphicData>
+            </a:graphic>
+          </wp:inline>
+        </w:drawing>
+      </w:r>
+    </w:p>
+    <w:p>
+      <w:pPr>
+        <w:rPr>
+          <w:b/>
+        </w:rPr>
+      </w:pPr>
+      <w:r>
+        <w:rPr>
+          <w:b/>
+        </w:rPr>
+        <w:t>Fig 4. Number of MAGs containing sulfur metabolism genes by lake</w:t>
+      </w:r>
+    </w:p>
+    <w:p>
+      <w:pPr>
+        <w:jc w:val="both"/>
+        <w:rPr>
+          <w:rFonts w:cs="Times New Roman"/>
+          <w:szCs w:val="24"/>
+        </w:rPr>
+      </w:pPr>
+      <w:r>
+        <w:rPr>
+          <w:rFonts w:cs="Times New Roman"/>
+          <w:szCs w:val="24"/>
+        </w:rPr>
+        <w:t>Sulfur cycling is again relatively similar between Trout Bog and Lake Mendota in broad functions, if not the taxa responsible. Assimilatory sulfates reduction (where sulfates are incorporated into cell components) was more common than dissimilatory sulfate reduction (where sulfate is used as a terminal electron acceptor and sulfide is expelled outside the cell) in both systems. More pathways for sulfide oxidation were found in Trout Bog than in Lake Mendota.</w:t>
+      </w:r>
+    </w:p>
+    <w:p>
+      <w:pPr>
+        <w:rPr>
+          <w:b/>
+        </w:rPr>
+      </w:pPr>
+    </w:p>
+    <w:p>
+      <w:pPr>
+        <w:pStyle w:val="Heading1"/>
+      </w:pPr>
+      <w:r>
+        <w:t>Unusual microbes</w:t>
+      </w:r>
+    </w:p>
     <w:p/>
-    <w:p>
-      <w:pPr>
-        <w:pStyle w:val="Heading1"/>
-      </w:pPr>
-      <w:r>
-        <w:t>Unusual microbes</w:t>
+    <w:p/>
+    <w:p>
+      <w:r>
+        <w:t xml:space="preserve">Although our primary goal was to use genome content to investigate differences in nutrient cycling between lakes, we recovered the genomes of unusual micro-organisms in this process and report their genome content here. One MAG from </w:t>
+      </w:r>
+      <w:proofErr w:type="spellStart"/>
+      <w:r>
+        <w:t>Elusimicrobiales</w:t>
+      </w:r>
+      <w:proofErr w:type="spellEnd"/>
+      <w:r>
+        <w:t xml:space="preserve"> was recovered from Trout Bog. While this genome is only 44% complete, we can propose that uses sugars such as </w:t>
+      </w:r>
+      <w:proofErr w:type="spellStart"/>
+      <w:r>
+        <w:t>maltooligosaccharides</w:t>
+      </w:r>
+      <w:proofErr w:type="spellEnd"/>
+      <w:r>
+        <w:t xml:space="preserve">, maltose, and arabinogalactan as a carbon source. This population of </w:t>
+      </w:r>
+      <w:proofErr w:type="spellStart"/>
+      <w:r>
+        <w:t>Elusimicrobiales</w:t>
+      </w:r>
+      <w:proofErr w:type="spellEnd"/>
+      <w:r>
+        <w:t xml:space="preserve"> reduces sulfate via the assimilatory pathway. It also contains one nitrogenase subunit, suggesting that it may be capable of fixing nitrogen.</w:t>
+      </w:r>
+    </w:p>
+    <w:p/>
+    <w:p>
+      <w:pPr>
+        <w:jc w:val="both"/>
+        <w:rPr>
+          <w:rFonts w:cs="Times New Roman"/>
+          <w:szCs w:val="24"/>
+        </w:rPr>
+      </w:pPr>
+      <w:r>
+        <w:rPr>
+          <w:rFonts w:cs="Times New Roman"/>
+          <w:szCs w:val="24"/>
+        </w:rPr>
+        <w:t xml:space="preserve">Thirteen MAGs classified as Planctomycetes were recovered from Lake Mendota. A significant number of metagenomics reads in Lake Mendota were also classified as Planctomycetes, suggesting that this is an abundant group. While some Planctomycetes isolates have been known to perform anammox or degrade one-carbon compounds, no genes encoding the enzymes necessary for this pathway were found in the Lake Mendota MAGs. The gene content of a </w:t>
+      </w:r>
+      <w:proofErr w:type="spellStart"/>
+      <w:r>
+        <w:rPr>
+          <w:rFonts w:cs="Times New Roman"/>
+          <w:szCs w:val="24"/>
+        </w:rPr>
+        <w:lastRenderedPageBreak/>
+        <w:t>Planctomyces</w:t>
+      </w:r>
+      <w:proofErr w:type="spellEnd"/>
+      <w:r>
+        <w:rPr>
+          <w:rFonts w:cs="Times New Roman"/>
+          <w:szCs w:val="24"/>
+        </w:rPr>
+        <w:t xml:space="preserve"> MAG from Trout Bog, however, suggested methylotrophy. The </w:t>
+      </w:r>
+      <w:proofErr w:type="spellStart"/>
+      <w:r>
+        <w:rPr>
+          <w:rFonts w:cs="Times New Roman"/>
+          <w:szCs w:val="24"/>
+        </w:rPr>
+        <w:t>Plantcomycetes</w:t>
+      </w:r>
+      <w:proofErr w:type="spellEnd"/>
+      <w:r>
+        <w:rPr>
+          <w:rFonts w:cs="Times New Roman"/>
+          <w:szCs w:val="24"/>
+        </w:rPr>
+        <w:t xml:space="preserve"> MAGs contained genes encoding glucoside hydrolases and sulfatase enzymes. These pathways could be used to break down complex polysaccharides, such as those produced by Cyanobacteria or eukaryotic algae. This suggests a new potential role for </w:t>
+      </w:r>
+      <w:proofErr w:type="spellStart"/>
+      <w:r>
+        <w:rPr>
+          <w:rFonts w:cs="Times New Roman"/>
+          <w:szCs w:val="24"/>
+        </w:rPr>
+        <w:t>Planctomyces</w:t>
+      </w:r>
+      <w:proofErr w:type="spellEnd"/>
+      <w:r>
+        <w:rPr>
+          <w:rFonts w:cs="Times New Roman"/>
+          <w:szCs w:val="24"/>
+        </w:rPr>
+        <w:t xml:space="preserve"> in freshwater as a specialist in polysaccharide degradation.</w:t>
       </w:r>
     </w:p>
     <w:p/>
     <w:p/>
     <w:p/>
-    <w:p/>
-    <w:p/>
     <w:p>
       <w:r>
         <w:rPr>
           <w:noProof/>
         </w:rPr>
-        <w:lastRenderedPageBreak/>
         <w:drawing>
-          <wp:anchor distT="0" distB="0" distL="114300" distR="114300" simplePos="0" relativeHeight="251660288" behindDoc="1" locked="0" layoutInCell="1" allowOverlap="1">
+          <wp:anchor distT="0" distB="0" distL="114300" distR="114300" simplePos="0" relativeHeight="251660288" behindDoc="1" locked="0" layoutInCell="1" allowOverlap="1" wp14:anchorId="1430D1E0" wp14:editId="2FF03706">
             <wp:simplePos x="0" y="0"/>
             <wp:positionH relativeFrom="margin">
               <wp:posOffset>76200</wp:posOffset>
@@ -669,7 +1887,7 @@
                     <pic:cNvPicPr/>
                   </pic:nvPicPr>
                   <pic:blipFill>
-                    <a:blip r:embed="rId8">
+                    <a:blip r:embed="rId12">
                       <a:extLst>
                         <a:ext uri="{28A0092B-C50C-407E-A947-70E740481C1C}">
                           <a14:useLocalDpi xmlns:a14="http://schemas.microsoft.com/office/drawing/2010/main" val="0"/>
@@ -719,24 +1937,23 @@
           <w:b/>
           <w:noProof/>
         </w:rPr>
+        <w:lastRenderedPageBreak/>
         <w:t xml:space="preserve">Figure 6B. Proposed functions of Planctomycetes in freshwater. </w:t>
       </w:r>
       <w:r>
         <w:rPr>
           <w:noProof/>
         </w:rPr>
-        <w:t>Observation of genes annotated as glycoside hydrolases and sulfatases suggest a role for Planctomycetes as polysaccharide degraders</w:t>
-      </w:r>
-      <w:bookmarkStart w:id="0" w:name="_GoBack"/>
-      <w:bookmarkEnd w:id="0"/>
-      <w:r>
-        <w:rPr>
-          <w:noProof/>
-        </w:rPr>
-        <w:t xml:space="preserve">. </w:t>
+        <w:t xml:space="preserve">Observation of genes annotated as glycoside hydrolases and sulfatases suggest a role for Planctomycetes as polysaccharide degraders. </w:t>
       </w:r>
     </w:p>
     <w:p/>
+    <w:p/>
+    <w:p>
+      <w:r>
+        <w:t>In conclusion…</w:t>
+      </w:r>
+    </w:p>
     <w:sectPr>
       <w:pgSz w:w="12240" w:h="15840"/>
       <w:pgMar w:top="1440" w:right="1440" w:bottom="1440" w:left="1440" w:header="720" w:footer="720" w:gutter="0"/>
@@ -745,6 +1962,68 @@
     </w:sectPr>
   </w:body>
 </w:document>
+</file>
+
+<file path=word/comments.xml><?xml version="1.0" encoding="utf-8"?>
+<w:comments xmlns:wpc="http://schemas.microsoft.com/office/word/2010/wordprocessingCanvas" xmlns:cx="http://schemas.microsoft.com/office/drawing/2014/chartex" xmlns:cx1="http://schemas.microsoft.com/office/drawing/2015/9/8/chartex" xmlns:cx2="http://schemas.microsoft.com/office/drawing/2015/10/21/chartex" xmlns:cx3="http://schemas.microsoft.com/office/drawing/2016/5/9/chartex" xmlns:cx4="http://schemas.microsoft.com/office/drawing/2016/5/10/chartex" xmlns:cx5="http://schemas.microsoft.com/office/drawing/2016/5/11/chartex" xmlns:cx6="http://schemas.microsoft.com/office/drawing/2016/5/12/chartex" xmlns:cx7="http://schemas.microsoft.com/office/drawing/2016/5/13/chartex" xmlns:cx8="http://schemas.microsoft.com/office/drawing/2016/5/14/chartex" xmlns:mc="http://schemas.openxmlformats.org/markup-compatibility/2006" xmlns:aink="http://schemas.microsoft.com/office/drawing/2016/ink" xmlns:am3d="http://schemas.microsoft.com/office/drawing/2017/model3d" xmlns:o="urn:schemas-microsoft-com:office:office" xmlns:r="http://schemas.openxmlformats.org/officeDocument/2006/relationships" xmlns:m="http://schemas.openxmlformats.org/officeDocument/2006/math" xmlns:v="urn:schemas-microsoft-com:vml" xmlns:wp14="http://schemas.microsoft.com/office/word/2010/wordprocessingDrawing" xmlns:wp="http://schemas.openxmlformats.org/drawingml/2006/wordprocessingDrawing" xmlns:w10="urn:schemas-microsoft-com:office:word" xmlns:w="http://schemas.openxmlformats.org/wordprocessingml/2006/main" xmlns:w14="http://schemas.microsoft.com/office/word/2010/wordml" xmlns:w15="http://schemas.microsoft.com/office/word/2012/wordml" xmlns:w16cid="http://schemas.microsoft.com/office/word/2016/wordml/cid" xmlns:w16se="http://schemas.microsoft.com/office/word/2015/wordml/symex" xmlns:wpg="http://schemas.microsoft.com/office/word/2010/wordprocessingGroup" xmlns:wpi="http://schemas.microsoft.com/office/word/2010/wordprocessingInk" xmlns:wne="http://schemas.microsoft.com/office/word/2006/wordml" xmlns:wps="http://schemas.microsoft.com/office/word/2010/wordprocessingShape" mc:Ignorable="w14 w15 w16se w16cid wp14">
+  <w:comment w:id="0" w:author="Alex" w:date="2017-10-19T15:49:00Z" w:initials="A">
+    <w:p>
+      <w:pPr>
+        <w:pStyle w:val="CommentText"/>
+      </w:pPr>
+      <w:r>
+        <w:rPr>
+          <w:rStyle w:val="CommentReference"/>
+        </w:rPr>
+        <w:annotationRef/>
+      </w:r>
+      <w:proofErr w:type="spellStart"/>
+      <w:r>
+        <w:t>Refreame</w:t>
+      </w:r>
+      <w:proofErr w:type="spellEnd"/>
+      <w:r>
+        <w:t xml:space="preserve"> because </w:t>
+      </w:r>
+      <w:proofErr w:type="spellStart"/>
+      <w:r>
+        <w:t>ic</w:t>
+      </w:r>
+      <w:proofErr w:type="spellEnd"/>
+      <w:r>
+        <w:t xml:space="preserve"> </w:t>
+      </w:r>
+      <w:proofErr w:type="spellStart"/>
+      <w:r>
+        <w:t>an’t</w:t>
+      </w:r>
+      <w:proofErr w:type="spellEnd"/>
+      <w:r>
+        <w:t xml:space="preserve"> really tell the difference</w:t>
+      </w:r>
+    </w:p>
+  </w:comment>
+</w:comments>
+</file>
+
+<file path=word/commentsExtended.xml><?xml version="1.0" encoding="utf-8"?>
+<w15:commentsEx xmlns:wpc="http://schemas.microsoft.com/office/word/2010/wordprocessingCanvas" xmlns:cx="http://schemas.microsoft.com/office/drawing/2014/chartex" xmlns:cx1="http://schemas.microsoft.com/office/drawing/2015/9/8/chartex" xmlns:cx2="http://schemas.microsoft.com/office/drawing/2015/10/21/chartex" xmlns:cx3="http://schemas.microsoft.com/office/drawing/2016/5/9/chartex" xmlns:cx4="http://schemas.microsoft.com/office/drawing/2016/5/10/chartex" xmlns:cx5="http://schemas.microsoft.com/office/drawing/2016/5/11/chartex" xmlns:cx6="http://schemas.microsoft.com/office/drawing/2016/5/12/chartex" xmlns:cx7="http://schemas.microsoft.com/office/drawing/2016/5/13/chartex" xmlns:cx8="http://schemas.microsoft.com/office/drawing/2016/5/14/chartex" xmlns:mc="http://schemas.openxmlformats.org/markup-compatibility/2006" xmlns:aink="http://schemas.microsoft.com/office/drawing/2016/ink" xmlns:am3d="http://schemas.microsoft.com/office/drawing/2017/model3d" xmlns:o="urn:schemas-microsoft-com:office:office" xmlns:r="http://schemas.openxmlformats.org/officeDocument/2006/relationships" xmlns:m="http://schemas.openxmlformats.org/officeDocument/2006/math" xmlns:v="urn:schemas-microsoft-com:vml" xmlns:wp14="http://schemas.microsoft.com/office/word/2010/wordprocessingDrawing" xmlns:wp="http://schemas.openxmlformats.org/drawingml/2006/wordprocessingDrawing" xmlns:w10="urn:schemas-microsoft-com:office:word" xmlns:w="http://schemas.openxmlformats.org/wordprocessingml/2006/main" xmlns:w14="http://schemas.microsoft.com/office/word/2010/wordml" xmlns:w15="http://schemas.microsoft.com/office/word/2012/wordml" xmlns:w16cid="http://schemas.microsoft.com/office/word/2016/wordml/cid" xmlns:w16se="http://schemas.microsoft.com/office/word/2015/wordml/symex" xmlns:wpg="http://schemas.microsoft.com/office/word/2010/wordprocessingGroup" xmlns:wpi="http://schemas.microsoft.com/office/word/2010/wordprocessingInk" xmlns:wne="http://schemas.microsoft.com/office/word/2006/wordml" xmlns:wps="http://schemas.microsoft.com/office/word/2010/wordprocessingShape" mc:Ignorable="w14 w15 w16se w16cid wp14">
+  <w15:commentEx w15:paraId="4C3DE10B" w15:done="0"/>
+</w15:commentsEx>
+</file>
+
+<file path=word/commentsIds.xml><?xml version="1.0" encoding="utf-8"?>
+<w16cid:commentsIds xmlns:wpc="http://schemas.microsoft.com/office/word/2010/wordprocessingCanvas" xmlns:cx="http://schemas.microsoft.com/office/drawing/2014/chartex" xmlns:cx1="http://schemas.microsoft.com/office/drawing/2015/9/8/chartex" xmlns:cx2="http://schemas.microsoft.com/office/drawing/2015/10/21/chartex" xmlns:cx3="http://schemas.microsoft.com/office/drawing/2016/5/9/chartex" xmlns:cx4="http://schemas.microsoft.com/office/drawing/2016/5/10/chartex" xmlns:cx5="http://schemas.microsoft.com/office/drawing/2016/5/11/chartex" xmlns:cx6="http://schemas.microsoft.com/office/drawing/2016/5/12/chartex" xmlns:cx7="http://schemas.microsoft.com/office/drawing/2016/5/13/chartex" xmlns:cx8="http://schemas.microsoft.com/office/drawing/2016/5/14/chartex" xmlns:mc="http://schemas.openxmlformats.org/markup-compatibility/2006" xmlns:aink="http://schemas.microsoft.com/office/drawing/2016/ink" xmlns:am3d="http://schemas.microsoft.com/office/drawing/2017/model3d" xmlns:o="urn:schemas-microsoft-com:office:office" xmlns:r="http://schemas.openxmlformats.org/officeDocument/2006/relationships" xmlns:m="http://schemas.openxmlformats.org/officeDocument/2006/math" xmlns:v="urn:schemas-microsoft-com:vml" xmlns:wp14="http://schemas.microsoft.com/office/word/2010/wordprocessingDrawing" xmlns:wp="http://schemas.openxmlformats.org/drawingml/2006/wordprocessingDrawing" xmlns:w10="urn:schemas-microsoft-com:office:word" xmlns:w="http://schemas.openxmlformats.org/wordprocessingml/2006/main" xmlns:w14="http://schemas.microsoft.com/office/word/2010/wordml" xmlns:w15="http://schemas.microsoft.com/office/word/2012/wordml" xmlns:w16cid="http://schemas.microsoft.com/office/word/2016/wordml/cid" xmlns:w16se="http://schemas.microsoft.com/office/word/2015/wordml/symex" xmlns:wpg="http://schemas.microsoft.com/office/word/2010/wordprocessingGroup" xmlns:wpi="http://schemas.microsoft.com/office/word/2010/wordprocessingInk" xmlns:wne="http://schemas.microsoft.com/office/word/2006/wordml" xmlns:wps="http://schemas.microsoft.com/office/word/2010/wordprocessingShape" mc:Ignorable="w14 w15 w16se w16cid wp14">
+  <w16cid:commentId w16cid:paraId="4C3DE10B" w16cid:durableId="1D934809"/>
+</w16cid:commentsIds>
+</file>
+
+<file path=word/people.xml><?xml version="1.0" encoding="utf-8"?>
+<w15:people xmlns:wpc="http://schemas.microsoft.com/office/word/2010/wordprocessingCanvas" xmlns:cx="http://schemas.microsoft.com/office/drawing/2014/chartex" xmlns:cx1="http://schemas.microsoft.com/office/drawing/2015/9/8/chartex" xmlns:cx2="http://schemas.microsoft.com/office/drawing/2015/10/21/chartex" xmlns:cx3="http://schemas.microsoft.com/office/drawing/2016/5/9/chartex" xmlns:cx4="http://schemas.microsoft.com/office/drawing/2016/5/10/chartex" xmlns:cx5="http://schemas.microsoft.com/office/drawing/2016/5/11/chartex" xmlns:cx6="http://schemas.microsoft.com/office/drawing/2016/5/12/chartex" xmlns:cx7="http://schemas.microsoft.com/office/drawing/2016/5/13/chartex" xmlns:cx8="http://schemas.microsoft.com/office/drawing/2016/5/14/chartex" xmlns:mc="http://schemas.openxmlformats.org/markup-compatibility/2006" xmlns:aink="http://schemas.microsoft.com/office/drawing/2016/ink" xmlns:am3d="http://schemas.microsoft.com/office/drawing/2017/model3d" xmlns:o="urn:schemas-microsoft-com:office:office" xmlns:r="http://schemas.openxmlformats.org/officeDocument/2006/relationships" xmlns:m="http://schemas.openxmlformats.org/officeDocument/2006/math" xmlns:v="urn:schemas-microsoft-com:vml" xmlns:wp14="http://schemas.microsoft.com/office/word/2010/wordprocessingDrawing" xmlns:wp="http://schemas.openxmlformats.org/drawingml/2006/wordprocessingDrawing" xmlns:w10="urn:schemas-microsoft-com:office:word" xmlns:w="http://schemas.openxmlformats.org/wordprocessingml/2006/main" xmlns:w14="http://schemas.microsoft.com/office/word/2010/wordml" xmlns:w15="http://schemas.microsoft.com/office/word/2012/wordml" xmlns:w16cid="http://schemas.microsoft.com/office/word/2016/wordml/cid" xmlns:w16se="http://schemas.microsoft.com/office/word/2015/wordml/symex" xmlns:wpg="http://schemas.microsoft.com/office/word/2010/wordprocessingGroup" xmlns:wpi="http://schemas.microsoft.com/office/word/2010/wordprocessingInk" xmlns:wne="http://schemas.microsoft.com/office/word/2006/wordml" xmlns:wps="http://schemas.microsoft.com/office/word/2010/wordprocessingShape" mc:Ignorable="w14 w15 w16se w16cid wp14">
+  <w15:person w15:author="Alex">
+    <w15:presenceInfo w15:providerId="None" w15:userId="Alex"/>
+  </w15:person>
+</w15:people>
 </file>
 
 <file path=word/styles.xml><?xml version="1.0" encoding="utf-8"?>
@@ -1317,6 +2596,35 @@
       <w:szCs w:val="26"/>
     </w:rPr>
   </w:style>
+  <w:style w:type="paragraph" w:styleId="CommentSubject">
+    <w:name w:val="annotation subject"/>
+    <w:basedOn w:val="CommentText"/>
+    <w:next w:val="CommentText"/>
+    <w:link w:val="CommentSubjectChar"/>
+    <w:uiPriority w:val="99"/>
+    <w:semiHidden/>
+    <w:unhideWhenUsed/>
+    <w:rsid w:val="00F26AFE"/>
+    <w:rPr>
+      <w:b/>
+      <w:bCs/>
+    </w:rPr>
+  </w:style>
+  <w:style w:type="character" w:customStyle="1" w:styleId="CommentSubjectChar">
+    <w:name w:val="Comment Subject Char"/>
+    <w:basedOn w:val="CommentTextChar"/>
+    <w:link w:val="CommentSubject"/>
+    <w:uiPriority w:val="99"/>
+    <w:semiHidden/>
+    <w:rsid w:val="00F26AFE"/>
+    <w:rPr>
+      <w:rFonts w:ascii="Times New Roman" w:hAnsi="Times New Roman"/>
+      <w:b/>
+      <w:bCs/>
+      <w:sz w:val="20"/>
+      <w:szCs w:val="20"/>
+    </w:rPr>
+  </w:style>
 </w:styles>
 </file>
 

</xml_diff>

<commit_message>
Got feedback from Trina on latest draft
</commit_message>
<xml_diff>
--- a/MAGstravaganza_draft3.docx
+++ b/MAGstravaganza_draft3.docx
@@ -1,6 +1,6 @@
 
 <file path=word/document.xml><?xml version="1.0" encoding="utf-8"?>
-<w:document xmlns:wpc="http://schemas.microsoft.com/office/word/2010/wordprocessingCanvas" xmlns:cx="http://schemas.microsoft.com/office/drawing/2014/chartex" xmlns:cx1="http://schemas.microsoft.com/office/drawing/2015/9/8/chartex" xmlns:cx2="http://schemas.microsoft.com/office/drawing/2015/10/21/chartex" xmlns:cx3="http://schemas.microsoft.com/office/drawing/2016/5/9/chartex" xmlns:cx4="http://schemas.microsoft.com/office/drawing/2016/5/10/chartex" xmlns:cx5="http://schemas.microsoft.com/office/drawing/2016/5/11/chartex" xmlns:cx6="http://schemas.microsoft.com/office/drawing/2016/5/12/chartex" xmlns:cx7="http://schemas.microsoft.com/office/drawing/2016/5/13/chartex" xmlns:cx8="http://schemas.microsoft.com/office/drawing/2016/5/14/chartex" xmlns:mc="http://schemas.openxmlformats.org/markup-compatibility/2006" xmlns:aink="http://schemas.microsoft.com/office/drawing/2016/ink" xmlns:am3d="http://schemas.microsoft.com/office/drawing/2017/model3d" xmlns:o="urn:schemas-microsoft-com:office:office" xmlns:r="http://schemas.openxmlformats.org/officeDocument/2006/relationships" xmlns:m="http://schemas.openxmlformats.org/officeDocument/2006/math" xmlns:v="urn:schemas-microsoft-com:vml" xmlns:wp14="http://schemas.microsoft.com/office/word/2010/wordprocessingDrawing" xmlns:wp="http://schemas.openxmlformats.org/drawingml/2006/wordprocessingDrawing" xmlns:w10="urn:schemas-microsoft-com:office:word" xmlns:w="http://schemas.openxmlformats.org/wordprocessingml/2006/main" xmlns:w14="http://schemas.microsoft.com/office/word/2010/wordml" xmlns:w15="http://schemas.microsoft.com/office/word/2012/wordml" xmlns:w16cid="http://schemas.microsoft.com/office/word/2016/wordml/cid" xmlns:w16se="http://schemas.microsoft.com/office/word/2015/wordml/symex" xmlns:wpg="http://schemas.microsoft.com/office/word/2010/wordprocessingGroup" xmlns:wpi="http://schemas.microsoft.com/office/word/2010/wordprocessingInk" xmlns:wne="http://schemas.microsoft.com/office/word/2006/wordml" xmlns:wps="http://schemas.microsoft.com/office/word/2010/wordprocessingShape" mc:Ignorable="w14 w15 w16se w16cid wp14">
+<w:document xmlns:wpc="http://schemas.microsoft.com/office/word/2010/wordprocessingCanvas" xmlns:mc="http://schemas.openxmlformats.org/markup-compatibility/2006" xmlns:o="urn:schemas-microsoft-com:office:office" xmlns:r="http://schemas.openxmlformats.org/officeDocument/2006/relationships" xmlns:m="http://schemas.openxmlformats.org/officeDocument/2006/math" xmlns:v="urn:schemas-microsoft-com:vml" xmlns:wp14="http://schemas.microsoft.com/office/word/2010/wordprocessingDrawing" xmlns:wp="http://schemas.openxmlformats.org/drawingml/2006/wordprocessingDrawing" xmlns:w10="urn:schemas-microsoft-com:office:word" xmlns:w="http://schemas.openxmlformats.org/wordprocessingml/2006/main" xmlns:w14="http://schemas.microsoft.com/office/word/2010/wordml" xmlns:w15="http://schemas.microsoft.com/office/word/2012/wordml" xmlns:wpg="http://schemas.microsoft.com/office/word/2010/wordprocessingGroup" xmlns:wpi="http://schemas.microsoft.com/office/word/2010/wordprocessingInk" xmlns:wne="http://schemas.microsoft.com/office/word/2006/wordml" xmlns:wps="http://schemas.microsoft.com/office/word/2010/wordprocessingShape" mc:Ignorable="w14 w15 wp14">
   <w:body>
     <w:p>
       <w:pPr>
@@ -40,7 +40,15 @@
       </w:r>
       <w:proofErr w:type="spellEnd"/>
       <w:r>
-        <w:t xml:space="preserve">, Joshua J. Hamilton, Karthik </w:t>
+        <w:t xml:space="preserve">, Joshua J. Hamilton, </w:t>
+      </w:r>
+      <w:proofErr w:type="spellStart"/>
+      <w:r>
+        <w:t>Karthik</w:t>
+      </w:r>
+      <w:proofErr w:type="spellEnd"/>
+      <w:r>
+        <w:t xml:space="preserve"> </w:t>
       </w:r>
       <w:proofErr w:type="spellStart"/>
       <w:r>
@@ -127,15 +135,39 @@
       <w:r>
         <w:t>How can metagenomic/genome analysis shed light on ecosystems?</w:t>
       </w:r>
-    </w:p>
-    <w:p>
-      <w:pPr>
-        <w:spacing w:line="360" w:lineRule="auto"/>
-        <w:jc w:val="both"/>
-      </w:pPr>
-      <w:r>
-        <w:t>Review other papers that have used this dataset (and why this paper is novel)</w:t>
-      </w:r>
+      <w:r>
+        <w:t xml:space="preserve"> Or how much did we not know or take for granted about how microbes cycle C?</w:t>
+      </w:r>
+      <w:r>
+        <w:t xml:space="preserve"> </w:t>
+      </w:r>
+      <w:proofErr w:type="gramStart"/>
+      <w:r>
+        <w:t>consistent</w:t>
+      </w:r>
+      <w:proofErr w:type="gramEnd"/>
+      <w:r>
+        <w:t xml:space="preserve"> with textbooks or surprises?</w:t>
+      </w:r>
+    </w:p>
+    <w:p>
+      <w:pPr>
+        <w:spacing w:line="360" w:lineRule="auto"/>
+        <w:jc w:val="both"/>
+      </w:pPr>
+      <w:r>
+        <w:t>Acknowledge other papers that have use genomic data (</w:t>
+      </w:r>
+      <w:proofErr w:type="spellStart"/>
+      <w:r>
+        <w:t>Eiler</w:t>
+      </w:r>
+      <w:proofErr w:type="spellEnd"/>
+      <w:r>
+        <w:t xml:space="preserve"> fresh vs salt, bogs) much previous work done gene-centric vs genome centric</w:t>
+      </w:r>
+      <w:bookmarkStart w:id="0" w:name="_GoBack"/>
+      <w:bookmarkEnd w:id="0"/>
     </w:p>
     <w:p>
       <w:pPr>
@@ -267,7 +299,11 @@
         <w:t xml:space="preserve"> table).</w:t>
       </w:r>
       <w:r>
-        <w:t xml:space="preserve"> The phylogenetic distribution of MAGs was consistent with the classifications of 16S ribosomal </w:t>
+        <w:t xml:space="preserve"> The phylogenetic distribution of MAGs was consistent </w:t>
+      </w:r>
+      <w:r>
+        <w:lastRenderedPageBreak/>
+        <w:t xml:space="preserve">with the classifications of 16S ribosomal </w:t>
       </w:r>
       <w:proofErr w:type="spellStart"/>
       <w:r>
@@ -275,11 +311,7 @@
       </w:r>
       <w:proofErr w:type="spellEnd"/>
       <w:r>
-        <w:t xml:space="preserve"> gene amplicon sequencing results (Figure 1). </w:t>
-      </w:r>
-      <w:r>
-        <w:lastRenderedPageBreak/>
-        <w:t xml:space="preserve">These results are consistent with other 16S-based studies in these sites </w:t>
+        <w:t xml:space="preserve"> gene amplicon sequencing results (Figure 1). These results are consistent with other 16S-based studies in these sites </w:t>
       </w:r>
       <w:r>
         <w:fldChar w:fldCharType="begin" w:fldLock="1"/>
@@ -332,7 +364,10 @@
         <w:jc w:val="both"/>
       </w:pPr>
       <w:r>
-        <w:t xml:space="preserve">&lt;Fig 2b </w:t>
+        <w:t>&lt;Fig 1</w:t>
+      </w:r>
+      <w:r>
+        <w:t xml:space="preserve">b </w:t>
       </w:r>
       <w:proofErr w:type="spellStart"/>
       <w:r>
@@ -381,7 +416,29 @@
           <w:rFonts w:cs="Times New Roman"/>
           <w:szCs w:val="24"/>
         </w:rPr>
-        <w:t xml:space="preserve"> ribosomal amplicon sequencing (B). </w:t>
+        <w:t xml:space="preserve"> ribosomal amplicon sequencing (</w:t>
+      </w:r>
+      <w:commentRangeStart w:id="1"/>
+      <w:r>
+        <w:rPr>
+          <w:rFonts w:cs="Times New Roman"/>
+          <w:szCs w:val="24"/>
+        </w:rPr>
+        <w:t>B</w:t>
+      </w:r>
+      <w:commentRangeEnd w:id="1"/>
+      <w:r>
+        <w:rPr>
+          <w:rStyle w:val="CommentReference"/>
+        </w:rPr>
+        <w:commentReference w:id="1"/>
+      </w:r>
+      <w:r>
+        <w:rPr>
+          <w:rFonts w:cs="Times New Roman"/>
+          <w:szCs w:val="24"/>
+        </w:rPr>
+        <w:t xml:space="preserve">). </w:t>
       </w:r>
     </w:p>
     <w:p>
@@ -406,15 +463,7 @@
         <w:t xml:space="preserve"> </w:t>
       </w:r>
       <w:r>
-        <w:t xml:space="preserve">In Lake Mendota, MAGs classified as Cyanobacteria comprised </w:t>
-      </w:r>
-      <w:proofErr w:type="gramStart"/>
-      <w:r>
-        <w:t>the majority of</w:t>
-      </w:r>
-      <w:proofErr w:type="gramEnd"/>
-      <w:r>
-        <w:t xml:space="preserve"> photoautotrophs in the dataset. These populations contained genes encoding enzymes in the Calvin-Benson-</w:t>
+        <w:t>In Lake Mendota, MAGs classified as Cyanobacteria comprised the majority of photoautotrophs in the dataset. These populations contained genes encoding enzymes in the Calvin-Benson-</w:t>
       </w:r>
       <w:proofErr w:type="spellStart"/>
       <w:r>
@@ -789,7 +838,29 @@
           <w:rFonts w:cs="Times New Roman"/>
           <w:szCs w:val="24"/>
         </w:rPr>
-        <w:t xml:space="preserve"> We hypothesized that we would observe differences in carbon degradation pathways between lakes due to their contrasting landscapes and their unique primary producers.</w:t>
+        <w:t xml:space="preserve"> We hypothesized that we would observe differences in carbon degradation pathways between lakes due to their contrasting landscapes and their unique primary </w:t>
+      </w:r>
+      <w:commentRangeStart w:id="2"/>
+      <w:r>
+        <w:rPr>
+          <w:rFonts w:cs="Times New Roman"/>
+          <w:szCs w:val="24"/>
+        </w:rPr>
+        <w:t>producers</w:t>
+      </w:r>
+      <w:commentRangeEnd w:id="2"/>
+      <w:r>
+        <w:rPr>
+          <w:rStyle w:val="CommentReference"/>
+        </w:rPr>
+        <w:commentReference w:id="2"/>
+      </w:r>
+      <w:r>
+        <w:rPr>
+          <w:rFonts w:cs="Times New Roman"/>
+          <w:szCs w:val="24"/>
+        </w:rPr>
+        <w:t>.</w:t>
       </w:r>
     </w:p>
     <w:p>
@@ -797,6 +868,423 @@
         <w:spacing w:line="360" w:lineRule="auto"/>
         <w:ind w:firstLine="720"/>
         <w:jc w:val="both"/>
+      </w:pPr>
+      <w:r>
+        <w:rPr>
+          <w:rFonts w:cs="Times New Roman"/>
+          <w:szCs w:val="24"/>
+        </w:rPr>
+        <w:t xml:space="preserve">Biopolymers in freshwater can be </w:t>
+      </w:r>
+      <w:proofErr w:type="spellStart"/>
+      <w:r>
+        <w:rPr>
+          <w:rFonts w:cs="Times New Roman"/>
+          <w:szCs w:val="24"/>
+        </w:rPr>
+        <w:t>allochthonous</w:t>
+      </w:r>
+      <w:proofErr w:type="spellEnd"/>
+      <w:r>
+        <w:rPr>
+          <w:rFonts w:cs="Times New Roman"/>
+          <w:szCs w:val="24"/>
+        </w:rPr>
+        <w:t xml:space="preserve"> or autochthonous in origin. Two common biopolymers, cellulose and chitin, are produce on land and in the water column, respectively. In both lakes, </w:t>
+      </w:r>
+      <w:proofErr w:type="spellStart"/>
+      <w:r>
+        <w:rPr>
+          <w:rFonts w:cs="Times New Roman"/>
+          <w:szCs w:val="24"/>
+        </w:rPr>
+        <w:t>Bacteroidetes</w:t>
+      </w:r>
+      <w:proofErr w:type="spellEnd"/>
+      <w:r>
+        <w:rPr>
+          <w:rFonts w:cs="Times New Roman"/>
+          <w:szCs w:val="24"/>
+        </w:rPr>
+        <w:t xml:space="preserve"> and </w:t>
+      </w:r>
+      <w:proofErr w:type="spellStart"/>
+      <w:r>
+        <w:rPr>
+          <w:rFonts w:cs="Times New Roman"/>
+          <w:szCs w:val="24"/>
+        </w:rPr>
+        <w:t>Verrucomicrobia</w:t>
+      </w:r>
+      <w:proofErr w:type="spellEnd"/>
+      <w:r>
+        <w:rPr>
+          <w:rFonts w:cs="Times New Roman"/>
+          <w:szCs w:val="24"/>
+        </w:rPr>
+        <w:t xml:space="preserve"> MAGs contained genes encoding </w:t>
+      </w:r>
+      <w:proofErr w:type="spellStart"/>
+      <w:r>
+        <w:rPr>
+          <w:rFonts w:cs="Times New Roman"/>
+          <w:szCs w:val="24"/>
+        </w:rPr>
+        <w:t>cellulases</w:t>
+      </w:r>
+      <w:proofErr w:type="spellEnd"/>
+      <w:r>
+        <w:rPr>
+          <w:rFonts w:cs="Times New Roman"/>
+          <w:szCs w:val="24"/>
+        </w:rPr>
+        <w:t xml:space="preserve">, </w:t>
+      </w:r>
+      <w:proofErr w:type="spellStart"/>
+      <w:r>
+        <w:rPr>
+          <w:rFonts w:cs="Times New Roman"/>
+          <w:szCs w:val="24"/>
+        </w:rPr>
+        <w:t>chitinases</w:t>
+      </w:r>
+      <w:proofErr w:type="spellEnd"/>
+      <w:r>
+        <w:rPr>
+          <w:rFonts w:cs="Times New Roman"/>
+          <w:szCs w:val="24"/>
+        </w:rPr>
+        <w:t xml:space="preserve">, and glucoside </w:t>
+      </w:r>
+      <w:proofErr w:type="spellStart"/>
+      <w:r>
+        <w:rPr>
+          <w:rFonts w:cs="Times New Roman"/>
+          <w:szCs w:val="24"/>
+        </w:rPr>
+        <w:t>hydralases</w:t>
+      </w:r>
+      <w:proofErr w:type="spellEnd"/>
+      <w:r>
+        <w:rPr>
+          <w:rFonts w:cs="Times New Roman"/>
+          <w:szCs w:val="24"/>
+        </w:rPr>
+        <w:t xml:space="preserve">, without appearing to specialize in autochthonous or </w:t>
+      </w:r>
+      <w:proofErr w:type="spellStart"/>
+      <w:r>
+        <w:rPr>
+          <w:rFonts w:cs="Times New Roman"/>
+          <w:szCs w:val="24"/>
+        </w:rPr>
+        <w:t>allochthonous</w:t>
+      </w:r>
+      <w:proofErr w:type="spellEnd"/>
+      <w:r>
+        <w:rPr>
+          <w:rFonts w:cs="Times New Roman"/>
+          <w:szCs w:val="24"/>
+        </w:rPr>
+        <w:t xml:space="preserve"> carbon. Glucoside </w:t>
+      </w:r>
+      <w:proofErr w:type="spellStart"/>
+      <w:r>
+        <w:rPr>
+          <w:rFonts w:cs="Times New Roman"/>
+          <w:szCs w:val="24"/>
+        </w:rPr>
+        <w:t>hydralase</w:t>
+      </w:r>
+      <w:proofErr w:type="spellEnd"/>
+      <w:r>
+        <w:rPr>
+          <w:rFonts w:cs="Times New Roman"/>
+          <w:szCs w:val="24"/>
+        </w:rPr>
+        <w:t xml:space="preserve"> – encoding genes were also identified in </w:t>
+      </w:r>
+      <w:proofErr w:type="spellStart"/>
+      <w:r>
+        <w:rPr>
+          <w:rFonts w:cs="Times New Roman"/>
+          <w:szCs w:val="24"/>
+        </w:rPr>
+        <w:t>Planctomycetes</w:t>
+      </w:r>
+      <w:proofErr w:type="spellEnd"/>
+      <w:r>
+        <w:rPr>
+          <w:rFonts w:cs="Times New Roman"/>
+          <w:szCs w:val="24"/>
+        </w:rPr>
+        <w:t xml:space="preserve"> in Lake Mendota and in </w:t>
+      </w:r>
+      <w:proofErr w:type="spellStart"/>
+      <w:r>
+        <w:rPr>
+          <w:rFonts w:cs="Times New Roman"/>
+          <w:szCs w:val="24"/>
+        </w:rPr>
+        <w:t>Burkholderiales</w:t>
+      </w:r>
+      <w:proofErr w:type="spellEnd"/>
+      <w:r>
+        <w:rPr>
+          <w:rFonts w:cs="Times New Roman"/>
+          <w:szCs w:val="24"/>
+        </w:rPr>
+        <w:t xml:space="preserve">, </w:t>
+      </w:r>
+      <w:proofErr w:type="spellStart"/>
+      <w:r>
+        <w:rPr>
+          <w:rFonts w:cs="Times New Roman"/>
+          <w:szCs w:val="24"/>
+        </w:rPr>
+        <w:t>Actinobacteria</w:t>
+      </w:r>
+      <w:proofErr w:type="spellEnd"/>
+      <w:r>
+        <w:rPr>
+          <w:rFonts w:cs="Times New Roman"/>
+          <w:szCs w:val="24"/>
+        </w:rPr>
+        <w:t xml:space="preserve">, and </w:t>
+      </w:r>
+      <w:proofErr w:type="spellStart"/>
+      <w:r>
+        <w:rPr>
+          <w:rFonts w:cs="Times New Roman"/>
+          <w:szCs w:val="24"/>
+        </w:rPr>
+        <w:t>Methylococcales</w:t>
+      </w:r>
+      <w:proofErr w:type="spellEnd"/>
+      <w:r>
+        <w:rPr>
+          <w:rFonts w:cs="Times New Roman"/>
+          <w:szCs w:val="24"/>
+        </w:rPr>
+        <w:t xml:space="preserve"> in Trout Bog. Genes relating to the degradation of </w:t>
+      </w:r>
+      <w:proofErr w:type="spellStart"/>
+      <w:r>
+        <w:rPr>
+          <w:rFonts w:cs="Times New Roman"/>
+          <w:szCs w:val="24"/>
+        </w:rPr>
+        <w:t>cellobiose</w:t>
+      </w:r>
+      <w:proofErr w:type="spellEnd"/>
+      <w:r>
+        <w:rPr>
+          <w:rFonts w:cs="Times New Roman"/>
+          <w:szCs w:val="24"/>
+        </w:rPr>
+        <w:t xml:space="preserve"> and </w:t>
+      </w:r>
+      <w:proofErr w:type="spellStart"/>
+      <w:r>
+        <w:rPr>
+          <w:rFonts w:cs="Times New Roman"/>
+          <w:szCs w:val="24"/>
+        </w:rPr>
+        <w:t>chitobiose</w:t>
+      </w:r>
+      <w:proofErr w:type="spellEnd"/>
+      <w:r>
+        <w:rPr>
+          <w:rFonts w:cs="Times New Roman"/>
+          <w:szCs w:val="24"/>
+        </w:rPr>
+        <w:t xml:space="preserve">, breakdown products of cellulose and chitin, were common in many taxa from both lakes. Degradation of phenol and salicylate, two aromatic compounds derived from terrestrial carbon sources, were potentially identified in MAGs of </w:t>
+      </w:r>
+      <w:proofErr w:type="spellStart"/>
+      <w:r>
+        <w:rPr>
+          <w:rFonts w:cs="Times New Roman"/>
+          <w:szCs w:val="24"/>
+        </w:rPr>
+        <w:t>Burkholderiales</w:t>
+      </w:r>
+      <w:proofErr w:type="spellEnd"/>
+      <w:r>
+        <w:rPr>
+          <w:rFonts w:cs="Times New Roman"/>
+          <w:szCs w:val="24"/>
+        </w:rPr>
+        <w:t xml:space="preserve"> in both </w:t>
+      </w:r>
+      <w:commentRangeStart w:id="3"/>
+      <w:r>
+        <w:rPr>
+          <w:rFonts w:cs="Times New Roman"/>
+          <w:szCs w:val="24"/>
+        </w:rPr>
+        <w:t>lakes</w:t>
+      </w:r>
+      <w:commentRangeEnd w:id="3"/>
+      <w:r>
+        <w:rPr>
+          <w:rStyle w:val="CommentReference"/>
+        </w:rPr>
+        <w:commentReference w:id="3"/>
+      </w:r>
+      <w:r>
+        <w:rPr>
+          <w:rFonts w:cs="Times New Roman"/>
+          <w:szCs w:val="24"/>
+        </w:rPr>
+        <w:t>.</w:t>
+      </w:r>
+    </w:p>
+    <w:p>
+      <w:pPr>
+        <w:spacing w:line="360" w:lineRule="auto"/>
+        <w:ind w:firstLine="720"/>
+        <w:jc w:val="both"/>
+      </w:pPr>
+      <w:r>
+        <w:t xml:space="preserve">Although eukaryotic genomes were not included in this analysis, eukaryotic algae are known photoautotrophs in both lakes </w:t>
+      </w:r>
+      <w:r>
+        <w:fldChar w:fldCharType="begin" w:fldLock="1"/>
+      </w:r>
+      <w:r>
+        <w:instrText>ADDIN CSL_CITATION { "citationItems" : [ { "id" : "ITEM-1", "itemData" : { "author" : [ { "dropping-particle" : "", "family" : "Descy", "given" : "Jean-Pierre", "non-dropping-particle" : "", "parse-names" : false, "suffix" : "" }, { "dropping-particle" : "", "family" : "Higgins", "given" : "Harry W", "non-dropping-particle" : "", "parse-names" : false, "suffix" : "" }, { "dropping-particle" : "", "family" : "Mackey", "given" : "Denis J", "non-dropping-particle" : "", "parse-names" : false, "suffix" : "" }, { "dropping-particle" : "", "family" : "Hurley", "given" : "James P", "non-dropping-particle" : "", "parse-names" : false, "suffix" : "" }, { "dropping-particle" : "", "family" : "Frost", "given" : "Thomas M", "non-dropping-particle" : "", "parse-names" : false, "suffix" : "" } ], "container-title" : "Journal of Phycology", "id" : "ITEM-1", "issued" : { "date-parts" : [ [ "2000" ] ] }, "page" : "274-286", "title" : "PIGMENT RATIOS AND PHYTOPLANKTON ASSESSMENT IN NORTHERN WISCONSIN LAKES", "type" : "article-journal", "volume" : "36" }, "uris" : [ "http://www.mendeley.com/documents/?uuid=1f0abc36-aece-4e99-bedc-2e625e13b9b0" ] }, { "id" : "ITEM-2", "itemData" : { "author" : [ { "dropping-particle" : "", "family" : "Hurley", "given" : "James P", "non-dropping-particle" : "", "parse-names" : false, "suffix" : "" }, { "dropping-particle" : "", "family" : "Armstrong", "given" : "David E", "non-dropping-particle" : "", "parse-names" : false, "suffix" : "" } ], "container-title" : "Limnology and Oceanography", "id" : "ITEM-2", "issue" : "2", "issued" : { "date-parts" : [ [ "1990" ] ] }, "page" : "384-398", "title" : "Fluxes and transformations of aquatic pigments in Lake Mendota , Wisconsin", "type" : "article-journal", "volume" : "35" }, "uris" : [ "http://www.mendeley.com/documents/?uuid=9afc50ef-900d-404b-9c82-c09179949d0e" ] } ], "mendeley" : { "formattedCitation" : "(Descy et al. 2000; Hurley and Armstrong 1990)", "plainTextFormattedCitation" : "(Descy et al. 2000; Hurley and Armstrong 1990)", "previouslyFormattedCitation" : "(Descy et al. 2000; Hurley and Armstrong 1990)" }, "properties" : { "noteIndex" : 3 }, "schema" : "https://github.com/citation-style-language/schema/raw/master/csl-citation.json" }</w:instrText>
+      </w:r>
+      <w:r>
+        <w:fldChar w:fldCharType="separate"/>
+      </w:r>
+      <w:r>
+        <w:rPr>
+          <w:noProof/>
+        </w:rPr>
+        <w:t>(Descy et al. 2000; Hurley and Armstrong 1990)</w:t>
+      </w:r>
+      <w:r>
+        <w:fldChar w:fldCharType="end"/>
+      </w:r>
+      <w:r>
+        <w:t xml:space="preserve"> Algae produce amino acids, carbohydrates, and carboxylic acids that fuel growth of the heterotrophic community </w:t>
+      </w:r>
+      <w:r>
+        <w:fldChar w:fldCharType="begin" w:fldLock="1"/>
+      </w:r>
+      <w:r>
+        <w:instrText>ADDIN CSL_CITATION { "citationItems" : [ { "id" : "ITEM-1", "itemData" : { "DOI" : "10.1038/ismej.2012.162", "ISSN" : "1751-7370", "PMID" : "23235289", "abstract" : "The substrate partitioning of sympatric populations of freshwater bacterioplankton was studied via microautoradiography and fluorescence in situ hybridization. Fourteen radiolabeled tracers were used to assess microbial acquisition spectra of low-molecular-weight (LMW) organic compounds. The most abundant group, ac1 Actinobacteria, were highly active in leucine, thymidine and glucose assimilation, whereas Alphaproteobacteria from the LD12 lineage (the freshwater sister clade of SAR11) only weakly incorporated these tracers, but exhibited a distinct preference for glutamine and glutamate. Different Bacteroidetes showed contrasting uptake patterns: Flavobacteriales did not incorporate significant amounts of any LMW compound, and Cyclobacteriaceae were clearly specialized on leucine, glucose and arginine. Betaproteobacteria represented the most active and versatile bacterioplankton fraction and &gt;90% of them could be assigned to eight species- to genus-like populations with contrasting substrate specialization. Limnohabitans sp. were the most abundant and active Betaproteobacteria, incorporating almost all tracers. While three closely related betaproteobacterial populations substantially differed in their uptake spectra, two more distantly related lineages had very similar preferences, and one population did not incorporate any tracer. The dominant phototrophic microorganism, the filamentous cyanobacterium Planktothrix rubescens, assimilated several substrates, whereas other (pico)cyanobacteria had no heterotrophic activity. The variable extent of specialization by the studied bacterial taxa on subsets of LMW compounds contrasts theoretical considerations about non-selective microbial substrate assimilation at oligotrophic conditions. This physiological niche separation might be one explanation for the coexistence of freshwater bacterioplankton species in a seemingly uniform environment.", "author" : [ { "dropping-particle" : "", "family" : "Salcher", "given" : "Michaela M", "non-dropping-particle" : "", "parse-names" : false, "suffix" : "" }, { "dropping-particle" : "", "family" : "Posch", "given" : "Thomas", "non-dropping-particle" : "", "parse-names" : false, "suffix" : "" }, { "dropping-particle" : "", "family" : "Pernthaler", "given" : "Jakob", "non-dropping-particle" : "", "parse-names" : false, "suffix" : "" } ], "container-title" : "Isme J", "id" : "ITEM-1", "issue" : "5", "issued" : { "date-parts" : [ [ "2013", "5" ] ] }, "note" : "How to do MAR-FISH:\n- Collect samples\n- Fix with formeldehyde for flow cytometry, with paraformaldehyde for CARD-FISH\n- construct 16S rRNA gene clone libraries\n- Design oligonucleotide probes for species or genus level\n- Determine species abundance using DAPI fluorescence and CARD-FISH\n- Order radiolabeled tracer compounds\n- Incubate samples with tracers at in situ temperatures, 2 hrs, in dark, in triplicate, with controls\n- Use scintillation counter to determine bulk uptake rates\n- Filter incubated sample and excite hybridized cells, look via microscopy", "page" : "896-907", "publisher" : "International Society for Microbial Ecology", "title" : "In situ substrate preferences of abundant bacterioplankton populations in a prealpine freshwater lake", "type" : "article-journal", "volume" : "7" }, "uris" : [ "http://www.mendeley.com/documents/?uuid=6bee7815-6aeb-47c8-ac0c-674a390ea5d9" ] } ], "mendeley" : { "formattedCitation" : "(Salcher, Posch, and Pernthaler 2013)", "plainTextFormattedCitation" : "(Salcher, Posch, and Pernthaler 2013)", "previouslyFormattedCitation" : "(Salcher, Posch, and Pernthaler 2013)" }, "properties" : { "noteIndex" : 2 }, "schema" : "https://github.com/citation-style-language/schema/raw/master/csl-citation.json" }</w:instrText>
+      </w:r>
+      <w:r>
+        <w:fldChar w:fldCharType="separate"/>
+      </w:r>
+      <w:r>
+        <w:rPr>
+          <w:noProof/>
+        </w:rPr>
+        <w:t>(Salcher, Posch, and Pernthaler 2013)</w:t>
+      </w:r>
+      <w:r>
+        <w:fldChar w:fldCharType="end"/>
+      </w:r>
+      <w:r>
+        <w:t xml:space="preserve">. We observed many MAGs in both Lake Mendota and Trout Bog containing putative pathways for the degradation of carbohydrates such as glucose, galactose, maltose, </w:t>
+      </w:r>
+      <w:proofErr w:type="spellStart"/>
+      <w:r>
+        <w:t>rhamnose</w:t>
+      </w:r>
+      <w:proofErr w:type="spellEnd"/>
+      <w:r>
+        <w:t xml:space="preserve">, mannose, and xylose. These compounds are all documented algal exudates in freshwater </w:t>
+      </w:r>
+      <w:r>
+        <w:fldChar w:fldCharType="begin" w:fldLock="1"/>
+      </w:r>
+      <w:r>
+        <w:instrText>ADDIN CSL_CITATION { "citationItems" : [ { "id" : "ITEM-1", "itemData" : { "DOI" : "10.1093/plankt/fbi043", "author" : [ { "dropping-particle" : "", "family" : "Giroldo", "given" : "Danilo", "non-dropping-particle" : "", "parse-names" : false, "suffix" : "" }, { "dropping-particle" : "", "family" : "Augusto", "given" : "Armando", "non-dropping-particle" : "", "parse-names" : false, "suffix" : "" }, { "dropping-particle" : "", "family" : "Vieira", "given" : "Henriques", "non-dropping-particle" : "", "parse-names" : false, "suffix" : "" } ], "container-title" : "Journal of Plankton Research", "id" : "ITEM-1", "issue" : "7", "issued" : { "date-parts" : [ [ "2005" ] ] }, "page" : "695-705", "title" : "Polymeric and free sugars released by three phytoplanktonic species from a freshwater tropical eutrophic reservoir", "type" : "article-journal", "volume" : "27" }, "uris" : [ "http://www.mendeley.com/documents/?uuid=78132178-1254-4197-9730-568885ba6cb3" ] }, { "id" : "ITEM-2", "itemData" : { "author" : [ { "dropping-particle" : "", "family" : "Juttner", "given" : "F", "non-dropping-particle" : "", "parse-names" : false, "suffix" : "" }, { "dropping-particle" : "", "family" : "Matuschek", "given" : "T", "non-dropping-particle" : "", "parse-names" : false, "suffix" : "" } ], "container-title" : "Water", "id" : "ITEM-2", "issued" : { "date-parts" : [ [ "1977" ] ] }, "page" : "251-255", "title" : "The Release of Low Molecular Weight Compounds by the Phytoplankton in an Eutrophic Lake", "type" : "article-journal", "volume" : "12" }, "uris" : [ "http://www.mendeley.com/documents/?uuid=47a46a18-e63f-46dc-ae25-f7ffbb5063bf" ] } ], "mendeley" : { "formattedCitation" : "(Giroldo, Augusto, and Vieira 2005; Juttner and Matuschek 1977)", "plainTextFormattedCitation" : "(Giroldo, Augusto, and Vieira 2005; Juttner and Matuschek 1977)", "previouslyFormattedCitation" : "(Giroldo, Augusto, and Vieira 2005; Juttner and Matuschek 1977)" }, "properties" : { "noteIndex" : 3 }, "schema" : "https://github.com/citation-style-language/schema/raw/master/csl-citation.json" }</w:instrText>
+      </w:r>
+      <w:r>
+        <w:fldChar w:fldCharType="separate"/>
+      </w:r>
+      <w:r>
+        <w:rPr>
+          <w:noProof/>
+        </w:rPr>
+        <w:t>(Giroldo, Augusto, and Vieira 2005; Juttner and Matuschek 1977)</w:t>
+      </w:r>
+      <w:r>
+        <w:fldChar w:fldCharType="end"/>
+      </w:r>
+      <w:r>
+        <w:t xml:space="preserve">. They can also be derived from the breakdown of biopolymers; leaky extracellular degradation of biopolymers may result in these sugars being made available to community members without the ability to break down biopolymers. Degradation of additional </w:t>
+      </w:r>
+      <w:r>
+        <w:lastRenderedPageBreak/>
+        <w:t xml:space="preserve">sugars involved in galactose metabolism (sucrose, </w:t>
+      </w:r>
+      <w:proofErr w:type="spellStart"/>
+      <w:r>
+        <w:t>stachyose</w:t>
+      </w:r>
+      <w:proofErr w:type="spellEnd"/>
+      <w:r>
+        <w:t xml:space="preserve">, </w:t>
+      </w:r>
+      <w:proofErr w:type="spellStart"/>
+      <w:r>
+        <w:t>raffinose</w:t>
+      </w:r>
+      <w:proofErr w:type="spellEnd"/>
+      <w:r>
+        <w:t xml:space="preserve">, </w:t>
+      </w:r>
+      <w:proofErr w:type="spellStart"/>
+      <w:r>
+        <w:t>trehalose</w:t>
+      </w:r>
+      <w:proofErr w:type="spellEnd"/>
+      <w:r>
+        <w:t xml:space="preserve">, lactose, and </w:t>
+      </w:r>
+      <w:proofErr w:type="spellStart"/>
+      <w:r>
+        <w:t>melibiose</w:t>
+      </w:r>
+      <w:proofErr w:type="spellEnd"/>
+      <w:r>
+        <w:t xml:space="preserve">) were identified in MAGs classified as </w:t>
+      </w:r>
+      <w:proofErr w:type="spellStart"/>
+      <w:r>
+        <w:t>Bacteroidetes</w:t>
+      </w:r>
+      <w:proofErr w:type="spellEnd"/>
+      <w:r>
+        <w:t xml:space="preserve">, </w:t>
+      </w:r>
+      <w:proofErr w:type="spellStart"/>
+      <w:r>
+        <w:t>Verrucomicrobia</w:t>
+      </w:r>
+      <w:proofErr w:type="spellEnd"/>
+      <w:r>
+        <w:t xml:space="preserve">, and </w:t>
+      </w:r>
+      <w:proofErr w:type="spellStart"/>
+      <w:r>
+        <w:t>Actinobacteria</w:t>
+      </w:r>
+      <w:proofErr w:type="spellEnd"/>
+      <w:r>
+        <w:t xml:space="preserve"> from Trout Bog, but not from Lake Mendota.</w:t>
+      </w:r>
+    </w:p>
+    <w:p>
+      <w:pPr>
+        <w:spacing w:line="360" w:lineRule="auto"/>
+        <w:ind w:firstLine="720"/>
+        <w:jc w:val="both"/>
         <w:rPr>
           <w:rFonts w:cs="Times New Roman"/>
           <w:szCs w:val="24"/>
@@ -814,14 +1302,14 @@
           <w:rFonts w:cs="Times New Roman"/>
           <w:szCs w:val="24"/>
         </w:rPr>
-        <w:t xml:space="preserve"> type of a</w:t>
-      </w:r>
-      <w:r>
-        <w:rPr>
-          <w:rFonts w:cs="Times New Roman"/>
-          <w:szCs w:val="24"/>
-        </w:rPr>
-        <w:t>utochthonous carbon</w:t>
+        <w:t xml:space="preserve"> type of </w:t>
+      </w:r>
+      <w:r>
+        <w:rPr>
+          <w:rFonts w:cs="Times New Roman"/>
+          <w:szCs w:val="24"/>
+        </w:rPr>
+        <w:t>carbon</w:t>
       </w:r>
       <w:r>
         <w:rPr>
@@ -844,19 +1332,60 @@
         </w:rPr>
         <w:t xml:space="preserve"> </w:t>
       </w:r>
-      <w:r>
-        <w:rPr>
-          <w:rFonts w:cs="Times New Roman"/>
-          <w:szCs w:val="24"/>
-        </w:rPr>
-        <w:t xml:space="preserve">methylotrophy, the ability to grow solely on </w:t>
-      </w:r>
-      <w:r>
-        <w:rPr>
-          <w:rFonts w:cs="Times New Roman"/>
-          <w:szCs w:val="24"/>
-        </w:rPr>
-        <w:t xml:space="preserve">one carbon compounds such as methane, methanol, formaldehyde, or methylamines. Multiple MAGs classified as well-studied methylotrophs </w:t>
+      <w:proofErr w:type="spellStart"/>
+      <w:r>
+        <w:rPr>
+          <w:rFonts w:cs="Times New Roman"/>
+          <w:szCs w:val="24"/>
+        </w:rPr>
+        <w:t>methylotrophy</w:t>
+      </w:r>
+      <w:proofErr w:type="spellEnd"/>
+      <w:r>
+        <w:rPr>
+          <w:rFonts w:cs="Times New Roman"/>
+          <w:szCs w:val="24"/>
+        </w:rPr>
+        <w:t xml:space="preserve">, the ability to grow solely on </w:t>
+      </w:r>
+      <w:r>
+        <w:rPr>
+          <w:rFonts w:cs="Times New Roman"/>
+          <w:szCs w:val="24"/>
+        </w:rPr>
+        <w:t xml:space="preserve">one carbon </w:t>
+      </w:r>
+      <w:proofErr w:type="gramStart"/>
+      <w:r>
+        <w:rPr>
+          <w:rFonts w:cs="Times New Roman"/>
+          <w:szCs w:val="24"/>
+        </w:rPr>
+        <w:t>compounds</w:t>
+      </w:r>
+      <w:proofErr w:type="gramEnd"/>
+      <w:r>
+        <w:rPr>
+          <w:rFonts w:cs="Times New Roman"/>
+          <w:szCs w:val="24"/>
+        </w:rPr>
+        <w:t xml:space="preserve"> such as methane, methanol, formaldehyde, or methylamines. Multiple MAGs classified as well-studied </w:t>
+      </w:r>
+      <w:proofErr w:type="spellStart"/>
+      <w:r>
+        <w:rPr>
+          <w:rFonts w:cs="Times New Roman"/>
+          <w:szCs w:val="24"/>
+        </w:rPr>
+        <w:t>methylotrophs</w:t>
+      </w:r>
+      <w:proofErr w:type="spellEnd"/>
+      <w:r>
+        <w:rPr>
+          <w:rFonts w:cs="Times New Roman"/>
+          <w:szCs w:val="24"/>
+        </w:rPr>
+        <w:t xml:space="preserve"> </w:t>
       </w:r>
       <w:proofErr w:type="spellStart"/>
       <w:r>
@@ -945,7 +1474,23 @@
           <w:rFonts w:cs="Times New Roman"/>
           <w:szCs w:val="24"/>
         </w:rPr>
-        <w:t xml:space="preserve"> (Figure 3). Lake Mendota additionally had MAGs containing potential methylotrophs belonging to </w:t>
+        <w:t xml:space="preserve"> (Figure 3). Lake Mendota additionally had MAGs containing potential </w:t>
+      </w:r>
+      <w:proofErr w:type="spellStart"/>
+      <w:r>
+        <w:rPr>
+          <w:rFonts w:cs="Times New Roman"/>
+          <w:szCs w:val="24"/>
+        </w:rPr>
+        <w:t>methylotrophs</w:t>
+      </w:r>
+      <w:proofErr w:type="spellEnd"/>
+      <w:r>
+        <w:rPr>
+          <w:rFonts w:cs="Times New Roman"/>
+          <w:szCs w:val="24"/>
+        </w:rPr>
+        <w:t xml:space="preserve"> belonging to </w:t>
       </w:r>
       <w:proofErr w:type="spellStart"/>
       <w:r>
@@ -1114,7 +1659,23 @@
           <w:rFonts w:cs="Times New Roman"/>
           <w:szCs w:val="24"/>
         </w:rPr>
-        <w:t xml:space="preserve">The methylotrophs </w:t>
+        <w:t xml:space="preserve">The </w:t>
+      </w:r>
+      <w:proofErr w:type="spellStart"/>
+      <w:r>
+        <w:rPr>
+          <w:rFonts w:cs="Times New Roman"/>
+          <w:szCs w:val="24"/>
+        </w:rPr>
+        <w:t>methylotrophs</w:t>
+      </w:r>
+      <w:proofErr w:type="spellEnd"/>
+      <w:r>
+        <w:rPr>
+          <w:rFonts w:cs="Times New Roman"/>
+          <w:szCs w:val="24"/>
+        </w:rPr>
+        <w:t xml:space="preserve"> </w:t>
       </w:r>
       <w:proofErr w:type="spellStart"/>
       <w:r>
@@ -1189,310 +1750,29 @@
           <w:rFonts w:cs="Times New Roman"/>
           <w:szCs w:val="24"/>
         </w:rPr>
-        <w:t>. This, along with evidence from our MAGs suggesting involvement in sulfur cycling, points to an ecological role for methylotrophs such as these at the intersection of multiple nutrient cycles.</w:t>
-      </w:r>
-    </w:p>
-    <w:p>
-      <w:pPr>
-        <w:spacing w:line="360" w:lineRule="auto"/>
-        <w:ind w:firstLine="720"/>
-        <w:jc w:val="both"/>
-      </w:pPr>
-      <w:r>
-        <w:rPr>
-          <w:rFonts w:cs="Times New Roman"/>
-          <w:szCs w:val="24"/>
-        </w:rPr>
-        <w:t xml:space="preserve">Biopolymers in freshwater can be allochthonous or autochthonous in origin. </w:t>
-      </w:r>
-      <w:r>
-        <w:rPr>
-          <w:rFonts w:cs="Times New Roman"/>
-          <w:szCs w:val="24"/>
-        </w:rPr>
-        <w:t xml:space="preserve">Two common biopolymers, cellulose and chitin, are produce on land and in the water column, respectively. </w:t>
-      </w:r>
-      <w:r>
-        <w:rPr>
-          <w:rFonts w:cs="Times New Roman"/>
-          <w:szCs w:val="24"/>
-        </w:rPr>
-        <w:t xml:space="preserve">In both lakes, Bacteroidetes and </w:t>
-      </w:r>
-      <w:proofErr w:type="spellStart"/>
-      <w:r>
-        <w:rPr>
-          <w:rFonts w:cs="Times New Roman"/>
-          <w:szCs w:val="24"/>
-        </w:rPr>
-        <w:t>Verrucomicrobia</w:t>
-      </w:r>
-      <w:proofErr w:type="spellEnd"/>
-      <w:r>
-        <w:rPr>
-          <w:rFonts w:cs="Times New Roman"/>
-          <w:szCs w:val="24"/>
-        </w:rPr>
-        <w:t xml:space="preserve"> MAGs contained genes encoding cellulases, </w:t>
-      </w:r>
-      <w:proofErr w:type="spellStart"/>
-      <w:r>
-        <w:rPr>
-          <w:rFonts w:cs="Times New Roman"/>
-          <w:szCs w:val="24"/>
-        </w:rPr>
-        <w:t>chitinases</w:t>
-      </w:r>
-      <w:proofErr w:type="spellEnd"/>
-      <w:r>
-        <w:rPr>
-          <w:rFonts w:cs="Times New Roman"/>
-          <w:szCs w:val="24"/>
-        </w:rPr>
-        <w:t xml:space="preserve">, and glucoside </w:t>
-      </w:r>
-      <w:proofErr w:type="spellStart"/>
-      <w:r>
-        <w:rPr>
-          <w:rFonts w:cs="Times New Roman"/>
-          <w:szCs w:val="24"/>
-        </w:rPr>
-        <w:t>hydralases</w:t>
-      </w:r>
-      <w:proofErr w:type="spellEnd"/>
-      <w:r>
-        <w:rPr>
-          <w:rFonts w:cs="Times New Roman"/>
-          <w:szCs w:val="24"/>
-        </w:rPr>
-        <w:t xml:space="preserve">, without appearing to specialize in autochthonous or allochthonous carbon. Glucoside </w:t>
-      </w:r>
-      <w:proofErr w:type="spellStart"/>
-      <w:r>
-        <w:rPr>
-          <w:rFonts w:cs="Times New Roman"/>
-          <w:szCs w:val="24"/>
-        </w:rPr>
-        <w:t>hydralase</w:t>
-      </w:r>
-      <w:proofErr w:type="spellEnd"/>
-      <w:r>
-        <w:rPr>
-          <w:rFonts w:cs="Times New Roman"/>
-          <w:szCs w:val="24"/>
-        </w:rPr>
-        <w:t xml:space="preserve"> – encoding genes were also identified in Planctomycetes in Lake Mendota and in </w:t>
-      </w:r>
-      <w:proofErr w:type="spellStart"/>
-      <w:r>
-        <w:rPr>
-          <w:rFonts w:cs="Times New Roman"/>
-          <w:szCs w:val="24"/>
-        </w:rPr>
-        <w:t>Burkholderiales</w:t>
-      </w:r>
-      <w:proofErr w:type="spellEnd"/>
-      <w:r>
-        <w:rPr>
-          <w:rFonts w:cs="Times New Roman"/>
-          <w:szCs w:val="24"/>
-        </w:rPr>
-        <w:t xml:space="preserve">, Actinobacteria, and </w:t>
-      </w:r>
-      <w:proofErr w:type="spellStart"/>
-      <w:r>
-        <w:rPr>
-          <w:rFonts w:cs="Times New Roman"/>
-          <w:szCs w:val="24"/>
-        </w:rPr>
-        <w:t>Methylococcales</w:t>
-      </w:r>
-      <w:proofErr w:type="spellEnd"/>
-      <w:r>
-        <w:rPr>
-          <w:rFonts w:cs="Times New Roman"/>
-          <w:szCs w:val="24"/>
-        </w:rPr>
-        <w:t xml:space="preserve"> in Trout Bog. Genes relating to the degradation of cellobiose and </w:t>
-      </w:r>
-      <w:proofErr w:type="spellStart"/>
-      <w:r>
-        <w:rPr>
-          <w:rFonts w:cs="Times New Roman"/>
-          <w:szCs w:val="24"/>
-        </w:rPr>
-        <w:t>chitobiose</w:t>
-      </w:r>
-      <w:proofErr w:type="spellEnd"/>
-      <w:r>
-        <w:rPr>
-          <w:rFonts w:cs="Times New Roman"/>
-          <w:szCs w:val="24"/>
-        </w:rPr>
-        <w:t xml:space="preserve">, breakdown products of </w:t>
-      </w:r>
-      <w:r>
-        <w:rPr>
-          <w:rFonts w:cs="Times New Roman"/>
-          <w:szCs w:val="24"/>
-        </w:rPr>
-        <w:lastRenderedPageBreak/>
-        <w:t>cellulose and chitin, were common in many taxa from both lakes.</w:t>
-      </w:r>
-      <w:r>
-        <w:rPr>
-          <w:rFonts w:cs="Times New Roman"/>
-          <w:szCs w:val="24"/>
-        </w:rPr>
-        <w:t xml:space="preserve"> Degradation of phenol and salicylate, two aromatic compounds derived from terrestrial carbon sources, were potentially identified in MAGs of </w:t>
-      </w:r>
-      <w:proofErr w:type="spellStart"/>
-      <w:r>
-        <w:rPr>
-          <w:rFonts w:cs="Times New Roman"/>
-          <w:szCs w:val="24"/>
-        </w:rPr>
-        <w:t>Burkholderiales</w:t>
-      </w:r>
-      <w:proofErr w:type="spellEnd"/>
-      <w:r>
-        <w:rPr>
-          <w:rFonts w:cs="Times New Roman"/>
-          <w:szCs w:val="24"/>
-        </w:rPr>
-        <w:t xml:space="preserve"> in both lakes.</w:t>
-      </w:r>
-    </w:p>
-    <w:p>
-      <w:pPr>
-        <w:spacing w:line="360" w:lineRule="auto"/>
-        <w:ind w:firstLine="720"/>
-        <w:jc w:val="both"/>
-      </w:pPr>
-      <w:r>
-        <w:t xml:space="preserve">Although eukaryotic genomes were not included in this analysis, eukaryotic algae are known photoautotrophs in both lakes </w:t>
-      </w:r>
-      <w:r>
-        <w:fldChar w:fldCharType="begin" w:fldLock="1"/>
-      </w:r>
-      <w:r>
-        <w:instrText>ADDIN CSL_CITATION { "citationItems" : [ { "id" : "ITEM-1", "itemData" : { "author" : [ { "dropping-particle" : "", "family" : "Descy", "given" : "Jean-Pierre", "non-dropping-particle" : "", "parse-names" : false, "suffix" : "" }, { "dropping-particle" : "", "family" : "Higgins", "given" : "Harry W", "non-dropping-particle" : "", "parse-names" : false, "suffix" : "" }, { "dropping-particle" : "", "family" : "Mackey", "given" : "Denis J", "non-dropping-particle" : "", "parse-names" : false, "suffix" : "" }, { "dropping-particle" : "", "family" : "Hurley", "given" : "James P", "non-dropping-particle" : "", "parse-names" : false, "suffix" : "" }, { "dropping-particle" : "", "family" : "Frost", "given" : "Thomas M", "non-dropping-particle" : "", "parse-names" : false, "suffix" : "" } ], "container-title" : "Journal of Phycology", "id" : "ITEM-1", "issued" : { "date-parts" : [ [ "2000" ] ] }, "page" : "274-286", "title" : "PIGMENT RATIOS AND PHYTOPLANKTON ASSESSMENT IN NORTHERN WISCONSIN LAKES", "type" : "article-journal", "volume" : "36" }, "uris" : [ "http://www.mendeley.com/documents/?uuid=1f0abc36-aece-4e99-bedc-2e625e13b9b0" ] }, { "id" : "ITEM-2", "itemData" : { "author" : [ { "dropping-particle" : "", "family" : "Hurley", "given" : "James P", "non-dropping-particle" : "", "parse-names" : false, "suffix" : "" }, { "dropping-particle" : "", "family" : "Armstrong", "given" : "David E", "non-dropping-particle" : "", "parse-names" : false, "suffix" : "" } ], "container-title" : "Limnology and Oceanography", "id" : "ITEM-2", "issue" : "2", "issued" : { "date-parts" : [ [ "1990" ] ] }, "page" : "384-398", "title" : "Fluxes and transformations of aquatic pigments in Lake Mendota , Wisconsin", "type" : "article-journal", "volume" : "35" }, "uris" : [ "http://www.mendeley.com/documents/?uuid=9afc50ef-900d-404b-9c82-c09179949d0e" ] } ], "mendeley" : { "formattedCitation" : "(Descy et al. 2000; Hurley and Armstrong 1990)", "plainTextFormattedCitation" : "(Descy et al. 2000; Hurley and Armstrong 1990)", "previouslyFormattedCitation" : "(Descy et al. 2000; Hurley and Armstrong 1990)" }, "properties" : { "noteIndex" : 3 }, "schema" : "https://github.com/citation-style-language/schema/raw/master/csl-citation.json" }</w:instrText>
-      </w:r>
-      <w:r>
-        <w:fldChar w:fldCharType="separate"/>
-      </w:r>
-      <w:r>
-        <w:rPr>
-          <w:noProof/>
-        </w:rPr>
-        <w:t>(Descy et al. 2000; Hurley and Armstrong 1990)</w:t>
-      </w:r>
-      <w:r>
-        <w:fldChar w:fldCharType="end"/>
-      </w:r>
-      <w:r>
-        <w:t xml:space="preserve"> Algae produce amino acids, carbohydrates, and carboxylic acids that fuel growth of the heterotrophic community </w:t>
-      </w:r>
-      <w:r>
-        <w:fldChar w:fldCharType="begin" w:fldLock="1"/>
-      </w:r>
-      <w:r>
-        <w:instrText>ADDIN CSL_CITATION { "citationItems" : [ { "id" : "ITEM-1", "itemData" : { "DOI" : "10.1038/ismej.2012.162", "ISSN" : "1751-7370", "PMID" : "23235289", "abstract" : "The substrate partitioning of sympatric populations of freshwater bacterioplankton was studied via microautoradiography and fluorescence in situ hybridization. Fourteen radiolabeled tracers were used to assess microbial acquisition spectra of low-molecular-weight (LMW) organic compounds. The most abundant group, ac1 Actinobacteria, were highly active in leucine, thymidine and glucose assimilation, whereas Alphaproteobacteria from the LD12 lineage (the freshwater sister clade of SAR11) only weakly incorporated these tracers, but exhibited a distinct preference for glutamine and glutamate. Different Bacteroidetes showed contrasting uptake patterns: Flavobacteriales did not incorporate significant amounts of any LMW compound, and Cyclobacteriaceae were clearly specialized on leucine, glucose and arginine. Betaproteobacteria represented the most active and versatile bacterioplankton fraction and &gt;90% of them could be assigned to eight species- to genus-like populations with contrasting substrate specialization. Limnohabitans sp. were the most abundant and active Betaproteobacteria, incorporating almost all tracers. While three closely related betaproteobacterial populations substantially differed in their uptake spectra, two more distantly related lineages had very similar preferences, and one population did not incorporate any tracer. The dominant phototrophic microorganism, the filamentous cyanobacterium Planktothrix rubescens, assimilated several substrates, whereas other (pico)cyanobacteria had no heterotrophic activity. The variable extent of specialization by the studied bacterial taxa on subsets of LMW compounds contrasts theoretical considerations about non-selective microbial substrate assimilation at oligotrophic conditions. This physiological niche separation might be one explanation for the coexistence of freshwater bacterioplankton species in a seemingly uniform environment.", "author" : [ { "dropping-particle" : "", "family" : "Salcher", "given" : "Michaela M", "non-dropping-particle" : "", "parse-names" : false, "suffix" : "" }, { "dropping-particle" : "", "family" : "Posch", "given" : "Thomas", "non-dropping-particle" : "", "parse-names" : false, "suffix" : "" }, { "dropping-particle" : "", "family" : "Pernthaler", "given" : "Jakob", "non-dropping-particle" : "", "parse-names" : false, "suffix" : "" } ], "container-title" : "Isme J", "id" : "ITEM-1", "issue" : "5", "issued" : { "date-parts" : [ [ "2013", "5" ] ] }, "note" : "How to do MAR-FISH:\n- Collect samples\n- Fix with formeldehyde for flow cytometry, with paraformaldehyde for CARD-FISH\n- construct 16S rRNA gene clone libraries\n- Design oligonucleotide probes for species or genus level\n- Determine species abundance using DAPI fluorescence and CARD-FISH\n- Order radiolabeled tracer compounds\n- Incubate samples with tracers at in situ temperatures, 2 hrs, in dark, in triplicate, with controls\n- Use scintillation counter to determine bulk uptake rates\n- Filter incubated sample and excite hybridized cells, look via microscopy", "page" : "896-907", "publisher" : "International Society for Microbial Ecology", "title" : "In situ substrate preferences of abundant bacterioplankton populations in a prealpine freshwater lake", "type" : "article-journal", "volume" : "7" }, "uris" : [ "http://www.mendeley.com/documents/?uuid=6bee7815-6aeb-47c8-ac0c-674a390ea5d9" ] } ], "mendeley" : { "formattedCitation" : "(Salcher, Posch, and Pernthaler 2013)", "plainTextFormattedCitation" : "(Salcher, Posch, and Pernthaler 2013)", "previouslyFormattedCitation" : "(Salcher, Posch, and Pernthaler 2013)" }, "properties" : { "noteIndex" : 2 }, "schema" : "https://github.com/citation-style-language/schema/raw/master/csl-citation.json" }</w:instrText>
-      </w:r>
-      <w:r>
-        <w:fldChar w:fldCharType="separate"/>
-      </w:r>
-      <w:r>
-        <w:rPr>
-          <w:noProof/>
-        </w:rPr>
-        <w:t>(Salcher, Posch, and Pernthaler 2013)</w:t>
-      </w:r>
-      <w:r>
-        <w:fldChar w:fldCharType="end"/>
-      </w:r>
-      <w:r>
-        <w:t xml:space="preserve">. We observed many MAGs in both Lake Mendota and Trout Bog containing putative pathways for the degradation of carbohydrates such as glucose, galactose, maltose, rhamnose, mannose, and xylose. These compounds are all documented algal exudates in freshwater </w:t>
-      </w:r>
-      <w:r>
-        <w:fldChar w:fldCharType="begin" w:fldLock="1"/>
-      </w:r>
-      <w:r>
-        <w:instrText>ADDIN CSL_CITATION { "citationItems" : [ { "id" : "ITEM-1", "itemData" : { "DOI" : "10.1093/plankt/fbi043", "author" : [ { "dropping-particle" : "", "family" : "Giroldo", "given" : "Danilo", "non-dropping-particle" : "", "parse-names" : false, "suffix" : "" }, { "dropping-particle" : "", "family" : "Augusto", "given" : "Armando", "non-dropping-particle" : "", "parse-names" : false, "suffix" : "" }, { "dropping-particle" : "", "family" : "Vieira", "given" : "Henriques", "non-dropping-particle" : "", "parse-names" : false, "suffix" : "" } ], "container-title" : "Journal of Plankton Research", "id" : "ITEM-1", "issue" : "7", "issued" : { "date-parts" : [ [ "2005" ] ] }, "page" : "695-705", "title" : "Polymeric and free sugars released by three phytoplanktonic species from a freshwater tropical eutrophic reservoir", "type" : "article-journal", "volume" : "27" }, "uris" : [ "http://www.mendeley.com/documents/?uuid=78132178-1254-4197-9730-568885ba6cb3" ] }, { "id" : "ITEM-2", "itemData" : { "author" : [ { "dropping-particle" : "", "family" : "Juttner", "given" : "F", "non-dropping-particle" : "", "parse-names" : false, "suffix" : "" }, { "dropping-particle" : "", "family" : "Matuschek", "given" : "T", "non-dropping-particle" : "", "parse-names" : false, "suffix" : "" } ], "container-title" : "Water", "id" : "ITEM-2", "issued" : { "date-parts" : [ [ "1977" ] ] }, "page" : "251-255", "title" : "The Release of Low Molecular Weight Compounds by the Phytoplankton in an Eutrophic Lake", "type" : "article-journal", "volume" : "12" }, "uris" : [ "http://www.mendeley.com/documents/?uuid=47a46a18-e63f-46dc-ae25-f7ffbb5063bf" ] } ], "mendeley" : { "formattedCitation" : "(Giroldo, Augusto, and Vieira 2005; Juttner and Matuschek 1977)", "plainTextFormattedCitation" : "(Giroldo, Augusto, and Vieira 2005; Juttner and Matuschek 1977)", "previouslyFormattedCitation" : "(Giroldo, Augusto, and Vieira 2005; Juttner and Matuschek 1977)" }, "properties" : { "noteIndex" : 3 }, "schema" : "https://github.com/citation-style-language/schema/raw/master/csl-citation.json" }</w:instrText>
-      </w:r>
-      <w:r>
-        <w:fldChar w:fldCharType="separate"/>
-      </w:r>
-      <w:r>
-        <w:rPr>
-          <w:noProof/>
-        </w:rPr>
-        <w:t>(Giroldo, Augusto, and Vieira 2005; Juttner and Matuschek 1977)</w:t>
-      </w:r>
-      <w:r>
-        <w:fldChar w:fldCharType="end"/>
-      </w:r>
-      <w:r>
+        <w:t xml:space="preserve">. This, along with evidence from our MAGs suggesting involvement in sulfur cycling, points to an ecological role for methylotrophs such as these at the intersection of multiple nutrient </w:t>
+      </w:r>
+      <w:commentRangeStart w:id="4"/>
+      <w:r>
+        <w:rPr>
+          <w:rFonts w:cs="Times New Roman"/>
+          <w:szCs w:val="24"/>
+        </w:rPr>
+        <w:t>cycles</w:t>
+      </w:r>
+      <w:commentRangeEnd w:id="4"/>
+      <w:r>
+        <w:rPr>
+          <w:rStyle w:val="CommentReference"/>
+        </w:rPr>
+        <w:commentReference w:id="4"/>
+      </w:r>
+      <w:r>
+        <w:rPr>
+          <w:rFonts w:cs="Times New Roman"/>
+          <w:szCs w:val="24"/>
+        </w:rPr>
         <w:t>.</w:t>
-      </w:r>
-      <w:r>
-        <w:t xml:space="preserve"> They can also be derived from the breakdown of biopolymers; leaky extracellular degradation of biopolymers may result in these sugars being made available to community members without the ability to break</w:t>
-      </w:r>
-      <w:r>
-        <w:t xml:space="preserve"> </w:t>
-      </w:r>
-      <w:r>
-        <w:t>down biopolymers. Degradation of additional sugars involved in galactose me</w:t>
-      </w:r>
-      <w:r>
-        <w:t xml:space="preserve">tabolism (sucrose, </w:t>
-      </w:r>
-      <w:proofErr w:type="spellStart"/>
-      <w:r>
-        <w:t>stachyose</w:t>
-      </w:r>
-      <w:proofErr w:type="spellEnd"/>
-      <w:r>
-        <w:t>, r</w:t>
-      </w:r>
-      <w:r>
-        <w:t xml:space="preserve">affinose, </w:t>
-      </w:r>
-      <w:proofErr w:type="spellStart"/>
-      <w:r>
-        <w:t>trehalose</w:t>
-      </w:r>
-      <w:proofErr w:type="spellEnd"/>
-      <w:r>
-        <w:t xml:space="preserve">, lactose, and </w:t>
-      </w:r>
-      <w:proofErr w:type="spellStart"/>
-      <w:r>
-        <w:t>melibiose</w:t>
-      </w:r>
-      <w:proofErr w:type="spellEnd"/>
-      <w:r>
-        <w:t xml:space="preserve">) were identified in MAGs classified as Bacteroidetes, </w:t>
-      </w:r>
-      <w:proofErr w:type="spellStart"/>
-      <w:r>
-        <w:t>Verrucomicrobia</w:t>
-      </w:r>
-      <w:proofErr w:type="spellEnd"/>
-      <w:r>
-        <w:t xml:space="preserve">, and Actinobacteria </w:t>
-      </w:r>
-      <w:r>
-        <w:t>from</w:t>
-      </w:r>
-      <w:r>
-        <w:t xml:space="preserve"> Trout Bog, but not </w:t>
-      </w:r>
-      <w:r>
-        <w:t xml:space="preserve">from </w:t>
-      </w:r>
-      <w:r>
-        <w:t>Lake Mendota.</w:t>
       </w:r>
     </w:p>
     <w:p>
@@ -1527,7 +1807,7 @@
                     <pic:cNvPicPr/>
                   </pic:nvPicPr>
                   <pic:blipFill rotWithShape="1">
-                    <a:blip r:embed="rId5">
+                    <a:blip r:embed="rId7">
                       <a:extLst>
                         <a:ext uri="{28A0092B-C50C-407E-A947-70E740481C1C}">
                           <a14:useLocalDpi xmlns:a14="http://schemas.microsoft.com/office/drawing/2010/main" val="0"/>
@@ -1655,7 +1935,7 @@
                     <pic:cNvPicPr/>
                   </pic:nvPicPr>
                   <pic:blipFill>
-                    <a:blip r:embed="rId6">
+                    <a:blip r:embed="rId8">
                       <a:extLst>
                         <a:ext uri="{28A0092B-C50C-407E-A947-70E740481C1C}">
                           <a14:useLocalDpi xmlns:a14="http://schemas.microsoft.com/office/drawing/2010/main" val="0"/>
@@ -1785,12 +2065,7 @@
         <w:spacing w:line="360" w:lineRule="auto"/>
       </w:pPr>
       <w:r>
-        <w:t>Nitrog</w:t>
-      </w:r>
-      <w:bookmarkStart w:id="0" w:name="_GoBack"/>
-      <w:bookmarkEnd w:id="0"/>
-      <w:r>
-        <w:t>en Cycling</w:t>
+        <w:t>Nitrogen Cycling</w:t>
       </w:r>
     </w:p>
     <w:p>
@@ -1808,7 +2083,29 @@
           <w:rFonts w:cs="Times New Roman"/>
           <w:szCs w:val="24"/>
         </w:rPr>
-        <w:t xml:space="preserve">While carbon cycling was relatively similar between lakes, the drastically different concentrations of nitrogen in Trout Bog versus Mendota led us to hypothesize that steps in the water column nitrogen cycle may be altered between these two systems. One key difference </w:t>
+        <w:t xml:space="preserve">While carbon cycling was relatively similar between lakes, the drastically </w:t>
+      </w:r>
+      <w:commentRangeStart w:id="5"/>
+      <w:r>
+        <w:rPr>
+          <w:rFonts w:cs="Times New Roman"/>
+          <w:szCs w:val="24"/>
+        </w:rPr>
+        <w:t>different</w:t>
+      </w:r>
+      <w:commentRangeEnd w:id="5"/>
+      <w:r>
+        <w:rPr>
+          <w:rStyle w:val="CommentReference"/>
+        </w:rPr>
+        <w:commentReference w:id="5"/>
+      </w:r>
+      <w:r>
+        <w:rPr>
+          <w:rFonts w:cs="Times New Roman"/>
+          <w:szCs w:val="24"/>
+        </w:rPr>
+        <w:t xml:space="preserve"> concentrations of nitrogen in Trout Bog versus Mendota led us to hypothesize that steps in the water column nitrogen cycle may be altered between these two systems. One key difference </w:t>
       </w:r>
       <w:r>
         <w:rPr>
@@ -1844,14 +2141,58 @@
           <w:szCs w:val="24"/>
         </w:rPr>
         <w:lastRenderedPageBreak/>
-        <w:t xml:space="preserve">genes, and they were in phylogenetically diverse populations. Genes annotated as nitrate and nitrite reductases, key enzymes in denitrification, were found in MAGs from both lakes. However, nitrate reductases were far less common than nitrite reductases in Lake Mendota (19 vs 53, respectively), and found primarily in Cyanobacteria. </w:t>
-      </w:r>
-      <w:r>
-        <w:rPr>
-          <w:rFonts w:cs="Times New Roman"/>
-          <w:szCs w:val="24"/>
-        </w:rPr>
-        <w:t xml:space="preserve">This difference was not as pronounced in Trout Bog. </w:t>
+        <w:t xml:space="preserve">genes, and they were in phylogenetically diverse </w:t>
+      </w:r>
+      <w:commentRangeStart w:id="6"/>
+      <w:r>
+        <w:rPr>
+          <w:rFonts w:cs="Times New Roman"/>
+          <w:szCs w:val="24"/>
+        </w:rPr>
+        <w:t>populations</w:t>
+      </w:r>
+      <w:commentRangeEnd w:id="6"/>
+      <w:r>
+        <w:rPr>
+          <w:rStyle w:val="CommentReference"/>
+        </w:rPr>
+        <w:commentReference w:id="6"/>
+      </w:r>
+      <w:r>
+        <w:rPr>
+          <w:rFonts w:cs="Times New Roman"/>
+          <w:szCs w:val="24"/>
+        </w:rPr>
+        <w:t xml:space="preserve">. Genes annotated as nitrate and nitrite reductases, key enzymes in denitrification, were found in MAGs from both lakes. However, nitrate reductases were far less common than nitrite reductases in Lake Mendota (19 vs 53, respectively), and found primarily in Cyanobacteria. </w:t>
+      </w:r>
+      <w:r>
+        <w:rPr>
+          <w:rFonts w:cs="Times New Roman"/>
+          <w:szCs w:val="24"/>
+        </w:rPr>
+        <w:t xml:space="preserve">This difference was not as pronounced in Trout </w:t>
+      </w:r>
+      <w:commentRangeStart w:id="7"/>
+      <w:r>
+        <w:rPr>
+          <w:rFonts w:cs="Times New Roman"/>
+          <w:szCs w:val="24"/>
+        </w:rPr>
+        <w:t>Bog</w:t>
+      </w:r>
+      <w:commentRangeEnd w:id="7"/>
+      <w:r>
+        <w:rPr>
+          <w:rStyle w:val="CommentReference"/>
+        </w:rPr>
+        <w:commentReference w:id="7"/>
+      </w:r>
+      <w:r>
+        <w:rPr>
+          <w:rFonts w:cs="Times New Roman"/>
+          <w:szCs w:val="24"/>
+        </w:rPr>
+        <w:t xml:space="preserve">. </w:t>
       </w:r>
       <w:r>
         <w:rPr>
@@ -1881,12 +2222,21 @@
         </w:rPr>
         <w:t xml:space="preserve">putative </w:t>
       </w:r>
-      <w:r>
-        <w:rPr>
-          <w:rFonts w:cs="Times New Roman"/>
-          <w:szCs w:val="24"/>
-        </w:rPr>
-        <w:t xml:space="preserve">methanotroph </w:t>
+      <w:proofErr w:type="spellStart"/>
+      <w:r>
+        <w:rPr>
+          <w:rFonts w:cs="Times New Roman"/>
+          <w:szCs w:val="24"/>
+        </w:rPr>
+        <w:t>methanotroph</w:t>
+      </w:r>
+      <w:proofErr w:type="spellEnd"/>
+      <w:r>
+        <w:rPr>
+          <w:rFonts w:cs="Times New Roman"/>
+          <w:szCs w:val="24"/>
+        </w:rPr>
+        <w:t xml:space="preserve"> </w:t>
       </w:r>
       <w:proofErr w:type="spellStart"/>
       <w:r>
@@ -1902,7 +2252,29 @@
           <w:rFonts w:cs="Times New Roman"/>
           <w:szCs w:val="24"/>
         </w:rPr>
-        <w:t>, which are likely not involved in nitrogen cycling. No genes potentially encoding the anammox pathway were identified any of the MAGs. Genes encoding steps in the urea cycle or ammonia assimilation were found in nearly every MAG.</w:t>
+        <w:t xml:space="preserve">, which are likely not involved in nitrogen cycling. No genes potentially encoding the anammox pathway were identified any of the MAGs. Genes encoding steps in the urea cycle or ammonia assimilation were found in nearly every </w:t>
+      </w:r>
+      <w:commentRangeStart w:id="8"/>
+      <w:r>
+        <w:rPr>
+          <w:rFonts w:cs="Times New Roman"/>
+          <w:szCs w:val="24"/>
+        </w:rPr>
+        <w:t>MAG</w:t>
+      </w:r>
+      <w:commentRangeEnd w:id="8"/>
+      <w:r>
+        <w:rPr>
+          <w:rStyle w:val="CommentReference"/>
+        </w:rPr>
+        <w:commentReference w:id="8"/>
+      </w:r>
+      <w:r>
+        <w:rPr>
+          <w:rFonts w:cs="Times New Roman"/>
+          <w:szCs w:val="24"/>
+        </w:rPr>
+        <w:t>.</w:t>
       </w:r>
     </w:p>
     <w:p>
@@ -1970,7 +2342,29 @@
           <w:rFonts w:cs="Times New Roman"/>
           <w:szCs w:val="24"/>
         </w:rPr>
-        <w:t>, these compounds have been less studied in freshwater. Our results lend</w:t>
+        <w:t xml:space="preserve">, these compounds have been less studied in </w:t>
+      </w:r>
+      <w:commentRangeStart w:id="9"/>
+      <w:r>
+        <w:rPr>
+          <w:rFonts w:cs="Times New Roman"/>
+          <w:szCs w:val="24"/>
+        </w:rPr>
+        <w:t>freshwater</w:t>
+      </w:r>
+      <w:commentRangeEnd w:id="9"/>
+      <w:r>
+        <w:rPr>
+          <w:rStyle w:val="CommentReference"/>
+        </w:rPr>
+        <w:commentReference w:id="9"/>
+      </w:r>
+      <w:r>
+        <w:rPr>
+          <w:rFonts w:cs="Times New Roman"/>
+          <w:szCs w:val="24"/>
+        </w:rPr>
+        <w:t>. Our results lend</w:t>
       </w:r>
       <w:r>
         <w:rPr>
@@ -2048,7 +2442,35 @@
           <w:rFonts w:cs="Times New Roman"/>
           <w:szCs w:val="24"/>
         </w:rPr>
-        <w:t>, and the concentrations of these nitrogen compounds may be a factor structure freshwater bacterial communities</w:t>
+        <w:t xml:space="preserve">, and the </w:t>
+      </w:r>
+      <w:r>
+        <w:rPr>
+          <w:rFonts w:cs="Times New Roman"/>
+          <w:szCs w:val="24"/>
+        </w:rPr>
+        <w:t xml:space="preserve">exchange </w:t>
+      </w:r>
+      <w:r>
+        <w:rPr>
+          <w:rFonts w:cs="Times New Roman"/>
+          <w:szCs w:val="24"/>
+        </w:rPr>
+        <w:t>of these nitrogen com</w:t>
+      </w:r>
+      <w:r>
+        <w:rPr>
+          <w:rFonts w:cs="Times New Roman"/>
+          <w:szCs w:val="24"/>
+        </w:rPr>
+        <w:t>pounds may be a factor structuring</w:t>
+      </w:r>
+      <w:r>
+        <w:rPr>
+          <w:rFonts w:cs="Times New Roman"/>
+          <w:szCs w:val="24"/>
+        </w:rPr>
+        <w:t xml:space="preserve"> freshwater bacterial communities</w:t>
       </w:r>
       <w:r>
         <w:rPr>
@@ -2102,7 +2524,7 @@
                     <pic:cNvPicPr/>
                   </pic:nvPicPr>
                   <pic:blipFill rotWithShape="1">
-                    <a:blip r:embed="rId7">
+                    <a:blip r:embed="rId9">
                       <a:extLst>
                         <a:ext uri="{28A0092B-C50C-407E-A947-70E740481C1C}">
                           <a14:useLocalDpi xmlns:a14="http://schemas.microsoft.com/office/drawing/2010/main" val="0"/>
@@ -2150,6 +2572,12 @@
         <w:spacing w:line="360" w:lineRule="auto"/>
         <w:jc w:val="both"/>
       </w:pPr>
+      <w:r>
+        <w:rPr>
+          <w:rStyle w:val="CommentReference"/>
+        </w:rPr>
+        <w:commentReference w:id="10"/>
+      </w:r>
     </w:p>
     <w:p>
       <w:pPr>
@@ -2164,7 +2592,21 @@
         <w:t xml:space="preserve">Fig 3A. Nitrogen cycling in Trout Bog vs Lake Mendota. </w:t>
       </w:r>
       <w:r>
-        <w:t xml:space="preserve">The numbers of genes relating to nitrogen cycling in the MAGs were analyzed by lake. Genes annotated as nitrogenase subunits were more common in Trout Bog than Lake Mendota. Nitrite reductases were observed more frequently than nitrate reductases in both lakes, but this difference was more pronounced in Lake </w:t>
+        <w:t xml:space="preserve">The numbers of genes relating to nitrogen cycling in the MAGs were analyzed by lake. Genes annotated as nitrogenase subunits were more common in Trout Bog than Lake Mendota. Nitrite reductases were observed more frequently than nitrate reductases in both lakes, but this difference was more pronounced in </w:t>
+      </w:r>
+      <w:commentRangeStart w:id="11"/>
+      <w:r>
+        <w:t>Lake</w:t>
+      </w:r>
+      <w:commentRangeEnd w:id="11"/>
+      <w:r>
+        <w:rPr>
+          <w:rStyle w:val="CommentReference"/>
+        </w:rPr>
+        <w:commentReference w:id="11"/>
+      </w:r>
+      <w:r>
+        <w:t xml:space="preserve"> </w:t>
       </w:r>
       <w:r>
         <w:rPr>
@@ -2197,7 +2639,7 @@
                     <pic:cNvPicPr/>
                   </pic:nvPicPr>
                   <pic:blipFill rotWithShape="1">
-                    <a:blip r:embed="rId8">
+                    <a:blip r:embed="rId10">
                       <a:extLst>
                         <a:ext uri="{28A0092B-C50C-407E-A947-70E740481C1C}">
                           <a14:useLocalDpi xmlns:a14="http://schemas.microsoft.com/office/drawing/2010/main" val="0"/>
@@ -2364,7 +2806,22 @@
           <w:rFonts w:cs="Times New Roman"/>
           <w:szCs w:val="24"/>
         </w:rPr>
-        <w:t>were not available for either lake, we did not predict any differences in sulfur cycling between lakes</w:t>
+        <w:t xml:space="preserve">were not available for either lake, we did not predict any differences in sulfur cycling between </w:t>
+      </w:r>
+      <w:commentRangeStart w:id="12"/>
+      <w:r>
+        <w:rPr>
+          <w:rFonts w:cs="Times New Roman"/>
+          <w:szCs w:val="24"/>
+        </w:rPr>
+        <w:t>lakes</w:t>
+      </w:r>
+      <w:commentRangeEnd w:id="12"/>
+      <w:r>
+        <w:rPr>
+          <w:rStyle w:val="CommentReference"/>
+        </w:rPr>
+        <w:commentReference w:id="12"/>
       </w:r>
       <w:r>
         <w:rPr>
@@ -2470,7 +2927,7 @@
                     <pic:cNvPicPr/>
                   </pic:nvPicPr>
                   <pic:blipFill rotWithShape="1">
-                    <a:blip r:embed="rId9">
+                    <a:blip r:embed="rId11">
                       <a:extLst>
                         <a:ext uri="{28A0092B-C50C-407E-A947-70E740481C1C}">
                           <a14:useLocalDpi xmlns:a14="http://schemas.microsoft.com/office/drawing/2010/main" val="0"/>
@@ -2528,7 +2985,21 @@
         <w:t xml:space="preserve">. </w:t>
       </w:r>
       <w:r>
-        <w:t>Sulfate reduction dominates over sulfide oxidation in both ecosystems. By the number of MAGs encoding putative enzymes for each pathway, assimilatory sulfate reduction is favored over dissimilatory sulfate reduction. These results likely reflect the availability of sulfur</w:t>
+        <w:t xml:space="preserve">Sulfate </w:t>
+      </w:r>
+      <w:commentRangeStart w:id="13"/>
+      <w:r>
+        <w:t>reduction</w:t>
+      </w:r>
+      <w:commentRangeEnd w:id="13"/>
+      <w:r>
+        <w:rPr>
+          <w:rStyle w:val="CommentReference"/>
+        </w:rPr>
+        <w:commentReference w:id="13"/>
+      </w:r>
+      <w:r>
+        <w:t xml:space="preserve"> dominates over sulfide oxidation in both ecosystems. By the number of MAGs encoding putative enzymes for each pathway, assimilatory sulfate reduction is favored over dissimilatory sulfate reduction. These results likely reflect the availability of sulfur</w:t>
       </w:r>
       <w:r>
         <w:t xml:space="preserve"> species</w:t>
@@ -2582,7 +3053,13 @@
       </w:r>
       <w:proofErr w:type="spellEnd"/>
       <w:r>
-        <w:t xml:space="preserve"> was recovered from Trout Bog. While this genome is only 44% complete, we can propose that uses sugars such as </w:t>
+        <w:t xml:space="preserve"> was recovered from Trout Bog. While this genome is only 44% complete, we can propose that </w:t>
+      </w:r>
+      <w:r>
+        <w:t xml:space="preserve">it </w:t>
+      </w:r>
+      <w:r>
+        <w:t xml:space="preserve">uses sugars such as </w:t>
       </w:r>
       <w:proofErr w:type="spellStart"/>
       <w:r>
@@ -2601,7 +3078,21 @@
         <w:t xml:space="preserve"> likely</w:t>
       </w:r>
       <w:r>
-        <w:t xml:space="preserve"> reduces sulfate via the assimilatory pathway. It also contains one nitrogenase subunit, suggesting that it may be capable of fixing nitrogen.</w:t>
+        <w:t xml:space="preserve"> reduces sulfate via the assimilatory pathway. It also contains one nitrogenase subunit, suggesting that it may be capable of fixing </w:t>
+      </w:r>
+      <w:commentRangeStart w:id="14"/>
+      <w:r>
+        <w:t>nitrogen</w:t>
+      </w:r>
+      <w:commentRangeEnd w:id="14"/>
+      <w:r>
+        <w:rPr>
+          <w:rStyle w:val="CommentReference"/>
+        </w:rPr>
+        <w:commentReference w:id="14"/>
+      </w:r>
+      <w:r>
+        <w:t>.</w:t>
       </w:r>
     </w:p>
     <w:p>
@@ -2807,7 +3298,7 @@
                     <pic:cNvPicPr/>
                   </pic:nvPicPr>
                   <pic:blipFill>
-                    <a:blip r:embed="rId10">
+                    <a:blip r:embed="rId12">
                       <a:extLst>
                         <a:ext uri="{28A0092B-C50C-407E-A947-70E740481C1C}">
                           <a14:useLocalDpi xmlns:a14="http://schemas.microsoft.com/office/drawing/2010/main" val="0"/>
@@ -2924,7 +3415,27 @@
         <w:rPr>
           <w:noProof/>
         </w:rPr>
-        <w:t xml:space="preserve">Several MAGs classified as Planctomycetes were recovered from Lake Mendota. </w:t>
+        <w:t xml:space="preserve">Several </w:t>
+      </w:r>
+      <w:commentRangeStart w:id="15"/>
+      <w:r>
+        <w:rPr>
+          <w:noProof/>
+        </w:rPr>
+        <w:t>MAGs</w:t>
+      </w:r>
+      <w:commentRangeEnd w:id="15"/>
+      <w:r>
+        <w:rPr>
+          <w:rStyle w:val="CommentReference"/>
+        </w:rPr>
+        <w:commentReference w:id="15"/>
+      </w:r>
+      <w:r>
+        <w:rPr>
+          <w:noProof/>
+        </w:rPr>
+        <w:t xml:space="preserve"> classified as Planctomycetes were recovered from Lake Mendota. </w:t>
       </w:r>
       <w:r>
         <w:rPr>
@@ -2971,6 +3482,14 @@
       <w:r>
         <w:lastRenderedPageBreak/>
         <w:t>Conclusions</w:t>
+      </w:r>
+      <w:r>
+        <w:rPr>
+          <w:rStyle w:val="CommentReference"/>
+          <w:rFonts w:cstheme="minorBidi"/>
+          <w:b w:val="0"/>
+        </w:rPr>
+        <w:commentReference w:id="16"/>
       </w:r>
     </w:p>
     <w:p>
@@ -3917,8 +4436,490 @@
 </w:document>
 </file>
 
+<file path=word/comments.xml><?xml version="1.0" encoding="utf-8"?>
+<w:comments xmlns:wpc="http://schemas.microsoft.com/office/word/2010/wordprocessingCanvas" xmlns:mc="http://schemas.openxmlformats.org/markup-compatibility/2006" xmlns:o="urn:schemas-microsoft-com:office:office" xmlns:r="http://schemas.openxmlformats.org/officeDocument/2006/relationships" xmlns:m="http://schemas.openxmlformats.org/officeDocument/2006/math" xmlns:v="urn:schemas-microsoft-com:vml" xmlns:wp14="http://schemas.microsoft.com/office/word/2010/wordprocessingDrawing" xmlns:wp="http://schemas.openxmlformats.org/drawingml/2006/wordprocessingDrawing" xmlns:w10="urn:schemas-microsoft-com:office:word" xmlns:w="http://schemas.openxmlformats.org/wordprocessingml/2006/main" xmlns:w14="http://schemas.microsoft.com/office/word/2010/wordml" xmlns:w15="http://schemas.microsoft.com/office/word/2012/wordml" xmlns:wpg="http://schemas.microsoft.com/office/word/2010/wordprocessingGroup" xmlns:wpi="http://schemas.microsoft.com/office/word/2010/wordprocessingInk" xmlns:wne="http://schemas.microsoft.com/office/word/2006/wordml" xmlns:wps="http://schemas.microsoft.com/office/word/2010/wordprocessingShape" mc:Ignorable="w14 w15 wp14">
+  <w:comment w:id="1" w:author="Alexandra Linz" w:date="2017-10-27T12:39:00Z" w:initials="AL">
+    <w:p>
+      <w:pPr>
+        <w:pStyle w:val="CommentText"/>
+      </w:pPr>
+      <w:r>
+        <w:rPr>
+          <w:rStyle w:val="CommentReference"/>
+        </w:rPr>
+        <w:annotationRef/>
+      </w:r>
+      <w:r>
+        <w:t>Add table on %reads mapped (get from Sarah’s paper?)</w:t>
+      </w:r>
+    </w:p>
+  </w:comment>
+  <w:comment w:id="2" w:author="Alexandra Linz" w:date="2017-10-27T13:34:00Z" w:initials="AL">
+    <w:p>
+      <w:pPr>
+        <w:pStyle w:val="CommentText"/>
+      </w:pPr>
+      <w:r>
+        <w:rPr>
+          <w:rStyle w:val="CommentReference"/>
+        </w:rPr>
+        <w:annotationRef/>
+      </w:r>
+      <w:r>
+        <w:t xml:space="preserve">Frame as “We hoped to discern between </w:t>
+      </w:r>
+      <w:proofErr w:type="spellStart"/>
+      <w:r>
+        <w:t>alloch</w:t>
+      </w:r>
+      <w:proofErr w:type="spellEnd"/>
+      <w:r>
+        <w:t xml:space="preserve"> </w:t>
+      </w:r>
+      <w:proofErr w:type="spellStart"/>
+      <w:r>
+        <w:t>autoch</w:t>
+      </w:r>
+      <w:proofErr w:type="spellEnd"/>
+      <w:r>
+        <w:t>…. Was part of study design, limnologist motivation/way of thinking about C. But at genome level cannot tell markers b/c both kinds of carbon contain similar moieties”</w:t>
+      </w:r>
+    </w:p>
+    <w:p>
+      <w:pPr>
+        <w:pStyle w:val="CommentText"/>
+      </w:pPr>
+    </w:p>
+    <w:p>
+      <w:pPr>
+        <w:pStyle w:val="CommentText"/>
+      </w:pPr>
+      <w:proofErr w:type="spellStart"/>
+      <w:r>
+        <w:t>Alloch</w:t>
+      </w:r>
+      <w:proofErr w:type="spellEnd"/>
+      <w:r>
+        <w:t xml:space="preserve"> is where the C came from – so Ch4 not </w:t>
+      </w:r>
+      <w:proofErr w:type="spellStart"/>
+      <w:r>
+        <w:t>alloch</w:t>
+      </w:r>
+      <w:proofErr w:type="spellEnd"/>
+    </w:p>
+  </w:comment>
+  <w:comment w:id="3" w:author="Alexandra Linz" w:date="2017-10-27T13:42:00Z" w:initials="AL">
+    <w:p>
+      <w:pPr>
+        <w:pStyle w:val="CommentText"/>
+      </w:pPr>
+      <w:r>
+        <w:rPr>
+          <w:rStyle w:val="CommentReference"/>
+        </w:rPr>
+        <w:annotationRef/>
+      </w:r>
+      <w:r>
+        <w:t xml:space="preserve">Cite </w:t>
+      </w:r>
+      <w:proofErr w:type="spellStart"/>
+      <w:r>
+        <w:t>shaomeis</w:t>
+      </w:r>
+      <w:proofErr w:type="spellEnd"/>
+      <w:r>
+        <w:t xml:space="preserve"> paper</w:t>
+      </w:r>
+    </w:p>
+  </w:comment>
+  <w:comment w:id="4" w:author="Alexandra Linz" w:date="2017-10-27T13:38:00Z" w:initials="AL">
+    <w:p>
+      <w:pPr>
+        <w:pStyle w:val="CommentText"/>
+      </w:pPr>
+      <w:r>
+        <w:rPr>
+          <w:rStyle w:val="CommentReference"/>
+        </w:rPr>
+        <w:annotationRef/>
+      </w:r>
+      <w:r>
+        <w:t>Add back in, particularly difference between pelagic and sediment genomes</w:t>
+      </w:r>
+    </w:p>
+  </w:comment>
+  <w:comment w:id="5" w:author="Alexandra Linz" w:date="2017-10-27T13:46:00Z" w:initials="AL">
+    <w:p>
+      <w:pPr>
+        <w:pStyle w:val="CommentText"/>
+      </w:pPr>
+      <w:r>
+        <w:rPr>
+          <w:rStyle w:val="CommentReference"/>
+        </w:rPr>
+        <w:annotationRef/>
+      </w:r>
+      <w:r>
+        <w:t>Look at availability, not just concentration. Seasonal variability? LTER website, bog nutrient data?</w:t>
+      </w:r>
+    </w:p>
+  </w:comment>
+  <w:comment w:id="6" w:author="Alexandra Linz" w:date="2017-10-27T13:49:00Z" w:initials="AL">
+    <w:p>
+      <w:pPr>
+        <w:pStyle w:val="CommentText"/>
+      </w:pPr>
+      <w:r>
+        <w:rPr>
+          <w:rStyle w:val="CommentReference"/>
+        </w:rPr>
+        <w:annotationRef/>
+      </w:r>
+      <w:r>
+        <w:t>Add another sentence about implications. Mendota – important function carried out by 1 phylogenetic group</w:t>
+      </w:r>
+    </w:p>
+  </w:comment>
+  <w:comment w:id="7" w:author="Alexandra Linz" w:date="2017-10-27T13:50:00Z" w:initials="AL">
+    <w:p>
+      <w:pPr>
+        <w:pStyle w:val="CommentText"/>
+      </w:pPr>
+      <w:r>
+        <w:rPr>
+          <w:rStyle w:val="CommentReference"/>
+        </w:rPr>
+        <w:annotationRef/>
+      </w:r>
+      <w:r>
+        <w:t>Explain (or say we don’t know)</w:t>
+      </w:r>
+    </w:p>
+  </w:comment>
+  <w:comment w:id="8" w:author="Alexandra Linz" w:date="2017-10-27T13:52:00Z" w:initials="AL">
+    <w:p>
+      <w:pPr>
+        <w:pStyle w:val="CommentText"/>
+      </w:pPr>
+      <w:r>
+        <w:rPr>
+          <w:rStyle w:val="CommentReference"/>
+        </w:rPr>
+        <w:annotationRef/>
+      </w:r>
+      <w:r>
+        <w:t xml:space="preserve">Link to other research. Review on urea in </w:t>
+      </w:r>
+      <w:proofErr w:type="spellStart"/>
+      <w:r>
+        <w:t>fw</w:t>
+      </w:r>
+      <w:proofErr w:type="spellEnd"/>
+      <w:r>
+        <w:t xml:space="preserve">? </w:t>
+      </w:r>
+      <w:proofErr w:type="spellStart"/>
+      <w:r>
+        <w:t>Conosistent</w:t>
+      </w:r>
+      <w:proofErr w:type="spellEnd"/>
+      <w:r>
+        <w:t>?</w:t>
+      </w:r>
+    </w:p>
+  </w:comment>
+  <w:comment w:id="9" w:author="Alexandra Linz" w:date="2017-10-27T13:53:00Z" w:initials="AL">
+    <w:p>
+      <w:pPr>
+        <w:pStyle w:val="CommentText"/>
+      </w:pPr>
+      <w:r>
+        <w:rPr>
+          <w:rStyle w:val="CommentReference"/>
+        </w:rPr>
+        <w:annotationRef/>
+      </w:r>
+      <w:proofErr w:type="spellStart"/>
+      <w:r>
+        <w:t>Mou</w:t>
+      </w:r>
+      <w:proofErr w:type="spellEnd"/>
+      <w:r>
+        <w:t xml:space="preserve"> great lakes polyamines</w:t>
+      </w:r>
+    </w:p>
+    <w:p>
+      <w:pPr>
+        <w:pStyle w:val="CommentText"/>
+      </w:pPr>
+      <w:r>
+        <w:t>“</w:t>
+      </w:r>
+      <w:proofErr w:type="gramStart"/>
+      <w:r>
+        <w:t>some</w:t>
+      </w:r>
+      <w:proofErr w:type="gramEnd"/>
+      <w:r>
+        <w:t xml:space="preserve"> evidence important in aquatic systems (cite) but very little work done in FW and role is unclear”</w:t>
+      </w:r>
+    </w:p>
+    <w:p>
+      <w:pPr>
+        <w:pStyle w:val="CommentText"/>
+      </w:pPr>
+    </w:p>
+    <w:p>
+      <w:pPr>
+        <w:pStyle w:val="CommentText"/>
+      </w:pPr>
+      <w:r>
+        <w:t xml:space="preserve">Find citation that polyamines can come </w:t>
+      </w:r>
+      <w:proofErr w:type="spellStart"/>
+      <w:r>
+        <w:t>fro</w:t>
+      </w:r>
+      <w:proofErr w:type="spellEnd"/>
+      <w:r>
+        <w:t xml:space="preserve"> higher trophic levels. Say where they are coming from other than bacterial biosynthesis</w:t>
+      </w:r>
+    </w:p>
+  </w:comment>
+  <w:comment w:id="10" w:author="Alexandra Linz" w:date="2017-10-27T12:34:00Z" w:initials="AL">
+    <w:p>
+      <w:pPr>
+        <w:pStyle w:val="CommentText"/>
+      </w:pPr>
+      <w:r>
+        <w:rPr>
+          <w:rStyle w:val="CommentReference"/>
+        </w:rPr>
+        <w:annotationRef/>
+      </w:r>
+      <w:r>
+        <w:t>Switch to %</w:t>
+      </w:r>
+    </w:p>
+  </w:comment>
+  <w:comment w:id="11" w:author="Alexandra Linz" w:date="2017-10-27T12:44:00Z" w:initials="AL">
+    <w:p>
+      <w:pPr>
+        <w:pStyle w:val="CommentText"/>
+      </w:pPr>
+      <w:r>
+        <w:rPr>
+          <w:rStyle w:val="CommentReference"/>
+        </w:rPr>
+        <w:annotationRef/>
+      </w:r>
+      <w:r>
+        <w:t>Color branches by phylum –all phyla not just n2 fixers</w:t>
+      </w:r>
+    </w:p>
+    <w:p>
+      <w:pPr>
+        <w:pStyle w:val="CommentText"/>
+      </w:pPr>
+    </w:p>
+    <w:p>
+      <w:pPr>
+        <w:pStyle w:val="CommentText"/>
+      </w:pPr>
+      <w:r>
+        <w:t xml:space="preserve">Include description of how I define N2 fixer in various diagrams - # of all </w:t>
+      </w:r>
+      <w:proofErr w:type="spellStart"/>
+      <w:r>
+        <w:t>nif</w:t>
+      </w:r>
+      <w:proofErr w:type="spellEnd"/>
+      <w:r>
+        <w:t xml:space="preserve"> genes, # of MAGs with any </w:t>
+      </w:r>
+      <w:proofErr w:type="spellStart"/>
+      <w:r>
+        <w:t>nif</w:t>
+      </w:r>
+      <w:proofErr w:type="spellEnd"/>
+      <w:r>
+        <w:t xml:space="preserve"> gene, # of MAGs with </w:t>
+      </w:r>
+      <w:proofErr w:type="spellStart"/>
+      <w:r>
+        <w:t>nif</w:t>
+      </w:r>
+      <w:proofErr w:type="spellEnd"/>
+      <w:r>
+        <w:t xml:space="preserve"> operons</w:t>
+      </w:r>
+    </w:p>
+  </w:comment>
+  <w:comment w:id="12" w:author="Alexandra Linz" w:date="2017-10-27T13:58:00Z" w:initials="AL">
+    <w:p>
+      <w:pPr>
+        <w:pStyle w:val="CommentText"/>
+      </w:pPr>
+      <w:r>
+        <w:rPr>
+          <w:rStyle w:val="CommentReference"/>
+        </w:rPr>
+        <w:annotationRef/>
+      </w:r>
+      <w:r>
+        <w:t>Brocks Mendota book?</w:t>
+      </w:r>
+    </w:p>
+    <w:p>
+      <w:pPr>
+        <w:pStyle w:val="CommentText"/>
+      </w:pPr>
+    </w:p>
+    <w:p>
+      <w:pPr>
+        <w:pStyle w:val="CommentText"/>
+      </w:pPr>
+      <w:r>
+        <w:t>Delete this sentence if we can’t find sulfur data</w:t>
+      </w:r>
+    </w:p>
+  </w:comment>
+  <w:comment w:id="13" w:author="Alexandra Linz" w:date="2017-10-27T12:41:00Z" w:initials="AL">
+    <w:p>
+      <w:pPr>
+        <w:pStyle w:val="CommentText"/>
+      </w:pPr>
+      <w:r>
+        <w:rPr>
+          <w:rStyle w:val="CommentReference"/>
+        </w:rPr>
+        <w:annotationRef/>
+      </w:r>
+      <w:r>
+        <w:t>Make 2 panels, one w/ # genes in combined assembly</w:t>
+      </w:r>
+    </w:p>
+    <w:p>
+      <w:pPr>
+        <w:pStyle w:val="CommentText"/>
+      </w:pPr>
+    </w:p>
+    <w:p>
+      <w:pPr>
+        <w:pStyle w:val="CommentText"/>
+      </w:pPr>
+      <w:r>
+        <w:t>Try the same for nitrogen metabolism figure</w:t>
+      </w:r>
+    </w:p>
+  </w:comment>
+  <w:comment w:id="14" w:author="Alexandra Linz" w:date="2017-10-27T14:00:00Z" w:initials="AL">
+    <w:p>
+      <w:pPr>
+        <w:pStyle w:val="CommentText"/>
+      </w:pPr>
+      <w:r>
+        <w:rPr>
+          <w:rStyle w:val="CommentReference"/>
+        </w:rPr>
+        <w:annotationRef/>
+      </w:r>
+      <w:r>
+        <w:t xml:space="preserve">Cite other </w:t>
+      </w:r>
+      <w:proofErr w:type="spellStart"/>
+      <w:r>
+        <w:t>Elusi</w:t>
+      </w:r>
+      <w:proofErr w:type="spellEnd"/>
+      <w:r>
+        <w:t xml:space="preserve"> research</w:t>
+      </w:r>
+    </w:p>
+  </w:comment>
+  <w:comment w:id="15" w:author="Alexandra Linz" w:date="2017-10-27T12:58:00Z" w:initials="AL">
+    <w:p>
+      <w:pPr>
+        <w:pStyle w:val="CommentText"/>
+      </w:pPr>
+      <w:r>
+        <w:rPr>
+          <w:rStyle w:val="CommentReference"/>
+        </w:rPr>
+        <w:annotationRef/>
+      </w:r>
+      <w:r>
+        <w:t>Replace with time series figure? Could be lifestyles or trace abundances of special ones of interest. Not boxplots (at least not on their own).</w:t>
+      </w:r>
+    </w:p>
+  </w:comment>
+  <w:comment w:id="16" w:author="Alexandra Linz" w:date="2017-10-27T14:01:00Z" w:initials="AL">
+    <w:p>
+      <w:pPr>
+        <w:pStyle w:val="CommentText"/>
+      </w:pPr>
+      <w:r>
+        <w:rPr>
+          <w:rStyle w:val="CommentReference"/>
+        </w:rPr>
+        <w:annotationRef/>
+      </w:r>
+      <w:r>
+        <w:t>See if time series inspires?</w:t>
+      </w:r>
+    </w:p>
+    <w:p>
+      <w:pPr>
+        <w:pStyle w:val="CommentText"/>
+      </w:pPr>
+      <w:r>
+        <w:t>Line up with intro?</w:t>
+      </w:r>
+    </w:p>
+    <w:p>
+      <w:pPr>
+        <w:pStyle w:val="CommentText"/>
+      </w:pPr>
+      <w:r>
+        <w:t>State hypotheses in intro and draw attention to surprises here?</w:t>
+      </w:r>
+    </w:p>
+  </w:comment>
+</w:comments>
+</file>
+
+<file path=word/commentsExtended.xml><?xml version="1.0" encoding="utf-8"?>
+<w15:commentsEx xmlns:wpc="http://schemas.microsoft.com/office/word/2010/wordprocessingCanvas" xmlns:mc="http://schemas.openxmlformats.org/markup-compatibility/2006" xmlns:o="urn:schemas-microsoft-com:office:office" xmlns:r="http://schemas.openxmlformats.org/officeDocument/2006/relationships" xmlns:m="http://schemas.openxmlformats.org/officeDocument/2006/math" xmlns:v="urn:schemas-microsoft-com:vml" xmlns:wp14="http://schemas.microsoft.com/office/word/2010/wordprocessingDrawing" xmlns:wp="http://schemas.openxmlformats.org/drawingml/2006/wordprocessingDrawing" xmlns:w10="urn:schemas-microsoft-com:office:word" xmlns:w="http://schemas.openxmlformats.org/wordprocessingml/2006/main" xmlns:w14="http://schemas.microsoft.com/office/word/2010/wordml" xmlns:w15="http://schemas.microsoft.com/office/word/2012/wordml" xmlns:wpg="http://schemas.microsoft.com/office/word/2010/wordprocessingGroup" xmlns:wpi="http://schemas.microsoft.com/office/word/2010/wordprocessingInk" xmlns:wne="http://schemas.microsoft.com/office/word/2006/wordml" xmlns:wps="http://schemas.microsoft.com/office/word/2010/wordprocessingShape" mc:Ignorable="w14 w15 wp14">
+  <w15:commentEx w15:paraId="790C759C" w15:done="0"/>
+  <w15:commentEx w15:paraId="13C33AE1" w15:done="0"/>
+  <w15:commentEx w15:paraId="07F1F8CA" w15:done="0"/>
+  <w15:commentEx w15:paraId="04E3F608" w15:done="0"/>
+  <w15:commentEx w15:paraId="05B214C2" w15:done="0"/>
+  <w15:commentEx w15:paraId="2B1F2FCA" w15:done="0"/>
+  <w15:commentEx w15:paraId="79A7DA3C" w15:done="0"/>
+  <w15:commentEx w15:paraId="5DA2BB42" w15:done="0"/>
+  <w15:commentEx w15:paraId="684E0C81" w15:done="0"/>
+  <w15:commentEx w15:paraId="0D4FF670" w15:done="0"/>
+  <w15:commentEx w15:paraId="0257D0CD" w15:done="0"/>
+  <w15:commentEx w15:paraId="72758A8A" w15:done="0"/>
+  <w15:commentEx w15:paraId="692B3AFB" w15:done="0"/>
+  <w15:commentEx w15:paraId="380D0DE0" w15:done="0"/>
+  <w15:commentEx w15:paraId="2FC5F154" w15:done="0"/>
+  <w15:commentEx w15:paraId="023FF6BB" w15:done="0"/>
+</w15:commentsEx>
+</file>
+
+<file path=word/people.xml><?xml version="1.0" encoding="utf-8"?>
+<w15:people xmlns:wpc="http://schemas.microsoft.com/office/word/2010/wordprocessingCanvas" xmlns:mc="http://schemas.openxmlformats.org/markup-compatibility/2006" xmlns:o="urn:schemas-microsoft-com:office:office" xmlns:r="http://schemas.openxmlformats.org/officeDocument/2006/relationships" xmlns:m="http://schemas.openxmlformats.org/officeDocument/2006/math" xmlns:v="urn:schemas-microsoft-com:vml" xmlns:wp14="http://schemas.microsoft.com/office/word/2010/wordprocessingDrawing" xmlns:wp="http://schemas.openxmlformats.org/drawingml/2006/wordprocessingDrawing" xmlns:w10="urn:schemas-microsoft-com:office:word" xmlns:w="http://schemas.openxmlformats.org/wordprocessingml/2006/main" xmlns:w14="http://schemas.microsoft.com/office/word/2010/wordml" xmlns:w15="http://schemas.microsoft.com/office/word/2012/wordml" xmlns:wpg="http://schemas.microsoft.com/office/word/2010/wordprocessingGroup" xmlns:wpi="http://schemas.microsoft.com/office/word/2010/wordprocessingInk" xmlns:wne="http://schemas.microsoft.com/office/word/2006/wordml" xmlns:wps="http://schemas.microsoft.com/office/word/2010/wordprocessingShape" mc:Ignorable="w14 w15 wp14">
+  <w15:person w15:author="Alexandra Linz">
+    <w15:presenceInfo w15:providerId="Windows Live" w15:userId="b1c003b9ce462dee"/>
+  </w15:person>
+</w15:people>
+</file>
+
 <file path=word/styles.xml><?xml version="1.0" encoding="utf-8"?>
-<w:styles xmlns:mc="http://schemas.openxmlformats.org/markup-compatibility/2006" xmlns:r="http://schemas.openxmlformats.org/officeDocument/2006/relationships" xmlns:w="http://schemas.openxmlformats.org/wordprocessingml/2006/main" xmlns:w14="http://schemas.microsoft.com/office/word/2010/wordml" xmlns:w15="http://schemas.microsoft.com/office/word/2012/wordml" xmlns:w16cid="http://schemas.microsoft.com/office/word/2016/wordml/cid" xmlns:w16se="http://schemas.microsoft.com/office/word/2015/wordml/symex" mc:Ignorable="w14 w15 w16se w16cid">
+<w:styles xmlns:mc="http://schemas.openxmlformats.org/markup-compatibility/2006" xmlns:r="http://schemas.openxmlformats.org/officeDocument/2006/relationships" xmlns:w="http://schemas.openxmlformats.org/wordprocessingml/2006/main" xmlns:w14="http://schemas.microsoft.com/office/word/2010/wordml" xmlns:w15="http://schemas.microsoft.com/office/word/2012/wordml" mc:Ignorable="w14 w15">
   <w:docDefaults>
     <w:rPrDefault>
       <w:rPr>
@@ -3934,7 +4935,7 @@
       </w:pPr>
     </w:pPrDefault>
   </w:docDefaults>
-  <w:latentStyles w:defLockedState="0" w:defUIPriority="99" w:defSemiHidden="0" w:defUnhideWhenUsed="0" w:defQFormat="0" w:count="375">
+  <w:latentStyles w:defLockedState="0" w:defUIPriority="99" w:defSemiHidden="0" w:defUnhideWhenUsed="0" w:defQFormat="0" w:count="371">
     <w:lsdException w:name="Normal" w:uiPriority="0" w:qFormat="1"/>
     <w:lsdException w:name="heading 1" w:uiPriority="9" w:qFormat="1"/>
     <w:lsdException w:name="heading 2" w:semiHidden="1" w:uiPriority="9" w:unhideWhenUsed="1" w:qFormat="1"/>
@@ -4306,10 +5307,6 @@
     <w:lsdException w:name="List Table 5 Dark Accent 6" w:uiPriority="50"/>
     <w:lsdException w:name="List Table 6 Colorful Accent 6" w:uiPriority="51"/>
     <w:lsdException w:name="List Table 7 Colorful Accent 6" w:uiPriority="52"/>
-    <w:lsdException w:name="Mention" w:semiHidden="1" w:unhideWhenUsed="1"/>
-    <w:lsdException w:name="Smart Hyperlink" w:semiHidden="1" w:unhideWhenUsed="1"/>
-    <w:lsdException w:name="Hashtag" w:semiHidden="1" w:unhideWhenUsed="1"/>
-    <w:lsdException w:name="Unresolved Mention" w:semiHidden="1" w:unhideWhenUsed="1"/>
   </w:latentStyles>
   <w:style w:type="paragraph" w:default="1" w:styleId="Normal">
     <w:name w:val="Normal"/>
@@ -4790,7 +5787,7 @@
 </file>
 
 <file path=customXml/itemProps1.xml><?xml version="1.0" encoding="utf-8"?>
-<ds:datastoreItem xmlns:ds="http://schemas.openxmlformats.org/officeDocument/2006/customXml" ds:itemID="{08E02CBC-F58E-40EF-9F54-4A1E9C5AA737}">
+<ds:datastoreItem xmlns:ds="http://schemas.openxmlformats.org/officeDocument/2006/customXml" ds:itemID="{FA65154F-6ED9-419E-BA12-9647D955E24A}">
   <ds:schemaRefs>
     <ds:schemaRef ds:uri="http://schemas.openxmlformats.org/officeDocument/2006/bibliography"/>
   </ds:schemaRefs>

</xml_diff>

<commit_message>
Pulled LTER data for table on chemical limnology
</commit_message>
<xml_diff>
--- a/MAGstravaganza_draft3.docx
+++ b/MAGstravaganza_draft3.docx
@@ -291,53 +291,1060 @@
         <w:t>.</w:t>
       </w:r>
     </w:p>
+    <w:tbl>
+      <w:tblPr>
+        <w:tblStyle w:val="GridTable3"/>
+        <w:tblpPr w:leftFromText="180" w:rightFromText="180" w:vertAnchor="text" w:horzAnchor="page" w:tblpX="571" w:tblpY="-51"/>
+        <w:tblW w:w="10800" w:type="dxa"/>
+        <w:tblLook w:val="04A0" w:firstRow="1" w:lastRow="0" w:firstColumn="1" w:lastColumn="0" w:noHBand="0" w:noVBand="1"/>
+      </w:tblPr>
+      <w:tblGrid>
+        <w:gridCol w:w="3505"/>
+        <w:gridCol w:w="1980"/>
+        <w:gridCol w:w="2610"/>
+        <w:gridCol w:w="2705"/>
+      </w:tblGrid>
+      <w:tr>
+        <w:trPr>
+          <w:cnfStyle w:val="100000000000" w:firstRow="1" w:lastRow="0" w:firstColumn="0" w:lastColumn="0" w:oddVBand="0" w:evenVBand="0" w:oddHBand="0" w:evenHBand="0" w:firstRowFirstColumn="0" w:firstRowLastColumn="0" w:lastRowFirstColumn="0" w:lastRowLastColumn="0"/>
+        </w:trPr>
+        <w:tc>
+          <w:tcPr>
+            <w:cnfStyle w:val="001000000100" w:firstRow="0" w:lastRow="0" w:firstColumn="1" w:lastColumn="0" w:oddVBand="0" w:evenVBand="0" w:oddHBand="0" w:evenHBand="0" w:firstRowFirstColumn="1" w:firstRowLastColumn="0" w:lastRowFirstColumn="0" w:lastRowLastColumn="0"/>
+            <w:tcW w:w="3505" w:type="dxa"/>
+          </w:tcPr>
+          <w:p>
+            <w:pPr>
+              <w:spacing w:line="360" w:lineRule="auto"/>
+              <w:jc w:val="center"/>
+            </w:pPr>
+          </w:p>
+        </w:tc>
+        <w:tc>
+          <w:tcPr>
+            <w:tcW w:w="1980" w:type="dxa"/>
+          </w:tcPr>
+          <w:p>
+            <w:pPr>
+              <w:spacing w:line="360" w:lineRule="auto"/>
+              <w:jc w:val="center"/>
+              <w:cnfStyle w:val="100000000000" w:firstRow="1" w:lastRow="0" w:firstColumn="0" w:lastColumn="0" w:oddVBand="0" w:evenVBand="0" w:oddHBand="0" w:evenHBand="0" w:firstRowFirstColumn="0" w:firstRowLastColumn="0" w:lastRowFirstColumn="0" w:lastRowLastColumn="0"/>
+            </w:pPr>
+            <w:r>
+              <w:t>Lake Mendota</w:t>
+            </w:r>
+          </w:p>
+        </w:tc>
+        <w:tc>
+          <w:tcPr>
+            <w:tcW w:w="2610" w:type="dxa"/>
+          </w:tcPr>
+          <w:p>
+            <w:pPr>
+              <w:spacing w:line="360" w:lineRule="auto"/>
+              <w:jc w:val="center"/>
+              <w:cnfStyle w:val="100000000000" w:firstRow="1" w:lastRow="0" w:firstColumn="0" w:lastColumn="0" w:oddVBand="0" w:evenVBand="0" w:oddHBand="0" w:evenHBand="0" w:firstRowFirstColumn="0" w:firstRowLastColumn="0" w:lastRowFirstColumn="0" w:lastRowLastColumn="0"/>
+            </w:pPr>
+            <w:r>
+              <w:t xml:space="preserve">Trout Bog </w:t>
+            </w:r>
+            <w:proofErr w:type="spellStart"/>
+            <w:r>
+              <w:t>Epilimnion</w:t>
+            </w:r>
+            <w:proofErr w:type="spellEnd"/>
+          </w:p>
+        </w:tc>
+        <w:tc>
+          <w:tcPr>
+            <w:tcW w:w="2705" w:type="dxa"/>
+          </w:tcPr>
+          <w:p>
+            <w:pPr>
+              <w:spacing w:line="360" w:lineRule="auto"/>
+              <w:jc w:val="center"/>
+              <w:cnfStyle w:val="100000000000" w:firstRow="1" w:lastRow="0" w:firstColumn="0" w:lastColumn="0" w:oddVBand="0" w:evenVBand="0" w:oddHBand="0" w:evenHBand="0" w:firstRowFirstColumn="0" w:firstRowLastColumn="0" w:lastRowFirstColumn="0" w:lastRowLastColumn="0"/>
+            </w:pPr>
+            <w:r>
+              <w:t xml:space="preserve">Trout Bog </w:t>
+            </w:r>
+            <w:proofErr w:type="spellStart"/>
+            <w:r>
+              <w:t>Hypolimnion</w:t>
+            </w:r>
+            <w:proofErr w:type="spellEnd"/>
+          </w:p>
+        </w:tc>
+      </w:tr>
+      <w:tr>
+        <w:trPr>
+          <w:cnfStyle w:val="000000100000" w:firstRow="0" w:lastRow="0" w:firstColumn="0" w:lastColumn="0" w:oddVBand="0" w:evenVBand="0" w:oddHBand="1" w:evenHBand="0" w:firstRowFirstColumn="0" w:firstRowLastColumn="0" w:lastRowFirstColumn="0" w:lastRowLastColumn="0"/>
+        </w:trPr>
+        <w:tc>
+          <w:tcPr>
+            <w:cnfStyle w:val="001000000000" w:firstRow="0" w:lastRow="0" w:firstColumn="1" w:lastColumn="0" w:oddVBand="0" w:evenVBand="0" w:oddHBand="0" w:evenHBand="0" w:firstRowFirstColumn="0" w:firstRowLastColumn="0" w:lastRowFirstColumn="0" w:lastRowLastColumn="0"/>
+            <w:tcW w:w="3505" w:type="dxa"/>
+          </w:tcPr>
+          <w:p>
+            <w:pPr>
+              <w:spacing w:line="360" w:lineRule="auto"/>
+            </w:pPr>
+            <w:r>
+              <w:t>pH</w:t>
+            </w:r>
+          </w:p>
+        </w:tc>
+        <w:tc>
+          <w:tcPr>
+            <w:tcW w:w="1980" w:type="dxa"/>
+          </w:tcPr>
+          <w:p>
+            <w:pPr>
+              <w:spacing w:line="360" w:lineRule="auto"/>
+              <w:jc w:val="center"/>
+              <w:cnfStyle w:val="000000100000" w:firstRow="0" w:lastRow="0" w:firstColumn="0" w:lastColumn="0" w:oddVBand="0" w:evenVBand="0" w:oddHBand="1" w:evenHBand="0" w:firstRowFirstColumn="0" w:firstRowLastColumn="0" w:lastRowFirstColumn="0" w:lastRowLastColumn="0"/>
+            </w:pPr>
+            <w:r>
+              <w:t>8.60 (0.35)</w:t>
+            </w:r>
+          </w:p>
+        </w:tc>
+        <w:tc>
+          <w:tcPr>
+            <w:tcW w:w="2610" w:type="dxa"/>
+          </w:tcPr>
+          <w:p>
+            <w:pPr>
+              <w:spacing w:line="360" w:lineRule="auto"/>
+              <w:jc w:val="center"/>
+              <w:cnfStyle w:val="000000100000" w:firstRow="0" w:lastRow="0" w:firstColumn="0" w:lastColumn="0" w:oddVBand="0" w:evenVBand="0" w:oddHBand="1" w:evenHBand="0" w:firstRowFirstColumn="0" w:firstRowLastColumn="0" w:lastRowFirstColumn="0" w:lastRowLastColumn="0"/>
+            </w:pPr>
+            <w:r>
+              <w:t>5.00 (0.19)</w:t>
+            </w:r>
+          </w:p>
+        </w:tc>
+        <w:tc>
+          <w:tcPr>
+            <w:tcW w:w="2705" w:type="dxa"/>
+          </w:tcPr>
+          <w:p>
+            <w:pPr>
+              <w:spacing w:line="360" w:lineRule="auto"/>
+              <w:jc w:val="center"/>
+              <w:cnfStyle w:val="000000100000" w:firstRow="0" w:lastRow="0" w:firstColumn="0" w:lastColumn="0" w:oddVBand="0" w:evenVBand="0" w:oddHBand="1" w:evenHBand="0" w:firstRowFirstColumn="0" w:firstRowLastColumn="0" w:lastRowFirstColumn="0" w:lastRowLastColumn="0"/>
+            </w:pPr>
+            <w:r>
+              <w:t>5.19 (0.24)</w:t>
+            </w:r>
+          </w:p>
+        </w:tc>
+      </w:tr>
+      <w:tr>
+        <w:tc>
+          <w:tcPr>
+            <w:cnfStyle w:val="001000000000" w:firstRow="0" w:lastRow="0" w:firstColumn="1" w:lastColumn="0" w:oddVBand="0" w:evenVBand="0" w:oddHBand="0" w:evenHBand="0" w:firstRowFirstColumn="0" w:firstRowLastColumn="0" w:lastRowFirstColumn="0" w:lastRowLastColumn="0"/>
+            <w:tcW w:w="3505" w:type="dxa"/>
+          </w:tcPr>
+          <w:p>
+            <w:pPr>
+              <w:spacing w:line="360" w:lineRule="auto"/>
+            </w:pPr>
+            <w:r>
+              <w:t>DIC (ppm)</w:t>
+            </w:r>
+          </w:p>
+        </w:tc>
+        <w:tc>
+          <w:tcPr>
+            <w:tcW w:w="1980" w:type="dxa"/>
+          </w:tcPr>
+          <w:p>
+            <w:pPr>
+              <w:spacing w:line="360" w:lineRule="auto"/>
+              <w:jc w:val="center"/>
+              <w:cnfStyle w:val="000000000000" w:firstRow="0" w:lastRow="0" w:firstColumn="0" w:lastColumn="0" w:oddVBand="0" w:evenVBand="0" w:oddHBand="0" w:evenHBand="0" w:firstRowFirstColumn="0" w:firstRowLastColumn="0" w:lastRowFirstColumn="0" w:lastRowLastColumn="0"/>
+            </w:pPr>
+            <w:r>
+              <w:t>40.68 (6.67)</w:t>
+            </w:r>
+          </w:p>
+        </w:tc>
+        <w:tc>
+          <w:tcPr>
+            <w:tcW w:w="2610" w:type="dxa"/>
+          </w:tcPr>
+          <w:p>
+            <w:pPr>
+              <w:spacing w:line="360" w:lineRule="auto"/>
+              <w:jc w:val="center"/>
+              <w:cnfStyle w:val="000000000000" w:firstRow="0" w:lastRow="0" w:firstColumn="0" w:lastColumn="0" w:oddVBand="0" w:evenVBand="0" w:oddHBand="0" w:evenHBand="0" w:firstRowFirstColumn="0" w:firstRowLastColumn="0" w:lastRowFirstColumn="0" w:lastRowLastColumn="0"/>
+            </w:pPr>
+            <w:r>
+              <w:t>1.79 (1.52)</w:t>
+            </w:r>
+          </w:p>
+        </w:tc>
+        <w:tc>
+          <w:tcPr>
+            <w:tcW w:w="2705" w:type="dxa"/>
+          </w:tcPr>
+          <w:p>
+            <w:pPr>
+              <w:spacing w:line="360" w:lineRule="auto"/>
+              <w:jc w:val="center"/>
+              <w:cnfStyle w:val="000000000000" w:firstRow="0" w:lastRow="0" w:firstColumn="0" w:lastColumn="0" w:oddVBand="0" w:evenVBand="0" w:oddHBand="0" w:evenHBand="0" w:firstRowFirstColumn="0" w:firstRowLastColumn="0" w:lastRowFirstColumn="0" w:lastRowLastColumn="0"/>
+            </w:pPr>
+            <w:r>
+              <w:t>6.16 (5.51)</w:t>
+            </w:r>
+          </w:p>
+        </w:tc>
+      </w:tr>
+      <w:tr>
+        <w:trPr>
+          <w:cnfStyle w:val="000000100000" w:firstRow="0" w:lastRow="0" w:firstColumn="0" w:lastColumn="0" w:oddVBand="0" w:evenVBand="0" w:oddHBand="1" w:evenHBand="0" w:firstRowFirstColumn="0" w:firstRowLastColumn="0" w:lastRowFirstColumn="0" w:lastRowLastColumn="0"/>
+        </w:trPr>
+        <w:tc>
+          <w:tcPr>
+            <w:cnfStyle w:val="001000000000" w:firstRow="0" w:lastRow="0" w:firstColumn="1" w:lastColumn="0" w:oddVBand="0" w:evenVBand="0" w:oddHBand="0" w:evenHBand="0" w:firstRowFirstColumn="0" w:firstRowLastColumn="0" w:lastRowFirstColumn="0" w:lastRowLastColumn="0"/>
+            <w:tcW w:w="3505" w:type="dxa"/>
+          </w:tcPr>
+          <w:p>
+            <w:pPr>
+              <w:spacing w:line="360" w:lineRule="auto"/>
+            </w:pPr>
+            <w:r>
+              <w:t>DOC (ppm)</w:t>
+            </w:r>
+          </w:p>
+        </w:tc>
+        <w:tc>
+          <w:tcPr>
+            <w:tcW w:w="1980" w:type="dxa"/>
+          </w:tcPr>
+          <w:p>
+            <w:pPr>
+              <w:spacing w:line="360" w:lineRule="auto"/>
+              <w:jc w:val="center"/>
+              <w:cnfStyle w:val="000000100000" w:firstRow="0" w:lastRow="0" w:firstColumn="0" w:lastColumn="0" w:oddVBand="0" w:evenVBand="0" w:oddHBand="1" w:evenHBand="0" w:firstRowFirstColumn="0" w:firstRowLastColumn="0" w:lastRowFirstColumn="0" w:lastRowLastColumn="0"/>
+            </w:pPr>
+            <w:r>
+              <w:t>5.49 (0.92)</w:t>
+            </w:r>
+          </w:p>
+        </w:tc>
+        <w:tc>
+          <w:tcPr>
+            <w:tcW w:w="2610" w:type="dxa"/>
+          </w:tcPr>
+          <w:p>
+            <w:pPr>
+              <w:spacing w:line="360" w:lineRule="auto"/>
+              <w:jc w:val="center"/>
+              <w:cnfStyle w:val="000000100000" w:firstRow="0" w:lastRow="0" w:firstColumn="0" w:lastColumn="0" w:oddVBand="0" w:evenVBand="0" w:oddHBand="1" w:evenHBand="0" w:firstRowFirstColumn="0" w:firstRowLastColumn="0" w:lastRowFirstColumn="0" w:lastRowLastColumn="0"/>
+            </w:pPr>
+            <w:r>
+              <w:t>18.10 (2.80)</w:t>
+            </w:r>
+          </w:p>
+        </w:tc>
+        <w:tc>
+          <w:tcPr>
+            <w:tcW w:w="2705" w:type="dxa"/>
+          </w:tcPr>
+          <w:p>
+            <w:pPr>
+              <w:spacing w:line="360" w:lineRule="auto"/>
+              <w:jc w:val="center"/>
+              <w:cnfStyle w:val="000000100000" w:firstRow="0" w:lastRow="0" w:firstColumn="0" w:lastColumn="0" w:oddVBand="0" w:evenVBand="0" w:oddHBand="1" w:evenHBand="0" w:firstRowFirstColumn="0" w:firstRowLastColumn="0" w:lastRowFirstColumn="0" w:lastRowLastColumn="0"/>
+            </w:pPr>
+            <w:r>
+              <w:t>24.20 (5.51)</w:t>
+            </w:r>
+          </w:p>
+        </w:tc>
+      </w:tr>
+      <w:tr>
+        <w:tc>
+          <w:tcPr>
+            <w:cnfStyle w:val="001000000000" w:firstRow="0" w:lastRow="0" w:firstColumn="1" w:lastColumn="0" w:oddVBand="0" w:evenVBand="0" w:oddHBand="0" w:evenHBand="0" w:firstRowFirstColumn="0" w:firstRowLastColumn="0" w:lastRowFirstColumn="0" w:lastRowLastColumn="0"/>
+            <w:tcW w:w="3505" w:type="dxa"/>
+          </w:tcPr>
+          <w:p>
+            <w:pPr>
+              <w:spacing w:line="360" w:lineRule="auto"/>
+            </w:pPr>
+            <w:r>
+              <w:t>Total dissolved nitrogen (ppb)</w:t>
+            </w:r>
+          </w:p>
+        </w:tc>
+        <w:tc>
+          <w:tcPr>
+            <w:tcW w:w="1980" w:type="dxa"/>
+          </w:tcPr>
+          <w:p>
+            <w:pPr>
+              <w:spacing w:line="360" w:lineRule="auto"/>
+              <w:jc w:val="center"/>
+              <w:cnfStyle w:val="000000000000" w:firstRow="0" w:lastRow="0" w:firstColumn="0" w:lastColumn="0" w:oddVBand="0" w:evenVBand="0" w:oddHBand="0" w:evenHBand="0" w:firstRowFirstColumn="0" w:firstRowLastColumn="0" w:lastRowFirstColumn="0" w:lastRowLastColumn="0"/>
+            </w:pPr>
+            <w:r>
+              <w:t>1070.38 (421.01)</w:t>
+            </w:r>
+          </w:p>
+        </w:tc>
+        <w:tc>
+          <w:tcPr>
+            <w:tcW w:w="2610" w:type="dxa"/>
+          </w:tcPr>
+          <w:p>
+            <w:pPr>
+              <w:spacing w:line="360" w:lineRule="auto"/>
+              <w:jc w:val="center"/>
+              <w:cnfStyle w:val="000000000000" w:firstRow="0" w:lastRow="0" w:firstColumn="0" w:lastColumn="0" w:oddVBand="0" w:evenVBand="0" w:oddHBand="0" w:evenHBand="0" w:firstRowFirstColumn="0" w:firstRowLastColumn="0" w:lastRowFirstColumn="0" w:lastRowLastColumn="0"/>
+            </w:pPr>
+            <w:r>
+              <w:t>612.14 (153.12)</w:t>
+            </w:r>
+          </w:p>
+        </w:tc>
+        <w:tc>
+          <w:tcPr>
+            <w:tcW w:w="2705" w:type="dxa"/>
+          </w:tcPr>
+          <w:p>
+            <w:pPr>
+              <w:spacing w:line="360" w:lineRule="auto"/>
+              <w:jc w:val="center"/>
+              <w:cnfStyle w:val="000000000000" w:firstRow="0" w:lastRow="0" w:firstColumn="0" w:lastColumn="0" w:oddVBand="0" w:evenVBand="0" w:oddHBand="0" w:evenHBand="0" w:firstRowFirstColumn="0" w:firstRowLastColumn="0" w:lastRowFirstColumn="0" w:lastRowLastColumn="0"/>
+            </w:pPr>
+            <w:r>
+              <w:t>1448.99 (1127.77)</w:t>
+            </w:r>
+          </w:p>
+        </w:tc>
+      </w:tr>
+      <w:tr>
+        <w:trPr>
+          <w:cnfStyle w:val="000000100000" w:firstRow="0" w:lastRow="0" w:firstColumn="0" w:lastColumn="0" w:oddVBand="0" w:evenVBand="0" w:oddHBand="1" w:evenHBand="0" w:firstRowFirstColumn="0" w:firstRowLastColumn="0" w:lastRowFirstColumn="0" w:lastRowLastColumn="0"/>
+        </w:trPr>
+        <w:tc>
+          <w:tcPr>
+            <w:cnfStyle w:val="001000000000" w:firstRow="0" w:lastRow="0" w:firstColumn="1" w:lastColumn="0" w:oddVBand="0" w:evenVBand="0" w:oddHBand="0" w:evenHBand="0" w:firstRowFirstColumn="0" w:firstRowLastColumn="0" w:lastRowFirstColumn="0" w:lastRowLastColumn="0"/>
+            <w:tcW w:w="3505" w:type="dxa"/>
+          </w:tcPr>
+          <w:p>
+            <w:pPr>
+              <w:spacing w:line="360" w:lineRule="auto"/>
+            </w:pPr>
+            <w:r>
+              <w:t>Total nitrogen (ppb)</w:t>
+            </w:r>
+          </w:p>
+        </w:tc>
+        <w:tc>
+          <w:tcPr>
+            <w:tcW w:w="1980" w:type="dxa"/>
+          </w:tcPr>
+          <w:p>
+            <w:pPr>
+              <w:spacing w:line="360" w:lineRule="auto"/>
+              <w:jc w:val="center"/>
+              <w:cnfStyle w:val="000000100000" w:firstRow="0" w:lastRow="0" w:firstColumn="0" w:lastColumn="0" w:oddVBand="0" w:evenVBand="0" w:oddHBand="1" w:evenHBand="0" w:firstRowFirstColumn="0" w:firstRowLastColumn="0" w:lastRowFirstColumn="0" w:lastRowLastColumn="0"/>
+            </w:pPr>
+            <w:r>
+              <w:t>1262.25 (353.04)</w:t>
+            </w:r>
+          </w:p>
+        </w:tc>
+        <w:tc>
+          <w:tcPr>
+            <w:tcW w:w="2610" w:type="dxa"/>
+          </w:tcPr>
+          <w:p>
+            <w:pPr>
+              <w:spacing w:line="360" w:lineRule="auto"/>
+              <w:jc w:val="center"/>
+              <w:cnfStyle w:val="000000100000" w:firstRow="0" w:lastRow="0" w:firstColumn="0" w:lastColumn="0" w:oddVBand="0" w:evenVBand="0" w:oddHBand="1" w:evenHBand="0" w:firstRowFirstColumn="0" w:firstRowLastColumn="0" w:lastRowFirstColumn="0" w:lastRowLastColumn="0"/>
+            </w:pPr>
+            <w:r>
+              <w:t>754.45 (229.14)</w:t>
+            </w:r>
+          </w:p>
+        </w:tc>
+        <w:tc>
+          <w:tcPr>
+            <w:tcW w:w="2705" w:type="dxa"/>
+          </w:tcPr>
+          <w:p>
+            <w:pPr>
+              <w:spacing w:line="360" w:lineRule="auto"/>
+              <w:jc w:val="center"/>
+              <w:cnfStyle w:val="000000100000" w:firstRow="0" w:lastRow="0" w:firstColumn="0" w:lastColumn="0" w:oddVBand="0" w:evenVBand="0" w:oddHBand="1" w:evenHBand="0" w:firstRowFirstColumn="0" w:firstRowLastColumn="0" w:lastRowFirstColumn="0" w:lastRowLastColumn="0"/>
+            </w:pPr>
+            <w:r>
+              <w:t>1711.86 (1509.75)</w:t>
+            </w:r>
+          </w:p>
+        </w:tc>
+      </w:tr>
+      <w:tr>
+        <w:tc>
+          <w:tcPr>
+            <w:cnfStyle w:val="001000000000" w:firstRow="0" w:lastRow="0" w:firstColumn="1" w:lastColumn="0" w:oddVBand="0" w:evenVBand="0" w:oddHBand="0" w:evenHBand="0" w:firstRowFirstColumn="0" w:firstRowLastColumn="0" w:lastRowFirstColumn="0" w:lastRowLastColumn="0"/>
+            <w:tcW w:w="3505" w:type="dxa"/>
+          </w:tcPr>
+          <w:p>
+            <w:pPr>
+              <w:spacing w:line="360" w:lineRule="auto"/>
+            </w:pPr>
+            <w:r>
+              <w:t>Total dissolved phosphorus (ppb)</w:t>
+            </w:r>
+          </w:p>
+        </w:tc>
+        <w:tc>
+          <w:tcPr>
+            <w:tcW w:w="1980" w:type="dxa"/>
+          </w:tcPr>
+          <w:p>
+            <w:pPr>
+              <w:spacing w:line="360" w:lineRule="auto"/>
+              <w:jc w:val="center"/>
+              <w:cnfStyle w:val="000000000000" w:firstRow="0" w:lastRow="0" w:firstColumn="0" w:lastColumn="0" w:oddVBand="0" w:evenVBand="0" w:oddHBand="0" w:evenHBand="0" w:firstRowFirstColumn="0" w:firstRowLastColumn="0" w:lastRowFirstColumn="0" w:lastRowLastColumn="0"/>
+            </w:pPr>
+            <w:r>
+              <w:t>88.56 (57.53)</w:t>
+            </w:r>
+          </w:p>
+        </w:tc>
+        <w:tc>
+          <w:tcPr>
+            <w:tcW w:w="2610" w:type="dxa"/>
+          </w:tcPr>
+          <w:p>
+            <w:pPr>
+              <w:spacing w:line="360" w:lineRule="auto"/>
+              <w:jc w:val="center"/>
+              <w:cnfStyle w:val="000000000000" w:firstRow="0" w:lastRow="0" w:firstColumn="0" w:lastColumn="0" w:oddVBand="0" w:evenVBand="0" w:oddHBand="0" w:evenHBand="0" w:firstRowFirstColumn="0" w:firstRowLastColumn="0" w:lastRowFirstColumn="0" w:lastRowLastColumn="0"/>
+            </w:pPr>
+            <w:r>
+              <w:t>13.45 (7.63)</w:t>
+            </w:r>
+          </w:p>
+        </w:tc>
+        <w:tc>
+          <w:tcPr>
+            <w:tcW w:w="2705" w:type="dxa"/>
+          </w:tcPr>
+          <w:p>
+            <w:pPr>
+              <w:spacing w:line="360" w:lineRule="auto"/>
+              <w:jc w:val="center"/>
+              <w:cnfStyle w:val="000000000000" w:firstRow="0" w:lastRow="0" w:firstColumn="0" w:lastColumn="0" w:oddVBand="0" w:evenVBand="0" w:oddHBand="0" w:evenHBand="0" w:firstRowFirstColumn="0" w:firstRowLastColumn="0" w:lastRowFirstColumn="0" w:lastRowLastColumn="0"/>
+            </w:pPr>
+            <w:r>
+              <w:t>78.14 (95.81)</w:t>
+            </w:r>
+          </w:p>
+        </w:tc>
+      </w:tr>
+      <w:tr>
+        <w:trPr>
+          <w:cnfStyle w:val="000000100000" w:firstRow="0" w:lastRow="0" w:firstColumn="0" w:lastColumn="0" w:oddVBand="0" w:evenVBand="0" w:oddHBand="1" w:evenHBand="0" w:firstRowFirstColumn="0" w:firstRowLastColumn="0" w:lastRowFirstColumn="0" w:lastRowLastColumn="0"/>
+        </w:trPr>
+        <w:tc>
+          <w:tcPr>
+            <w:cnfStyle w:val="001000000000" w:firstRow="0" w:lastRow="0" w:firstColumn="1" w:lastColumn="0" w:oddVBand="0" w:evenVBand="0" w:oddHBand="0" w:evenHBand="0" w:firstRowFirstColumn="0" w:firstRowLastColumn="0" w:lastRowFirstColumn="0" w:lastRowLastColumn="0"/>
+            <w:tcW w:w="3505" w:type="dxa"/>
+          </w:tcPr>
+          <w:p>
+            <w:pPr>
+              <w:spacing w:line="360" w:lineRule="auto"/>
+            </w:pPr>
+            <w:r>
+              <w:t>Total phosphorus (ppb)</w:t>
+            </w:r>
+          </w:p>
+        </w:tc>
+        <w:tc>
+          <w:tcPr>
+            <w:tcW w:w="1980" w:type="dxa"/>
+          </w:tcPr>
+          <w:p>
+            <w:pPr>
+              <w:spacing w:line="360" w:lineRule="auto"/>
+              <w:jc w:val="center"/>
+              <w:cnfStyle w:val="000000100000" w:firstRow="0" w:lastRow="0" w:firstColumn="0" w:lastColumn="0" w:oddVBand="0" w:evenVBand="0" w:oddHBand="1" w:evenHBand="0" w:firstRowFirstColumn="0" w:firstRowLastColumn="0" w:lastRowFirstColumn="0" w:lastRowLastColumn="0"/>
+            </w:pPr>
+            <w:r>
+              <w:t>111.94 (47.11)</w:t>
+            </w:r>
+          </w:p>
+        </w:tc>
+        <w:tc>
+          <w:tcPr>
+            <w:tcW w:w="2610" w:type="dxa"/>
+          </w:tcPr>
+          <w:p>
+            <w:pPr>
+              <w:spacing w:line="360" w:lineRule="auto"/>
+              <w:jc w:val="center"/>
+              <w:cnfStyle w:val="000000100000" w:firstRow="0" w:lastRow="0" w:firstColumn="0" w:lastColumn="0" w:oddVBand="0" w:evenVBand="0" w:oddHBand="1" w:evenHBand="0" w:firstRowFirstColumn="0" w:firstRowLastColumn="0" w:lastRowFirstColumn="0" w:lastRowLastColumn="0"/>
+            </w:pPr>
+            <w:r>
+              <w:t>27.12 (16.34)</w:t>
+            </w:r>
+          </w:p>
+        </w:tc>
+        <w:tc>
+          <w:tcPr>
+            <w:tcW w:w="2705" w:type="dxa"/>
+          </w:tcPr>
+          <w:p>
+            <w:pPr>
+              <w:spacing w:line="360" w:lineRule="auto"/>
+              <w:jc w:val="center"/>
+              <w:cnfStyle w:val="000000100000" w:firstRow="0" w:lastRow="0" w:firstColumn="0" w:lastColumn="0" w:oddVBand="0" w:evenVBand="0" w:oddHBand="1" w:evenHBand="0" w:firstRowFirstColumn="0" w:firstRowLastColumn="0" w:lastRowFirstColumn="0" w:lastRowLastColumn="0"/>
+            </w:pPr>
+            <w:r>
+              <w:t>107.67 (122.66)</w:t>
+            </w:r>
+          </w:p>
+        </w:tc>
+      </w:tr>
+      <w:tr>
+        <w:tc>
+          <w:tcPr>
+            <w:cnfStyle w:val="001000000000" w:firstRow="0" w:lastRow="0" w:firstColumn="1" w:lastColumn="0" w:oddVBand="0" w:evenVBand="0" w:oddHBand="0" w:evenHBand="0" w:firstRowFirstColumn="0" w:firstRowLastColumn="0" w:lastRowFirstColumn="0" w:lastRowLastColumn="0"/>
+            <w:tcW w:w="3505" w:type="dxa"/>
+          </w:tcPr>
+          <w:p>
+            <w:pPr>
+              <w:spacing w:line="360" w:lineRule="auto"/>
+            </w:pPr>
+            <w:r>
+              <w:t>Chloride (ppm)</w:t>
+            </w:r>
+          </w:p>
+        </w:tc>
+        <w:tc>
+          <w:tcPr>
+            <w:tcW w:w="1980" w:type="dxa"/>
+          </w:tcPr>
+          <w:p>
+            <w:pPr>
+              <w:spacing w:line="360" w:lineRule="auto"/>
+              <w:jc w:val="center"/>
+              <w:cnfStyle w:val="000000000000" w:firstRow="0" w:lastRow="0" w:firstColumn="0" w:lastColumn="0" w:oddVBand="0" w:evenVBand="0" w:oddHBand="0" w:evenHBand="0" w:firstRowFirstColumn="0" w:firstRowLastColumn="0" w:lastRowFirstColumn="0" w:lastRowLastColumn="0"/>
+            </w:pPr>
+            <w:r>
+              <w:t>39.87 (7.44)</w:t>
+            </w:r>
+          </w:p>
+        </w:tc>
+        <w:tc>
+          <w:tcPr>
+            <w:tcW w:w="2610" w:type="dxa"/>
+          </w:tcPr>
+          <w:p>
+            <w:pPr>
+              <w:spacing w:line="360" w:lineRule="auto"/>
+              <w:jc w:val="center"/>
+              <w:cnfStyle w:val="000000000000" w:firstRow="0" w:lastRow="0" w:firstColumn="0" w:lastColumn="0" w:oddVBand="0" w:evenVBand="0" w:oddHBand="0" w:evenHBand="0" w:firstRowFirstColumn="0" w:firstRowLastColumn="0" w:lastRowFirstColumn="0" w:lastRowLastColumn="0"/>
+            </w:pPr>
+            <w:r>
+              <w:t>0.22 (0.07)</w:t>
+            </w:r>
+          </w:p>
+        </w:tc>
+        <w:tc>
+          <w:tcPr>
+            <w:tcW w:w="2705" w:type="dxa"/>
+          </w:tcPr>
+          <w:p>
+            <w:pPr>
+              <w:spacing w:line="360" w:lineRule="auto"/>
+              <w:jc w:val="center"/>
+              <w:cnfStyle w:val="000000000000" w:firstRow="0" w:lastRow="0" w:firstColumn="0" w:lastColumn="0" w:oddVBand="0" w:evenVBand="0" w:oddHBand="0" w:evenHBand="0" w:firstRowFirstColumn="0" w:firstRowLastColumn="0" w:lastRowFirstColumn="0" w:lastRowLastColumn="0"/>
+            </w:pPr>
+            <w:r>
+              <w:t>0.28 (0.08)</w:t>
+            </w:r>
+          </w:p>
+        </w:tc>
+      </w:tr>
+      <w:tr>
+        <w:trPr>
+          <w:cnfStyle w:val="000000100000" w:firstRow="0" w:lastRow="0" w:firstColumn="0" w:lastColumn="0" w:oddVBand="0" w:evenVBand="0" w:oddHBand="1" w:evenHBand="0" w:firstRowFirstColumn="0" w:firstRowLastColumn="0" w:lastRowFirstColumn="0" w:lastRowLastColumn="0"/>
+        </w:trPr>
+        <w:tc>
+          <w:tcPr>
+            <w:cnfStyle w:val="001000000000" w:firstRow="0" w:lastRow="0" w:firstColumn="1" w:lastColumn="0" w:oddVBand="0" w:evenVBand="0" w:oddHBand="0" w:evenHBand="0" w:firstRowFirstColumn="0" w:firstRowLastColumn="0" w:lastRowFirstColumn="0" w:lastRowLastColumn="0"/>
+            <w:tcW w:w="3505" w:type="dxa"/>
+          </w:tcPr>
+          <w:p>
+            <w:pPr>
+              <w:spacing w:line="360" w:lineRule="auto"/>
+            </w:pPr>
+            <w:r>
+              <w:t>Sulfate (ppm)</w:t>
+            </w:r>
+          </w:p>
+        </w:tc>
+        <w:tc>
+          <w:tcPr>
+            <w:tcW w:w="1980" w:type="dxa"/>
+          </w:tcPr>
+          <w:p>
+            <w:pPr>
+              <w:spacing w:line="360" w:lineRule="auto"/>
+              <w:jc w:val="center"/>
+              <w:cnfStyle w:val="000000100000" w:firstRow="0" w:lastRow="0" w:firstColumn="0" w:lastColumn="0" w:oddVBand="0" w:evenVBand="0" w:oddHBand="1" w:evenHBand="0" w:firstRowFirstColumn="0" w:firstRowLastColumn="0" w:lastRowFirstColumn="0" w:lastRowLastColumn="0"/>
+            </w:pPr>
+            <w:r>
+              <w:t>18.04 (3.16)</w:t>
+            </w:r>
+          </w:p>
+        </w:tc>
+        <w:tc>
+          <w:tcPr>
+            <w:tcW w:w="2610" w:type="dxa"/>
+          </w:tcPr>
+          <w:p>
+            <w:pPr>
+              <w:spacing w:line="360" w:lineRule="auto"/>
+              <w:jc w:val="center"/>
+              <w:cnfStyle w:val="000000100000" w:firstRow="0" w:lastRow="0" w:firstColumn="0" w:lastColumn="0" w:oddVBand="0" w:evenVBand="0" w:oddHBand="1" w:evenHBand="0" w:firstRowFirstColumn="0" w:firstRowLastColumn="0" w:lastRowFirstColumn="0" w:lastRowLastColumn="0"/>
+            </w:pPr>
+            <w:r>
+              <w:t>1.22 (0.34)</w:t>
+            </w:r>
+          </w:p>
+        </w:tc>
+        <w:tc>
+          <w:tcPr>
+            <w:tcW w:w="2705" w:type="dxa"/>
+          </w:tcPr>
+          <w:p>
+            <w:pPr>
+              <w:spacing w:line="360" w:lineRule="auto"/>
+              <w:jc w:val="center"/>
+              <w:cnfStyle w:val="000000100000" w:firstRow="0" w:lastRow="0" w:firstColumn="0" w:lastColumn="0" w:oddVBand="0" w:evenVBand="0" w:oddHBand="1" w:evenHBand="0" w:firstRowFirstColumn="0" w:firstRowLastColumn="0" w:lastRowFirstColumn="0" w:lastRowLastColumn="0"/>
+            </w:pPr>
+            <w:r>
+              <w:t>0.84 (0.60)</w:t>
+            </w:r>
+          </w:p>
+        </w:tc>
+      </w:tr>
+      <w:tr>
+        <w:tc>
+          <w:tcPr>
+            <w:cnfStyle w:val="001000000000" w:firstRow="0" w:lastRow="0" w:firstColumn="1" w:lastColumn="0" w:oddVBand="0" w:evenVBand="0" w:oddHBand="0" w:evenHBand="0" w:firstRowFirstColumn="0" w:firstRowLastColumn="0" w:lastRowFirstColumn="0" w:lastRowLastColumn="0"/>
+            <w:tcW w:w="3505" w:type="dxa"/>
+          </w:tcPr>
+          <w:p>
+            <w:pPr>
+              <w:spacing w:line="360" w:lineRule="auto"/>
+            </w:pPr>
+            <w:r>
+              <w:t>Calcium (ppm)</w:t>
+            </w:r>
+          </w:p>
+        </w:tc>
+        <w:tc>
+          <w:tcPr>
+            <w:tcW w:w="1980" w:type="dxa"/>
+          </w:tcPr>
+          <w:p>
+            <w:pPr>
+              <w:spacing w:line="360" w:lineRule="auto"/>
+              <w:jc w:val="center"/>
+              <w:cnfStyle w:val="000000000000" w:firstRow="0" w:lastRow="0" w:firstColumn="0" w:lastColumn="0" w:oddVBand="0" w:evenVBand="0" w:oddHBand="0" w:evenHBand="0" w:firstRowFirstColumn="0" w:firstRowLastColumn="0" w:lastRowFirstColumn="0" w:lastRowLastColumn="0"/>
+            </w:pPr>
+            <w:r>
+              <w:t>31.90 (5.04)</w:t>
+            </w:r>
+          </w:p>
+        </w:tc>
+        <w:tc>
+          <w:tcPr>
+            <w:tcW w:w="2610" w:type="dxa"/>
+          </w:tcPr>
+          <w:p>
+            <w:pPr>
+              <w:spacing w:line="360" w:lineRule="auto"/>
+              <w:jc w:val="center"/>
+              <w:cnfStyle w:val="000000000000" w:firstRow="0" w:lastRow="0" w:firstColumn="0" w:lastColumn="0" w:oddVBand="0" w:evenVBand="0" w:oddHBand="0" w:evenHBand="0" w:firstRowFirstColumn="0" w:firstRowLastColumn="0" w:lastRowFirstColumn="0" w:lastRowLastColumn="0"/>
+            </w:pPr>
+            <w:r>
+              <w:t>1.38 (0.24)</w:t>
+            </w:r>
+          </w:p>
+        </w:tc>
+        <w:tc>
+          <w:tcPr>
+            <w:tcW w:w="2705" w:type="dxa"/>
+          </w:tcPr>
+          <w:p>
+            <w:pPr>
+              <w:spacing w:line="360" w:lineRule="auto"/>
+              <w:jc w:val="center"/>
+              <w:cnfStyle w:val="000000000000" w:firstRow="0" w:lastRow="0" w:firstColumn="0" w:lastColumn="0" w:oddVBand="0" w:evenVBand="0" w:oddHBand="0" w:evenHBand="0" w:firstRowFirstColumn="0" w:firstRowLastColumn="0" w:lastRowFirstColumn="0" w:lastRowLastColumn="0"/>
+            </w:pPr>
+            <w:r>
+              <w:t>1.84 (0.35)</w:t>
+            </w:r>
+          </w:p>
+        </w:tc>
+      </w:tr>
+      <w:tr>
+        <w:trPr>
+          <w:cnfStyle w:val="000000100000" w:firstRow="0" w:lastRow="0" w:firstColumn="0" w:lastColumn="0" w:oddVBand="0" w:evenVBand="0" w:oddHBand="1" w:evenHBand="0" w:firstRowFirstColumn="0" w:firstRowLastColumn="0" w:lastRowFirstColumn="0" w:lastRowLastColumn="0"/>
+        </w:trPr>
+        <w:tc>
+          <w:tcPr>
+            <w:cnfStyle w:val="001000000000" w:firstRow="0" w:lastRow="0" w:firstColumn="1" w:lastColumn="0" w:oddVBand="0" w:evenVBand="0" w:oddHBand="0" w:evenHBand="0" w:firstRowFirstColumn="0" w:firstRowLastColumn="0" w:lastRowFirstColumn="0" w:lastRowLastColumn="0"/>
+            <w:tcW w:w="3505" w:type="dxa"/>
+          </w:tcPr>
+          <w:p>
+            <w:pPr>
+              <w:spacing w:line="360" w:lineRule="auto"/>
+            </w:pPr>
+            <w:r>
+              <w:t>Magnesium (ppm)</w:t>
+            </w:r>
+          </w:p>
+        </w:tc>
+        <w:tc>
+          <w:tcPr>
+            <w:tcW w:w="1980" w:type="dxa"/>
+          </w:tcPr>
+          <w:p>
+            <w:pPr>
+              <w:spacing w:line="360" w:lineRule="auto"/>
+              <w:jc w:val="center"/>
+              <w:cnfStyle w:val="000000100000" w:firstRow="0" w:lastRow="0" w:firstColumn="0" w:lastColumn="0" w:oddVBand="0" w:evenVBand="0" w:oddHBand="1" w:evenHBand="0" w:firstRowFirstColumn="0" w:firstRowLastColumn="0" w:lastRowFirstColumn="0" w:lastRowLastColumn="0"/>
+            </w:pPr>
+            <w:r>
+              <w:t>32.93 (2.72)</w:t>
+            </w:r>
+          </w:p>
+        </w:tc>
+        <w:tc>
+          <w:tcPr>
+            <w:tcW w:w="2610" w:type="dxa"/>
+          </w:tcPr>
+          <w:p>
+            <w:pPr>
+              <w:spacing w:line="360" w:lineRule="auto"/>
+              <w:jc w:val="center"/>
+              <w:cnfStyle w:val="000000100000" w:firstRow="0" w:lastRow="0" w:firstColumn="0" w:lastColumn="0" w:oddVBand="0" w:evenVBand="0" w:oddHBand="1" w:evenHBand="0" w:firstRowFirstColumn="0" w:firstRowLastColumn="0" w:lastRowFirstColumn="0" w:lastRowLastColumn="0"/>
+            </w:pPr>
+            <w:r>
+              <w:t>0.39 (0.06)</w:t>
+            </w:r>
+          </w:p>
+        </w:tc>
+        <w:tc>
+          <w:tcPr>
+            <w:tcW w:w="2705" w:type="dxa"/>
+          </w:tcPr>
+          <w:p>
+            <w:pPr>
+              <w:spacing w:line="360" w:lineRule="auto"/>
+              <w:jc w:val="center"/>
+              <w:cnfStyle w:val="000000100000" w:firstRow="0" w:lastRow="0" w:firstColumn="0" w:lastColumn="0" w:oddVBand="0" w:evenVBand="0" w:oddHBand="1" w:evenHBand="0" w:firstRowFirstColumn="0" w:firstRowLastColumn="0" w:lastRowFirstColumn="0" w:lastRowLastColumn="0"/>
+            </w:pPr>
+            <w:r>
+              <w:t>0.45 (0.06)</w:t>
+            </w:r>
+          </w:p>
+        </w:tc>
+      </w:tr>
+      <w:tr>
+        <w:tc>
+          <w:tcPr>
+            <w:cnfStyle w:val="001000000000" w:firstRow="0" w:lastRow="0" w:firstColumn="1" w:lastColumn="0" w:oddVBand="0" w:evenVBand="0" w:oddHBand="0" w:evenHBand="0" w:firstRowFirstColumn="0" w:firstRowLastColumn="0" w:lastRowFirstColumn="0" w:lastRowLastColumn="0"/>
+            <w:tcW w:w="3505" w:type="dxa"/>
+          </w:tcPr>
+          <w:p>
+            <w:pPr>
+              <w:spacing w:line="360" w:lineRule="auto"/>
+            </w:pPr>
+            <w:r>
+              <w:t>Sodium (ppm)</w:t>
+            </w:r>
+          </w:p>
+        </w:tc>
+        <w:tc>
+          <w:tcPr>
+            <w:tcW w:w="1980" w:type="dxa"/>
+          </w:tcPr>
+          <w:p>
+            <w:pPr>
+              <w:spacing w:line="360" w:lineRule="auto"/>
+              <w:jc w:val="center"/>
+              <w:cnfStyle w:val="000000000000" w:firstRow="0" w:lastRow="0" w:firstColumn="0" w:lastColumn="0" w:oddVBand="0" w:evenVBand="0" w:oddHBand="0" w:evenHBand="0" w:firstRowFirstColumn="0" w:firstRowLastColumn="0" w:lastRowFirstColumn="0" w:lastRowLastColumn="0"/>
+            </w:pPr>
+            <w:r>
+              <w:t>19.48 (1.69)</w:t>
+            </w:r>
+          </w:p>
+        </w:tc>
+        <w:tc>
+          <w:tcPr>
+            <w:tcW w:w="2610" w:type="dxa"/>
+          </w:tcPr>
+          <w:p>
+            <w:pPr>
+              <w:spacing w:line="360" w:lineRule="auto"/>
+              <w:jc w:val="center"/>
+              <w:cnfStyle w:val="000000000000" w:firstRow="0" w:lastRow="0" w:firstColumn="0" w:lastColumn="0" w:oddVBand="0" w:evenVBand="0" w:oddHBand="0" w:evenHBand="0" w:firstRowFirstColumn="0" w:firstRowLastColumn="0" w:lastRowFirstColumn="0" w:lastRowLastColumn="0"/>
+            </w:pPr>
+            <w:r>
+              <w:t>0.22 (0.07)</w:t>
+            </w:r>
+          </w:p>
+        </w:tc>
+        <w:tc>
+          <w:tcPr>
+            <w:tcW w:w="2705" w:type="dxa"/>
+          </w:tcPr>
+          <w:p>
+            <w:pPr>
+              <w:spacing w:line="360" w:lineRule="auto"/>
+              <w:jc w:val="center"/>
+              <w:cnfStyle w:val="000000000000" w:firstRow="0" w:lastRow="0" w:firstColumn="0" w:lastColumn="0" w:oddVBand="0" w:evenVBand="0" w:oddHBand="0" w:evenHBand="0" w:firstRowFirstColumn="0" w:firstRowLastColumn="0" w:lastRowFirstColumn="0" w:lastRowLastColumn="0"/>
+            </w:pPr>
+            <w:r>
+              <w:t>0.25 (0.06)</w:t>
+            </w:r>
+          </w:p>
+        </w:tc>
+      </w:tr>
+      <w:tr>
+        <w:trPr>
+          <w:cnfStyle w:val="000000100000" w:firstRow="0" w:lastRow="0" w:firstColumn="0" w:lastColumn="0" w:oddVBand="0" w:evenVBand="0" w:oddHBand="1" w:evenHBand="0" w:firstRowFirstColumn="0" w:firstRowLastColumn="0" w:lastRowFirstColumn="0" w:lastRowLastColumn="0"/>
+        </w:trPr>
+        <w:tc>
+          <w:tcPr>
+            <w:cnfStyle w:val="001000000000" w:firstRow="0" w:lastRow="0" w:firstColumn="1" w:lastColumn="0" w:oddVBand="0" w:evenVBand="0" w:oddHBand="0" w:evenHBand="0" w:firstRowFirstColumn="0" w:firstRowLastColumn="0" w:lastRowFirstColumn="0" w:lastRowLastColumn="0"/>
+            <w:tcW w:w="3505" w:type="dxa"/>
+          </w:tcPr>
+          <w:p>
+            <w:pPr>
+              <w:spacing w:line="360" w:lineRule="auto"/>
+            </w:pPr>
+            <w:r>
+              <w:t>Potassium (ppm)</w:t>
+            </w:r>
+          </w:p>
+        </w:tc>
+        <w:tc>
+          <w:tcPr>
+            <w:tcW w:w="1980" w:type="dxa"/>
+          </w:tcPr>
+          <w:p>
+            <w:pPr>
+              <w:spacing w:line="360" w:lineRule="auto"/>
+              <w:jc w:val="center"/>
+              <w:cnfStyle w:val="000000100000" w:firstRow="0" w:lastRow="0" w:firstColumn="0" w:lastColumn="0" w:oddVBand="0" w:evenVBand="0" w:oddHBand="1" w:evenHBand="0" w:firstRowFirstColumn="0" w:firstRowLastColumn="0" w:lastRowFirstColumn="0" w:lastRowLastColumn="0"/>
+            </w:pPr>
+            <w:r>
+              <w:t>3.27 (0.28)</w:t>
+            </w:r>
+          </w:p>
+        </w:tc>
+        <w:tc>
+          <w:tcPr>
+            <w:tcW w:w="2610" w:type="dxa"/>
+          </w:tcPr>
+          <w:p>
+            <w:pPr>
+              <w:spacing w:line="360" w:lineRule="auto"/>
+              <w:jc w:val="center"/>
+              <w:cnfStyle w:val="000000100000" w:firstRow="0" w:lastRow="0" w:firstColumn="0" w:lastColumn="0" w:oddVBand="0" w:evenVBand="0" w:oddHBand="1" w:evenHBand="0" w:firstRowFirstColumn="0" w:firstRowLastColumn="0" w:lastRowFirstColumn="0" w:lastRowLastColumn="0"/>
+            </w:pPr>
+            <w:r>
+              <w:t>0.64 (0.17)</w:t>
+            </w:r>
+          </w:p>
+        </w:tc>
+        <w:tc>
+          <w:tcPr>
+            <w:tcW w:w="2705" w:type="dxa"/>
+          </w:tcPr>
+          <w:p>
+            <w:pPr>
+              <w:spacing w:line="360" w:lineRule="auto"/>
+              <w:jc w:val="center"/>
+              <w:cnfStyle w:val="000000100000" w:firstRow="0" w:lastRow="0" w:firstColumn="0" w:lastColumn="0" w:oddVBand="0" w:evenVBand="0" w:oddHBand="1" w:evenHBand="0" w:firstRowFirstColumn="0" w:firstRowLastColumn="0" w:lastRowFirstColumn="0" w:lastRowLastColumn="0"/>
+            </w:pPr>
+            <w:r>
+              <w:t>0.75 (0.17)</w:t>
+            </w:r>
+          </w:p>
+        </w:tc>
+      </w:tr>
+      <w:tr>
+        <w:tc>
+          <w:tcPr>
+            <w:cnfStyle w:val="001000000000" w:firstRow="0" w:lastRow="0" w:firstColumn="1" w:lastColumn="0" w:oddVBand="0" w:evenVBand="0" w:oddHBand="0" w:evenHBand="0" w:firstRowFirstColumn="0" w:firstRowLastColumn="0" w:lastRowFirstColumn="0" w:lastRowLastColumn="0"/>
+            <w:tcW w:w="3505" w:type="dxa"/>
+          </w:tcPr>
+          <w:p>
+            <w:pPr>
+              <w:spacing w:line="360" w:lineRule="auto"/>
+            </w:pPr>
+            <w:r>
+              <w:t>Iron (ppm)</w:t>
+            </w:r>
+          </w:p>
+        </w:tc>
+        <w:tc>
+          <w:tcPr>
+            <w:tcW w:w="1980" w:type="dxa"/>
+          </w:tcPr>
+          <w:p>
+            <w:pPr>
+              <w:spacing w:line="360" w:lineRule="auto"/>
+              <w:jc w:val="center"/>
+              <w:cnfStyle w:val="000000000000" w:firstRow="0" w:lastRow="0" w:firstColumn="0" w:lastColumn="0" w:oddVBand="0" w:evenVBand="0" w:oddHBand="0" w:evenHBand="0" w:firstRowFirstColumn="0" w:firstRowLastColumn="0" w:lastRowFirstColumn="0" w:lastRowLastColumn="0"/>
+            </w:pPr>
+            <w:r>
+              <w:t>0.00 (0.01)</w:t>
+            </w:r>
+          </w:p>
+        </w:tc>
+        <w:tc>
+          <w:tcPr>
+            <w:tcW w:w="2610" w:type="dxa"/>
+          </w:tcPr>
+          <w:p>
+            <w:pPr>
+              <w:spacing w:line="360" w:lineRule="auto"/>
+              <w:jc w:val="center"/>
+              <w:cnfStyle w:val="000000000000" w:firstRow="0" w:lastRow="0" w:firstColumn="0" w:lastColumn="0" w:oddVBand="0" w:evenVBand="0" w:oddHBand="0" w:evenHBand="0" w:firstRowFirstColumn="0" w:firstRowLastColumn="0" w:lastRowFirstColumn="0" w:lastRowLastColumn="0"/>
+            </w:pPr>
+            <w:r>
+              <w:t>0.31 (0.10)</w:t>
+            </w:r>
+          </w:p>
+        </w:tc>
+        <w:tc>
+          <w:tcPr>
+            <w:tcW w:w="2705" w:type="dxa"/>
+          </w:tcPr>
+          <w:p>
+            <w:pPr>
+              <w:spacing w:line="360" w:lineRule="auto"/>
+              <w:jc w:val="center"/>
+              <w:cnfStyle w:val="000000000000" w:firstRow="0" w:lastRow="0" w:firstColumn="0" w:lastColumn="0" w:oddVBand="0" w:evenVBand="0" w:oddHBand="0" w:evenHBand="0" w:firstRowFirstColumn="0" w:firstRowLastColumn="0" w:lastRowFirstColumn="0" w:lastRowLastColumn="0"/>
+            </w:pPr>
+            <w:r>
+              <w:t>0.47 (0.09)</w:t>
+            </w:r>
+          </w:p>
+        </w:tc>
+      </w:tr>
+      <w:tr>
+        <w:trPr>
+          <w:cnfStyle w:val="000000100000" w:firstRow="0" w:lastRow="0" w:firstColumn="0" w:lastColumn="0" w:oddVBand="0" w:evenVBand="0" w:oddHBand="1" w:evenHBand="0" w:firstRowFirstColumn="0" w:firstRowLastColumn="0" w:lastRowFirstColumn="0" w:lastRowLastColumn="0"/>
+        </w:trPr>
+        <w:tc>
+          <w:tcPr>
+            <w:cnfStyle w:val="001000000000" w:firstRow="0" w:lastRow="0" w:firstColumn="1" w:lastColumn="0" w:oddVBand="0" w:evenVBand="0" w:oddHBand="0" w:evenHBand="0" w:firstRowFirstColumn="0" w:firstRowLastColumn="0" w:lastRowFirstColumn="0" w:lastRowLastColumn="0"/>
+            <w:tcW w:w="3505" w:type="dxa"/>
+          </w:tcPr>
+          <w:p>
+            <w:pPr>
+              <w:spacing w:line="360" w:lineRule="auto"/>
+            </w:pPr>
+            <w:r>
+              <w:t>Manganese (ppm)</w:t>
+            </w:r>
+          </w:p>
+        </w:tc>
+        <w:tc>
+          <w:tcPr>
+            <w:tcW w:w="1980" w:type="dxa"/>
+          </w:tcPr>
+          <w:p>
+            <w:pPr>
+              <w:spacing w:line="360" w:lineRule="auto"/>
+              <w:jc w:val="center"/>
+              <w:cnfStyle w:val="000000100000" w:firstRow="0" w:lastRow="0" w:firstColumn="0" w:lastColumn="0" w:oddVBand="0" w:evenVBand="0" w:oddHBand="1" w:evenHBand="0" w:firstRowFirstColumn="0" w:firstRowLastColumn="0" w:lastRowFirstColumn="0" w:lastRowLastColumn="0"/>
+            </w:pPr>
+            <w:r>
+              <w:t>0.00 (0.01)</w:t>
+            </w:r>
+          </w:p>
+        </w:tc>
+        <w:tc>
+          <w:tcPr>
+            <w:tcW w:w="2610" w:type="dxa"/>
+          </w:tcPr>
+          <w:p>
+            <w:pPr>
+              <w:spacing w:line="360" w:lineRule="auto"/>
+              <w:jc w:val="center"/>
+              <w:cnfStyle w:val="000000100000" w:firstRow="0" w:lastRow="0" w:firstColumn="0" w:lastColumn="0" w:oddVBand="0" w:evenVBand="0" w:oddHBand="1" w:evenHBand="0" w:firstRowFirstColumn="0" w:firstRowLastColumn="0" w:lastRowFirstColumn="0" w:lastRowLastColumn="0"/>
+            </w:pPr>
+            <w:r>
+              <w:t>0.08 (0.07)</w:t>
+            </w:r>
+          </w:p>
+        </w:tc>
+        <w:tc>
+          <w:tcPr>
+            <w:tcW w:w="2705" w:type="dxa"/>
+          </w:tcPr>
+          <w:p>
+            <w:pPr>
+              <w:spacing w:line="360" w:lineRule="auto"/>
+              <w:jc w:val="center"/>
+              <w:cnfStyle w:val="000000100000" w:firstRow="0" w:lastRow="0" w:firstColumn="0" w:lastColumn="0" w:oddVBand="0" w:evenVBand="0" w:oddHBand="1" w:evenHBand="0" w:firstRowFirstColumn="0" w:firstRowLastColumn="0" w:lastRowFirstColumn="0" w:lastRowLastColumn="0"/>
+            </w:pPr>
+            <w:r>
+              <w:t>0.09 (0.11)</w:t>
+            </w:r>
+          </w:p>
+        </w:tc>
+      </w:tr>
+    </w:tbl>
     <w:p>
       <w:pPr>
         <w:spacing w:line="360" w:lineRule="auto"/>
         <w:jc w:val="both"/>
       </w:pPr>
       <w:r>
-        <w:t>Description of study sites</w:t>
-      </w:r>
+        <w:rPr>
+          <w:b/>
+        </w:rPr>
+        <w:lastRenderedPageBreak/>
+        <w:t xml:space="preserve">Table 1. Chemical Limnology of Lake Mendota and Trout Bog. </w:t>
+      </w:r>
+      <w:r>
+        <w:t xml:space="preserve">Trout Bog and Lake Mendota, two North Temperate Lakes - Long Term Ecological Research sites, were chosen for this analysis due to their extensive environmental data and contrasting chemistry. </w:t>
+      </w:r>
+      <w:bookmarkStart w:id="0" w:name="_GoBack"/>
+      <w:bookmarkEnd w:id="0"/>
     </w:p>
     <w:p>
       <w:pPr>
         <w:spacing w:line="360" w:lineRule="auto"/>
         <w:jc w:val="both"/>
       </w:pPr>
-      <w:r>
-        <w:t>How can metagenomic/genome analysis shed light on ecosystems?</w:t>
-      </w:r>
-      <w:r>
-        <w:t xml:space="preserve"> Or how much did we not know or take for granted about how microbes cycle C?</w:t>
-      </w:r>
-      <w:r>
-        <w:t xml:space="preserve"> consistent with textbooks or surprises?</w:t>
-      </w:r>
     </w:p>
     <w:p>
       <w:pPr>
         <w:spacing w:line="360" w:lineRule="auto"/>
         <w:jc w:val="both"/>
       </w:pPr>
-      <w:r>
-        <w:fldChar w:fldCharType="begin" w:fldLock="1"/>
-      </w:r>
-      <w:r>
-        <w:instrText>ADDIN CSL_CITATION { "citationItems" : [ { "id" : "ITEM-1", "itemData" : { "author" : [ { "dropping-particle" : "", "family" : "Cole", "given" : "Jonathan J", "non-dropping-particle" : "", "parse-names" : false, "suffix" : "" }, { "dropping-particle" : "", "family" : "Caraco", "given" : "Nina F", "non-dropping-particle" : "", "parse-names" : false, "suffix" : "" } ], "container-title" : "Marine and Freshwater Research", "id" : "ITEM-1", "issued" : { "date-parts" : [ [ "2001" ] ] }, "page" : "101-10", "title" : "Carbon in catchments: connecting terrestrial carbon losses with aquatic metabolism", "type" : "article-journal", "volume" : "52" }, "uris" : [ "http://www.mendeley.com/documents/?uuid=e68636bb-57e8-4c8e-955f-57e1124ab455" ] } ], "mendeley" : { "formattedCitation" : "(Cole and Caraco 2001)", "plainTextFormattedCitation" : "(Cole and Caraco 2001)", "previouslyFormattedCitation" : "(Cole and Caraco 2001)" }, "properties" : { "noteIndex" : 1 }, "schema" : "https://github.com/citation-style-language/schema/raw/master/csl-citation.json" }</w:instrText>
-      </w:r>
-      <w:r>
-        <w:fldChar w:fldCharType="separate"/>
-      </w:r>
-      <w:r>
-        <w:rPr>
-          <w:noProof/>
-        </w:rPr>
-        <w:t>(Cole and Caraco 2001)</w:t>
-      </w:r>
-      <w:r>
-        <w:fldChar w:fldCharType="end"/>
-      </w:r>
     </w:p>
     <w:p>
       <w:pPr>
@@ -345,6 +1352,54 @@
         <w:jc w:val="both"/>
       </w:pPr>
       <w:r>
+        <w:t>Description of study sites</w:t>
+      </w:r>
+    </w:p>
+    <w:p>
+      <w:pPr>
+        <w:spacing w:line="360" w:lineRule="auto"/>
+        <w:jc w:val="both"/>
+      </w:pPr>
+      <w:r>
+        <w:t>How can metagenomic/genome analysis shed light on ecosystems?</w:t>
+      </w:r>
+      <w:r>
+        <w:t xml:space="preserve"> Or how much did we not know or take for granted about how microbes cycle C?</w:t>
+      </w:r>
+      <w:r>
+        <w:t xml:space="preserve"> consistent with textbooks or surprises?</w:t>
+      </w:r>
+    </w:p>
+    <w:p>
+      <w:pPr>
+        <w:spacing w:line="360" w:lineRule="auto"/>
+        <w:jc w:val="both"/>
+      </w:pPr>
+      <w:r>
+        <w:fldChar w:fldCharType="begin" w:fldLock="1"/>
+      </w:r>
+      <w:r>
+        <w:instrText>ADDIN CSL_CITATION { "citationItems" : [ { "id" : "ITEM-1", "itemData" : { "author" : [ { "dropping-particle" : "", "family" : "Cole", "given" : "Jonathan J", "non-dropping-particle" : "", "parse-names" : false, "suffix" : "" }, { "dropping-particle" : "", "family" : "Caraco", "given" : "Nina F", "non-dropping-particle" : "", "parse-names" : false, "suffix" : "" } ], "container-title" : "Marine and Freshwater Research", "id" : "ITEM-1", "issued" : { "date-parts" : [ [ "2001" ] ] }, "page" : "101-10", "title" : "Carbon in catchments: connecting terrestrial carbon losses with aquatic metabolism", "type" : "article-journal", "volume" : "52" }, "uris" : [ "http://www.mendeley.com/documents/?uuid=e68636bb-57e8-4c8e-955f-57e1124ab455" ] } ], "mendeley" : { "formattedCitation" : "(Cole and Caraco 2001)", "plainTextFormattedCitation" : "(Cole and Caraco 2001)", "previouslyFormattedCitation" : "(Cole and Caraco 2001)" }, "properties" : { "noteIndex" : 1 }, "schema" : "https://github.com/citation-style-language/schema/raw/master/csl-citation.json" }</w:instrText>
+      </w:r>
+      <w:r>
+        <w:fldChar w:fldCharType="separate"/>
+      </w:r>
+      <w:r>
+        <w:rPr>
+          <w:noProof/>
+        </w:rPr>
+        <w:t>(Cole and Caraco 2001)</w:t>
+      </w:r>
+      <w:r>
+        <w:fldChar w:fldCharType="end"/>
+      </w:r>
+    </w:p>
+    <w:p>
+      <w:pPr>
+        <w:spacing w:line="360" w:lineRule="auto"/>
+        <w:jc w:val="both"/>
+      </w:pPr>
+      <w:r>
         <w:t>Acknowledge other papers that have use genomic data (</w:t>
       </w:r>
       <w:proofErr w:type="spellStart"/>
@@ -355,8 +1410,12 @@
       <w:r>
         <w:t xml:space="preserve"> fresh vs salt, bogs) much previous work done gene-centric vs genome centric</w:t>
       </w:r>
-      <w:bookmarkStart w:id="0" w:name="_GoBack"/>
-      <w:bookmarkEnd w:id="0"/>
+    </w:p>
+    <w:p>
+      <w:pPr>
+        <w:spacing w:line="360" w:lineRule="auto"/>
+        <w:jc w:val="both"/>
+      </w:pPr>
     </w:p>
     <w:p>
       <w:pPr>
@@ -465,11 +1524,7 @@
         <w:t xml:space="preserve"> table).</w:t>
       </w:r>
       <w:r>
-        <w:t xml:space="preserve"> Of the 205 MAGs, 102 were recovered from Lake Mendota, 31 were recovered from the epilimnion of Trout Bog, and 69 were recovered from the hypolimnion of Trout Bog. Several MAGs in the </w:t>
-      </w:r>
-      <w:r>
-        <w:lastRenderedPageBreak/>
-        <w:t xml:space="preserve">epilimnion and hypolimnion of Trout Bog appeared to be from the same population based on high average nucleotide identities </w:t>
+        <w:t xml:space="preserve"> Of the 205 MAGs, 102 were recovered from Lake Mendota, 31 were recovered from the epilimnion of Trout Bog, and 69 were recovered from the hypolimnion of Trout Bog. Several MAGs in the epilimnion and hypolimnion of Trout Bog appeared to be from the same population based on high average nucleotide identities </w:t>
       </w:r>
       <w:r>
         <w:rPr>
@@ -862,11 +1917,7 @@
         <w:t xml:space="preserve">. </w:t>
       </w:r>
       <w:r>
-        <w:t xml:space="preserve">However, genes potentially encoding </w:t>
-      </w:r>
-      <w:r>
-        <w:lastRenderedPageBreak/>
-        <w:t xml:space="preserve">carbon fixation were identified in only one of these MAGs, sequenced from Lake Mendota and classified as </w:t>
+        <w:t xml:space="preserve">However, genes potentially encoding carbon fixation were identified in only one of these MAGs, sequenced from Lake Mendota and classified as </w:t>
       </w:r>
       <w:proofErr w:type="spellStart"/>
       <w:r>
@@ -906,7 +1957,11 @@
       </w:r>
       <w:proofErr w:type="spellEnd"/>
       <w:r>
-        <w:t xml:space="preserve"> were observed in many phylogenetically diverse MAGs in both Trout Bog and Lake Mendota, and </w:t>
+        <w:t xml:space="preserve"> were observed in many phylogenetically diverse MAGs </w:t>
+      </w:r>
+      <w:r>
+        <w:lastRenderedPageBreak/>
+        <w:t xml:space="preserve">in both Trout Bog and Lake Mendota, and </w:t>
       </w:r>
       <w:r>
         <w:t>have been</w:t>
@@ -1358,50 +2413,53 @@
         <w:jc w:val="both"/>
       </w:pPr>
       <w:r>
+        <w:t xml:space="preserve">Although eukaryotic genomes were not included in this analysis, eukaryotic algae are known photoautotrophs in both lakes </w:t>
+      </w:r>
+      <w:r>
+        <w:fldChar w:fldCharType="begin" w:fldLock="1"/>
+      </w:r>
+      <w:r>
+        <w:instrText>ADDIN CSL_CITATION { "citationItems" : [ { "id" : "ITEM-1", "itemData" : { "author" : [ { "dropping-particle" : "", "family" : "Descy", "given" : "Jean-Pierre", "non-dropping-particle" : "", "parse-names" : false, "suffix" : "" }, { "dropping-particle" : "", "family" : "Higgins", "given" : "Harry W", "non-dropping-particle" : "", "parse-names" : false, "suffix" : "" }, { "dropping-particle" : "", "family" : "Mackey", "given" : "Denis J", "non-dropping-particle" : "", "parse-names" : false, "suffix" : "" }, { "dropping-particle" : "", "family" : "Hurley", "given" : "James P", "non-dropping-particle" : "", "parse-names" : false, "suffix" : "" }, { "dropping-particle" : "", "family" : "Frost", "given" : "Thomas M", "non-dropping-particle" : "", "parse-names" : false, "suffix" : "" } ], "container-title" : "Journal of Phycology", "id" : "ITEM-1", "issued" : { "date-parts" : [ [ "2000" ] ] }, "page" : "274-286", "title" : "PIGMENT RATIOS AND PHYTOPLANKTON ASSESSMENT IN NORTHERN WISCONSIN LAKES", "type" : "article-journal", "volume" : "36" }, "uris" : [ "http://www.mendeley.com/documents/?uuid=1f0abc36-aece-4e99-bedc-2e625e13b9b0" ] }, { "id" : "ITEM-2", "itemData" : { "author" : [ { "dropping-particle" : "", "family" : "Hurley", "given" : "James P", "non-dropping-particle" : "", "parse-names" : false, "suffix" : "" }, { "dropping-particle" : "", "family" : "Armstrong", "given" : "David E", "non-dropping-particle" : "", "parse-names" : false, "suffix" : "" } ], "container-title" : "Limnology and Oceanography", "id" : "ITEM-2", "issue" : "2", "issued" : { "date-parts" : [ [ "1990" ] ] }, "page" : "384-398", "title" : "Fluxes and transformations of aquatic pigments in Lake Mendota , Wisconsin", "type" : "article-journal", "volume" : "35" }, "uris" : [ "http://www.mendeley.com/documents/?uuid=9afc50ef-900d-404b-9c82-c09179949d0e" ] } ], "mendeley" : { "formattedCitation" : "(Descy et al. 2000; Hurley and Armstrong 1990)", "plainTextFormattedCitation" : "(Descy et al. 2000; Hurley and Armstrong 1990)", "previouslyFormattedCitation" : "(Descy et al. 2000; Hurley and Armstrong 1990)" }, "properties" : { "noteIndex" : 3 }, "schema" : "https://github.com/citation-style-language/schema/raw/master/csl-citation.json" }</w:instrText>
+      </w:r>
+      <w:r>
+        <w:fldChar w:fldCharType="separate"/>
+      </w:r>
+      <w:r>
+        <w:rPr>
+          <w:noProof/>
+        </w:rPr>
+        <w:t>(Descy et al. 2000; Hurley and Armstrong 1990)</w:t>
+      </w:r>
+      <w:r>
+        <w:fldChar w:fldCharType="end"/>
+      </w:r>
+      <w:r>
+        <w:t xml:space="preserve"> Algae produce amino acids, carbohydrates, and carboxylic acids that fuel growth of the heterotrophic community </w:t>
+      </w:r>
+      <w:r>
+        <w:fldChar w:fldCharType="begin" w:fldLock="1"/>
+      </w:r>
+      <w:r>
+        <w:instrText>ADDIN CSL_CITATION { "citationItems" : [ { "id" : "ITEM-1", "itemData" : { "DOI" : "10.1038/ismej.2012.162", "ISSN" : "1751-7370", "PMID" : "23235289", "abstract" : "The substrate partitioning of sympatric populations of freshwater bacterioplankton was studied via microautoradiography and fluorescence in situ hybridization. Fourteen radiolabeled tracers were used to assess microbial acquisition spectra of low-molecular-weight (LMW) organic compounds. The most abundant group, ac1 Actinobacteria, were highly active in leucine, thymidine and glucose assimilation, whereas Alphaproteobacteria from the LD12 lineage (the freshwater sister clade of SAR11) only weakly incorporated these tracers, but exhibited a distinct preference for glutamine and glutamate. Different Bacteroidetes showed contrasting uptake patterns: Flavobacteriales did not incorporate significant amounts of any LMW compound, and Cyclobacteriaceae were clearly specialized on leucine, glucose and arginine. Betaproteobacteria represented the most active and versatile bacterioplankton fraction and &gt;90% of them could be assigned to eight species- to genus-like populations with contrasting substrate specialization. Limnohabitans sp. were the most abundant and active Betaproteobacteria, incorporating almost all tracers. While three closely related betaproteobacterial populations substantially differed in their uptake spectra, two more distantly related lineages had very similar preferences, and one population did not incorporate any tracer. The dominant phototrophic microorganism, the filamentous cyanobacterium Planktothrix rubescens, assimilated several substrates, whereas other (pico)cyanobacteria had no heterotrophic activity. The variable extent of specialization by the studied bacterial taxa on subsets of LMW compounds contrasts theoretical considerations about non-selective microbial substrate assimilation at oligotrophic conditions. This physiological niche separation might be one explanation for the coexistence of freshwater bacterioplankton species in a seemingly uniform environment.", "author" : [ { "dropping-particle" : "", "family" : "Salcher", "given" : "Michaela M", "non-dropping-particle" : "", "parse-names" : false, "suffix" : "" }, { "dropping-particle" : "", "family" : "Posch", "given" : "Thomas", "non-dropping-particle" : "", "parse-names" : false, "suffix" : "" }, { "dropping-particle" : "", "family" : "Pernthaler", "given" : "Jakob", "non-dropping-particle" : "", "parse-names" : false, "suffix" : "" } ], "container-title" : "Isme J", "id" : "ITEM-1", "issue" : "5", "issued" : { "date-parts" : [ [ "2013", "5" ] ] }, "note" : "How to do MAR-FISH:\n- Collect samples\n- Fix with formeldehyde for flow cytometry, with paraformaldehyde for CARD-FISH\n- construct 16S rRNA gene clone libraries\n- Design oligonucleotide probes for species or genus level\n- Determine species abundance using DAPI fluorescence and CARD-FISH\n- Order radiolabeled tracer compounds\n- Incubate samples with tracers at in situ temperatures, 2 hrs, in dark, in triplicate, with controls\n- Use scintillation counter to determine bulk uptake rates\n- Filter incubated sample and excite hybridized cells, look via microscopy", "page" : "896-907", "publisher" : "International Society for Microbial Ecology", "title" : "In situ substrate preferences of abundant bacterioplankton populations in a prealpine freshwater lake", "type" : "article-journal", "volume" : "7" }, "uris" : [ "http://www.mendeley.com/documents/?uuid=6bee7815-6aeb-47c8-ac0c-674a390ea5d9" ] } ], "mendeley" : { "formattedCitation" : "(Salcher, Posch, and Pernthaler 2013)", "plainTextFormattedCitation" : "(Salcher, Posch, and Pernthaler 2013)", "previouslyFormattedCitation" : "(Salcher, Posch, and Pernthaler 2013)" }, "properties" : { "noteIndex" : 2 }, "schema" : "https://github.com/citation-style-language/schema/raw/master/csl-citation.json" }</w:instrText>
+      </w:r>
+      <w:r>
+        <w:fldChar w:fldCharType="separate"/>
+      </w:r>
+      <w:r>
+        <w:rPr>
+          <w:noProof/>
+        </w:rPr>
+        <w:t>(Salcher, Posch, and Pernthaler 2013)</w:t>
+      </w:r>
+      <w:r>
+        <w:fldChar w:fldCharType="end"/>
+      </w:r>
+      <w:r>
+        <w:t xml:space="preserve">. We observed many MAGs in both Lake </w:t>
+      </w:r>
+      <w:r>
         <w:lastRenderedPageBreak/>
-        <w:t xml:space="preserve">Although eukaryotic genomes were not included in this analysis, eukaryotic algae are known photoautotrophs in both lakes </w:t>
-      </w:r>
-      <w:r>
-        <w:fldChar w:fldCharType="begin" w:fldLock="1"/>
-      </w:r>
-      <w:r>
-        <w:instrText>ADDIN CSL_CITATION { "citationItems" : [ { "id" : "ITEM-1", "itemData" : { "author" : [ { "dropping-particle" : "", "family" : "Descy", "given" : "Jean-Pierre", "non-dropping-particle" : "", "parse-names" : false, "suffix" : "" }, { "dropping-particle" : "", "family" : "Higgins", "given" : "Harry W", "non-dropping-particle" : "", "parse-names" : false, "suffix" : "" }, { "dropping-particle" : "", "family" : "Mackey", "given" : "Denis J", "non-dropping-particle" : "", "parse-names" : false, "suffix" : "" }, { "dropping-particle" : "", "family" : "Hurley", "given" : "James P", "non-dropping-particle" : "", "parse-names" : false, "suffix" : "" }, { "dropping-particle" : "", "family" : "Frost", "given" : "Thomas M", "non-dropping-particle" : "", "parse-names" : false, "suffix" : "" } ], "container-title" : "Journal of Phycology", "id" : "ITEM-1", "issued" : { "date-parts" : [ [ "2000" ] ] }, "page" : "274-286", "title" : "PIGMENT RATIOS AND PHYTOPLANKTON ASSESSMENT IN NORTHERN WISCONSIN LAKES", "type" : "article-journal", "volume" : "36" }, "uris" : [ "http://www.mendeley.com/documents/?uuid=1f0abc36-aece-4e99-bedc-2e625e13b9b0" ] }, { "id" : "ITEM-2", "itemData" : { "author" : [ { "dropping-particle" : "", "family" : "Hurley", "given" : "James P", "non-dropping-particle" : "", "parse-names" : false, "suffix" : "" }, { "dropping-particle" : "", "family" : "Armstrong", "given" : "David E", "non-dropping-particle" : "", "parse-names" : false, "suffix" : "" } ], "container-title" : "Limnology and Oceanography", "id" : "ITEM-2", "issue" : "2", "issued" : { "date-parts" : [ [ "1990" ] ] }, "page" : "384-398", "title" : "Fluxes and transformations of aquatic pigments in Lake Mendota , Wisconsin", "type" : "article-journal", "volume" : "35" }, "uris" : [ "http://www.mendeley.com/documents/?uuid=9afc50ef-900d-404b-9c82-c09179949d0e" ] } ], "mendeley" : { "formattedCitation" : "(Descy et al. 2000; Hurley and Armstrong 1990)", "plainTextFormattedCitation" : "(Descy et al. 2000; Hurley and Armstrong 1990)", "previouslyFormattedCitation" : "(Descy et al. 2000; Hurley and Armstrong 1990)" }, "properties" : { "noteIndex" : 3 }, "schema" : "https://github.com/citation-style-language/schema/raw/master/csl-citation.json" }</w:instrText>
-      </w:r>
-      <w:r>
-        <w:fldChar w:fldCharType="separate"/>
-      </w:r>
-      <w:r>
-        <w:rPr>
-          <w:noProof/>
-        </w:rPr>
-        <w:t>(Descy et al. 2000; Hurley and Armstrong 1990)</w:t>
-      </w:r>
-      <w:r>
-        <w:fldChar w:fldCharType="end"/>
-      </w:r>
-      <w:r>
-        <w:t xml:space="preserve"> Algae produce amino acids, carbohydrates, and carboxylic acids that fuel growth of the heterotrophic community </w:t>
-      </w:r>
-      <w:r>
-        <w:fldChar w:fldCharType="begin" w:fldLock="1"/>
-      </w:r>
-      <w:r>
-        <w:instrText>ADDIN CSL_CITATION { "citationItems" : [ { "id" : "ITEM-1", "itemData" : { "DOI" : "10.1038/ismej.2012.162", "ISSN" : "1751-7370", "PMID" : "23235289", "abstract" : "The substrate partitioning of sympatric populations of freshwater bacterioplankton was studied via microautoradiography and fluorescence in situ hybridization. Fourteen radiolabeled tracers were used to assess microbial acquisition spectra of low-molecular-weight (LMW) organic compounds. The most abundant group, ac1 Actinobacteria, were highly active in leucine, thymidine and glucose assimilation, whereas Alphaproteobacteria from the LD12 lineage (the freshwater sister clade of SAR11) only weakly incorporated these tracers, but exhibited a distinct preference for glutamine and glutamate. Different Bacteroidetes showed contrasting uptake patterns: Flavobacteriales did not incorporate significant amounts of any LMW compound, and Cyclobacteriaceae were clearly specialized on leucine, glucose and arginine. Betaproteobacteria represented the most active and versatile bacterioplankton fraction and &gt;90% of them could be assigned to eight species- to genus-like populations with contrasting substrate specialization. Limnohabitans sp. were the most abundant and active Betaproteobacteria, incorporating almost all tracers. While three closely related betaproteobacterial populations substantially differed in their uptake spectra, two more distantly related lineages had very similar preferences, and one population did not incorporate any tracer. The dominant phototrophic microorganism, the filamentous cyanobacterium Planktothrix rubescens, assimilated several substrates, whereas other (pico)cyanobacteria had no heterotrophic activity. The variable extent of specialization by the studied bacterial taxa on subsets of LMW compounds contrasts theoretical considerations about non-selective microbial substrate assimilation at oligotrophic conditions. This physiological niche separation might be one explanation for the coexistence of freshwater bacterioplankton species in a seemingly uniform environment.", "author" : [ { "dropping-particle" : "", "family" : "Salcher", "given" : "Michaela M", "non-dropping-particle" : "", "parse-names" : false, "suffix" : "" }, { "dropping-particle" : "", "family" : "Posch", "given" : "Thomas", "non-dropping-particle" : "", "parse-names" : false, "suffix" : "" }, { "dropping-particle" : "", "family" : "Pernthaler", "given" : "Jakob", "non-dropping-particle" : "", "parse-names" : false, "suffix" : "" } ], "container-title" : "Isme J", "id" : "ITEM-1", "issue" : "5", "issued" : { "date-parts" : [ [ "2013", "5" ] ] }, "note" : "How to do MAR-FISH:\n- Collect samples\n- Fix with formeldehyde for flow cytometry, with paraformaldehyde for CARD-FISH\n- construct 16S rRNA gene clone libraries\n- Design oligonucleotide probes for species or genus level\n- Determine species abundance using DAPI fluorescence and CARD-FISH\n- Order radiolabeled tracer compounds\n- Incubate samples with tracers at in situ temperatures, 2 hrs, in dark, in triplicate, with controls\n- Use scintillation counter to determine bulk uptake rates\n- Filter incubated sample and excite hybridized cells, look via microscopy", "page" : "896-907", "publisher" : "International Society for Microbial Ecology", "title" : "In situ substrate preferences of abundant bacterioplankton populations in a prealpine freshwater lake", "type" : "article-journal", "volume" : "7" }, "uris" : [ "http://www.mendeley.com/documents/?uuid=6bee7815-6aeb-47c8-ac0c-674a390ea5d9" ] } ], "mendeley" : { "formattedCitation" : "(Salcher, Posch, and Pernthaler 2013)", "plainTextFormattedCitation" : "(Salcher, Posch, and Pernthaler 2013)", "previouslyFormattedCitation" : "(Salcher, Posch, and Pernthaler 2013)" }, "properties" : { "noteIndex" : 2 }, "schema" : "https://github.com/citation-style-language/schema/raw/master/csl-citation.json" }</w:instrText>
-      </w:r>
-      <w:r>
-        <w:fldChar w:fldCharType="separate"/>
-      </w:r>
-      <w:r>
-        <w:rPr>
-          <w:noProof/>
-        </w:rPr>
-        <w:t>(Salcher, Posch, and Pernthaler 2013)</w:t>
-      </w:r>
-      <w:r>
-        <w:fldChar w:fldCharType="end"/>
-      </w:r>
-      <w:r>
-        <w:t xml:space="preserve">. We observed many MAGs in both Lake Mendota and Trout Bog containing putative pathways for the degradation of carbohydrates such as glucose, galactose, maltose, rhamnose, mannose, and xylose. These compounds are all documented algal exudates in freshwater </w:t>
+        <w:t xml:space="preserve">Mendota and Trout Bog containing putative pathways for the degradation of carbohydrates such as glucose, galactose, maltose, rhamnose, mannose, and xylose. These compounds are all documented algal exudates in freshwater </w:t>
       </w:r>
       <w:r>
         <w:fldChar w:fldCharType="begin" w:fldLock="1"/>
@@ -1997,6 +3055,7 @@
         <w:rPr>
           <w:noProof/>
         </w:rPr>
+        <w:lastRenderedPageBreak/>
         <w:drawing>
           <wp:inline distT="0" distB="0" distL="0" distR="0" wp14:anchorId="71B50138" wp14:editId="3D16DA30">
             <wp:extent cx="4695825" cy="6858000"/>
@@ -2100,11 +3159,7 @@
         <w:commentReference w:id="2"/>
       </w:r>
       <w:r>
-        <w:t xml:space="preserve"> the two lakes was largely similar, with a few key differences. Carbon fixation is carried out by different taxa </w:t>
-      </w:r>
-      <w:r>
-        <w:lastRenderedPageBreak/>
-        <w:t>with different pathways</w:t>
+        <w:t xml:space="preserve"> the two lakes was largely similar, with a few key differences. Carbon fixation is carried out by different taxa with different pathways</w:t>
       </w:r>
       <w:r>
         <w:t>. MAGs from Trout Bog tend to over more genes encoding enzymes in galactose metabolism than those from Lake Mendota.</w:t>
@@ -2126,6 +3181,7 @@
           <w:noProof/>
           <w:szCs w:val="24"/>
         </w:rPr>
+        <w:lastRenderedPageBreak/>
         <w:drawing>
           <wp:anchor distT="0" distB="0" distL="114300" distR="114300" simplePos="0" relativeHeight="251658240" behindDoc="1" locked="0" layoutInCell="1" allowOverlap="1" wp14:anchorId="2342E0D8" wp14:editId="4FB6013F">
             <wp:simplePos x="0" y="0"/>
@@ -2328,7 +3384,35 @@
           <w:rFonts w:cs="Times New Roman"/>
           <w:szCs w:val="24"/>
         </w:rPr>
-        <w:t xml:space="preserve"> concentrations of nitrogen in Trout Bog versus Mendota led us to hypothesize that steps in the </w:t>
+        <w:t xml:space="preserve"> concentrations of nitrogen in Trout Bog versus Mendota led us to hypothesize that steps in the water column nitrogen cycle may be altered between these two systems. One key difference </w:t>
+      </w:r>
+      <w:r>
+        <w:rPr>
+          <w:rFonts w:cs="Times New Roman"/>
+          <w:szCs w:val="24"/>
+        </w:rPr>
+        <w:t xml:space="preserve">we found in the MAGs </w:t>
+      </w:r>
+      <w:r>
+        <w:rPr>
+          <w:rFonts w:cs="Times New Roman"/>
+          <w:szCs w:val="24"/>
+        </w:rPr>
+        <w:t>was that in Mendota, very few MAGs had genes encoding nitrogen fixation, and they belong mainly t</w:t>
+      </w:r>
+      <w:r>
+        <w:rPr>
+          <w:rFonts w:cs="Times New Roman"/>
+          <w:szCs w:val="24"/>
+        </w:rPr>
+        <w:t>o Cyanobacteria. Conversely, more</w:t>
+      </w:r>
+      <w:r>
+        <w:rPr>
+          <w:rFonts w:cs="Times New Roman"/>
+          <w:szCs w:val="24"/>
+        </w:rPr>
+        <w:t xml:space="preserve"> MAGs in Trout Bog contained these </w:t>
       </w:r>
       <w:r>
         <w:rPr>
@@ -2336,35 +3420,7 @@
           <w:szCs w:val="24"/>
         </w:rPr>
         <w:lastRenderedPageBreak/>
-        <w:t xml:space="preserve">water column nitrogen cycle may be altered between these two systems. One key difference </w:t>
-      </w:r>
-      <w:r>
-        <w:rPr>
-          <w:rFonts w:cs="Times New Roman"/>
-          <w:szCs w:val="24"/>
-        </w:rPr>
-        <w:t xml:space="preserve">we found in the MAGs </w:t>
-      </w:r>
-      <w:r>
-        <w:rPr>
-          <w:rFonts w:cs="Times New Roman"/>
-          <w:szCs w:val="24"/>
-        </w:rPr>
-        <w:t>was that in Mendota, very few MAGs had genes encoding nitrogen fixation, and they belong mainly t</w:t>
-      </w:r>
-      <w:r>
-        <w:rPr>
-          <w:rFonts w:cs="Times New Roman"/>
-          <w:szCs w:val="24"/>
-        </w:rPr>
-        <w:t>o Cyanobacteria. Conversely, more</w:t>
-      </w:r>
-      <w:r>
-        <w:rPr>
-          <w:rFonts w:cs="Times New Roman"/>
-          <w:szCs w:val="24"/>
-        </w:rPr>
-        <w:t xml:space="preserve"> MAGs in Trout Bog contained these genes, and they were in phylogenetically diverse populations. </w:t>
+        <w:t xml:space="preserve">genes, and they were in phylogenetically diverse populations. </w:t>
       </w:r>
       <w:r>
         <w:rPr>
@@ -6066,6 +7122,161 @@
     <w:unhideWhenUsed/>
     <w:rsid w:val="0041614F"/>
   </w:style>
+  <w:style w:type="table" w:styleId="TableGrid">
+    <w:name w:val="Table Grid"/>
+    <w:basedOn w:val="TableNormal"/>
+    <w:uiPriority w:val="39"/>
+    <w:rsid w:val="00701B59"/>
+    <w:pPr>
+      <w:spacing w:after="0" w:line="240" w:lineRule="auto"/>
+    </w:pPr>
+    <w:tblPr>
+      <w:tblBorders>
+        <w:top w:val="single" w:sz="4" w:space="0" w:color="auto"/>
+        <w:left w:val="single" w:sz="4" w:space="0" w:color="auto"/>
+        <w:bottom w:val="single" w:sz="4" w:space="0" w:color="auto"/>
+        <w:right w:val="single" w:sz="4" w:space="0" w:color="auto"/>
+        <w:insideH w:val="single" w:sz="4" w:space="0" w:color="auto"/>
+        <w:insideV w:val="single" w:sz="4" w:space="0" w:color="auto"/>
+      </w:tblBorders>
+    </w:tblPr>
+  </w:style>
+  <w:style w:type="table" w:styleId="GridTable3">
+    <w:name w:val="Grid Table 3"/>
+    <w:basedOn w:val="TableNormal"/>
+    <w:uiPriority w:val="48"/>
+    <w:rsid w:val="00704B80"/>
+    <w:pPr>
+      <w:spacing w:after="0" w:line="240" w:lineRule="auto"/>
+    </w:pPr>
+    <w:tblPr>
+      <w:tblStyleRowBandSize w:val="1"/>
+      <w:tblStyleColBandSize w:val="1"/>
+      <w:tblBorders>
+        <w:top w:val="single" w:sz="4" w:space="0" w:color="666666" w:themeColor="text1" w:themeTint="99"/>
+        <w:left w:val="single" w:sz="4" w:space="0" w:color="666666" w:themeColor="text1" w:themeTint="99"/>
+        <w:bottom w:val="single" w:sz="4" w:space="0" w:color="666666" w:themeColor="text1" w:themeTint="99"/>
+        <w:right w:val="single" w:sz="4" w:space="0" w:color="666666" w:themeColor="text1" w:themeTint="99"/>
+        <w:insideH w:val="single" w:sz="4" w:space="0" w:color="666666" w:themeColor="text1" w:themeTint="99"/>
+        <w:insideV w:val="single" w:sz="4" w:space="0" w:color="666666" w:themeColor="text1" w:themeTint="99"/>
+      </w:tblBorders>
+    </w:tblPr>
+    <w:tblStylePr w:type="firstRow">
+      <w:rPr>
+        <w:b/>
+        <w:bCs/>
+      </w:rPr>
+      <w:tblPr/>
+      <w:tcPr>
+        <w:tcBorders>
+          <w:top w:val="nil"/>
+          <w:left w:val="nil"/>
+          <w:right w:val="nil"/>
+          <w:insideH w:val="nil"/>
+          <w:insideV w:val="nil"/>
+        </w:tcBorders>
+        <w:shd w:val="clear" w:color="auto" w:fill="FFFFFF" w:themeFill="background1"/>
+      </w:tcPr>
+    </w:tblStylePr>
+    <w:tblStylePr w:type="lastRow">
+      <w:rPr>
+        <w:b/>
+        <w:bCs/>
+      </w:rPr>
+      <w:tblPr/>
+      <w:tcPr>
+        <w:tcBorders>
+          <w:left w:val="nil"/>
+          <w:bottom w:val="nil"/>
+          <w:right w:val="nil"/>
+          <w:insideH w:val="nil"/>
+          <w:insideV w:val="nil"/>
+        </w:tcBorders>
+        <w:shd w:val="clear" w:color="auto" w:fill="FFFFFF" w:themeFill="background1"/>
+      </w:tcPr>
+    </w:tblStylePr>
+    <w:tblStylePr w:type="firstCol">
+      <w:pPr>
+        <w:jc w:val="right"/>
+      </w:pPr>
+      <w:rPr>
+        <w:i/>
+        <w:iCs/>
+      </w:rPr>
+      <w:tblPr/>
+      <w:tcPr>
+        <w:tcBorders>
+          <w:top w:val="nil"/>
+          <w:left w:val="nil"/>
+          <w:bottom w:val="nil"/>
+          <w:insideH w:val="nil"/>
+          <w:insideV w:val="nil"/>
+        </w:tcBorders>
+        <w:shd w:val="clear" w:color="auto" w:fill="FFFFFF" w:themeFill="background1"/>
+      </w:tcPr>
+    </w:tblStylePr>
+    <w:tblStylePr w:type="lastCol">
+      <w:rPr>
+        <w:i/>
+        <w:iCs/>
+      </w:rPr>
+      <w:tblPr/>
+      <w:tcPr>
+        <w:tcBorders>
+          <w:top w:val="nil"/>
+          <w:bottom w:val="nil"/>
+          <w:right w:val="nil"/>
+          <w:insideH w:val="nil"/>
+          <w:insideV w:val="nil"/>
+        </w:tcBorders>
+        <w:shd w:val="clear" w:color="auto" w:fill="FFFFFF" w:themeFill="background1"/>
+      </w:tcPr>
+    </w:tblStylePr>
+    <w:tblStylePr w:type="band1Vert">
+      <w:tblPr/>
+      <w:tcPr>
+        <w:shd w:val="clear" w:color="auto" w:fill="CCCCCC" w:themeFill="text1" w:themeFillTint="33"/>
+      </w:tcPr>
+    </w:tblStylePr>
+    <w:tblStylePr w:type="band1Horz">
+      <w:tblPr/>
+      <w:tcPr>
+        <w:shd w:val="clear" w:color="auto" w:fill="CCCCCC" w:themeFill="text1" w:themeFillTint="33"/>
+      </w:tcPr>
+    </w:tblStylePr>
+    <w:tblStylePr w:type="neCell">
+      <w:tblPr/>
+      <w:tcPr>
+        <w:tcBorders>
+          <w:bottom w:val="single" w:sz="4" w:space="0" w:color="666666" w:themeColor="text1" w:themeTint="99"/>
+        </w:tcBorders>
+      </w:tcPr>
+    </w:tblStylePr>
+    <w:tblStylePr w:type="nwCell">
+      <w:tblPr/>
+      <w:tcPr>
+        <w:tcBorders>
+          <w:bottom w:val="single" w:sz="4" w:space="0" w:color="666666" w:themeColor="text1" w:themeTint="99"/>
+        </w:tcBorders>
+      </w:tcPr>
+    </w:tblStylePr>
+    <w:tblStylePr w:type="seCell">
+      <w:tblPr/>
+      <w:tcPr>
+        <w:tcBorders>
+          <w:top w:val="single" w:sz="4" w:space="0" w:color="666666" w:themeColor="text1" w:themeTint="99"/>
+        </w:tcBorders>
+      </w:tcPr>
+    </w:tblStylePr>
+    <w:tblStylePr w:type="swCell">
+      <w:tblPr/>
+      <w:tcPr>
+        <w:tcBorders>
+          <w:top w:val="single" w:sz="4" w:space="0" w:color="666666" w:themeColor="text1" w:themeTint="99"/>
+        </w:tcBorders>
+      </w:tcPr>
+    </w:tblStylePr>
+  </w:style>
 </w:styles>
 </file>
 
@@ -6335,7 +7546,7 @@
 </file>
 
 <file path=customXml/itemProps1.xml><?xml version="1.0" encoding="utf-8"?>
-<ds:datastoreItem xmlns:ds="http://schemas.openxmlformats.org/officeDocument/2006/customXml" ds:itemID="{12E07CDC-D9BE-4061-B9CA-28B328169A1C}">
+<ds:datastoreItem xmlns:ds="http://schemas.openxmlformats.org/officeDocument/2006/customXml" ds:itemID="{A6CDB56F-6703-4D8C-9A1D-83EC9487EDB3}">
   <ds:schemaRefs>
     <ds:schemaRef ds:uri="http://schemas.openxmlformats.org/officeDocument/2006/bibliography"/>
   </ds:schemaRefs>

</xml_diff>

<commit_message>
Started folder of supplemental documents
</commit_message>
<xml_diff>
--- a/MAGstravaganza_draft3.docx
+++ b/MAGstravaganza_draft3.docx
@@ -295,14 +295,14 @@
       <w:tblPr>
         <w:tblStyle w:val="GridTable3"/>
         <w:tblpPr w:leftFromText="180" w:rightFromText="180" w:vertAnchor="text" w:horzAnchor="page" w:tblpX="571" w:tblpY="-51"/>
-        <w:tblW w:w="10800" w:type="dxa"/>
+        <w:tblW w:w="11340" w:type="dxa"/>
         <w:tblLook w:val="04A0" w:firstRow="1" w:lastRow="0" w:firstColumn="1" w:lastColumn="0" w:noHBand="0" w:noVBand="1"/>
       </w:tblPr>
       <w:tblGrid>
-        <w:gridCol w:w="3505"/>
+        <w:gridCol w:w="3870"/>
         <w:gridCol w:w="1980"/>
         <w:gridCol w:w="2610"/>
-        <w:gridCol w:w="2705"/>
+        <w:gridCol w:w="2880"/>
       </w:tblGrid>
       <w:tr>
         <w:trPr>
@@ -311,7 +311,7 @@
         <w:tc>
           <w:tcPr>
             <w:cnfStyle w:val="001000000100" w:firstRow="0" w:lastRow="0" w:firstColumn="1" w:lastColumn="0" w:oddVBand="0" w:evenVBand="0" w:oddHBand="0" w:evenHBand="0" w:firstRowFirstColumn="1" w:firstRowLastColumn="0" w:lastRowFirstColumn="0" w:lastRowLastColumn="0"/>
-            <w:tcW w:w="3505" w:type="dxa"/>
+            <w:tcW w:w="3870" w:type="dxa"/>
           </w:tcPr>
           <w:p>
             <w:pPr>
@@ -357,7 +357,7 @@
         </w:tc>
         <w:tc>
           <w:tcPr>
-            <w:tcW w:w="2705" w:type="dxa"/>
+            <w:tcW w:w="2880" w:type="dxa"/>
           </w:tcPr>
           <w:p>
             <w:pPr>
@@ -383,14 +383,14 @@
         <w:tc>
           <w:tcPr>
             <w:cnfStyle w:val="001000000000" w:firstRow="0" w:lastRow="0" w:firstColumn="1" w:lastColumn="0" w:oddVBand="0" w:evenVBand="0" w:oddHBand="0" w:evenHBand="0" w:firstRowFirstColumn="0" w:firstRowLastColumn="0" w:lastRowFirstColumn="0" w:lastRowLastColumn="0"/>
-            <w:tcW w:w="3505" w:type="dxa"/>
-          </w:tcPr>
-          <w:p>
-            <w:pPr>
-              <w:spacing w:line="360" w:lineRule="auto"/>
-            </w:pPr>
-            <w:r>
-              <w:t>pH</w:t>
+            <w:tcW w:w="3870" w:type="dxa"/>
+          </w:tcPr>
+          <w:p>
+            <w:pPr>
+              <w:spacing w:line="360" w:lineRule="auto"/>
+            </w:pPr>
+            <w:r>
+              <w:t>Location</w:t>
             </w:r>
           </w:p>
         </w:tc>
@@ -405,7 +405,7 @@
               <w:cnfStyle w:val="000000100000" w:firstRow="0" w:lastRow="0" w:firstColumn="0" w:lastColumn="0" w:oddVBand="0" w:evenVBand="0" w:oddHBand="1" w:evenHBand="0" w:firstRowFirstColumn="0" w:firstRowLastColumn="0" w:lastRowFirstColumn="0" w:lastRowLastColumn="0"/>
             </w:pPr>
             <w:r>
-              <w:t>8.60 (0.35)</w:t>
+              <w:t>Madison, WI</w:t>
             </w:r>
           </w:p>
         </w:tc>
@@ -420,13 +420,13 @@
               <w:cnfStyle w:val="000000100000" w:firstRow="0" w:lastRow="0" w:firstColumn="0" w:lastColumn="0" w:oddVBand="0" w:evenVBand="0" w:oddHBand="1" w:evenHBand="0" w:firstRowFirstColumn="0" w:firstRowLastColumn="0" w:lastRowFirstColumn="0" w:lastRowLastColumn="0"/>
             </w:pPr>
             <w:r>
-              <w:t>5.00 (0.19)</w:t>
-            </w:r>
-          </w:p>
-        </w:tc>
-        <w:tc>
-          <w:tcPr>
-            <w:tcW w:w="2705" w:type="dxa"/>
+              <w:t>Boulder Junction, WI</w:t>
+            </w:r>
+          </w:p>
+        </w:tc>
+        <w:tc>
+          <w:tcPr>
+            <w:tcW w:w="2880" w:type="dxa"/>
           </w:tcPr>
           <w:p>
             <w:pPr>
@@ -435,7 +435,7 @@
               <w:cnfStyle w:val="000000100000" w:firstRow="0" w:lastRow="0" w:firstColumn="0" w:lastColumn="0" w:oddVBand="0" w:evenVBand="0" w:oddHBand="1" w:evenHBand="0" w:firstRowFirstColumn="0" w:firstRowLastColumn="0" w:lastRowFirstColumn="0" w:lastRowLastColumn="0"/>
             </w:pPr>
             <w:r>
-              <w:t>5.19 (0.24)</w:t>
+              <w:t>Boulder Junction, WI</w:t>
             </w:r>
           </w:p>
         </w:tc>
@@ -444,14 +444,14 @@
         <w:tc>
           <w:tcPr>
             <w:cnfStyle w:val="001000000000" w:firstRow="0" w:lastRow="0" w:firstColumn="1" w:lastColumn="0" w:oddVBand="0" w:evenVBand="0" w:oddHBand="0" w:evenHBand="0" w:firstRowFirstColumn="0" w:firstRowLastColumn="0" w:lastRowFirstColumn="0" w:lastRowLastColumn="0"/>
-            <w:tcW w:w="3505" w:type="dxa"/>
-          </w:tcPr>
-          <w:p>
-            <w:pPr>
-              <w:spacing w:line="360" w:lineRule="auto"/>
-            </w:pPr>
-            <w:r>
-              <w:t>DIC (ppm)</w:t>
+            <w:tcW w:w="3870" w:type="dxa"/>
+          </w:tcPr>
+          <w:p>
+            <w:pPr>
+              <w:spacing w:line="360" w:lineRule="auto"/>
+            </w:pPr>
+            <w:r>
+              <w:t>Depth of lake (m)</w:t>
             </w:r>
           </w:p>
         </w:tc>
@@ -466,7 +466,7 @@
               <w:cnfStyle w:val="000000000000" w:firstRow="0" w:lastRow="0" w:firstColumn="0" w:lastColumn="0" w:oddVBand="0" w:evenVBand="0" w:oddHBand="0" w:evenHBand="0" w:firstRowFirstColumn="0" w:firstRowLastColumn="0" w:lastRowFirstColumn="0" w:lastRowLastColumn="0"/>
             </w:pPr>
             <w:r>
-              <w:t>40.68 (6.67)</w:t>
+              <w:t>25.3</w:t>
             </w:r>
           </w:p>
         </w:tc>
@@ -481,13 +481,13 @@
               <w:cnfStyle w:val="000000000000" w:firstRow="0" w:lastRow="0" w:firstColumn="0" w:lastColumn="0" w:oddVBand="0" w:evenVBand="0" w:oddHBand="0" w:evenHBand="0" w:firstRowFirstColumn="0" w:firstRowLastColumn="0" w:lastRowFirstColumn="0" w:lastRowLastColumn="0"/>
             </w:pPr>
             <w:r>
-              <w:t>1.79 (1.52)</w:t>
-            </w:r>
-          </w:p>
-        </w:tc>
-        <w:tc>
-          <w:tcPr>
-            <w:tcW w:w="2705" w:type="dxa"/>
+              <w:t>7.9</w:t>
+            </w:r>
+          </w:p>
+        </w:tc>
+        <w:tc>
+          <w:tcPr>
+            <w:tcW w:w="2880" w:type="dxa"/>
           </w:tcPr>
           <w:p>
             <w:pPr>
@@ -496,7 +496,7 @@
               <w:cnfStyle w:val="000000000000" w:firstRow="0" w:lastRow="0" w:firstColumn="0" w:lastColumn="0" w:oddVBand="0" w:evenVBand="0" w:oddHBand="0" w:evenHBand="0" w:firstRowFirstColumn="0" w:firstRowLastColumn="0" w:lastRowFirstColumn="0" w:lastRowLastColumn="0"/>
             </w:pPr>
             <w:r>
-              <w:t>6.16 (5.51)</w:t>
+              <w:t>7.9</w:t>
             </w:r>
           </w:p>
         </w:tc>
@@ -508,14 +508,14 @@
         <w:tc>
           <w:tcPr>
             <w:cnfStyle w:val="001000000000" w:firstRow="0" w:lastRow="0" w:firstColumn="1" w:lastColumn="0" w:oddVBand="0" w:evenVBand="0" w:oddHBand="0" w:evenHBand="0" w:firstRowFirstColumn="0" w:firstRowLastColumn="0" w:lastRowFirstColumn="0" w:lastRowLastColumn="0"/>
-            <w:tcW w:w="3505" w:type="dxa"/>
-          </w:tcPr>
-          <w:p>
-            <w:pPr>
-              <w:spacing w:line="360" w:lineRule="auto"/>
-            </w:pPr>
-            <w:r>
-              <w:t>DOC (ppm)</w:t>
+            <w:tcW w:w="3870" w:type="dxa"/>
+          </w:tcPr>
+          <w:p>
+            <w:pPr>
+              <w:spacing w:line="360" w:lineRule="auto"/>
+            </w:pPr>
+            <w:r>
+              <w:t>Surface area of lake (km2)</w:t>
             </w:r>
           </w:p>
         </w:tc>
@@ -530,7 +530,7 @@
               <w:cnfStyle w:val="000000100000" w:firstRow="0" w:lastRow="0" w:firstColumn="0" w:lastColumn="0" w:oddVBand="0" w:evenVBand="0" w:oddHBand="1" w:evenHBand="0" w:firstRowFirstColumn="0" w:firstRowLastColumn="0" w:lastRowFirstColumn="0" w:lastRowLastColumn="0"/>
             </w:pPr>
             <w:r>
-              <w:t>5.49 (0.92)</w:t>
+              <w:t>39.61</w:t>
             </w:r>
           </w:p>
         </w:tc>
@@ -545,13 +545,13 @@
               <w:cnfStyle w:val="000000100000" w:firstRow="0" w:lastRow="0" w:firstColumn="0" w:lastColumn="0" w:oddVBand="0" w:evenVBand="0" w:oddHBand="1" w:evenHBand="0" w:firstRowFirstColumn="0" w:firstRowLastColumn="0" w:lastRowFirstColumn="0" w:lastRowLastColumn="0"/>
             </w:pPr>
             <w:r>
-              <w:t>18.10 (2.80)</w:t>
-            </w:r>
-          </w:p>
-        </w:tc>
-        <w:tc>
-          <w:tcPr>
-            <w:tcW w:w="2705" w:type="dxa"/>
+              <w:t>0.01</w:t>
+            </w:r>
+          </w:p>
+        </w:tc>
+        <w:tc>
+          <w:tcPr>
+            <w:tcW w:w="2880" w:type="dxa"/>
           </w:tcPr>
           <w:p>
             <w:pPr>
@@ -560,7 +560,7 @@
               <w:cnfStyle w:val="000000100000" w:firstRow="0" w:lastRow="0" w:firstColumn="0" w:lastColumn="0" w:oddVBand="0" w:evenVBand="0" w:oddHBand="1" w:evenHBand="0" w:firstRowFirstColumn="0" w:firstRowLastColumn="0" w:lastRowFirstColumn="0" w:lastRowLastColumn="0"/>
             </w:pPr>
             <w:r>
-              <w:t>24.20 (5.51)</w:t>
+              <w:t>0.01</w:t>
             </w:r>
           </w:p>
         </w:tc>
@@ -569,14 +569,14 @@
         <w:tc>
           <w:tcPr>
             <w:cnfStyle w:val="001000000000" w:firstRow="0" w:lastRow="0" w:firstColumn="1" w:lastColumn="0" w:oddVBand="0" w:evenVBand="0" w:oddHBand="0" w:evenHBand="0" w:firstRowFirstColumn="0" w:firstRowLastColumn="0" w:lastRowFirstColumn="0" w:lastRowLastColumn="0"/>
-            <w:tcW w:w="3505" w:type="dxa"/>
-          </w:tcPr>
-          <w:p>
-            <w:pPr>
-              <w:spacing w:line="360" w:lineRule="auto"/>
-            </w:pPr>
-            <w:r>
-              <w:t>Total dissolved nitrogen (ppb)</w:t>
+            <w:tcW w:w="3870" w:type="dxa"/>
+          </w:tcPr>
+          <w:p>
+            <w:pPr>
+              <w:spacing w:line="360" w:lineRule="auto"/>
+            </w:pPr>
+            <w:r>
+              <w:t>Microbial sampling range (m depth)</w:t>
             </w:r>
           </w:p>
         </w:tc>
@@ -591,7 +591,7 @@
               <w:cnfStyle w:val="000000000000" w:firstRow="0" w:lastRow="0" w:firstColumn="0" w:lastColumn="0" w:oddVBand="0" w:evenVBand="0" w:oddHBand="0" w:evenHBand="0" w:firstRowFirstColumn="0" w:firstRowLastColumn="0" w:lastRowFirstColumn="0" w:lastRowLastColumn="0"/>
             </w:pPr>
             <w:r>
-              <w:t>1070.38 (421.01)</w:t>
+              <w:t>0-12</w:t>
             </w:r>
           </w:p>
         </w:tc>
@@ -606,13 +606,13 @@
               <w:cnfStyle w:val="000000000000" w:firstRow="0" w:lastRow="0" w:firstColumn="0" w:lastColumn="0" w:oddVBand="0" w:evenVBand="0" w:oddHBand="0" w:evenHBand="0" w:firstRowFirstColumn="0" w:firstRowLastColumn="0" w:lastRowFirstColumn="0" w:lastRowLastColumn="0"/>
             </w:pPr>
             <w:r>
-              <w:t>612.14 (153.12)</w:t>
-            </w:r>
-          </w:p>
-        </w:tc>
-        <w:tc>
-          <w:tcPr>
-            <w:tcW w:w="2705" w:type="dxa"/>
+              <w:t>0-2</w:t>
+            </w:r>
+          </w:p>
+        </w:tc>
+        <w:tc>
+          <w:tcPr>
+            <w:tcW w:w="2880" w:type="dxa"/>
           </w:tcPr>
           <w:p>
             <w:pPr>
@@ -621,7 +621,7 @@
               <w:cnfStyle w:val="000000000000" w:firstRow="0" w:lastRow="0" w:firstColumn="0" w:lastColumn="0" w:oddVBand="0" w:evenVBand="0" w:oddHBand="0" w:evenHBand="0" w:firstRowFirstColumn="0" w:firstRowLastColumn="0" w:lastRowFirstColumn="0" w:lastRowLastColumn="0"/>
             </w:pPr>
             <w:r>
-              <w:t>1448.99 (1127.77)</w:t>
+              <w:t>2-7</w:t>
             </w:r>
           </w:p>
         </w:tc>
@@ -633,14 +633,14 @@
         <w:tc>
           <w:tcPr>
             <w:cnfStyle w:val="001000000000" w:firstRow="0" w:lastRow="0" w:firstColumn="1" w:lastColumn="0" w:oddVBand="0" w:evenVBand="0" w:oddHBand="0" w:evenHBand="0" w:firstRowFirstColumn="0" w:firstRowLastColumn="0" w:lastRowFirstColumn="0" w:lastRowLastColumn="0"/>
-            <w:tcW w:w="3505" w:type="dxa"/>
-          </w:tcPr>
-          <w:p>
-            <w:pPr>
-              <w:spacing w:line="360" w:lineRule="auto"/>
-            </w:pPr>
-            <w:r>
-              <w:t>Total nitrogen (ppb)</w:t>
+            <w:tcW w:w="3870" w:type="dxa"/>
+          </w:tcPr>
+          <w:p>
+            <w:pPr>
+              <w:spacing w:line="360" w:lineRule="auto"/>
+            </w:pPr>
+            <w:r>
+              <w:t>pH</w:t>
             </w:r>
           </w:p>
         </w:tc>
@@ -655,7 +655,7 @@
               <w:cnfStyle w:val="000000100000" w:firstRow="0" w:lastRow="0" w:firstColumn="0" w:lastColumn="0" w:oddVBand="0" w:evenVBand="0" w:oddHBand="1" w:evenHBand="0" w:firstRowFirstColumn="0" w:firstRowLastColumn="0" w:lastRowFirstColumn="0" w:lastRowLastColumn="0"/>
             </w:pPr>
             <w:r>
-              <w:t>1262.25 (353.04)</w:t>
+              <w:t>8.60 (0.35)</w:t>
             </w:r>
           </w:p>
         </w:tc>
@@ -670,13 +670,13 @@
               <w:cnfStyle w:val="000000100000" w:firstRow="0" w:lastRow="0" w:firstColumn="0" w:lastColumn="0" w:oddVBand="0" w:evenVBand="0" w:oddHBand="1" w:evenHBand="0" w:firstRowFirstColumn="0" w:firstRowLastColumn="0" w:lastRowFirstColumn="0" w:lastRowLastColumn="0"/>
             </w:pPr>
             <w:r>
-              <w:t>754.45 (229.14)</w:t>
-            </w:r>
-          </w:p>
-        </w:tc>
-        <w:tc>
-          <w:tcPr>
-            <w:tcW w:w="2705" w:type="dxa"/>
+              <w:t>5.00 (0.19)</w:t>
+            </w:r>
+          </w:p>
+        </w:tc>
+        <w:tc>
+          <w:tcPr>
+            <w:tcW w:w="2880" w:type="dxa"/>
           </w:tcPr>
           <w:p>
             <w:pPr>
@@ -685,7 +685,7 @@
               <w:cnfStyle w:val="000000100000" w:firstRow="0" w:lastRow="0" w:firstColumn="0" w:lastColumn="0" w:oddVBand="0" w:evenVBand="0" w:oddHBand="1" w:evenHBand="0" w:firstRowFirstColumn="0" w:firstRowLastColumn="0" w:lastRowFirstColumn="0" w:lastRowLastColumn="0"/>
             </w:pPr>
             <w:r>
-              <w:t>1711.86 (1509.75)</w:t>
+              <w:t>5.19 (0.24)</w:t>
             </w:r>
           </w:p>
         </w:tc>
@@ -694,14 +694,14 @@
         <w:tc>
           <w:tcPr>
             <w:cnfStyle w:val="001000000000" w:firstRow="0" w:lastRow="0" w:firstColumn="1" w:lastColumn="0" w:oddVBand="0" w:evenVBand="0" w:oddHBand="0" w:evenHBand="0" w:firstRowFirstColumn="0" w:firstRowLastColumn="0" w:lastRowFirstColumn="0" w:lastRowLastColumn="0"/>
-            <w:tcW w:w="3505" w:type="dxa"/>
-          </w:tcPr>
-          <w:p>
-            <w:pPr>
-              <w:spacing w:line="360" w:lineRule="auto"/>
-            </w:pPr>
-            <w:r>
-              <w:t>Total dissolved phosphorus (ppb)</w:t>
+            <w:tcW w:w="3870" w:type="dxa"/>
+          </w:tcPr>
+          <w:p>
+            <w:pPr>
+              <w:spacing w:line="360" w:lineRule="auto"/>
+            </w:pPr>
+            <w:r>
+              <w:t>DIC (ppm)</w:t>
             </w:r>
           </w:p>
         </w:tc>
@@ -716,7 +716,7 @@
               <w:cnfStyle w:val="000000000000" w:firstRow="0" w:lastRow="0" w:firstColumn="0" w:lastColumn="0" w:oddVBand="0" w:evenVBand="0" w:oddHBand="0" w:evenHBand="0" w:firstRowFirstColumn="0" w:firstRowLastColumn="0" w:lastRowFirstColumn="0" w:lastRowLastColumn="0"/>
             </w:pPr>
             <w:r>
-              <w:t>88.56 (57.53)</w:t>
+              <w:t>40.68 (6.67)</w:t>
             </w:r>
           </w:p>
         </w:tc>
@@ -731,13 +731,13 @@
               <w:cnfStyle w:val="000000000000" w:firstRow="0" w:lastRow="0" w:firstColumn="0" w:lastColumn="0" w:oddVBand="0" w:evenVBand="0" w:oddHBand="0" w:evenHBand="0" w:firstRowFirstColumn="0" w:firstRowLastColumn="0" w:lastRowFirstColumn="0" w:lastRowLastColumn="0"/>
             </w:pPr>
             <w:r>
-              <w:t>13.45 (7.63)</w:t>
-            </w:r>
-          </w:p>
-        </w:tc>
-        <w:tc>
-          <w:tcPr>
-            <w:tcW w:w="2705" w:type="dxa"/>
+              <w:t>1.79 (1.52)</w:t>
+            </w:r>
+          </w:p>
+        </w:tc>
+        <w:tc>
+          <w:tcPr>
+            <w:tcW w:w="2880" w:type="dxa"/>
           </w:tcPr>
           <w:p>
             <w:pPr>
@@ -746,7 +746,7 @@
               <w:cnfStyle w:val="000000000000" w:firstRow="0" w:lastRow="0" w:firstColumn="0" w:lastColumn="0" w:oddVBand="0" w:evenVBand="0" w:oddHBand="0" w:evenHBand="0" w:firstRowFirstColumn="0" w:firstRowLastColumn="0" w:lastRowFirstColumn="0" w:lastRowLastColumn="0"/>
             </w:pPr>
             <w:r>
-              <w:t>78.14 (95.81)</w:t>
+              <w:t>6.16 (5.51)</w:t>
             </w:r>
           </w:p>
         </w:tc>
@@ -758,14 +758,14 @@
         <w:tc>
           <w:tcPr>
             <w:cnfStyle w:val="001000000000" w:firstRow="0" w:lastRow="0" w:firstColumn="1" w:lastColumn="0" w:oddVBand="0" w:evenVBand="0" w:oddHBand="0" w:evenHBand="0" w:firstRowFirstColumn="0" w:firstRowLastColumn="0" w:lastRowFirstColumn="0" w:lastRowLastColumn="0"/>
-            <w:tcW w:w="3505" w:type="dxa"/>
-          </w:tcPr>
-          <w:p>
-            <w:pPr>
-              <w:spacing w:line="360" w:lineRule="auto"/>
-            </w:pPr>
-            <w:r>
-              <w:t>Total phosphorus (ppb)</w:t>
+            <w:tcW w:w="3870" w:type="dxa"/>
+          </w:tcPr>
+          <w:p>
+            <w:pPr>
+              <w:spacing w:line="360" w:lineRule="auto"/>
+            </w:pPr>
+            <w:r>
+              <w:t>DOC (ppm)</w:t>
             </w:r>
           </w:p>
         </w:tc>
@@ -780,7 +780,7 @@
               <w:cnfStyle w:val="000000100000" w:firstRow="0" w:lastRow="0" w:firstColumn="0" w:lastColumn="0" w:oddVBand="0" w:evenVBand="0" w:oddHBand="1" w:evenHBand="0" w:firstRowFirstColumn="0" w:firstRowLastColumn="0" w:lastRowFirstColumn="0" w:lastRowLastColumn="0"/>
             </w:pPr>
             <w:r>
-              <w:t>111.94 (47.11)</w:t>
+              <w:t>5.49 (0.92)</w:t>
             </w:r>
           </w:p>
         </w:tc>
@@ -795,13 +795,13 @@
               <w:cnfStyle w:val="000000100000" w:firstRow="0" w:lastRow="0" w:firstColumn="0" w:lastColumn="0" w:oddVBand="0" w:evenVBand="0" w:oddHBand="1" w:evenHBand="0" w:firstRowFirstColumn="0" w:firstRowLastColumn="0" w:lastRowFirstColumn="0" w:lastRowLastColumn="0"/>
             </w:pPr>
             <w:r>
-              <w:t>27.12 (16.34)</w:t>
-            </w:r>
-          </w:p>
-        </w:tc>
-        <w:tc>
-          <w:tcPr>
-            <w:tcW w:w="2705" w:type="dxa"/>
+              <w:t>18.10 (2.80)</w:t>
+            </w:r>
+          </w:p>
+        </w:tc>
+        <w:tc>
+          <w:tcPr>
+            <w:tcW w:w="2880" w:type="dxa"/>
           </w:tcPr>
           <w:p>
             <w:pPr>
@@ -810,7 +810,7 @@
               <w:cnfStyle w:val="000000100000" w:firstRow="0" w:lastRow="0" w:firstColumn="0" w:lastColumn="0" w:oddVBand="0" w:evenVBand="0" w:oddHBand="1" w:evenHBand="0" w:firstRowFirstColumn="0" w:firstRowLastColumn="0" w:lastRowFirstColumn="0" w:lastRowLastColumn="0"/>
             </w:pPr>
             <w:r>
-              <w:t>107.67 (122.66)</w:t>
+              <w:t>24.20 (5.51)</w:t>
             </w:r>
           </w:p>
         </w:tc>
@@ -819,14 +819,14 @@
         <w:tc>
           <w:tcPr>
             <w:cnfStyle w:val="001000000000" w:firstRow="0" w:lastRow="0" w:firstColumn="1" w:lastColumn="0" w:oddVBand="0" w:evenVBand="0" w:oddHBand="0" w:evenHBand="0" w:firstRowFirstColumn="0" w:firstRowLastColumn="0" w:lastRowFirstColumn="0" w:lastRowLastColumn="0"/>
-            <w:tcW w:w="3505" w:type="dxa"/>
-          </w:tcPr>
-          <w:p>
-            <w:pPr>
-              <w:spacing w:line="360" w:lineRule="auto"/>
-            </w:pPr>
-            <w:r>
-              <w:t>Chloride (ppm)</w:t>
+            <w:tcW w:w="3870" w:type="dxa"/>
+          </w:tcPr>
+          <w:p>
+            <w:pPr>
+              <w:spacing w:line="360" w:lineRule="auto"/>
+            </w:pPr>
+            <w:r>
+              <w:t>Total dissolved nitrogen (ppb)</w:t>
             </w:r>
           </w:p>
         </w:tc>
@@ -841,7 +841,7 @@
               <w:cnfStyle w:val="000000000000" w:firstRow="0" w:lastRow="0" w:firstColumn="0" w:lastColumn="0" w:oddVBand="0" w:evenVBand="0" w:oddHBand="0" w:evenHBand="0" w:firstRowFirstColumn="0" w:firstRowLastColumn="0" w:lastRowFirstColumn="0" w:lastRowLastColumn="0"/>
             </w:pPr>
             <w:r>
-              <w:t>39.87 (7.44)</w:t>
+              <w:t>1070.38 (421.01)</w:t>
             </w:r>
           </w:p>
         </w:tc>
@@ -856,13 +856,13 @@
               <w:cnfStyle w:val="000000000000" w:firstRow="0" w:lastRow="0" w:firstColumn="0" w:lastColumn="0" w:oddVBand="0" w:evenVBand="0" w:oddHBand="0" w:evenHBand="0" w:firstRowFirstColumn="0" w:firstRowLastColumn="0" w:lastRowFirstColumn="0" w:lastRowLastColumn="0"/>
             </w:pPr>
             <w:r>
-              <w:t>0.22 (0.07)</w:t>
-            </w:r>
-          </w:p>
-        </w:tc>
-        <w:tc>
-          <w:tcPr>
-            <w:tcW w:w="2705" w:type="dxa"/>
+              <w:t>612.14 (153.12)</w:t>
+            </w:r>
+          </w:p>
+        </w:tc>
+        <w:tc>
+          <w:tcPr>
+            <w:tcW w:w="2880" w:type="dxa"/>
           </w:tcPr>
           <w:p>
             <w:pPr>
@@ -871,7 +871,7 @@
               <w:cnfStyle w:val="000000000000" w:firstRow="0" w:lastRow="0" w:firstColumn="0" w:lastColumn="0" w:oddVBand="0" w:evenVBand="0" w:oddHBand="0" w:evenHBand="0" w:firstRowFirstColumn="0" w:firstRowLastColumn="0" w:lastRowFirstColumn="0" w:lastRowLastColumn="0"/>
             </w:pPr>
             <w:r>
-              <w:t>0.28 (0.08)</w:t>
+              <w:t>1448.99 (1127.77)</w:t>
             </w:r>
           </w:p>
         </w:tc>
@@ -883,14 +883,14 @@
         <w:tc>
           <w:tcPr>
             <w:cnfStyle w:val="001000000000" w:firstRow="0" w:lastRow="0" w:firstColumn="1" w:lastColumn="0" w:oddVBand="0" w:evenVBand="0" w:oddHBand="0" w:evenHBand="0" w:firstRowFirstColumn="0" w:firstRowLastColumn="0" w:lastRowFirstColumn="0" w:lastRowLastColumn="0"/>
-            <w:tcW w:w="3505" w:type="dxa"/>
-          </w:tcPr>
-          <w:p>
-            <w:pPr>
-              <w:spacing w:line="360" w:lineRule="auto"/>
-            </w:pPr>
-            <w:r>
-              <w:t>Sulfate (ppm)</w:t>
+            <w:tcW w:w="3870" w:type="dxa"/>
+          </w:tcPr>
+          <w:p>
+            <w:pPr>
+              <w:spacing w:line="360" w:lineRule="auto"/>
+            </w:pPr>
+            <w:r>
+              <w:t>Total nitrogen (ppb)</w:t>
             </w:r>
           </w:p>
         </w:tc>
@@ -905,7 +905,7 @@
               <w:cnfStyle w:val="000000100000" w:firstRow="0" w:lastRow="0" w:firstColumn="0" w:lastColumn="0" w:oddVBand="0" w:evenVBand="0" w:oddHBand="1" w:evenHBand="0" w:firstRowFirstColumn="0" w:firstRowLastColumn="0" w:lastRowFirstColumn="0" w:lastRowLastColumn="0"/>
             </w:pPr>
             <w:r>
-              <w:t>18.04 (3.16)</w:t>
+              <w:t>1262.25 (353.04)</w:t>
             </w:r>
           </w:p>
         </w:tc>
@@ -920,13 +920,13 @@
               <w:cnfStyle w:val="000000100000" w:firstRow="0" w:lastRow="0" w:firstColumn="0" w:lastColumn="0" w:oddVBand="0" w:evenVBand="0" w:oddHBand="1" w:evenHBand="0" w:firstRowFirstColumn="0" w:firstRowLastColumn="0" w:lastRowFirstColumn="0" w:lastRowLastColumn="0"/>
             </w:pPr>
             <w:r>
-              <w:t>1.22 (0.34)</w:t>
-            </w:r>
-          </w:p>
-        </w:tc>
-        <w:tc>
-          <w:tcPr>
-            <w:tcW w:w="2705" w:type="dxa"/>
+              <w:t>754.45 (229.14)</w:t>
+            </w:r>
+          </w:p>
+        </w:tc>
+        <w:tc>
+          <w:tcPr>
+            <w:tcW w:w="2880" w:type="dxa"/>
           </w:tcPr>
           <w:p>
             <w:pPr>
@@ -935,7 +935,7 @@
               <w:cnfStyle w:val="000000100000" w:firstRow="0" w:lastRow="0" w:firstColumn="0" w:lastColumn="0" w:oddVBand="0" w:evenVBand="0" w:oddHBand="1" w:evenHBand="0" w:firstRowFirstColumn="0" w:firstRowLastColumn="0" w:lastRowFirstColumn="0" w:lastRowLastColumn="0"/>
             </w:pPr>
             <w:r>
-              <w:t>0.84 (0.60)</w:t>
+              <w:t>1711.86 (1509.75)</w:t>
             </w:r>
           </w:p>
         </w:tc>
@@ -944,14 +944,14 @@
         <w:tc>
           <w:tcPr>
             <w:cnfStyle w:val="001000000000" w:firstRow="0" w:lastRow="0" w:firstColumn="1" w:lastColumn="0" w:oddVBand="0" w:evenVBand="0" w:oddHBand="0" w:evenHBand="0" w:firstRowFirstColumn="0" w:firstRowLastColumn="0" w:lastRowFirstColumn="0" w:lastRowLastColumn="0"/>
-            <w:tcW w:w="3505" w:type="dxa"/>
-          </w:tcPr>
-          <w:p>
-            <w:pPr>
-              <w:spacing w:line="360" w:lineRule="auto"/>
-            </w:pPr>
-            <w:r>
-              <w:t>Calcium (ppm)</w:t>
+            <w:tcW w:w="3870" w:type="dxa"/>
+          </w:tcPr>
+          <w:p>
+            <w:pPr>
+              <w:spacing w:line="360" w:lineRule="auto"/>
+            </w:pPr>
+            <w:r>
+              <w:t>Total dissolved phosphorus (ppb)</w:t>
             </w:r>
           </w:p>
         </w:tc>
@@ -966,7 +966,7 @@
               <w:cnfStyle w:val="000000000000" w:firstRow="0" w:lastRow="0" w:firstColumn="0" w:lastColumn="0" w:oddVBand="0" w:evenVBand="0" w:oddHBand="0" w:evenHBand="0" w:firstRowFirstColumn="0" w:firstRowLastColumn="0" w:lastRowFirstColumn="0" w:lastRowLastColumn="0"/>
             </w:pPr>
             <w:r>
-              <w:t>31.90 (5.04)</w:t>
+              <w:t>88.56 (57.53)</w:t>
             </w:r>
           </w:p>
         </w:tc>
@@ -981,13 +981,13 @@
               <w:cnfStyle w:val="000000000000" w:firstRow="0" w:lastRow="0" w:firstColumn="0" w:lastColumn="0" w:oddVBand="0" w:evenVBand="0" w:oddHBand="0" w:evenHBand="0" w:firstRowFirstColumn="0" w:firstRowLastColumn="0" w:lastRowFirstColumn="0" w:lastRowLastColumn="0"/>
             </w:pPr>
             <w:r>
-              <w:t>1.38 (0.24)</w:t>
-            </w:r>
-          </w:p>
-        </w:tc>
-        <w:tc>
-          <w:tcPr>
-            <w:tcW w:w="2705" w:type="dxa"/>
+              <w:t>13.45 (7.63)</w:t>
+            </w:r>
+          </w:p>
+        </w:tc>
+        <w:tc>
+          <w:tcPr>
+            <w:tcW w:w="2880" w:type="dxa"/>
           </w:tcPr>
           <w:p>
             <w:pPr>
@@ -996,7 +996,7 @@
               <w:cnfStyle w:val="000000000000" w:firstRow="0" w:lastRow="0" w:firstColumn="0" w:lastColumn="0" w:oddVBand="0" w:evenVBand="0" w:oddHBand="0" w:evenHBand="0" w:firstRowFirstColumn="0" w:firstRowLastColumn="0" w:lastRowFirstColumn="0" w:lastRowLastColumn="0"/>
             </w:pPr>
             <w:r>
-              <w:t>1.84 (0.35)</w:t>
+              <w:t>78.14 (95.81)</w:t>
             </w:r>
           </w:p>
         </w:tc>
@@ -1008,14 +1008,14 @@
         <w:tc>
           <w:tcPr>
             <w:cnfStyle w:val="001000000000" w:firstRow="0" w:lastRow="0" w:firstColumn="1" w:lastColumn="0" w:oddVBand="0" w:evenVBand="0" w:oddHBand="0" w:evenHBand="0" w:firstRowFirstColumn="0" w:firstRowLastColumn="0" w:lastRowFirstColumn="0" w:lastRowLastColumn="0"/>
-            <w:tcW w:w="3505" w:type="dxa"/>
-          </w:tcPr>
-          <w:p>
-            <w:pPr>
-              <w:spacing w:line="360" w:lineRule="auto"/>
-            </w:pPr>
-            <w:r>
-              <w:t>Magnesium (ppm)</w:t>
+            <w:tcW w:w="3870" w:type="dxa"/>
+          </w:tcPr>
+          <w:p>
+            <w:pPr>
+              <w:spacing w:line="360" w:lineRule="auto"/>
+            </w:pPr>
+            <w:r>
+              <w:t>Total phosphorus (ppb)</w:t>
             </w:r>
           </w:p>
         </w:tc>
@@ -1030,7 +1030,7 @@
               <w:cnfStyle w:val="000000100000" w:firstRow="0" w:lastRow="0" w:firstColumn="0" w:lastColumn="0" w:oddVBand="0" w:evenVBand="0" w:oddHBand="1" w:evenHBand="0" w:firstRowFirstColumn="0" w:firstRowLastColumn="0" w:lastRowFirstColumn="0" w:lastRowLastColumn="0"/>
             </w:pPr>
             <w:r>
-              <w:t>32.93 (2.72)</w:t>
+              <w:t>111.94 (47.11)</w:t>
             </w:r>
           </w:p>
         </w:tc>
@@ -1045,13 +1045,13 @@
               <w:cnfStyle w:val="000000100000" w:firstRow="0" w:lastRow="0" w:firstColumn="0" w:lastColumn="0" w:oddVBand="0" w:evenVBand="0" w:oddHBand="1" w:evenHBand="0" w:firstRowFirstColumn="0" w:firstRowLastColumn="0" w:lastRowFirstColumn="0" w:lastRowLastColumn="0"/>
             </w:pPr>
             <w:r>
-              <w:t>0.39 (0.06)</w:t>
-            </w:r>
-          </w:p>
-        </w:tc>
-        <w:tc>
-          <w:tcPr>
-            <w:tcW w:w="2705" w:type="dxa"/>
+              <w:t>27.12 (16.34)</w:t>
+            </w:r>
+          </w:p>
+        </w:tc>
+        <w:tc>
+          <w:tcPr>
+            <w:tcW w:w="2880" w:type="dxa"/>
           </w:tcPr>
           <w:p>
             <w:pPr>
@@ -1060,7 +1060,7 @@
               <w:cnfStyle w:val="000000100000" w:firstRow="0" w:lastRow="0" w:firstColumn="0" w:lastColumn="0" w:oddVBand="0" w:evenVBand="0" w:oddHBand="1" w:evenHBand="0" w:firstRowFirstColumn="0" w:firstRowLastColumn="0" w:lastRowFirstColumn="0" w:lastRowLastColumn="0"/>
             </w:pPr>
             <w:r>
-              <w:t>0.45 (0.06)</w:t>
+              <w:t>107.67 (122.66)</w:t>
             </w:r>
           </w:p>
         </w:tc>
@@ -1069,14 +1069,14 @@
         <w:tc>
           <w:tcPr>
             <w:cnfStyle w:val="001000000000" w:firstRow="0" w:lastRow="0" w:firstColumn="1" w:lastColumn="0" w:oddVBand="0" w:evenVBand="0" w:oddHBand="0" w:evenHBand="0" w:firstRowFirstColumn="0" w:firstRowLastColumn="0" w:lastRowFirstColumn="0" w:lastRowLastColumn="0"/>
-            <w:tcW w:w="3505" w:type="dxa"/>
-          </w:tcPr>
-          <w:p>
-            <w:pPr>
-              <w:spacing w:line="360" w:lineRule="auto"/>
-            </w:pPr>
-            <w:r>
-              <w:t>Sodium (ppm)</w:t>
+            <w:tcW w:w="3870" w:type="dxa"/>
+          </w:tcPr>
+          <w:p>
+            <w:pPr>
+              <w:spacing w:line="360" w:lineRule="auto"/>
+            </w:pPr>
+            <w:r>
+              <w:t>Chloride (ppm)</w:t>
             </w:r>
           </w:p>
         </w:tc>
@@ -1091,7 +1091,7 @@
               <w:cnfStyle w:val="000000000000" w:firstRow="0" w:lastRow="0" w:firstColumn="0" w:lastColumn="0" w:oddVBand="0" w:evenVBand="0" w:oddHBand="0" w:evenHBand="0" w:firstRowFirstColumn="0" w:firstRowLastColumn="0" w:lastRowFirstColumn="0" w:lastRowLastColumn="0"/>
             </w:pPr>
             <w:r>
-              <w:t>19.48 (1.69)</w:t>
+              <w:t>39.87 (7.44)</w:t>
             </w:r>
           </w:p>
         </w:tc>
@@ -1112,7 +1112,7 @@
         </w:tc>
         <w:tc>
           <w:tcPr>
-            <w:tcW w:w="2705" w:type="dxa"/>
+            <w:tcW w:w="2880" w:type="dxa"/>
           </w:tcPr>
           <w:p>
             <w:pPr>
@@ -1121,7 +1121,7 @@
               <w:cnfStyle w:val="000000000000" w:firstRow="0" w:lastRow="0" w:firstColumn="0" w:lastColumn="0" w:oddVBand="0" w:evenVBand="0" w:oddHBand="0" w:evenHBand="0" w:firstRowFirstColumn="0" w:firstRowLastColumn="0" w:lastRowFirstColumn="0" w:lastRowLastColumn="0"/>
             </w:pPr>
             <w:r>
-              <w:t>0.25 (0.06)</w:t>
+              <w:t>0.28 (0.08)</w:t>
             </w:r>
           </w:p>
         </w:tc>
@@ -1133,14 +1133,14 @@
         <w:tc>
           <w:tcPr>
             <w:cnfStyle w:val="001000000000" w:firstRow="0" w:lastRow="0" w:firstColumn="1" w:lastColumn="0" w:oddVBand="0" w:evenVBand="0" w:oddHBand="0" w:evenHBand="0" w:firstRowFirstColumn="0" w:firstRowLastColumn="0" w:lastRowFirstColumn="0" w:lastRowLastColumn="0"/>
-            <w:tcW w:w="3505" w:type="dxa"/>
-          </w:tcPr>
-          <w:p>
-            <w:pPr>
-              <w:spacing w:line="360" w:lineRule="auto"/>
-            </w:pPr>
-            <w:r>
-              <w:t>Potassium (ppm)</w:t>
+            <w:tcW w:w="3870" w:type="dxa"/>
+          </w:tcPr>
+          <w:p>
+            <w:pPr>
+              <w:spacing w:line="360" w:lineRule="auto"/>
+            </w:pPr>
+            <w:r>
+              <w:t>Sulfate (ppm)</w:t>
             </w:r>
           </w:p>
         </w:tc>
@@ -1155,7 +1155,7 @@
               <w:cnfStyle w:val="000000100000" w:firstRow="0" w:lastRow="0" w:firstColumn="0" w:lastColumn="0" w:oddVBand="0" w:evenVBand="0" w:oddHBand="1" w:evenHBand="0" w:firstRowFirstColumn="0" w:firstRowLastColumn="0" w:lastRowFirstColumn="0" w:lastRowLastColumn="0"/>
             </w:pPr>
             <w:r>
-              <w:t>3.27 (0.28)</w:t>
+              <w:t>18.04 (3.16)</w:t>
             </w:r>
           </w:p>
         </w:tc>
@@ -1170,13 +1170,13 @@
               <w:cnfStyle w:val="000000100000" w:firstRow="0" w:lastRow="0" w:firstColumn="0" w:lastColumn="0" w:oddVBand="0" w:evenVBand="0" w:oddHBand="1" w:evenHBand="0" w:firstRowFirstColumn="0" w:firstRowLastColumn="0" w:lastRowFirstColumn="0" w:lastRowLastColumn="0"/>
             </w:pPr>
             <w:r>
-              <w:t>0.64 (0.17)</w:t>
-            </w:r>
-          </w:p>
-        </w:tc>
-        <w:tc>
-          <w:tcPr>
-            <w:tcW w:w="2705" w:type="dxa"/>
+              <w:t>1.22 (0.34)</w:t>
+            </w:r>
+          </w:p>
+        </w:tc>
+        <w:tc>
+          <w:tcPr>
+            <w:tcW w:w="2880" w:type="dxa"/>
           </w:tcPr>
           <w:p>
             <w:pPr>
@@ -1185,7 +1185,7 @@
               <w:cnfStyle w:val="000000100000" w:firstRow="0" w:lastRow="0" w:firstColumn="0" w:lastColumn="0" w:oddVBand="0" w:evenVBand="0" w:oddHBand="1" w:evenHBand="0" w:firstRowFirstColumn="0" w:firstRowLastColumn="0" w:lastRowFirstColumn="0" w:lastRowLastColumn="0"/>
             </w:pPr>
             <w:r>
-              <w:t>0.75 (0.17)</w:t>
+              <w:t>0.84 (0.60)</w:t>
             </w:r>
           </w:p>
         </w:tc>
@@ -1194,14 +1194,14 @@
         <w:tc>
           <w:tcPr>
             <w:cnfStyle w:val="001000000000" w:firstRow="0" w:lastRow="0" w:firstColumn="1" w:lastColumn="0" w:oddVBand="0" w:evenVBand="0" w:oddHBand="0" w:evenHBand="0" w:firstRowFirstColumn="0" w:firstRowLastColumn="0" w:lastRowFirstColumn="0" w:lastRowLastColumn="0"/>
-            <w:tcW w:w="3505" w:type="dxa"/>
-          </w:tcPr>
-          <w:p>
-            <w:pPr>
-              <w:spacing w:line="360" w:lineRule="auto"/>
-            </w:pPr>
-            <w:r>
-              <w:t>Iron (ppm)</w:t>
+            <w:tcW w:w="3870" w:type="dxa"/>
+          </w:tcPr>
+          <w:p>
+            <w:pPr>
+              <w:spacing w:line="360" w:lineRule="auto"/>
+            </w:pPr>
+            <w:r>
+              <w:t>Calcium (ppm)</w:t>
             </w:r>
           </w:p>
         </w:tc>
@@ -1216,7 +1216,7 @@
               <w:cnfStyle w:val="000000000000" w:firstRow="0" w:lastRow="0" w:firstColumn="0" w:lastColumn="0" w:oddVBand="0" w:evenVBand="0" w:oddHBand="0" w:evenHBand="0" w:firstRowFirstColumn="0" w:firstRowLastColumn="0" w:lastRowFirstColumn="0" w:lastRowLastColumn="0"/>
             </w:pPr>
             <w:r>
-              <w:t>0.00 (0.01)</w:t>
+              <w:t>31.90 (5.04)</w:t>
             </w:r>
           </w:p>
         </w:tc>
@@ -1231,13 +1231,13 @@
               <w:cnfStyle w:val="000000000000" w:firstRow="0" w:lastRow="0" w:firstColumn="0" w:lastColumn="0" w:oddVBand="0" w:evenVBand="0" w:oddHBand="0" w:evenHBand="0" w:firstRowFirstColumn="0" w:firstRowLastColumn="0" w:lastRowFirstColumn="0" w:lastRowLastColumn="0"/>
             </w:pPr>
             <w:r>
-              <w:t>0.31 (0.10)</w:t>
-            </w:r>
-          </w:p>
-        </w:tc>
-        <w:tc>
-          <w:tcPr>
-            <w:tcW w:w="2705" w:type="dxa"/>
+              <w:t>1.38 (0.24)</w:t>
+            </w:r>
+          </w:p>
+        </w:tc>
+        <w:tc>
+          <w:tcPr>
+            <w:tcW w:w="2880" w:type="dxa"/>
           </w:tcPr>
           <w:p>
             <w:pPr>
@@ -1246,7 +1246,7 @@
               <w:cnfStyle w:val="000000000000" w:firstRow="0" w:lastRow="0" w:firstColumn="0" w:lastColumn="0" w:oddVBand="0" w:evenVBand="0" w:oddHBand="0" w:evenHBand="0" w:firstRowFirstColumn="0" w:firstRowLastColumn="0" w:lastRowFirstColumn="0" w:lastRowLastColumn="0"/>
             </w:pPr>
             <w:r>
-              <w:t>0.47 (0.09)</w:t>
+              <w:t>1.84 (0.35)</w:t>
             </w:r>
           </w:p>
         </w:tc>
@@ -1258,14 +1258,14 @@
         <w:tc>
           <w:tcPr>
             <w:cnfStyle w:val="001000000000" w:firstRow="0" w:lastRow="0" w:firstColumn="1" w:lastColumn="0" w:oddVBand="0" w:evenVBand="0" w:oddHBand="0" w:evenHBand="0" w:firstRowFirstColumn="0" w:firstRowLastColumn="0" w:lastRowFirstColumn="0" w:lastRowLastColumn="0"/>
-            <w:tcW w:w="3505" w:type="dxa"/>
-          </w:tcPr>
-          <w:p>
-            <w:pPr>
-              <w:spacing w:line="360" w:lineRule="auto"/>
-            </w:pPr>
-            <w:r>
-              <w:t>Manganese (ppm)</w:t>
+            <w:tcW w:w="3870" w:type="dxa"/>
+          </w:tcPr>
+          <w:p>
+            <w:pPr>
+              <w:spacing w:line="360" w:lineRule="auto"/>
+            </w:pPr>
+            <w:r>
+              <w:t>Magnesium (ppm)</w:t>
             </w:r>
           </w:p>
         </w:tc>
@@ -1280,7 +1280,7 @@
               <w:cnfStyle w:val="000000100000" w:firstRow="0" w:lastRow="0" w:firstColumn="0" w:lastColumn="0" w:oddVBand="0" w:evenVBand="0" w:oddHBand="1" w:evenHBand="0" w:firstRowFirstColumn="0" w:firstRowLastColumn="0" w:lastRowFirstColumn="0" w:lastRowLastColumn="0"/>
             </w:pPr>
             <w:r>
-              <w:t>0.00 (0.01)</w:t>
+              <w:t>32.93 (2.72)</w:t>
             </w:r>
           </w:p>
         </w:tc>
@@ -1295,13 +1295,13 @@
               <w:cnfStyle w:val="000000100000" w:firstRow="0" w:lastRow="0" w:firstColumn="0" w:lastColumn="0" w:oddVBand="0" w:evenVBand="0" w:oddHBand="1" w:evenHBand="0" w:firstRowFirstColumn="0" w:firstRowLastColumn="0" w:lastRowFirstColumn="0" w:lastRowLastColumn="0"/>
             </w:pPr>
             <w:r>
-              <w:t>0.08 (0.07)</w:t>
-            </w:r>
-          </w:p>
-        </w:tc>
-        <w:tc>
-          <w:tcPr>
-            <w:tcW w:w="2705" w:type="dxa"/>
+              <w:t>0.39 (0.06)</w:t>
+            </w:r>
+          </w:p>
+        </w:tc>
+        <w:tc>
+          <w:tcPr>
+            <w:tcW w:w="2880" w:type="dxa"/>
           </w:tcPr>
           <w:p>
             <w:pPr>
@@ -1310,6 +1310,256 @@
               <w:cnfStyle w:val="000000100000" w:firstRow="0" w:lastRow="0" w:firstColumn="0" w:lastColumn="0" w:oddVBand="0" w:evenVBand="0" w:oddHBand="1" w:evenHBand="0" w:firstRowFirstColumn="0" w:firstRowLastColumn="0" w:lastRowFirstColumn="0" w:lastRowLastColumn="0"/>
             </w:pPr>
             <w:r>
+              <w:t>0.45 (0.06)</w:t>
+            </w:r>
+          </w:p>
+        </w:tc>
+      </w:tr>
+      <w:tr>
+        <w:tc>
+          <w:tcPr>
+            <w:cnfStyle w:val="001000000000" w:firstRow="0" w:lastRow="0" w:firstColumn="1" w:lastColumn="0" w:oddVBand="0" w:evenVBand="0" w:oddHBand="0" w:evenHBand="0" w:firstRowFirstColumn="0" w:firstRowLastColumn="0" w:lastRowFirstColumn="0" w:lastRowLastColumn="0"/>
+            <w:tcW w:w="3870" w:type="dxa"/>
+          </w:tcPr>
+          <w:p>
+            <w:pPr>
+              <w:spacing w:line="360" w:lineRule="auto"/>
+            </w:pPr>
+            <w:r>
+              <w:t>Sodium (ppm)</w:t>
+            </w:r>
+          </w:p>
+        </w:tc>
+        <w:tc>
+          <w:tcPr>
+            <w:tcW w:w="1980" w:type="dxa"/>
+          </w:tcPr>
+          <w:p>
+            <w:pPr>
+              <w:spacing w:line="360" w:lineRule="auto"/>
+              <w:jc w:val="center"/>
+              <w:cnfStyle w:val="000000000000" w:firstRow="0" w:lastRow="0" w:firstColumn="0" w:lastColumn="0" w:oddVBand="0" w:evenVBand="0" w:oddHBand="0" w:evenHBand="0" w:firstRowFirstColumn="0" w:firstRowLastColumn="0" w:lastRowFirstColumn="0" w:lastRowLastColumn="0"/>
+            </w:pPr>
+            <w:r>
+              <w:t>19.48 (1.69)</w:t>
+            </w:r>
+          </w:p>
+        </w:tc>
+        <w:tc>
+          <w:tcPr>
+            <w:tcW w:w="2610" w:type="dxa"/>
+          </w:tcPr>
+          <w:p>
+            <w:pPr>
+              <w:spacing w:line="360" w:lineRule="auto"/>
+              <w:jc w:val="center"/>
+              <w:cnfStyle w:val="000000000000" w:firstRow="0" w:lastRow="0" w:firstColumn="0" w:lastColumn="0" w:oddVBand="0" w:evenVBand="0" w:oddHBand="0" w:evenHBand="0" w:firstRowFirstColumn="0" w:firstRowLastColumn="0" w:lastRowFirstColumn="0" w:lastRowLastColumn="0"/>
+            </w:pPr>
+            <w:r>
+              <w:t>0.22 (0.07)</w:t>
+            </w:r>
+          </w:p>
+        </w:tc>
+        <w:tc>
+          <w:tcPr>
+            <w:tcW w:w="2880" w:type="dxa"/>
+          </w:tcPr>
+          <w:p>
+            <w:pPr>
+              <w:spacing w:line="360" w:lineRule="auto"/>
+              <w:jc w:val="center"/>
+              <w:cnfStyle w:val="000000000000" w:firstRow="0" w:lastRow="0" w:firstColumn="0" w:lastColumn="0" w:oddVBand="0" w:evenVBand="0" w:oddHBand="0" w:evenHBand="0" w:firstRowFirstColumn="0" w:firstRowLastColumn="0" w:lastRowFirstColumn="0" w:lastRowLastColumn="0"/>
+            </w:pPr>
+            <w:r>
+              <w:t>0.25 (0.06)</w:t>
+            </w:r>
+          </w:p>
+        </w:tc>
+      </w:tr>
+      <w:tr>
+        <w:trPr>
+          <w:cnfStyle w:val="000000100000" w:firstRow="0" w:lastRow="0" w:firstColumn="0" w:lastColumn="0" w:oddVBand="0" w:evenVBand="0" w:oddHBand="1" w:evenHBand="0" w:firstRowFirstColumn="0" w:firstRowLastColumn="0" w:lastRowFirstColumn="0" w:lastRowLastColumn="0"/>
+        </w:trPr>
+        <w:tc>
+          <w:tcPr>
+            <w:cnfStyle w:val="001000000000" w:firstRow="0" w:lastRow="0" w:firstColumn="1" w:lastColumn="0" w:oddVBand="0" w:evenVBand="0" w:oddHBand="0" w:evenHBand="0" w:firstRowFirstColumn="0" w:firstRowLastColumn="0" w:lastRowFirstColumn="0" w:lastRowLastColumn="0"/>
+            <w:tcW w:w="3870" w:type="dxa"/>
+          </w:tcPr>
+          <w:p>
+            <w:pPr>
+              <w:spacing w:line="360" w:lineRule="auto"/>
+            </w:pPr>
+            <w:r>
+              <w:t>Potassium (ppm)</w:t>
+            </w:r>
+          </w:p>
+        </w:tc>
+        <w:tc>
+          <w:tcPr>
+            <w:tcW w:w="1980" w:type="dxa"/>
+          </w:tcPr>
+          <w:p>
+            <w:pPr>
+              <w:spacing w:line="360" w:lineRule="auto"/>
+              <w:jc w:val="center"/>
+              <w:cnfStyle w:val="000000100000" w:firstRow="0" w:lastRow="0" w:firstColumn="0" w:lastColumn="0" w:oddVBand="0" w:evenVBand="0" w:oddHBand="1" w:evenHBand="0" w:firstRowFirstColumn="0" w:firstRowLastColumn="0" w:lastRowFirstColumn="0" w:lastRowLastColumn="0"/>
+            </w:pPr>
+            <w:r>
+              <w:t>3.27 (0.28)</w:t>
+            </w:r>
+          </w:p>
+        </w:tc>
+        <w:tc>
+          <w:tcPr>
+            <w:tcW w:w="2610" w:type="dxa"/>
+          </w:tcPr>
+          <w:p>
+            <w:pPr>
+              <w:spacing w:line="360" w:lineRule="auto"/>
+              <w:jc w:val="center"/>
+              <w:cnfStyle w:val="000000100000" w:firstRow="0" w:lastRow="0" w:firstColumn="0" w:lastColumn="0" w:oddVBand="0" w:evenVBand="0" w:oddHBand="1" w:evenHBand="0" w:firstRowFirstColumn="0" w:firstRowLastColumn="0" w:lastRowFirstColumn="0" w:lastRowLastColumn="0"/>
+            </w:pPr>
+            <w:r>
+              <w:t>0.64 (0.17)</w:t>
+            </w:r>
+          </w:p>
+        </w:tc>
+        <w:tc>
+          <w:tcPr>
+            <w:tcW w:w="2880" w:type="dxa"/>
+          </w:tcPr>
+          <w:p>
+            <w:pPr>
+              <w:spacing w:line="360" w:lineRule="auto"/>
+              <w:jc w:val="center"/>
+              <w:cnfStyle w:val="000000100000" w:firstRow="0" w:lastRow="0" w:firstColumn="0" w:lastColumn="0" w:oddVBand="0" w:evenVBand="0" w:oddHBand="1" w:evenHBand="0" w:firstRowFirstColumn="0" w:firstRowLastColumn="0" w:lastRowFirstColumn="0" w:lastRowLastColumn="0"/>
+            </w:pPr>
+            <w:r>
+              <w:t>0.75 (0.17)</w:t>
+            </w:r>
+          </w:p>
+        </w:tc>
+      </w:tr>
+      <w:tr>
+        <w:tc>
+          <w:tcPr>
+            <w:cnfStyle w:val="001000000000" w:firstRow="0" w:lastRow="0" w:firstColumn="1" w:lastColumn="0" w:oddVBand="0" w:evenVBand="0" w:oddHBand="0" w:evenHBand="0" w:firstRowFirstColumn="0" w:firstRowLastColumn="0" w:lastRowFirstColumn="0" w:lastRowLastColumn="0"/>
+            <w:tcW w:w="3870" w:type="dxa"/>
+          </w:tcPr>
+          <w:p>
+            <w:pPr>
+              <w:spacing w:line="360" w:lineRule="auto"/>
+            </w:pPr>
+            <w:r>
+              <w:t>Iron (ppm)</w:t>
+            </w:r>
+          </w:p>
+        </w:tc>
+        <w:tc>
+          <w:tcPr>
+            <w:tcW w:w="1980" w:type="dxa"/>
+          </w:tcPr>
+          <w:p>
+            <w:pPr>
+              <w:spacing w:line="360" w:lineRule="auto"/>
+              <w:jc w:val="center"/>
+              <w:cnfStyle w:val="000000000000" w:firstRow="0" w:lastRow="0" w:firstColumn="0" w:lastColumn="0" w:oddVBand="0" w:evenVBand="0" w:oddHBand="0" w:evenHBand="0" w:firstRowFirstColumn="0" w:firstRowLastColumn="0" w:lastRowFirstColumn="0" w:lastRowLastColumn="0"/>
+            </w:pPr>
+            <w:r>
+              <w:t>0.00 (0.01)</w:t>
+            </w:r>
+          </w:p>
+        </w:tc>
+        <w:tc>
+          <w:tcPr>
+            <w:tcW w:w="2610" w:type="dxa"/>
+          </w:tcPr>
+          <w:p>
+            <w:pPr>
+              <w:spacing w:line="360" w:lineRule="auto"/>
+              <w:jc w:val="center"/>
+              <w:cnfStyle w:val="000000000000" w:firstRow="0" w:lastRow="0" w:firstColumn="0" w:lastColumn="0" w:oddVBand="0" w:evenVBand="0" w:oddHBand="0" w:evenHBand="0" w:firstRowFirstColumn="0" w:firstRowLastColumn="0" w:lastRowFirstColumn="0" w:lastRowLastColumn="0"/>
+            </w:pPr>
+            <w:r>
+              <w:t>0.31 (0.10)</w:t>
+            </w:r>
+          </w:p>
+        </w:tc>
+        <w:tc>
+          <w:tcPr>
+            <w:tcW w:w="2880" w:type="dxa"/>
+          </w:tcPr>
+          <w:p>
+            <w:pPr>
+              <w:spacing w:line="360" w:lineRule="auto"/>
+              <w:jc w:val="center"/>
+              <w:cnfStyle w:val="000000000000" w:firstRow="0" w:lastRow="0" w:firstColumn="0" w:lastColumn="0" w:oddVBand="0" w:evenVBand="0" w:oddHBand="0" w:evenHBand="0" w:firstRowFirstColumn="0" w:firstRowLastColumn="0" w:lastRowFirstColumn="0" w:lastRowLastColumn="0"/>
+            </w:pPr>
+            <w:r>
+              <w:t>0.47 (0.09)</w:t>
+            </w:r>
+          </w:p>
+        </w:tc>
+      </w:tr>
+      <w:tr>
+        <w:trPr>
+          <w:cnfStyle w:val="000000100000" w:firstRow="0" w:lastRow="0" w:firstColumn="0" w:lastColumn="0" w:oddVBand="0" w:evenVBand="0" w:oddHBand="1" w:evenHBand="0" w:firstRowFirstColumn="0" w:firstRowLastColumn="0" w:lastRowFirstColumn="0" w:lastRowLastColumn="0"/>
+        </w:trPr>
+        <w:tc>
+          <w:tcPr>
+            <w:cnfStyle w:val="001000000000" w:firstRow="0" w:lastRow="0" w:firstColumn="1" w:lastColumn="0" w:oddVBand="0" w:evenVBand="0" w:oddHBand="0" w:evenHBand="0" w:firstRowFirstColumn="0" w:firstRowLastColumn="0" w:lastRowFirstColumn="0" w:lastRowLastColumn="0"/>
+            <w:tcW w:w="3870" w:type="dxa"/>
+          </w:tcPr>
+          <w:p>
+            <w:pPr>
+              <w:spacing w:line="360" w:lineRule="auto"/>
+            </w:pPr>
+            <w:r>
+              <w:t>Manganese (ppm)</w:t>
+            </w:r>
+          </w:p>
+        </w:tc>
+        <w:tc>
+          <w:tcPr>
+            <w:tcW w:w="1980" w:type="dxa"/>
+          </w:tcPr>
+          <w:p>
+            <w:pPr>
+              <w:spacing w:line="360" w:lineRule="auto"/>
+              <w:jc w:val="center"/>
+              <w:cnfStyle w:val="000000100000" w:firstRow="0" w:lastRow="0" w:firstColumn="0" w:lastColumn="0" w:oddVBand="0" w:evenVBand="0" w:oddHBand="1" w:evenHBand="0" w:firstRowFirstColumn="0" w:firstRowLastColumn="0" w:lastRowFirstColumn="0" w:lastRowLastColumn="0"/>
+            </w:pPr>
+            <w:r>
+              <w:t>0.00 (0.01)</w:t>
+            </w:r>
+          </w:p>
+        </w:tc>
+        <w:tc>
+          <w:tcPr>
+            <w:tcW w:w="2610" w:type="dxa"/>
+          </w:tcPr>
+          <w:p>
+            <w:pPr>
+              <w:spacing w:line="360" w:lineRule="auto"/>
+              <w:jc w:val="center"/>
+              <w:cnfStyle w:val="000000100000" w:firstRow="0" w:lastRow="0" w:firstColumn="0" w:lastColumn="0" w:oddVBand="0" w:evenVBand="0" w:oddHBand="1" w:evenHBand="0" w:firstRowFirstColumn="0" w:firstRowLastColumn="0" w:lastRowFirstColumn="0" w:lastRowLastColumn="0"/>
+            </w:pPr>
+            <w:r>
+              <w:t>0.08 (0.07)</w:t>
+            </w:r>
+          </w:p>
+        </w:tc>
+        <w:tc>
+          <w:tcPr>
+            <w:tcW w:w="2880" w:type="dxa"/>
+          </w:tcPr>
+          <w:p>
+            <w:pPr>
+              <w:spacing w:line="360" w:lineRule="auto"/>
+              <w:jc w:val="center"/>
+              <w:cnfStyle w:val="000000100000" w:firstRow="0" w:lastRow="0" w:firstColumn="0" w:lastColumn="0" w:oddVBand="0" w:evenVBand="0" w:oddHBand="1" w:evenHBand="0" w:firstRowFirstColumn="0" w:firstRowLastColumn="0" w:lastRowFirstColumn="0" w:lastRowLastColumn="0"/>
+            </w:pPr>
+            <w:r>
               <w:t>0.09 (0.11)</w:t>
             </w:r>
           </w:p>
@@ -1320,19 +1570,72 @@
       <w:pPr>
         <w:spacing w:line="360" w:lineRule="auto"/>
         <w:jc w:val="both"/>
-      </w:pPr>
-      <w:r>
         <w:rPr>
           <w:b/>
         </w:rPr>
-        <w:lastRenderedPageBreak/>
-        <w:t xml:space="preserve">Table 1. Chemical Limnology of Lake Mendota and Trout Bog. </w:t>
-      </w:r>
-      <w:r>
-        <w:t xml:space="preserve">Trout Bog and Lake Mendota, two North Temperate Lakes - Long Term Ecological Research sites, were chosen for this analysis due to their extensive environmental data and contrasting chemistry. </w:t>
-      </w:r>
+      </w:pPr>
+    </w:p>
+    <w:p>
+      <w:pPr>
+        <w:spacing w:line="360" w:lineRule="auto"/>
+        <w:jc w:val="both"/>
+      </w:pPr>
       <w:bookmarkStart w:id="0" w:name="_GoBack"/>
       <w:bookmarkEnd w:id="0"/>
+      <w:r>
+        <w:rPr>
+          <w:b/>
+        </w:rPr>
+        <w:t xml:space="preserve">Table 1. </w:t>
+      </w:r>
+      <w:r>
+        <w:rPr>
+          <w:b/>
+        </w:rPr>
+        <w:t>Characteristics</w:t>
+      </w:r>
+      <w:r>
+        <w:rPr>
+          <w:b/>
+        </w:rPr>
+        <w:t xml:space="preserve"> of Lake Mendota and Trout Bog. </w:t>
+      </w:r>
+      <w:r>
+        <w:t>Trout Bog and Lake Mendota, two North Temperate Lakes - Long Term Ecological Research</w:t>
+      </w:r>
+      <w:r>
+        <w:t xml:space="preserve"> (NTL-LTER)</w:t>
+      </w:r>
+      <w:r>
+        <w:t xml:space="preserve"> sites, were chosen for this analysis due to their extensive environmental data and contrasting chemistry. </w:t>
+      </w:r>
+      <w:r>
+        <w:t xml:space="preserve">The </w:t>
+      </w:r>
+      <w:proofErr w:type="spellStart"/>
+      <w:r>
+        <w:t>epilimnion</w:t>
+      </w:r>
+      <w:proofErr w:type="spellEnd"/>
+      <w:r>
+        <w:t xml:space="preserve"> of Lake Mendota and both layers of Trout Bog were sampled using an integrated water column for microbial DNA weekly during the ice-free periods in 2005, 2007, 2008, and 2009. Chemistry data was measured by NTL-LTER from depth discrete samples taken from 0 and 4 m for Lake Mendota, 0 m for the Trout Bog </w:t>
+      </w:r>
+      <w:proofErr w:type="spellStart"/>
+      <w:r>
+        <w:t>Epilimnion</w:t>
+      </w:r>
+      <w:proofErr w:type="spellEnd"/>
+      <w:r>
+        <w:t xml:space="preserve">, and 3 and 7 m for the Trout Bog </w:t>
+      </w:r>
+      <w:proofErr w:type="spellStart"/>
+      <w:r>
+        <w:t>Hypolimnion</w:t>
+      </w:r>
+      <w:proofErr w:type="spellEnd"/>
+      <w:r>
+        <w:t>. Values reported here are the means of all measurements in the sampling time span (2005 – 2009), with standard deviations reported in parentheses.</w:t>
+      </w:r>
     </w:p>
     <w:p>
       <w:pPr>
@@ -1608,6 +1911,7 @@
         <w:jc w:val="both"/>
       </w:pPr>
       <w:r>
+        <w:lastRenderedPageBreak/>
         <w:t>&lt;Fig 1</w:t>
       </w:r>
       <w:r>
@@ -1957,11 +2261,7 @@
       </w:r>
       <w:proofErr w:type="spellEnd"/>
       <w:r>
-        <w:t xml:space="preserve"> were observed in many phylogenetically diverse MAGs </w:t>
-      </w:r>
-      <w:r>
-        <w:lastRenderedPageBreak/>
-        <w:t xml:space="preserve">in both Trout Bog and Lake Mendota, and </w:t>
+        <w:t xml:space="preserve"> were observed in many phylogenetically diverse MAGs in both Trout Bog and Lake Mendota, and </w:t>
       </w:r>
       <w:r>
         <w:t>have been</w:t>
@@ -2029,6 +2329,7 @@
           <w:rFonts w:cs="Times New Roman"/>
           <w:szCs w:val="24"/>
         </w:rPr>
+        <w:lastRenderedPageBreak/>
         <w:t>Carbon in lakes can either be produced in the water column (autochthonous) or received from the surrounding</w:t>
       </w:r>
       <w:r>
@@ -2455,26 +2756,29 @@
         <w:fldChar w:fldCharType="end"/>
       </w:r>
       <w:r>
-        <w:t xml:space="preserve">. We observed many MAGs in both Lake </w:t>
-      </w:r>
-      <w:r>
+        <w:t xml:space="preserve">. We observed many MAGs in both Lake Mendota and Trout Bog containing putative pathways for the degradation of carbohydrates such as glucose, galactose, maltose, rhamnose, mannose, and xylose. These compounds are all documented algal exudates in freshwater </w:t>
+      </w:r>
+      <w:r>
+        <w:fldChar w:fldCharType="begin" w:fldLock="1"/>
+      </w:r>
+      <w:r>
+        <w:instrText>ADDIN CSL_CITATION { "citationItems" : [ { "id" : "ITEM-1", "itemData" : { "DOI" : "10.1093/plankt/fbi043", "author" : [ { "dropping-particle" : "", "family" : "Giroldo", "given" : "Danilo", "non-dropping-particle" : "", "parse-names" : false, "suffix" : "" }, { "dropping-particle" : "", "family" : "Augusto", "given" : "Armando", "non-dropping-particle" : "", "parse-names" : false, "suffix" : "" }, { "dropping-particle" : "", "family" : "Vieira", "given" : "Henriques", "non-dropping-particle" : "", "parse-names" : false, "suffix" : "" } ], "container-title" : "Journal of Plankton Research", "id" : "ITEM-1", "issue" : "7", "issued" : { "date-parts" : [ [ "2005" ] ] }, "page" : "695-705", "title" : "Polymeric and free sugars released by three phytoplanktonic species from a freshwater tropical eutrophic reservoir", "type" : "article-journal", "volume" : "27" }, "uris" : [ "http://www.mendeley.com/documents/?uuid=78132178-1254-4197-9730-568885ba6cb3" ] }, { "id" : "ITEM-2", "itemData" : { "author" : [ { "dropping-particle" : "", "family" : "Juttner", "given" : "F", "non-dropping-particle" : "", "parse-names" : false, "suffix" : "" }, { "dropping-particle" : "", "family" : "Matuschek", "given" : "T", "non-dropping-particle" : "", "parse-names" : false, "suffix" : "" } ], "container-title" : "Water", "id" : "ITEM-2", "issued" : { "date-parts" : [ [ "1977" ] ] }, "page" : "251-255", "title" : "The Release of Low Molecular Weight Compounds by the Phytoplankton in an Eutrophic Lake", "type" : "article-journal", "volume" : "12" }, "uris" : [ "http://www.mendeley.com/documents/?uuid=47a46a18-e63f-46dc-ae25-f7ffbb5063bf" ] } ], "mendeley" : { "formattedCitation" : "(Giroldo, Augusto, and Vieira 2005; Juttner and Matuschek 1977)", "plainTextFormattedCitation" : "(Giroldo, Augusto, and Vieira 2005; Juttner and Matuschek 1977)", "previouslyFormattedCitation" : "(Giroldo, Augusto, and Vieira 2005; Juttner and Matuschek 1977)" }, "properties" : { "noteIndex" : 3 }, "schema" : "https://github.com/citation-style-language/schema/raw/master/csl-citation.json" }</w:instrText>
+      </w:r>
+      <w:r>
+        <w:fldChar w:fldCharType="separate"/>
+      </w:r>
+      <w:r>
+        <w:rPr>
+          <w:noProof/>
+        </w:rPr>
+        <w:t xml:space="preserve">(Giroldo, Augusto, and Vieira 2005; Juttner and </w:t>
+      </w:r>
+      <w:r>
+        <w:rPr>
+          <w:noProof/>
+        </w:rPr>
         <w:lastRenderedPageBreak/>
-        <w:t xml:space="preserve">Mendota and Trout Bog containing putative pathways for the degradation of carbohydrates such as glucose, galactose, maltose, rhamnose, mannose, and xylose. These compounds are all documented algal exudates in freshwater </w:t>
-      </w:r>
-      <w:r>
-        <w:fldChar w:fldCharType="begin" w:fldLock="1"/>
-      </w:r>
-      <w:r>
-        <w:instrText>ADDIN CSL_CITATION { "citationItems" : [ { "id" : "ITEM-1", "itemData" : { "DOI" : "10.1093/plankt/fbi043", "author" : [ { "dropping-particle" : "", "family" : "Giroldo", "given" : "Danilo", "non-dropping-particle" : "", "parse-names" : false, "suffix" : "" }, { "dropping-particle" : "", "family" : "Augusto", "given" : "Armando", "non-dropping-particle" : "", "parse-names" : false, "suffix" : "" }, { "dropping-particle" : "", "family" : "Vieira", "given" : "Henriques", "non-dropping-particle" : "", "parse-names" : false, "suffix" : "" } ], "container-title" : "Journal of Plankton Research", "id" : "ITEM-1", "issue" : "7", "issued" : { "date-parts" : [ [ "2005" ] ] }, "page" : "695-705", "title" : "Polymeric and free sugars released by three phytoplanktonic species from a freshwater tropical eutrophic reservoir", "type" : "article-journal", "volume" : "27" }, "uris" : [ "http://www.mendeley.com/documents/?uuid=78132178-1254-4197-9730-568885ba6cb3" ] }, { "id" : "ITEM-2", "itemData" : { "author" : [ { "dropping-particle" : "", "family" : "Juttner", "given" : "F", "non-dropping-particle" : "", "parse-names" : false, "suffix" : "" }, { "dropping-particle" : "", "family" : "Matuschek", "given" : "T", "non-dropping-particle" : "", "parse-names" : false, "suffix" : "" } ], "container-title" : "Water", "id" : "ITEM-2", "issued" : { "date-parts" : [ [ "1977" ] ] }, "page" : "251-255", "title" : "The Release of Low Molecular Weight Compounds by the Phytoplankton in an Eutrophic Lake", "type" : "article-journal", "volume" : "12" }, "uris" : [ "http://www.mendeley.com/documents/?uuid=47a46a18-e63f-46dc-ae25-f7ffbb5063bf" ] } ], "mendeley" : { "formattedCitation" : "(Giroldo, Augusto, and Vieira 2005; Juttner and Matuschek 1977)", "plainTextFormattedCitation" : "(Giroldo, Augusto, and Vieira 2005; Juttner and Matuschek 1977)", "previouslyFormattedCitation" : "(Giroldo, Augusto, and Vieira 2005; Juttner and Matuschek 1977)" }, "properties" : { "noteIndex" : 3 }, "schema" : "https://github.com/citation-style-language/schema/raw/master/csl-citation.json" }</w:instrText>
-      </w:r>
-      <w:r>
-        <w:fldChar w:fldCharType="separate"/>
-      </w:r>
-      <w:r>
-        <w:rPr>
-          <w:noProof/>
-        </w:rPr>
-        <w:t>(Giroldo, Augusto, and Vieira 2005; Juttner and Matuschek 1977)</w:t>
+        <w:t>Matuschek 1977)</w:t>
       </w:r>
       <w:r>
         <w:fldChar w:fldCharType="end"/>
@@ -7546,7 +7850,7 @@
 </file>
 
 <file path=customXml/itemProps1.xml><?xml version="1.0" encoding="utf-8"?>
-<ds:datastoreItem xmlns:ds="http://schemas.openxmlformats.org/officeDocument/2006/customXml" ds:itemID="{A6CDB56F-6703-4D8C-9A1D-83EC9487EDB3}">
+<ds:datastoreItem xmlns:ds="http://schemas.openxmlformats.org/officeDocument/2006/customXml" ds:itemID="{EFD0CC4B-E732-40C1-A226-B0E170715B27}">
   <ds:schemaRefs>
     <ds:schemaRef ds:uri="http://schemas.openxmlformats.org/officeDocument/2006/bibliography"/>
   </ds:schemaRefs>

</xml_diff>

<commit_message>
Added placeholders for upcoming analyses in the manuscript draft
</commit_message>
<xml_diff>
--- a/MAGstravaganza_draft3.docx
+++ b/MAGstravaganza_draft3.docx
@@ -119,7 +119,31 @@
         <w:t>Freshwater lakes are important to global nutrient cycling. Lakes act as integrat</w:t>
       </w:r>
       <w:r>
-        <w:t xml:space="preserve">ors of their surrounding landscapes, collecting nutrients from terrestrial ecosystems (cite). This makes lakes “hotspots” in the landscape, particularly in carbon cycling (cite). The contributions to nutrient cycling by lakes are significant on a global scale (cite) and are likely to change under warming conditions (cite), making the study of freshwater nutrient cycling </w:t>
+        <w:t>ors of their surrounding landscapes, collecting nutrients fr</w:t>
+      </w:r>
+      <w:r>
+        <w:t>om terrestrial ecosystems</w:t>
+      </w:r>
+      <w:r>
+        <w:t>. This makes lakes “hotspots” in the landscape, parti</w:t>
+      </w:r>
+      <w:r>
+        <w:t>cularly in carbon cycling</w:t>
+      </w:r>
+      <w:r>
+        <w:t>. The contributions to nutrient cycling by lakes are sign</w:t>
+      </w:r>
+      <w:r>
+        <w:t>ificant on a global scale</w:t>
+      </w:r>
+      <w:r>
+        <w:t xml:space="preserve"> and are likely to change</w:t>
+      </w:r>
+      <w:r>
+        <w:t xml:space="preserve"> under warming conditions</w:t>
+      </w:r>
+      <w:r>
+        <w:t xml:space="preserve">, making the study of freshwater nutrient cycling </w:t>
       </w:r>
       <w:r>
         <w:t>an important area of research.</w:t>
@@ -1580,8 +1604,6 @@
         <w:spacing w:line="360" w:lineRule="auto"/>
         <w:jc w:val="both"/>
       </w:pPr>
-      <w:bookmarkStart w:id="0" w:name="_GoBack"/>
-      <w:bookmarkEnd w:id="0"/>
       <w:r>
         <w:rPr>
           <w:b/>
@@ -1636,89 +1658,6 @@
       <w:r>
         <w:t>. Values reported here are the means of all measurements in the sampling time span (2005 – 2009), with standard deviations reported in parentheses.</w:t>
       </w:r>
-    </w:p>
-    <w:p>
-      <w:pPr>
-        <w:spacing w:line="360" w:lineRule="auto"/>
-        <w:jc w:val="both"/>
-      </w:pPr>
-    </w:p>
-    <w:p>
-      <w:pPr>
-        <w:spacing w:line="360" w:lineRule="auto"/>
-        <w:jc w:val="both"/>
-      </w:pPr>
-    </w:p>
-    <w:p>
-      <w:pPr>
-        <w:spacing w:line="360" w:lineRule="auto"/>
-        <w:jc w:val="both"/>
-      </w:pPr>
-      <w:r>
-        <w:t>Description of study sites</w:t>
-      </w:r>
-    </w:p>
-    <w:p>
-      <w:pPr>
-        <w:spacing w:line="360" w:lineRule="auto"/>
-        <w:jc w:val="both"/>
-      </w:pPr>
-      <w:r>
-        <w:t>How can metagenomic/genome analysis shed light on ecosystems?</w:t>
-      </w:r>
-      <w:r>
-        <w:t xml:space="preserve"> Or how much did we not know or take for granted about how microbes cycle C?</w:t>
-      </w:r>
-      <w:r>
-        <w:t xml:space="preserve"> consistent with textbooks or surprises?</w:t>
-      </w:r>
-    </w:p>
-    <w:p>
-      <w:pPr>
-        <w:spacing w:line="360" w:lineRule="auto"/>
-        <w:jc w:val="both"/>
-      </w:pPr>
-      <w:r>
-        <w:fldChar w:fldCharType="begin" w:fldLock="1"/>
-      </w:r>
-      <w:r>
-        <w:instrText>ADDIN CSL_CITATION { "citationItems" : [ { "id" : "ITEM-1", "itemData" : { "author" : [ { "dropping-particle" : "", "family" : "Cole", "given" : "Jonathan J", "non-dropping-particle" : "", "parse-names" : false, "suffix" : "" }, { "dropping-particle" : "", "family" : "Caraco", "given" : "Nina F", "non-dropping-particle" : "", "parse-names" : false, "suffix" : "" } ], "container-title" : "Marine and Freshwater Research", "id" : "ITEM-1", "issued" : { "date-parts" : [ [ "2001" ] ] }, "page" : "101-10", "title" : "Carbon in catchments: connecting terrestrial carbon losses with aquatic metabolism", "type" : "article-journal", "volume" : "52" }, "uris" : [ "http://www.mendeley.com/documents/?uuid=e68636bb-57e8-4c8e-955f-57e1124ab455" ] } ], "mendeley" : { "formattedCitation" : "(Cole and Caraco 2001)", "plainTextFormattedCitation" : "(Cole and Caraco 2001)", "previouslyFormattedCitation" : "(Cole and Caraco 2001)" }, "properties" : { "noteIndex" : 1 }, "schema" : "https://github.com/citation-style-language/schema/raw/master/csl-citation.json" }</w:instrText>
-      </w:r>
-      <w:r>
-        <w:fldChar w:fldCharType="separate"/>
-      </w:r>
-      <w:r>
-        <w:rPr>
-          <w:noProof/>
-        </w:rPr>
-        <w:t>(Cole and Caraco 2001)</w:t>
-      </w:r>
-      <w:r>
-        <w:fldChar w:fldCharType="end"/>
-      </w:r>
-    </w:p>
-    <w:p>
-      <w:pPr>
-        <w:spacing w:line="360" w:lineRule="auto"/>
-        <w:jc w:val="both"/>
-      </w:pPr>
-      <w:r>
-        <w:t>Acknowledge other papers that have use genomic data (</w:t>
-      </w:r>
-      <w:proofErr w:type="spellStart"/>
-      <w:r>
-        <w:t>Eiler</w:t>
-      </w:r>
-      <w:proofErr w:type="spellEnd"/>
-      <w:r>
-        <w:t xml:space="preserve"> fresh vs salt, bogs) much previous work done gene-centric vs genome centric</w:t>
-      </w:r>
-    </w:p>
-    <w:p>
-      <w:pPr>
-        <w:spacing w:line="360" w:lineRule="auto"/>
-        <w:jc w:val="both"/>
-      </w:pPr>
     </w:p>
     <w:p>
       <w:pPr>
@@ -1727,6 +1666,7 @@
         <w:jc w:val="both"/>
       </w:pPr>
       <w:r>
+        <w:lastRenderedPageBreak/>
         <w:t>Results/Discussion</w:t>
       </w:r>
     </w:p>
@@ -1911,7 +1851,6 @@
         <w:jc w:val="both"/>
       </w:pPr>
       <w:r>
-        <w:lastRenderedPageBreak/>
         <w:t>&lt;Fig 1</w:t>
       </w:r>
       <w:r>
@@ -1966,7 +1905,7 @@
         </w:rPr>
         <w:t xml:space="preserve"> ribosomal amplicon sequencing (</w:t>
       </w:r>
-      <w:commentRangeStart w:id="1"/>
+      <w:commentRangeStart w:id="0"/>
       <w:r>
         <w:rPr>
           <w:rFonts w:cs="Times New Roman"/>
@@ -1974,12 +1913,12 @@
         </w:rPr>
         <w:t>B</w:t>
       </w:r>
-      <w:commentRangeEnd w:id="1"/>
+      <w:commentRangeEnd w:id="0"/>
       <w:r>
         <w:rPr>
           <w:rStyle w:val="CommentReference"/>
         </w:rPr>
-        <w:commentReference w:id="1"/>
+        <w:commentReference w:id="0"/>
       </w:r>
       <w:r>
         <w:rPr>
@@ -2040,6 +1979,7 @@
         <w:rPr>
           <w:i/>
         </w:rPr>
+        <w:lastRenderedPageBreak/>
         <w:t>clathratiforme</w:t>
       </w:r>
       <w:proofErr w:type="spellEnd"/>
@@ -2329,7 +2269,6 @@
           <w:rFonts w:cs="Times New Roman"/>
           <w:szCs w:val="24"/>
         </w:rPr>
-        <w:lastRenderedPageBreak/>
         <w:t>Carbon in lakes can either be produced in the water column (autochthonous) or received from the surrounding</w:t>
       </w:r>
       <w:r>
@@ -2423,7 +2362,15 @@
           <w:rFonts w:cs="Times New Roman"/>
           <w:szCs w:val="24"/>
         </w:rPr>
-        <w:t xml:space="preserve">Biopolymers in freshwater can be allochthonous or autochthonous in origin. Two common biopolymers, cellulose and chitin, are produce on land and in the water column, respectively. In both lakes, </w:t>
+        <w:t xml:space="preserve">Biopolymers in freshwater can be allochthonous or autochthonous in origin. Two common biopolymers, cellulose and chitin, are produce on land and in the water column, respectively. In </w:t>
+      </w:r>
+      <w:r>
+        <w:rPr>
+          <w:rFonts w:cs="Times New Roman"/>
+          <w:szCs w:val="24"/>
+        </w:rPr>
+        <w:lastRenderedPageBreak/>
+        <w:t xml:space="preserve">both lakes, </w:t>
       </w:r>
       <w:proofErr w:type="spellStart"/>
       <w:r>
@@ -2771,14 +2718,7 @@
         <w:rPr>
           <w:noProof/>
         </w:rPr>
-        <w:t xml:space="preserve">(Giroldo, Augusto, and Vieira 2005; Juttner and </w:t>
-      </w:r>
-      <w:r>
-        <w:rPr>
-          <w:noProof/>
-        </w:rPr>
-        <w:lastRenderedPageBreak/>
-        <w:t>Matuschek 1977)</w:t>
+        <w:t>(Giroldo, Augusto, and Vieira 2005; Juttner and Matuschek 1977)</w:t>
       </w:r>
       <w:r>
         <w:fldChar w:fldCharType="end"/>
@@ -3019,7 +2959,15 @@
           <w:rFonts w:cs="Times New Roman"/>
           <w:szCs w:val="24"/>
         </w:rPr>
-        <w:t xml:space="preserve">Although pelagic methylotrophs may potentially have different traits than sedimentary methylotrophs, the genome content of our MAGs suggested that in terms of carbon degradation, these bacteria are highly similar. Additionally, </w:t>
+        <w:t xml:space="preserve">Although pelagic </w:t>
+      </w:r>
+      <w:r>
+        <w:rPr>
+          <w:rFonts w:cs="Times New Roman"/>
+          <w:szCs w:val="24"/>
+        </w:rPr>
+        <w:lastRenderedPageBreak/>
+        <w:t xml:space="preserve">methylotrophs may potentially have different traits than sedimentary methylotrophs, the genome content of our MAGs suggested that in terms of carbon degradation, these bacteria are highly similar. Additionally, </w:t>
       </w:r>
       <w:r>
         <w:rPr>
@@ -3451,16 +3399,16 @@
       <w:r>
         <w:t xml:space="preserve">cycling </w:t>
       </w:r>
-      <w:commentRangeStart w:id="2"/>
+      <w:commentRangeStart w:id="1"/>
       <w:r>
         <w:t>between</w:t>
       </w:r>
-      <w:commentRangeEnd w:id="2"/>
+      <w:commentRangeEnd w:id="1"/>
       <w:r>
         <w:rPr>
           <w:rStyle w:val="CommentReference"/>
         </w:rPr>
-        <w:commentReference w:id="2"/>
+        <w:commentReference w:id="1"/>
       </w:r>
       <w:r>
         <w:t xml:space="preserve"> the two lakes was largely similar, with a few key differences. Carbon fixation is carried out by different taxa with different pathways</w:t>
@@ -3629,7 +3577,29 @@
           <w:rFonts w:cs="Times New Roman"/>
           <w:szCs w:val="24"/>
         </w:rPr>
-        <w:t xml:space="preserve"> potential for denitrification and nitrogen fixation, place these populations at the intersection of multiple nutrient cycles.</w:t>
+        <w:t xml:space="preserve"> potential for denitrification and nitrogen fixation, place these populations at the intersection of multiple nutrient </w:t>
+      </w:r>
+      <w:commentRangeStart w:id="2"/>
+      <w:r>
+        <w:rPr>
+          <w:rFonts w:cs="Times New Roman"/>
+          <w:szCs w:val="24"/>
+        </w:rPr>
+        <w:t>cycles</w:t>
+      </w:r>
+      <w:commentRangeEnd w:id="2"/>
+      <w:r>
+        <w:rPr>
+          <w:rStyle w:val="CommentReference"/>
+        </w:rPr>
+        <w:commentReference w:id="2"/>
+      </w:r>
+      <w:r>
+        <w:rPr>
+          <w:rFonts w:cs="Times New Roman"/>
+          <w:szCs w:val="24"/>
+        </w:rPr>
+        <w:t>.</w:t>
       </w:r>
     </w:p>
     <w:p>
@@ -4727,11 +4697,17 @@
         <w:t xml:space="preserve">. </w:t>
       </w:r>
       <w:r>
-        <w:t xml:space="preserve">Sulfate </w:t>
+        <w:t>Sulfate reduction dominates over sulfide oxidation in both ecosystems. By the number of MAGs encoding putative enzymes for each pathway, assimilatory sulfate reduction is favored over dissimilatory sulfate reduction. These results likely reflect the availability of sulfur</w:t>
+      </w:r>
+      <w:r>
+        <w:t xml:space="preserve"> species</w:t>
+      </w:r>
+      <w:r>
+        <w:t xml:space="preserve"> in Trout Bog and Lake </w:t>
       </w:r>
       <w:commentRangeStart w:id="7"/>
       <w:r>
-        <w:t>reduction</w:t>
+        <w:t>Mendota</w:t>
       </w:r>
       <w:commentRangeEnd w:id="7"/>
       <w:r>
@@ -4741,23 +4717,58 @@
         <w:commentReference w:id="7"/>
       </w:r>
       <w:r>
-        <w:t xml:space="preserve"> dominates over sulfide oxidation in both ecosystems. By the number of MAGs encoding putative enzymes for each pathway, assimilatory sulfate reduction is favored over dissimilatory sulfate reduction. These results likely reflect the availability of sulfur</w:t>
-      </w:r>
-      <w:r>
-        <w:t xml:space="preserve"> species</w:t>
-      </w:r>
-      <w:r>
-        <w:t xml:space="preserve"> in Trout Bog and Lake Mendota.</w:t>
-      </w:r>
-    </w:p>
-    <w:p>
-      <w:pPr>
-        <w:spacing w:line="360" w:lineRule="auto"/>
-        <w:jc w:val="both"/>
-        <w:rPr>
-          <w:b/>
-        </w:rPr>
-      </w:pPr>
+        <w:t>.</w:t>
+      </w:r>
+    </w:p>
+    <w:p>
+      <w:pPr>
+        <w:pStyle w:val="Heading2"/>
+      </w:pPr>
+      <w:r>
+        <w:t>Carbohydrate active enzymes</w:t>
+      </w:r>
+    </w:p>
+    <w:p>
+      <w:r>
+        <w:tab/>
+      </w:r>
+      <w:proofErr w:type="spellStart"/>
+      <w:r>
+        <w:t>Shaomei’s</w:t>
+      </w:r>
+      <w:proofErr w:type="spellEnd"/>
+      <w:r>
+        <w:t xml:space="preserve"> </w:t>
+      </w:r>
+      <w:proofErr w:type="spellStart"/>
+      <w:r>
+        <w:t>Verruco</w:t>
+      </w:r>
+      <w:proofErr w:type="spellEnd"/>
+      <w:r>
+        <w:t xml:space="preserve"> paper suggests we’ll see far more glucoside hydrolases in Trout Bog than in Lake Mendota. </w:t>
+      </w:r>
+      <w:proofErr w:type="spellStart"/>
+      <w:r>
+        <w:t>Planctomyces</w:t>
+      </w:r>
+      <w:proofErr w:type="spellEnd"/>
+      <w:r>
+        <w:t xml:space="preserve"> in Lake Mendota had many GHs, though. Move that here and eliminate unusual microbes section?</w:t>
+      </w:r>
+    </w:p>
+    <w:p>
+      <w:r>
+        <w:t xml:space="preserve">Include figure of </w:t>
+      </w:r>
+      <w:proofErr w:type="spellStart"/>
+      <w:r>
+        <w:t>heatmap</w:t>
+      </w:r>
+      <w:proofErr w:type="spellEnd"/>
+      <w:r>
+        <w:t xml:space="preserve"> of GH families by order by lake</w:t>
+      </w:r>
     </w:p>
     <w:p>
       <w:pPr>
@@ -4774,6 +4785,7 @@
         <w:jc w:val="both"/>
       </w:pPr>
       <w:r>
+        <w:lastRenderedPageBreak/>
         <w:t>Although our primary goal was to use genome content to investigate differences in nutrient cycling between lakes, we recover</w:t>
       </w:r>
       <w:r>
@@ -4797,11 +4809,7 @@
         <w:t xml:space="preserve"> (formerly Termite Group 1)</w:t>
       </w:r>
       <w:r>
-        <w:t xml:space="preserve"> </w:t>
-      </w:r>
-      <w:r>
-        <w:lastRenderedPageBreak/>
-        <w:t xml:space="preserve">was recovered from Trout Bog. While this genome is only 44% complete, we can propose that </w:t>
+        <w:t xml:space="preserve"> was recovered from Trout Bog. While this genome is only 44% complete, we can propose that </w:t>
       </w:r>
       <w:r>
         <w:t xml:space="preserve">it </w:t>
@@ -5276,15 +5284,42 @@
       </w:pPr>
       <w:r>
         <w:lastRenderedPageBreak/>
+        <w:t>Add section on # read mapping back to each MAG across the time series</w:t>
+      </w:r>
+    </w:p>
+    <w:p>
+      <w:r>
+        <w:t xml:space="preserve">This is something </w:t>
+      </w:r>
+      <w:proofErr w:type="spellStart"/>
+      <w:r>
+        <w:t>Shaomei’s</w:t>
+      </w:r>
+      <w:proofErr w:type="spellEnd"/>
+      <w:r>
+        <w:t xml:space="preserve"> reviewers wanted. Don’t need an in depth analysis – maybe just classify as abundant vs rare, persistent vs variable. </w:t>
+      </w:r>
+      <w:bookmarkStart w:id="8" w:name="_GoBack"/>
+      <w:bookmarkEnd w:id="8"/>
+      <w:r>
+        <w:t xml:space="preserve">Will map as soon as </w:t>
+      </w:r>
+      <w:proofErr w:type="spellStart"/>
+      <w:r>
+        <w:t>Gluster</w:t>
+      </w:r>
+      <w:proofErr w:type="spellEnd"/>
+      <w:r>
+        <w:t xml:space="preserve"> on CHTC is back up and running.</w:t>
+      </w:r>
+    </w:p>
+    <w:p>
+      <w:pPr>
+        <w:pStyle w:val="Heading2"/>
+        <w:spacing w:line="360" w:lineRule="auto"/>
+      </w:pPr>
+      <w:r>
         <w:t>Conclusions</w:t>
-      </w:r>
-      <w:r>
-        <w:rPr>
-          <w:rStyle w:val="CommentReference"/>
-          <w:rFonts w:cstheme="minorBidi"/>
-          <w:b w:val="0"/>
-        </w:rPr>
-        <w:commentReference w:id="8"/>
       </w:r>
     </w:p>
     <w:p>
@@ -5431,7 +5466,6 @@
         <w:pStyle w:val="Heading1"/>
       </w:pPr>
       <w:r>
-        <w:lastRenderedPageBreak/>
         <w:t>References</w:t>
       </w:r>
     </w:p>
@@ -5966,6 +6000,7 @@
           <w:noProof/>
           <w:szCs w:val="24"/>
         </w:rPr>
+        <w:lastRenderedPageBreak/>
         <w:t>Biochem. J.</w:t>
       </w:r>
       <w:r>
@@ -6038,7 +6073,6 @@
           <w:noProof/>
           <w:szCs w:val="24"/>
         </w:rPr>
-        <w:lastRenderedPageBreak/>
         <w:t xml:space="preserve">Juttner, F, and T Matuschek. 1977. “The Release of Low Molecular Weight Compounds by the Phytoplankton in an Eutrophic Lake.” </w:t>
       </w:r>
       <w:r>
@@ -6553,6 +6587,7 @@
           <w:noProof/>
           <w:szCs w:val="24"/>
         </w:rPr>
+        <w:lastRenderedPageBreak/>
         <w:t xml:space="preserve">Zheng, Hao, Carsten Dietrich, Renate Radek, and Andreas Brune. 2016. “Endomicrobium Proavitum , the First Isolate of Endomicrobia Class . Nov . ( Phylum Elusimicrobia ) – an Ultramicrobacterium with an Unusual Cell Cycle That Fixes Nitrogen with a Group IV Nitrogenase.” </w:t>
       </w:r>
       <w:r>
@@ -6576,7 +6611,6 @@
     </w:p>
     <w:p>
       <w:r>
-        <w:lastRenderedPageBreak/>
         <w:fldChar w:fldCharType="end"/>
       </w:r>
     </w:p>
@@ -6593,7 +6627,7 @@
 
 <file path=word/comments.xml><?xml version="1.0" encoding="utf-8"?>
 <w:comments xmlns:wpc="http://schemas.microsoft.com/office/word/2010/wordprocessingCanvas" xmlns:mc="http://schemas.openxmlformats.org/markup-compatibility/2006" xmlns:o="urn:schemas-microsoft-com:office:office" xmlns:r="http://schemas.openxmlformats.org/officeDocument/2006/relationships" xmlns:m="http://schemas.openxmlformats.org/officeDocument/2006/math" xmlns:v="urn:schemas-microsoft-com:vml" xmlns:wp14="http://schemas.microsoft.com/office/word/2010/wordprocessingDrawing" xmlns:wp="http://schemas.openxmlformats.org/drawingml/2006/wordprocessingDrawing" xmlns:w10="urn:schemas-microsoft-com:office:word" xmlns:w="http://schemas.openxmlformats.org/wordprocessingml/2006/main" xmlns:w14="http://schemas.microsoft.com/office/word/2010/wordml" xmlns:w15="http://schemas.microsoft.com/office/word/2012/wordml" xmlns:wpg="http://schemas.microsoft.com/office/word/2010/wordprocessingGroup" xmlns:wpi="http://schemas.microsoft.com/office/word/2010/wordprocessingInk" xmlns:wne="http://schemas.microsoft.com/office/word/2006/wordml" xmlns:wps="http://schemas.microsoft.com/office/word/2010/wordprocessingShape" mc:Ignorable="w14 w15 wp14">
-  <w:comment w:id="1" w:author="Alexandra Linz" w:date="2017-10-27T12:39:00Z" w:initials="AL">
+  <w:comment w:id="0" w:author="Alexandra Linz" w:date="2017-10-27T12:39:00Z" w:initials="AL">
     <w:p>
       <w:pPr>
         <w:pStyle w:val="CommentText"/>
@@ -6605,11 +6639,17 @@
         <w:annotationRef/>
       </w:r>
       <w:r>
-        <w:t>Add table on %reads mapped (get from Sarah’s paper?)</w:t>
+        <w:t xml:space="preserve">Add </w:t>
+      </w:r>
+      <w:r>
+        <w:t xml:space="preserve">%reads </w:t>
+      </w:r>
+      <w:r>
+        <w:t>mapped to each MAG</w:t>
       </w:r>
     </w:p>
   </w:comment>
-  <w:comment w:id="2" w:author="Alexandra Linz" w:date="2017-11-03T13:36:00Z" w:initials="AL">
+  <w:comment w:id="1" w:author="Alexandra Linz" w:date="2017-11-03T13:36:00Z" w:initials="AL">
     <w:p>
       <w:pPr>
         <w:pStyle w:val="CommentText"/>
@@ -6622,6 +6662,25 @@
       </w:r>
       <w:r>
         <w:t>Add legend back in</w:t>
+      </w:r>
+      <w:r>
+        <w:t>. Green = Mendota, gold = Trout Bog</w:t>
+      </w:r>
+    </w:p>
+  </w:comment>
+  <w:comment w:id="2" w:author="Alexandra Linz" w:date="2017-11-20T10:11:00Z" w:initials="AL">
+    <w:p>
+      <w:pPr>
+        <w:pStyle w:val="CommentText"/>
+      </w:pPr>
+      <w:r>
+        <w:rPr>
+          <w:rStyle w:val="CommentReference"/>
+        </w:rPr>
+        <w:annotationRef/>
+      </w:r>
+      <w:r>
+        <w:t>Add carbohydrate enzymes and Josh’s transporters</w:t>
       </w:r>
     </w:p>
   </w:comment>
@@ -6739,7 +6798,7 @@
       </w:r>
     </w:p>
   </w:comment>
-  <w:comment w:id="7" w:author="Alexandra Linz" w:date="2017-10-27T12:41:00Z" w:initials="AL">
+  <w:comment w:id="7" w:author="Alexandra Linz" w:date="2017-11-20T10:13:00Z" w:initials="AL">
     <w:p>
       <w:pPr>
         <w:pStyle w:val="CommentText"/>
@@ -6751,44 +6810,7 @@
         <w:annotationRef/>
       </w:r>
       <w:r>
-        <w:t>Make 2 panels, one w/ # genes in combined assembly</w:t>
-      </w:r>
-    </w:p>
-    <w:p>
-      <w:pPr>
-        <w:pStyle w:val="CommentText"/>
-      </w:pPr>
-    </w:p>
-    <w:p>
-      <w:pPr>
-        <w:pStyle w:val="CommentText"/>
-      </w:pPr>
-      <w:r>
-        <w:t>Try the same for nitrogen metabolism figure</w:t>
-      </w:r>
-    </w:p>
-  </w:comment>
-  <w:comment w:id="8" w:author="Alexandra Linz" w:date="2017-10-27T14:01:00Z" w:initials="AL">
-    <w:p>
-      <w:pPr>
-        <w:pStyle w:val="CommentText"/>
-      </w:pPr>
-      <w:r>
-        <w:rPr>
-          <w:rStyle w:val="CommentReference"/>
-        </w:rPr>
-        <w:annotationRef/>
-      </w:r>
-      <w:r>
-        <w:t>Line up with intro?</w:t>
-      </w:r>
-    </w:p>
-    <w:p>
-      <w:pPr>
-        <w:pStyle w:val="CommentText"/>
-      </w:pPr>
-      <w:r>
-        <w:t>State hypotheses in intro and draw attention to surprises here?</w:t>
+        <w:t>Combine with nitrogen figure to free up space?</w:t>
       </w:r>
     </w:p>
   </w:comment>
@@ -6799,12 +6821,12 @@
 <w15:commentsEx xmlns:wpc="http://schemas.microsoft.com/office/word/2010/wordprocessingCanvas" xmlns:mc="http://schemas.openxmlformats.org/markup-compatibility/2006" xmlns:o="urn:schemas-microsoft-com:office:office" xmlns:r="http://schemas.openxmlformats.org/officeDocument/2006/relationships" xmlns:m="http://schemas.openxmlformats.org/officeDocument/2006/math" xmlns:v="urn:schemas-microsoft-com:vml" xmlns:wp14="http://schemas.microsoft.com/office/word/2010/wordprocessingDrawing" xmlns:wp="http://schemas.openxmlformats.org/drawingml/2006/wordprocessingDrawing" xmlns:w10="urn:schemas-microsoft-com:office:word" xmlns:w="http://schemas.openxmlformats.org/wordprocessingml/2006/main" xmlns:w14="http://schemas.microsoft.com/office/word/2010/wordml" xmlns:w15="http://schemas.microsoft.com/office/word/2012/wordml" xmlns:wpg="http://schemas.microsoft.com/office/word/2010/wordprocessingGroup" xmlns:wpi="http://schemas.microsoft.com/office/word/2010/wordprocessingInk" xmlns:wne="http://schemas.microsoft.com/office/word/2006/wordml" xmlns:wps="http://schemas.microsoft.com/office/word/2010/wordprocessingShape" mc:Ignorable="w14 w15 wp14">
   <w15:commentEx w15:paraId="790C759C" w15:done="0"/>
   <w15:commentEx w15:paraId="0C433E63" w15:done="0"/>
+  <w15:commentEx w15:paraId="74CCB84A" w15:done="0"/>
   <w15:commentEx w15:paraId="05B214C2" w15:done="0"/>
   <w15:commentEx w15:paraId="0D4FF670" w15:done="0"/>
   <w15:commentEx w15:paraId="0257D0CD" w15:done="0"/>
   <w15:commentEx w15:paraId="72758A8A" w15:done="0"/>
-  <w15:commentEx w15:paraId="692B3AFB" w15:done="0"/>
-  <w15:commentEx w15:paraId="023FF6BB" w15:done="0"/>
+  <w15:commentEx w15:paraId="5406D431" w15:done="0"/>
 </w15:commentsEx>
 </file>
 
@@ -7850,7 +7872,7 @@
 </file>
 
 <file path=customXml/itemProps1.xml><?xml version="1.0" encoding="utf-8"?>
-<ds:datastoreItem xmlns:ds="http://schemas.openxmlformats.org/officeDocument/2006/customXml" ds:itemID="{EFD0CC4B-E732-40C1-A226-B0E170715B27}">
+<ds:datastoreItem xmlns:ds="http://schemas.openxmlformats.org/officeDocument/2006/customXml" ds:itemID="{8AA0D8D4-88C2-47D8-8FF1-E9F0AA8A1288}">
   <ds:schemaRefs>
     <ds:schemaRef ds:uri="http://schemas.openxmlformats.org/officeDocument/2006/bibliography"/>
   </ds:schemaRefs>

</xml_diff>

<commit_message>
Add gene counts to MAG information file and placeholders for GH and mapped reads to manuscript
</commit_message>
<xml_diff>
--- a/MAGstravaganza_draft3.docx
+++ b/MAGstravaganza_draft3.docx
@@ -1,6 +1,6 @@
 
 <file path=word/document.xml><?xml version="1.0" encoding="utf-8"?>
-<w:document xmlns:wpc="http://schemas.microsoft.com/office/word/2010/wordprocessingCanvas" xmlns:mc="http://schemas.openxmlformats.org/markup-compatibility/2006" xmlns:o="urn:schemas-microsoft-com:office:office" xmlns:r="http://schemas.openxmlformats.org/officeDocument/2006/relationships" xmlns:m="http://schemas.openxmlformats.org/officeDocument/2006/math" xmlns:v="urn:schemas-microsoft-com:vml" xmlns:wp14="http://schemas.microsoft.com/office/word/2010/wordprocessingDrawing" xmlns:wp="http://schemas.openxmlformats.org/drawingml/2006/wordprocessingDrawing" xmlns:w10="urn:schemas-microsoft-com:office:word" xmlns:w="http://schemas.openxmlformats.org/wordprocessingml/2006/main" xmlns:w14="http://schemas.microsoft.com/office/word/2010/wordml" xmlns:w15="http://schemas.microsoft.com/office/word/2012/wordml" xmlns:wpg="http://schemas.microsoft.com/office/word/2010/wordprocessingGroup" xmlns:wpi="http://schemas.microsoft.com/office/word/2010/wordprocessingInk" xmlns:wne="http://schemas.microsoft.com/office/word/2006/wordml" xmlns:wps="http://schemas.microsoft.com/office/word/2010/wordprocessingShape" mc:Ignorable="w14 w15 wp14">
+<w:document xmlns:wpc="http://schemas.microsoft.com/office/word/2010/wordprocessingCanvas" xmlns:cx="http://schemas.microsoft.com/office/drawing/2014/chartex" xmlns:cx1="http://schemas.microsoft.com/office/drawing/2015/9/8/chartex" xmlns:cx2="http://schemas.microsoft.com/office/drawing/2015/10/21/chartex" xmlns:cx3="http://schemas.microsoft.com/office/drawing/2016/5/9/chartex" xmlns:cx4="http://schemas.microsoft.com/office/drawing/2016/5/10/chartex" xmlns:cx5="http://schemas.microsoft.com/office/drawing/2016/5/11/chartex" xmlns:cx6="http://schemas.microsoft.com/office/drawing/2016/5/12/chartex" xmlns:cx7="http://schemas.microsoft.com/office/drawing/2016/5/13/chartex" xmlns:cx8="http://schemas.microsoft.com/office/drawing/2016/5/14/chartex" xmlns:mc="http://schemas.openxmlformats.org/markup-compatibility/2006" xmlns:aink="http://schemas.microsoft.com/office/drawing/2016/ink" xmlns:am3d="http://schemas.microsoft.com/office/drawing/2017/model3d" xmlns:o="urn:schemas-microsoft-com:office:office" xmlns:r="http://schemas.openxmlformats.org/officeDocument/2006/relationships" xmlns:m="http://schemas.openxmlformats.org/officeDocument/2006/math" xmlns:v="urn:schemas-microsoft-com:vml" xmlns:wp14="http://schemas.microsoft.com/office/word/2010/wordprocessingDrawing" xmlns:wp="http://schemas.openxmlformats.org/drawingml/2006/wordprocessingDrawing" xmlns:w10="urn:schemas-microsoft-com:office:word" xmlns:w="http://schemas.openxmlformats.org/wordprocessingml/2006/main" xmlns:w14="http://schemas.microsoft.com/office/word/2010/wordml" xmlns:w15="http://schemas.microsoft.com/office/word/2012/wordml" xmlns:w16cid="http://schemas.microsoft.com/office/word/2016/wordml/cid" xmlns:w16se="http://schemas.microsoft.com/office/word/2015/wordml/symex" xmlns:wpg="http://schemas.microsoft.com/office/word/2010/wordprocessingGroup" xmlns:wpi="http://schemas.microsoft.com/office/word/2010/wordprocessingInk" xmlns:wne="http://schemas.microsoft.com/office/word/2006/wordml" xmlns:wps="http://schemas.microsoft.com/office/word/2010/wordprocessingShape" mc:Ignorable="w14 w15 w16se w16cid wp14">
   <w:body>
     <w:p>
       <w:pPr>
@@ -40,15 +40,7 @@
       </w:r>
       <w:proofErr w:type="spellEnd"/>
       <w:r>
-        <w:t xml:space="preserve">, Joshua J. Hamilton, </w:t>
-      </w:r>
-      <w:proofErr w:type="spellStart"/>
-      <w:r>
-        <w:t>Karthik</w:t>
-      </w:r>
-      <w:proofErr w:type="spellEnd"/>
-      <w:r>
-        <w:t xml:space="preserve"> </w:t>
+        <w:t xml:space="preserve">, Joshua J. Hamilton, Karthik </w:t>
       </w:r>
       <w:proofErr w:type="spellStart"/>
       <w:r>
@@ -156,15 +148,7 @@
       </w:pPr>
       <w:r>
         <w:tab/>
-        <w:t xml:space="preserve">Nutrient cycling in lakes has been previously thought of in terms of primary production vs. respiration, </w:t>
-      </w:r>
-      <w:proofErr w:type="spellStart"/>
-      <w:r>
-        <w:t>allochthonous</w:t>
-      </w:r>
-      <w:proofErr w:type="spellEnd"/>
-      <w:r>
-        <w:t xml:space="preserve"> vs autochthonous carbon, dissolved vs particulate matter, and organic vs. inorganic nutrients</w:t>
+        <w:t>Nutrient cycling in lakes has been previously thought of in terms of primary production vs. respiration, allochthonous vs autochthonous carbon, dissolved vs particulate matter, and organic vs. inorganic nutrients</w:t>
       </w:r>
       <w:r>
         <w:t xml:space="preserve"> </w:t>
@@ -222,35 +206,91 @@
         <w:t xml:space="preserve">Because the vast majority of freshwater microbes cannot yet be cultured, sequencing data can be used instead to infer the function of specific taxonomic groups. </w:t>
       </w:r>
       <w:r>
-        <w:t xml:space="preserve">Metagenomics has previously been used to shed light into the role of aquatic microbes. For example, this type of study has been used to investigate functional differences between salt and freshwater microbes (cite </w:t>
+        <w:t xml:space="preserve">Metagenomics has previously been used to shed light into the role of aquatic microbes. For example, this type of study has been used to investigate functional differences between salt and </w:t>
+      </w:r>
+      <w:r>
+        <w:t xml:space="preserve">freshwater microbes </w:t>
+      </w:r>
+      <w:r>
+        <w:fldChar w:fldCharType="begin" w:fldLock="1"/>
+      </w:r>
+      <w:r>
+        <w:instrText>ADDIN CSL_CITATION { "citationItems" : [ { "id" : "ITEM-1", "itemData" : { "DOI" : "10.13140/RG.2.1.1968.9040", "ISSN" : "17517370", "author" : [ { "dropping-particle" : "", "family" : "Eiler", "given" : "Alexander", "non-dropping-particle" : "", "parse-names" : false, "suffix" : "" }, { "dropping-particle" : "", "family" : "Mondav", "given" : "Rhiannon", "non-dropping-particle" : "", "parse-names" : false, "suffix" : "" }, { "dropping-particle" : "", "family" : "Sinclair", "given" : "Lucas", "non-dropping-particle" : "", "parse-names" : false, "suffix" : "" }, { "dropping-particle" : "", "family" : "Fernandez-Vidal", "given" : "Leyden", "non-dropping-particle" : "", "parse-names" : false, "suffix" : "" }, { "dropping-particle" : "", "family" : "Scofield", "given" : "Douglas", "non-dropping-particle" : "", "parse-names" : false, "suffix" : "" }, { "dropping-particle" : "", "family" : "Scwientek", "given" : "Patrick", "non-dropping-particle" : "", "parse-names" : false, "suffix" : "" }, { "dropping-particle" : "", "family" : "Martinez-Garcia", "given" : "Manuel", "non-dropping-particle" : "", "parse-names" : false, "suffix" : "" }, { "dropping-particle" : "", "family" : "Torrents", "given" : "David", "non-dropping-particle" : "", "parse-names" : false, "suffix" : "" }, { "dropping-particle" : "", "family" : "McMahon", "given" : "Katherine D.", "non-dropping-particle" : "", "parse-names" : false, "suffix" : "" }, { "dropping-particle" : "", "family" : "Andersson", "given" : "Siv G. E.", "non-dropping-particle" : "", "parse-names" : false, "suffix" : "" }, { "dropping-particle" : "", "family" : "Stepanauskas", "given" : "Ramunas", "non-dropping-particle" : "", "parse-names" : false, "suffix" : "" }, { "dropping-particle" : "", "family" : "Woyke", "given" : "Tanya", "non-dropping-particle" : "", "parse-names" : false, "suffix" : "" }, { "dropping-particle" : "", "family" : "Bertilsson", "given" : "Stefan", "non-dropping-particle" : "", "parse-names" : false, "suffix" : "" } ], "container-title" : "The ISME Journal", "id" : "ITEM-1", "issue" : "January 2016", "issued" : { "date-parts" : [ [ "2015" ] ] }, "page" : "1-13", "publisher" : "Nature Publishing Group", "title" : "Tuning fresh: radiation through rewiring of central metabolism in streamlined bacteria", "type" : "article-journal" }, "uris" : [ "http://www.mendeley.com/documents/?uuid=78781c05-e77a-488a-93bc-c4c1a0d10942" ] } ], "mendeley" : { "formattedCitation" : "(Eiler et al. 2015)", "plainTextFormattedCitation" : "(Eiler et al. 2015)", "previouslyFormattedCitation" : "(Eiler et al. 2015)" }, "properties" : { "noteIndex" : 1 }, "schema" : "https://github.com/citation-style-language/schema/raw/master/csl-citation.json" }</w:instrText>
+      </w:r>
+      <w:r>
+        <w:fldChar w:fldCharType="separate"/>
+      </w:r>
+      <w:r>
+        <w:rPr>
+          <w:noProof/>
+        </w:rPr>
+        <w:t>(Eiler et al. 2015)</w:t>
+      </w:r>
+      <w:r>
+        <w:fldChar w:fldCharType="end"/>
+      </w:r>
+      <w:r>
+        <w:t>, to identify important funct</w:t>
+      </w:r>
+      <w:r>
+        <w:t xml:space="preserve">ions in </w:t>
       </w:r>
       <w:proofErr w:type="spellStart"/>
       <w:r>
-        <w:t>Eiler</w:t>
+        <w:t>humic</w:t>
       </w:r>
       <w:proofErr w:type="spellEnd"/>
       <w:r>
-        <w:t xml:space="preserve">), to identify important functions in </w:t>
-      </w:r>
-      <w:proofErr w:type="spellStart"/>
-      <w:r>
-        <w:t>humic</w:t>
-      </w:r>
-      <w:proofErr w:type="spellEnd"/>
-      <w:r>
-        <w:t xml:space="preserve"> lakes (cite </w:t>
-      </w:r>
-      <w:proofErr w:type="spellStart"/>
-      <w:r>
-        <w:t>Eiler</w:t>
-      </w:r>
-      <w:proofErr w:type="spellEnd"/>
-      <w:r>
-        <w:t xml:space="preserve">), and to compare microbial communities on a global scale (cite Tara). However, many metagenomics-based studies take a gene-centric approach to investigating microbial functions. In this study, we use metagenome-assembled genomes (MAGs) to compare microbial functions between two lakes of different </w:t>
+        <w:t xml:space="preserve"> lakes </w:t>
+      </w:r>
+      <w:r>
+        <w:fldChar w:fldCharType="begin" w:fldLock="1"/>
+      </w:r>
+      <w:r>
+        <w:instrText>ADDIN CSL_CITATION { "citationItems" : [ { "id" : "ITEM-1", "itemData" : { "DOI" : "10.1038/ismej.2012.21", "author" : [ { "dropping-particle" : "", "family" : "Peura", "given" : "Sari", "non-dropping-particle" : "", "parse-names" : false, "suffix" : "" }, { "dropping-particle" : "", "family" : "Eiler", "given" : "Alexander", "non-dropping-particle" : "", "parse-names" : false, "suffix" : "" }, { "dropping-particle" : "", "family" : "Bertilsson", "given" : "Stefan", "non-dropping-particle" : "", "parse-names" : false, "suffix" : "" }, { "dropping-particle" : "", "family" : "Nyka", "given" : "Hannu", "non-dropping-particle" : "", "parse-names" : false, "suffix" : "" }, { "dropping-particle" : "", "family" : "Tiirola", "given" : "Marja", "non-dropping-particle" : "", "parse-names" : false, "suffix" : "" }, { "dropping-particle" : "", "family" : "Jones", "given" : "Roger I", "non-dropping-particle" : "", "parse-names" : false, "suffix" : "" } ], "container-title" : "ISME journal", "id" : "ITEM-1", "issued" : { "date-parts" : [ [ "2012" ] ] }, "note" : "Lakes in the carbon cycle\nstudy of suboxic bacteria based on 16s\nLow mixing so bacteria may not encounter oxygen for years\n\n\ntag methods:\n20 reads in total dataset per otu\nnmds scaling of bray curtis distance matrix by sample\nmanova + spearman + wilcoxon (spearman with Doc)\ninverse simpson for biodiversity\n\n\nnetwork analysis on minimum 30 read otus\n\n\nresults:\n+corr with doc and otu richness\ngradual bcc change from epi to hypo\nepi dominanted by actionsand betas,hypo by chlorobi and bacteroidetes\nproportion of unclassified reads varies by lake and layer\nternary plot graph???\nmore temporal variability over time in epi than in hypo\nnetworks with compounds???", "page" : "1640-1652", "title" : "Distinct and diverse anaerobic bacterial communities in boreal lakes dominated by candidate division OD1", "type" : "article-journal", "volume" : "6" }, "uris" : [ "http://www.mendeley.com/documents/?uuid=4144e9df-87f3-4ef6-8888-aee12b9d69bb" ] } ], "mendeley" : { "formattedCitation" : "(Peura et al. 2012)", "plainTextFormattedCitation" : "(Peura et al. 2012)", "previouslyFormattedCitation" : "(Peura et al. 2012)" }, "properties" : { "noteIndex" : 1 }, "schema" : "https://github.com/citation-style-language/schema/raw/master/csl-citation.json" }</w:instrText>
+      </w:r>
+      <w:r>
+        <w:fldChar w:fldCharType="separate"/>
+      </w:r>
+      <w:r>
+        <w:rPr>
+          <w:noProof/>
+        </w:rPr>
+        <w:t>(Peura et al. 2012)</w:t>
+      </w:r>
+      <w:r>
+        <w:fldChar w:fldCharType="end"/>
+      </w:r>
+      <w:r>
+        <w:t>, and to compare microbial communiti</w:t>
+      </w:r>
+      <w:r>
+        <w:t xml:space="preserve">es on a global scale </w:t>
+      </w:r>
+      <w:r>
+        <w:fldChar w:fldCharType="begin" w:fldLock="1"/>
+      </w:r>
+      <w:r>
+        <w:instrText>ADDIN CSL_CITATION { "citationItems" : [ { "id" : "ITEM-1", "itemData" : { "DOI" : "10.1038/srep33555", "author" : [ { "dropping-particle" : "", "family" : "Gimmler", "given" : "Anna", "non-dropping-particle" : "", "parse-names" : false, "suffix" : "" }, { "dropping-particle" : "", "family" : "Korn", "given" : "Ralf", "non-dropping-particle" : "", "parse-names" : false, "suffix" : "" }, { "dropping-particle" : "De", "family" : "Vargas", "given" : "Colomban", "non-dropping-particle" : "", "parse-names" : false, "suffix" : "" }, { "dropping-particle" : "", "family" : "Audic", "given" : "St\u00e9phane", "non-dropping-particle" : "", "parse-names" : false, "suffix" : "" }, { "dropping-particle" : "", "family" : "Stoeck", "given" : "Thorsten", "non-dropping-particle" : "", "parse-names" : false, "suffix" : "" } ], "container-title" : "Nature Publishing Group", "id" : "ITEM-1", "issue" : "April", "issued" : { "date-parts" : [ [ "2016" ] ] }, "page" : "1-13", "publisher" : "Nature Publishing Group", "title" : "The Tara Oceans voyage reveals global diversity and distribution patterns of marine planktonic ciliates", "type" : "article-journal" }, "uris" : [ "http://www.mendeley.com/documents/?uuid=cbb05d89-f90e-4673-9583-286572e13726" ] } ], "mendeley" : { "formattedCitation" : "(Gimmler et al. 2016)", "plainTextFormattedCitation" : "(Gimmler et al. 2016)", "previouslyFormattedCitation" : "(Gimmler et al. 2016)" }, "properties" : { "noteIndex" : 1 }, "schema" : "https://github.com/citation-style-language/schema/raw/master/csl-citation.json" }</w:instrText>
+      </w:r>
+      <w:r>
+        <w:fldChar w:fldCharType="separate"/>
+      </w:r>
+      <w:r>
+        <w:rPr>
+          <w:noProof/>
+        </w:rPr>
+        <w:t>(Gimmler et al. 2016)</w:t>
+      </w:r>
+      <w:r>
+        <w:fldChar w:fldCharType="end"/>
+      </w:r>
+      <w:r>
+        <w:t xml:space="preserve">. However, many metagenomics-based studies take a gene-centric approach to investigating microbial functions. In this study, we use metagenome-assembled genomes (MAGs) to compare microbial functions between two lakes </w:t>
       </w:r>
       <w:r>
         <w:lastRenderedPageBreak/>
-        <w:t>trophic statuses with an organism-centric approach instead. Analyzing genomes rather than genes provides better insight into the ecological roles of specific microbes within freshwater communities.</w:t>
+        <w:t>of different trophic statuses with an organism-centric approach instead. Analyzing genomes rather than genes provides better insight into the ecological roles of specific microbes within freshwater communities.</w:t>
       </w:r>
     </w:p>
     <w:p>
@@ -266,15 +306,7 @@
         <w:t xml:space="preserve">comprehensive </w:t>
       </w:r>
       <w:r>
-        <w:t xml:space="preserve">dataset. This includes differences in primary production between lakes, preferences for degradation of autochthonous or </w:t>
-      </w:r>
-      <w:proofErr w:type="spellStart"/>
-      <w:r>
-        <w:t>allochthonous</w:t>
-      </w:r>
-      <w:proofErr w:type="spellEnd"/>
-      <w:r>
-        <w:t xml:space="preserve"> carbon, and biases towards certain steps in the nitrogen and sulfur cycles based on the availability of these inorganic compounds. </w:t>
+        <w:t xml:space="preserve">dataset. This includes differences in primary production between lakes, preferences for degradation of autochthonous or allochthonous carbon, and biases towards certain steps in the nitrogen and sulfur cycles based on the availability of these inorganic compounds. </w:t>
       </w:r>
       <w:r>
         <w:t xml:space="preserve">Our analysis of 205 MAGs from Lake Mendota, a highly productive eutrophic lake, and Trout Bog, a </w:t>
@@ -370,13 +402,8 @@
               <w:cnfStyle w:val="100000000000" w:firstRow="1" w:lastRow="0" w:firstColumn="0" w:lastColumn="0" w:oddVBand="0" w:evenVBand="0" w:oddHBand="0" w:evenHBand="0" w:firstRowFirstColumn="0" w:firstRowLastColumn="0" w:lastRowFirstColumn="0" w:lastRowLastColumn="0"/>
             </w:pPr>
             <w:r>
-              <w:t xml:space="preserve">Trout Bog </w:t>
-            </w:r>
-            <w:proofErr w:type="spellStart"/>
-            <w:r>
-              <w:t>Epilimnion</w:t>
-            </w:r>
-            <w:proofErr w:type="spellEnd"/>
+              <w:t>Trout Bog Epilimnion</w:t>
+            </w:r>
           </w:p>
         </w:tc>
         <w:tc>
@@ -390,13 +417,8 @@
               <w:cnfStyle w:val="100000000000" w:firstRow="1" w:lastRow="0" w:firstColumn="0" w:lastColumn="0" w:oddVBand="0" w:evenVBand="0" w:oddHBand="0" w:evenHBand="0" w:firstRowFirstColumn="0" w:firstRowLastColumn="0" w:lastRowFirstColumn="0" w:lastRowLastColumn="0"/>
             </w:pPr>
             <w:r>
-              <w:t xml:space="preserve">Trout Bog </w:t>
-            </w:r>
-            <w:proofErr w:type="spellStart"/>
-            <w:r>
-              <w:t>Hypolimnion</w:t>
-            </w:r>
-            <w:proofErr w:type="spellEnd"/>
+              <w:t>Trout Bog Hypolimnion</w:t>
+            </w:r>
           </w:p>
         </w:tc>
       </w:tr>
@@ -1632,31 +1654,7 @@
         <w:t xml:space="preserve"> sites, were chosen for this analysis due to their extensive environmental data and contrasting chemistry. </w:t>
       </w:r>
       <w:r>
-        <w:t xml:space="preserve">The </w:t>
-      </w:r>
-      <w:proofErr w:type="spellStart"/>
-      <w:r>
-        <w:t>epilimnion</w:t>
-      </w:r>
-      <w:proofErr w:type="spellEnd"/>
-      <w:r>
-        <w:t xml:space="preserve"> of Lake Mendota and both layers of Trout Bog were sampled using an integrated water column for microbial DNA weekly during the ice-free periods in 2005, 2007, 2008, and 2009. Chemistry data was measured by NTL-LTER from depth discrete samples taken from 0 and 4 m for Lake Mendota, 0 m for the Trout Bog </w:t>
-      </w:r>
-      <w:proofErr w:type="spellStart"/>
-      <w:r>
-        <w:t>Epilimnion</w:t>
-      </w:r>
-      <w:proofErr w:type="spellEnd"/>
-      <w:r>
-        <w:t xml:space="preserve">, and 3 and 7 m for the Trout Bog </w:t>
-      </w:r>
-      <w:proofErr w:type="spellStart"/>
-      <w:r>
-        <w:t>Hypolimnion</w:t>
-      </w:r>
-      <w:proofErr w:type="spellEnd"/>
-      <w:r>
-        <w:t>. Values reported here are the means of all measurements in the sampling time span (2005 – 2009), with standard deviations reported in parentheses.</w:t>
+        <w:t>The epilimnion of Lake Mendota and both layers of Trout Bog were sampled using an integrated water column for microbial DNA weekly during the ice-free periods in 2005, 2007, 2008, and 2009. Chemistry data was measured by NTL-LTER from depth discrete samples taken from 0 and 4 m for Lake Mendota, 0 m for the Trout Bog Epilimnion, and 3 and 7 m for the Trout Bog Hypolimnion. Values reported here are the means of all measurements in the sampling time span (2005 – 2009), with standard deviations reported in parentheses.</w:t>
       </w:r>
     </w:p>
     <w:p>
@@ -1747,50 +1745,19 @@
         <w:fldChar w:fldCharType="end"/>
       </w:r>
       <w:r>
-        <w:rPr>
-          <w:highlight w:val="yellow"/>
-        </w:rPr>
-        <w:t xml:space="preserve"> (</w:t>
-      </w:r>
-      <w:proofErr w:type="spellStart"/>
-      <w:r>
-        <w:rPr>
-          <w:highlight w:val="yellow"/>
-        </w:rPr>
-        <w:t>supp</w:t>
-      </w:r>
-      <w:proofErr w:type="spellEnd"/>
-      <w:r>
-        <w:rPr>
-          <w:highlight w:val="yellow"/>
-        </w:rPr>
-        <w:t xml:space="preserve"> table).</w:t>
-      </w:r>
-      <w:r>
-        <w:t xml:space="preserve"> Of the 205 MAGs, 102 were recovered from Lake Mendota, 31 were recovered from the epilimnion of Trout Bog, and 69 were recovered from the hypolimnion of Trout Bog. Several MAGs in the epilimnion and hypolimnion of Trout Bog appeared to be from the same population based on high average nucleotide identities </w:t>
-      </w:r>
-      <w:r>
-        <w:rPr>
-          <w:highlight w:val="yellow"/>
-        </w:rPr>
-        <w:t>(</w:t>
-      </w:r>
-      <w:proofErr w:type="spellStart"/>
-      <w:r>
-        <w:rPr>
-          <w:highlight w:val="yellow"/>
-        </w:rPr>
-        <w:t>supp</w:t>
-      </w:r>
-      <w:proofErr w:type="spellEnd"/>
-      <w:r>
-        <w:rPr>
-          <w:highlight w:val="yellow"/>
-        </w:rPr>
-        <w:t xml:space="preserve"> table).</w:t>
-      </w:r>
-      <w:r>
-        <w:t xml:space="preserve"> The phylogenetic distribution of MAGs was consistent with the classifications of 16S ribosomal </w:t>
+        <w:t xml:space="preserve"> &lt;Table S1, MAG_information.csv&gt;. Of the 204 MAGs, 101</w:t>
+      </w:r>
+      <w:r>
+        <w:t xml:space="preserve"> were recovered from Lake Mendota, 31 were recovered from the epilimnion of Trout Bog, and 69 were recovered from the hypolimnion of Trout Bog. Several MAGs in the epilimnion and hypolimnion of Trout Bog appeared to be from the same population based on high average nucleotide identities </w:t>
+      </w:r>
+      <w:r>
+        <w:t>&lt;Table S1, MAG_information.csv&gt;</w:t>
+      </w:r>
+      <w:r>
+        <w:t xml:space="preserve">. </w:t>
+      </w:r>
+      <w:r>
+        <w:t xml:space="preserve">The phylogenetic distribution of MAGs was consistent with the classifications of 16S ribosomal </w:t>
       </w:r>
       <w:proofErr w:type="spellStart"/>
       <w:r>
@@ -2370,7 +2337,7 @@
           <w:szCs w:val="24"/>
         </w:rPr>
         <w:lastRenderedPageBreak/>
-        <w:t xml:space="preserve">both lakes, </w:t>
+        <w:t xml:space="preserve">both lakes, Bacteroidetes and </w:t>
       </w:r>
       <w:proofErr w:type="spellStart"/>
       <w:r>
@@ -2378,7 +2345,7 @@
           <w:rFonts w:cs="Times New Roman"/>
           <w:szCs w:val="24"/>
         </w:rPr>
-        <w:t>Bacteroidetes</w:t>
+        <w:t>Verrucomicrobia</w:t>
       </w:r>
       <w:proofErr w:type="spellEnd"/>
       <w:r>
@@ -2386,7 +2353,7 @@
           <w:rFonts w:cs="Times New Roman"/>
           <w:szCs w:val="24"/>
         </w:rPr>
-        <w:t xml:space="preserve"> and </w:t>
+        <w:t xml:space="preserve"> MAGs contained genes encoding cellulases, </w:t>
       </w:r>
       <w:proofErr w:type="spellStart"/>
       <w:r>
@@ -2394,6 +2361,45 @@
           <w:rFonts w:cs="Times New Roman"/>
           <w:szCs w:val="24"/>
         </w:rPr>
+        <w:t>chitinases</w:t>
+      </w:r>
+      <w:proofErr w:type="spellEnd"/>
+      <w:r>
+        <w:rPr>
+          <w:rFonts w:cs="Times New Roman"/>
+          <w:szCs w:val="24"/>
+        </w:rPr>
+        <w:t xml:space="preserve">, and glucoside </w:t>
+      </w:r>
+      <w:proofErr w:type="spellStart"/>
+      <w:r>
+        <w:rPr>
+          <w:rFonts w:cs="Times New Roman"/>
+          <w:szCs w:val="24"/>
+        </w:rPr>
+        <w:t>hydralases</w:t>
+      </w:r>
+      <w:proofErr w:type="spellEnd"/>
+      <w:r>
+        <w:rPr>
+          <w:rFonts w:cs="Times New Roman"/>
+          <w:szCs w:val="24"/>
+        </w:rPr>
+        <w:t xml:space="preserve">, without appearing to specialize in autochthonous or allochthonous carbon. </w:t>
+      </w:r>
+      <w:r>
+        <w:rPr>
+          <w:rFonts w:cs="Times New Roman"/>
+          <w:szCs w:val="24"/>
+        </w:rPr>
+        <w:t xml:space="preserve">However, a study of these </w:t>
+      </w:r>
+      <w:proofErr w:type="spellStart"/>
+      <w:r>
+        <w:rPr>
+          <w:rFonts w:cs="Times New Roman"/>
+          <w:szCs w:val="24"/>
+        </w:rPr>
         <w:t>Verrucomicrobia</w:t>
       </w:r>
       <w:proofErr w:type="spellEnd"/>
@@ -2402,7 +2408,7 @@
           <w:rFonts w:cs="Times New Roman"/>
           <w:szCs w:val="24"/>
         </w:rPr>
-        <w:t xml:space="preserve"> MAGs contained genes encoding </w:t>
+        <w:t xml:space="preserve"> MAGs found that the profiles of glucoside </w:t>
       </w:r>
       <w:proofErr w:type="spellStart"/>
       <w:r>
@@ -2410,7 +2416,7 @@
           <w:rFonts w:cs="Times New Roman"/>
           <w:szCs w:val="24"/>
         </w:rPr>
-        <w:t>cellulases</w:t>
+        <w:t>hydralases</w:t>
       </w:r>
       <w:proofErr w:type="spellEnd"/>
       <w:r>
@@ -2418,7 +2424,57 @@
           <w:rFonts w:cs="Times New Roman"/>
           <w:szCs w:val="24"/>
         </w:rPr>
-        <w:t xml:space="preserve">, </w:t>
+        <w:t xml:space="preserve"> differed between Lake Mendota and Trout Bog, potentially reflecting the differences in autochthonous and allochthonous carbon sources </w:t>
+      </w:r>
+      <w:r>
+        <w:rPr>
+          <w:rFonts w:cs="Times New Roman"/>
+          <w:szCs w:val="24"/>
+        </w:rPr>
+        <w:fldChar w:fldCharType="begin" w:fldLock="1"/>
+      </w:r>
+      <w:r>
+        <w:rPr>
+          <w:rFonts w:cs="Times New Roman"/>
+          <w:szCs w:val="24"/>
+        </w:rPr>
+        <w:instrText>ADDIN CSL_CITATION { "citationItems" : [ { "id" : "ITEM-1", "itemData" : { "author" : [ { "dropping-particle" : "", "family" : "He", "given" : "Shaomei", "non-dropping-particle" : "", "parse-names" : false, "suffix" : "" }, { "dropping-particle" : "", "family" : "Stevens", "given" : "Sarah LR", "non-dropping-particle" : "", "parse-names" : false, "suffix" : "" }, { "dropping-particle" : "", "family" : "Chan", "given" : "Leong-Keat", "non-dropping-particle" : "", "parse-names" : false, "suffix" : "" }, { "dropping-particle" : "", "family" : "Bertilsson", "given" : "Stefan", "non-dropping-particle" : "", "parse-names" : false, "suffix" : "" }, { "dropping-particle" : "", "family" : "Glavina Del Rio", "given" : "Tijana", "non-dropping-particle" : "", "parse-names" : false, "suffix" : "" }, { "dropping-particle" : "", "family" : "Tringe", "given" : "Susannah G", "non-dropping-particle" : "", "parse-names" : false, "suffix" : "" }, { "dropping-particle" : "", "family" : "Malmstrom", "given" : "Rex R", "non-dropping-particle" : "", "parse-names" : false, "suffix" : "" }, { "dropping-particle" : "", "family" : "McMahon", "given" : "Katherine D", "non-dropping-particle" : "", "parse-names" : false, "suffix" : "" } ], "container-title" : "mSphere", "id" : "ITEM-1", "issue" : "5", "issued" : { "date-parts" : [ [ "2017" ] ] }, "page" : "1-17", "title" : "Ecophysiology of Freshwater Verrucomicrobia Inferred from Metagenome-Assembled Genomes", "type" : "article-journal", "volume" : "2" }, "uris" : [ "http://www.mendeley.com/documents/?uuid=dde75a81-d134-443e-a221-ddb1b9c2a712" ] } ], "mendeley" : { "formattedCitation" : "(He et al. 2017)", "plainTextFormattedCitation" : "(He et al. 2017)", "previouslyFormattedCitation" : "(He et al. 2017)" }, "properties" : { "noteIndex" : 3 }, "schema" : "https://github.com/citation-style-language/schema/raw/master/csl-citation.json" }</w:instrText>
+      </w:r>
+      <w:r>
+        <w:rPr>
+          <w:rFonts w:cs="Times New Roman"/>
+          <w:szCs w:val="24"/>
+        </w:rPr>
+        <w:fldChar w:fldCharType="separate"/>
+      </w:r>
+      <w:r>
+        <w:rPr>
+          <w:rFonts w:cs="Times New Roman"/>
+          <w:noProof/>
+          <w:szCs w:val="24"/>
+        </w:rPr>
+        <w:t>(He et al. 2017)</w:t>
+      </w:r>
+      <w:r>
+        <w:rPr>
+          <w:rFonts w:cs="Times New Roman"/>
+          <w:szCs w:val="24"/>
+        </w:rPr>
+        <w:fldChar w:fldCharType="end"/>
+      </w:r>
+      <w:r>
+        <w:rPr>
+          <w:rFonts w:cs="Times New Roman"/>
+          <w:szCs w:val="24"/>
+        </w:rPr>
+        <w:t xml:space="preserve">. </w:t>
+      </w:r>
+      <w:r>
+        <w:rPr>
+          <w:rFonts w:cs="Times New Roman"/>
+          <w:szCs w:val="24"/>
+        </w:rPr>
+        <w:t xml:space="preserve">Glucoside </w:t>
       </w:r>
       <w:proofErr w:type="spellStart"/>
       <w:r>
@@ -2426,7 +2482,7 @@
           <w:rFonts w:cs="Times New Roman"/>
           <w:szCs w:val="24"/>
         </w:rPr>
-        <w:t>chitinases</w:t>
+        <w:t>hydralase</w:t>
       </w:r>
       <w:proofErr w:type="spellEnd"/>
       <w:r>
@@ -2434,7 +2490,7 @@
           <w:rFonts w:cs="Times New Roman"/>
           <w:szCs w:val="24"/>
         </w:rPr>
-        <w:t xml:space="preserve">, and glucoside </w:t>
+        <w:t xml:space="preserve"> – encoding genes were also identified in Planctomycetes in Lake Mendota and in </w:t>
       </w:r>
       <w:proofErr w:type="spellStart"/>
       <w:r>
@@ -2442,7 +2498,7 @@
           <w:rFonts w:cs="Times New Roman"/>
           <w:szCs w:val="24"/>
         </w:rPr>
-        <w:t>hydralases</w:t>
+        <w:t>Burkholderiales</w:t>
       </w:r>
       <w:proofErr w:type="spellEnd"/>
       <w:r>
@@ -2450,14 +2506,7 @@
           <w:rFonts w:cs="Times New Roman"/>
           <w:szCs w:val="24"/>
         </w:rPr>
-        <w:t xml:space="preserve">, without appearing to specialize in autochthonous or allochthonous carbon. </w:t>
-      </w:r>
-      <w:r>
-        <w:rPr>
-          <w:rFonts w:cs="Times New Roman"/>
-          <w:szCs w:val="24"/>
-        </w:rPr>
-        <w:t xml:space="preserve">However, a study of these </w:t>
+        <w:t xml:space="preserve">, Actinobacteria, and </w:t>
       </w:r>
       <w:proofErr w:type="spellStart"/>
       <w:r>
@@ -2465,7 +2514,7 @@
           <w:rFonts w:cs="Times New Roman"/>
           <w:szCs w:val="24"/>
         </w:rPr>
-        <w:t>Verrucomicrobia</w:t>
+        <w:t>Methylococcales</w:t>
       </w:r>
       <w:proofErr w:type="spellEnd"/>
       <w:r>
@@ -2473,153 +2522,7 @@
           <w:rFonts w:cs="Times New Roman"/>
           <w:szCs w:val="24"/>
         </w:rPr>
-        <w:t xml:space="preserve"> MAGs found that the profiles of glucoside </w:t>
-      </w:r>
-      <w:proofErr w:type="spellStart"/>
-      <w:r>
-        <w:rPr>
-          <w:rFonts w:cs="Times New Roman"/>
-          <w:szCs w:val="24"/>
-        </w:rPr>
-        <w:t>hydralases</w:t>
-      </w:r>
-      <w:proofErr w:type="spellEnd"/>
-      <w:r>
-        <w:rPr>
-          <w:rFonts w:cs="Times New Roman"/>
-          <w:szCs w:val="24"/>
-        </w:rPr>
-        <w:t xml:space="preserve"> differed between Lake Mendota and Trout Bog, potentially reflecting the differences in autochthonous and allochthonous carbon sources </w:t>
-      </w:r>
-      <w:r>
-        <w:rPr>
-          <w:rFonts w:cs="Times New Roman"/>
-          <w:szCs w:val="24"/>
-        </w:rPr>
-        <w:fldChar w:fldCharType="begin" w:fldLock="1"/>
-      </w:r>
-      <w:r>
-        <w:rPr>
-          <w:rFonts w:cs="Times New Roman"/>
-          <w:szCs w:val="24"/>
-        </w:rPr>
-        <w:instrText>ADDIN CSL_CITATION { "citationItems" : [ { "id" : "ITEM-1", "itemData" : { "author" : [ { "dropping-particle" : "", "family" : "He", "given" : "Shaomei", "non-dropping-particle" : "", "parse-names" : false, "suffix" : "" }, { "dropping-particle" : "", "family" : "Stevens", "given" : "Sarah LR", "non-dropping-particle" : "", "parse-names" : false, "suffix" : "" }, { "dropping-particle" : "", "family" : "Chan", "given" : "Leong-Keat", "non-dropping-particle" : "", "parse-names" : false, "suffix" : "" }, { "dropping-particle" : "", "family" : "Bertilsson", "given" : "Stefan", "non-dropping-particle" : "", "parse-names" : false, "suffix" : "" }, { "dropping-particle" : "", "family" : "Glavina Del Rio", "given" : "Tijana", "non-dropping-particle" : "", "parse-names" : false, "suffix" : "" }, { "dropping-particle" : "", "family" : "Tringe", "given" : "Susannah G", "non-dropping-particle" : "", "parse-names" : false, "suffix" : "" }, { "dropping-particle" : "", "family" : "Malmstrom", "given" : "Rex R", "non-dropping-particle" : "", "parse-names" : false, "suffix" : "" }, { "dropping-particle" : "", "family" : "McMahon", "given" : "Katherine D", "non-dropping-particle" : "", "parse-names" : false, "suffix" : "" } ], "container-title" : "mSphere", "id" : "ITEM-1", "issue" : "5", "issued" : { "date-parts" : [ [ "2017" ] ] }, "page" : "1-17", "title" : "Ecophysiology of Freshwater Verrucomicrobia Inferred from Metagenome-Assembled Genomes", "type" : "article-journal", "volume" : "2" }, "uris" : [ "http://www.mendeley.com/documents/?uuid=dde75a81-d134-443e-a221-ddb1b9c2a712" ] } ], "mendeley" : { "formattedCitation" : "(He et al. 2017)", "plainTextFormattedCitation" : "(He et al. 2017)", "previouslyFormattedCitation" : "(He et al. 2017)" }, "properties" : { "noteIndex" : 3 }, "schema" : "https://github.com/citation-style-language/schema/raw/master/csl-citation.json" }</w:instrText>
-      </w:r>
-      <w:r>
-        <w:rPr>
-          <w:rFonts w:cs="Times New Roman"/>
-          <w:szCs w:val="24"/>
-        </w:rPr>
-        <w:fldChar w:fldCharType="separate"/>
-      </w:r>
-      <w:r>
-        <w:rPr>
-          <w:rFonts w:cs="Times New Roman"/>
-          <w:noProof/>
-          <w:szCs w:val="24"/>
-        </w:rPr>
-        <w:t>(He et al. 2017)</w:t>
-      </w:r>
-      <w:r>
-        <w:rPr>
-          <w:rFonts w:cs="Times New Roman"/>
-          <w:szCs w:val="24"/>
-        </w:rPr>
-        <w:fldChar w:fldCharType="end"/>
-      </w:r>
-      <w:r>
-        <w:rPr>
-          <w:rFonts w:cs="Times New Roman"/>
-          <w:szCs w:val="24"/>
-        </w:rPr>
-        <w:t xml:space="preserve">. </w:t>
-      </w:r>
-      <w:r>
-        <w:rPr>
-          <w:rFonts w:cs="Times New Roman"/>
-          <w:szCs w:val="24"/>
-        </w:rPr>
-        <w:t xml:space="preserve">Glucoside </w:t>
-      </w:r>
-      <w:proofErr w:type="spellStart"/>
-      <w:r>
-        <w:rPr>
-          <w:rFonts w:cs="Times New Roman"/>
-          <w:szCs w:val="24"/>
-        </w:rPr>
-        <w:t>hydralase</w:t>
-      </w:r>
-      <w:proofErr w:type="spellEnd"/>
-      <w:r>
-        <w:rPr>
-          <w:rFonts w:cs="Times New Roman"/>
-          <w:szCs w:val="24"/>
-        </w:rPr>
-        <w:t xml:space="preserve"> – encoding genes were also identified in Planctomycetes in Lake Mendota and in </w:t>
-      </w:r>
-      <w:proofErr w:type="spellStart"/>
-      <w:r>
-        <w:rPr>
-          <w:rFonts w:cs="Times New Roman"/>
-          <w:szCs w:val="24"/>
-        </w:rPr>
-        <w:t>Burkholderiales</w:t>
-      </w:r>
-      <w:proofErr w:type="spellEnd"/>
-      <w:r>
-        <w:rPr>
-          <w:rFonts w:cs="Times New Roman"/>
-          <w:szCs w:val="24"/>
-        </w:rPr>
-        <w:t xml:space="preserve">, </w:t>
-      </w:r>
-      <w:proofErr w:type="spellStart"/>
-      <w:r>
-        <w:rPr>
-          <w:rFonts w:cs="Times New Roman"/>
-          <w:szCs w:val="24"/>
-        </w:rPr>
-        <w:t>Actinobacteria</w:t>
-      </w:r>
-      <w:proofErr w:type="spellEnd"/>
-      <w:r>
-        <w:rPr>
-          <w:rFonts w:cs="Times New Roman"/>
-          <w:szCs w:val="24"/>
-        </w:rPr>
-        <w:t xml:space="preserve">, and </w:t>
-      </w:r>
-      <w:proofErr w:type="spellStart"/>
-      <w:r>
-        <w:rPr>
-          <w:rFonts w:cs="Times New Roman"/>
-          <w:szCs w:val="24"/>
-        </w:rPr>
-        <w:t>Methylococcales</w:t>
-      </w:r>
-      <w:proofErr w:type="spellEnd"/>
-      <w:r>
-        <w:rPr>
-          <w:rFonts w:cs="Times New Roman"/>
-          <w:szCs w:val="24"/>
-        </w:rPr>
-        <w:t xml:space="preserve"> in Trout Bog. Genes relating to the degradation of </w:t>
-      </w:r>
-      <w:proofErr w:type="spellStart"/>
-      <w:r>
-        <w:rPr>
-          <w:rFonts w:cs="Times New Roman"/>
-          <w:szCs w:val="24"/>
-        </w:rPr>
-        <w:t>cellobiose</w:t>
-      </w:r>
-      <w:proofErr w:type="spellEnd"/>
-      <w:r>
-        <w:rPr>
-          <w:rFonts w:cs="Times New Roman"/>
-          <w:szCs w:val="24"/>
-        </w:rPr>
-        <w:t xml:space="preserve"> and </w:t>
+        <w:t xml:space="preserve"> in Trout Bog. Genes relating to the degradation of cellobiose and </w:t>
       </w:r>
       <w:proofErr w:type="spellStart"/>
       <w:r>
@@ -2732,55 +2635,31 @@
       </w:r>
       <w:proofErr w:type="spellEnd"/>
       <w:r>
-        <w:t xml:space="preserve">, </w:t>
+        <w:t xml:space="preserve">, raffinose, </w:t>
       </w:r>
       <w:proofErr w:type="spellStart"/>
       <w:r>
-        <w:t>raffinose</w:t>
+        <w:t>trehalose</w:t>
       </w:r>
       <w:proofErr w:type="spellEnd"/>
       <w:r>
-        <w:t xml:space="preserve">, </w:t>
+        <w:t xml:space="preserve">, lactose, and </w:t>
       </w:r>
       <w:proofErr w:type="spellStart"/>
       <w:r>
-        <w:t>trehalose</w:t>
+        <w:t>melibiose</w:t>
       </w:r>
       <w:proofErr w:type="spellEnd"/>
       <w:r>
-        <w:t xml:space="preserve">, lactose, and </w:t>
+        <w:t xml:space="preserve">) were identified in MAGs classified as Bacteroidetes, </w:t>
       </w:r>
       <w:proofErr w:type="spellStart"/>
       <w:r>
-        <w:t>melibiose</w:t>
+        <w:t>Verrucomicrobia</w:t>
       </w:r>
       <w:proofErr w:type="spellEnd"/>
       <w:r>
-        <w:t xml:space="preserve">) were identified in MAGs classified as </w:t>
-      </w:r>
-      <w:proofErr w:type="spellStart"/>
-      <w:r>
-        <w:t>Bacteroidetes</w:t>
-      </w:r>
-      <w:proofErr w:type="spellEnd"/>
-      <w:r>
-        <w:t xml:space="preserve">, </w:t>
-      </w:r>
-      <w:proofErr w:type="spellStart"/>
-      <w:r>
-        <w:t>Verrucomicrobia</w:t>
-      </w:r>
-      <w:proofErr w:type="spellEnd"/>
-      <w:r>
-        <w:t xml:space="preserve">, and </w:t>
-      </w:r>
-      <w:proofErr w:type="spellStart"/>
-      <w:r>
-        <w:t>Actinobacteria</w:t>
-      </w:r>
-      <w:proofErr w:type="spellEnd"/>
-      <w:r>
-        <w:t xml:space="preserve"> from Trout Bog, but not from Lake Mendota.</w:t>
+        <w:t>, and Actinobacteria from Trout Bog, but not from Lake Mendota.</w:t>
       </w:r>
     </w:p>
     <w:p>
@@ -2826,23 +2705,7 @@
           <w:rFonts w:cs="Times New Roman"/>
           <w:szCs w:val="24"/>
         </w:rPr>
-        <w:t xml:space="preserve">. Multiple MAGs classified as well-studied </w:t>
-      </w:r>
-      <w:proofErr w:type="spellStart"/>
-      <w:r>
-        <w:rPr>
-          <w:rFonts w:cs="Times New Roman"/>
-          <w:szCs w:val="24"/>
-        </w:rPr>
-        <w:t>methylotrophs</w:t>
-      </w:r>
-      <w:proofErr w:type="spellEnd"/>
-      <w:r>
-        <w:rPr>
-          <w:rFonts w:cs="Times New Roman"/>
-          <w:szCs w:val="24"/>
-        </w:rPr>
-        <w:t xml:space="preserve"> </w:t>
+        <w:t xml:space="preserve">. Multiple MAGs classified as well-studied methylotrophs </w:t>
       </w:r>
       <w:proofErr w:type="spellStart"/>
       <w:r>
@@ -2988,7 +2851,7 @@
           <w:rFonts w:cs="Times New Roman"/>
           <w:szCs w:val="24"/>
         </w:rPr>
-        <w:t xml:space="preserve"> MAGs containing potential </w:t>
+        <w:t xml:space="preserve"> MAGs containing potential methylotrophs belonging to </w:t>
       </w:r>
       <w:proofErr w:type="spellStart"/>
       <w:r>
@@ -2996,7 +2859,7 @@
           <w:rFonts w:cs="Times New Roman"/>
           <w:szCs w:val="24"/>
         </w:rPr>
-        <w:t>methylotrophs</w:t>
+        <w:t>Planctomyces</w:t>
       </w:r>
       <w:proofErr w:type="spellEnd"/>
       <w:r>
@@ -3004,7 +2867,7 @@
           <w:rFonts w:cs="Times New Roman"/>
           <w:szCs w:val="24"/>
         </w:rPr>
-        <w:t xml:space="preserve"> belonging to </w:t>
+        <w:t xml:space="preserve"> and </w:t>
       </w:r>
       <w:proofErr w:type="spellStart"/>
       <w:r>
@@ -3012,7 +2875,7 @@
           <w:rFonts w:cs="Times New Roman"/>
           <w:szCs w:val="24"/>
         </w:rPr>
-        <w:t>Planctomyces</w:t>
+        <w:t>Rhodocyclaceae</w:t>
       </w:r>
       <w:proofErr w:type="spellEnd"/>
       <w:r>
@@ -3020,7 +2883,7 @@
           <w:rFonts w:cs="Times New Roman"/>
           <w:szCs w:val="24"/>
         </w:rPr>
-        <w:t xml:space="preserve"> and </w:t>
+        <w:t xml:space="preserve">, while additional potential methylotrophs in Trout Bog included </w:t>
       </w:r>
       <w:proofErr w:type="spellStart"/>
       <w:r>
@@ -3028,7 +2891,7 @@
           <w:rFonts w:cs="Times New Roman"/>
           <w:szCs w:val="24"/>
         </w:rPr>
-        <w:t>Rhodocyclaceae</w:t>
+        <w:t>Burkholderiales</w:t>
       </w:r>
       <w:proofErr w:type="spellEnd"/>
       <w:r>
@@ -3036,7 +2899,7 @@
           <w:rFonts w:cs="Times New Roman"/>
           <w:szCs w:val="24"/>
         </w:rPr>
-        <w:t xml:space="preserve">, while additional potential methylotrophs in Trout Bog included </w:t>
+        <w:t xml:space="preserve">, </w:t>
       </w:r>
       <w:proofErr w:type="spellStart"/>
       <w:r>
@@ -3044,7 +2907,7 @@
           <w:rFonts w:cs="Times New Roman"/>
           <w:szCs w:val="24"/>
         </w:rPr>
-        <w:t>Burkholderiales</w:t>
+        <w:t>Rhizobiales</w:t>
       </w:r>
       <w:proofErr w:type="spellEnd"/>
       <w:r>
@@ -3060,7 +2923,7 @@
           <w:rFonts w:cs="Times New Roman"/>
           <w:szCs w:val="24"/>
         </w:rPr>
-        <w:t>Rhizobiales</w:t>
+        <w:t>Nitrosomonadales</w:t>
       </w:r>
       <w:proofErr w:type="spellEnd"/>
       <w:r>
@@ -3076,7 +2939,7 @@
           <w:rFonts w:cs="Times New Roman"/>
           <w:szCs w:val="24"/>
         </w:rPr>
-        <w:t>Nitrosomonadales</w:t>
+        <w:t>Geobacteraceae</w:t>
       </w:r>
       <w:proofErr w:type="spellEnd"/>
       <w:r>
@@ -3084,7 +2947,7 @@
           <w:rFonts w:cs="Times New Roman"/>
           <w:szCs w:val="24"/>
         </w:rPr>
-        <w:t xml:space="preserve">, </w:t>
+        <w:t xml:space="preserve">, and </w:t>
       </w:r>
       <w:proofErr w:type="spellStart"/>
       <w:r>
@@ -3092,7 +2955,7 @@
           <w:rFonts w:cs="Times New Roman"/>
           <w:szCs w:val="24"/>
         </w:rPr>
-        <w:t>Geobacteraceae</w:t>
+        <w:t>Solirubrobacterales</w:t>
       </w:r>
       <w:proofErr w:type="spellEnd"/>
       <w:r>
@@ -3100,22 +2963,6 @@
           <w:rFonts w:cs="Times New Roman"/>
           <w:szCs w:val="24"/>
         </w:rPr>
-        <w:t xml:space="preserve">, and </w:t>
-      </w:r>
-      <w:proofErr w:type="spellStart"/>
-      <w:r>
-        <w:rPr>
-          <w:rFonts w:cs="Times New Roman"/>
-          <w:szCs w:val="24"/>
-        </w:rPr>
-        <w:t>Solirubrobacterales</w:t>
-      </w:r>
-      <w:proofErr w:type="spellEnd"/>
-      <w:r>
-        <w:rPr>
-          <w:rFonts w:cs="Times New Roman"/>
-          <w:szCs w:val="24"/>
-        </w:rPr>
         <w:t xml:space="preserve">. </w:t>
       </w:r>
       <w:r>
@@ -3173,23 +3020,7 @@
           <w:rFonts w:cs="Times New Roman"/>
           <w:szCs w:val="24"/>
         </w:rPr>
-        <w:t xml:space="preserve">The </w:t>
-      </w:r>
-      <w:proofErr w:type="spellStart"/>
-      <w:r>
-        <w:rPr>
-          <w:rFonts w:cs="Times New Roman"/>
-          <w:szCs w:val="24"/>
-        </w:rPr>
-        <w:t>methylotrophs</w:t>
-      </w:r>
-      <w:proofErr w:type="spellEnd"/>
-      <w:r>
-        <w:rPr>
-          <w:rFonts w:cs="Times New Roman"/>
-          <w:szCs w:val="24"/>
-        </w:rPr>
-        <w:t xml:space="preserve"> </w:t>
+        <w:t xml:space="preserve">The methylotrophs </w:t>
       </w:r>
       <w:proofErr w:type="spellStart"/>
       <w:r>
@@ -3324,7 +3155,7 @@
                     <pic:cNvPicPr/>
                   </pic:nvPicPr>
                   <pic:blipFill rotWithShape="1">
-                    <a:blip r:embed="rId7">
+                    <a:blip r:embed="rId8">
                       <a:extLst>
                         <a:ext uri="{28A0092B-C50C-407E-A947-70E740481C1C}">
                           <a14:useLocalDpi xmlns:a14="http://schemas.microsoft.com/office/drawing/2010/main" val="0"/>
@@ -3466,7 +3297,7 @@
                     <pic:cNvPicPr/>
                   </pic:nvPicPr>
                   <pic:blipFill>
-                    <a:blip r:embed="rId8">
+                    <a:blip r:embed="rId9">
                       <a:extLst>
                         <a:ext uri="{28A0092B-C50C-407E-A947-70E740481C1C}">
                           <a14:useLocalDpi xmlns:a14="http://schemas.microsoft.com/office/drawing/2010/main" val="0"/>
@@ -3615,9 +3446,50 @@
     <w:p>
       <w:pPr>
         <w:pStyle w:val="Heading2"/>
+      </w:pPr>
+      <w:r>
+        <w:t>Carbohydrate Active Enzymes</w:t>
+      </w:r>
+    </w:p>
+    <w:p>
+      <w:proofErr w:type="spellStart"/>
+      <w:r>
+        <w:t>Shaomei’s</w:t>
+      </w:r>
+      <w:proofErr w:type="spellEnd"/>
+      <w:r>
+        <w:t xml:space="preserve"> </w:t>
+      </w:r>
+      <w:proofErr w:type="spellStart"/>
+      <w:r>
+        <w:t>Verruco</w:t>
+      </w:r>
+      <w:proofErr w:type="spellEnd"/>
+      <w:r>
+        <w:t xml:space="preserve"> paper suggests we’ll see far more glucoside hydrolases in Trout Bog than in Lake Mendota. </w:t>
+      </w:r>
+      <w:proofErr w:type="spellStart"/>
+      <w:r>
+        <w:t>Planctomyces</w:t>
+      </w:r>
+      <w:proofErr w:type="spellEnd"/>
+      <w:r>
+        <w:t xml:space="preserve"> in Lake Mendota had many GHs, though. Move that here and eliminate unusual microbes section?</w:t>
+      </w:r>
+    </w:p>
+    <w:p>
+      <w:r>
+        <w:t>Include figure of heatmap of GH families by order by lake</w:t>
+      </w:r>
+    </w:p>
+    <w:p/>
+    <w:p>
+      <w:pPr>
+        <w:pStyle w:val="Heading2"/>
         <w:spacing w:line="360" w:lineRule="auto"/>
       </w:pPr>
       <w:r>
+        <w:lastRenderedPageBreak/>
         <w:t>Nitrogen Cycling</w:t>
       </w:r>
     </w:p>
@@ -3686,15 +3558,7 @@
           <w:rFonts w:cs="Times New Roman"/>
           <w:szCs w:val="24"/>
         </w:rPr>
-        <w:t xml:space="preserve"> MAGs in Trout Bog contained these </w:t>
-      </w:r>
-      <w:r>
-        <w:rPr>
-          <w:rFonts w:cs="Times New Roman"/>
-          <w:szCs w:val="24"/>
-        </w:rPr>
-        <w:lastRenderedPageBreak/>
-        <w:t xml:space="preserve">genes, and they were in phylogenetically diverse populations. </w:t>
+        <w:t xml:space="preserve"> MAGs in Trout Bog contained these genes, and they were in phylogenetically diverse populations. </w:t>
       </w:r>
       <w:r>
         <w:rPr>
@@ -3809,21 +3673,12 @@
         </w:rPr>
         <w:t xml:space="preserve">putative </w:t>
       </w:r>
-      <w:proofErr w:type="spellStart"/>
-      <w:r>
-        <w:rPr>
-          <w:rFonts w:cs="Times New Roman"/>
-          <w:szCs w:val="24"/>
-        </w:rPr>
-        <w:t>methanotroph</w:t>
-      </w:r>
-      <w:proofErr w:type="spellEnd"/>
-      <w:r>
-        <w:rPr>
-          <w:rFonts w:cs="Times New Roman"/>
-          <w:szCs w:val="24"/>
-        </w:rPr>
-        <w:t xml:space="preserve"> </w:t>
+      <w:r>
+        <w:rPr>
+          <w:rFonts w:cs="Times New Roman"/>
+          <w:szCs w:val="24"/>
+        </w:rPr>
+        <w:t xml:space="preserve">methanotroph </w:t>
       </w:r>
       <w:proofErr w:type="spellStart"/>
       <w:r>
@@ -4150,7 +4005,15 @@
           <w:rFonts w:cs="Times New Roman"/>
           <w:szCs w:val="24"/>
         </w:rPr>
-        <w:t>of these nitrogen com</w:t>
+        <w:t xml:space="preserve">of these </w:t>
+      </w:r>
+      <w:r>
+        <w:rPr>
+          <w:rFonts w:cs="Times New Roman"/>
+          <w:szCs w:val="24"/>
+        </w:rPr>
+        <w:lastRenderedPageBreak/>
+        <w:t>nitrogen com</w:t>
       </w:r>
       <w:r>
         <w:rPr>
@@ -4201,7 +4064,6 @@
         <w:rPr>
           <w:noProof/>
         </w:rPr>
-        <w:lastRenderedPageBreak/>
         <w:drawing>
           <wp:anchor distT="0" distB="0" distL="114300" distR="114300" simplePos="0" relativeHeight="251661312" behindDoc="0" locked="0" layoutInCell="1" allowOverlap="1" wp14:anchorId="5910CB40" wp14:editId="7E3CC7BC">
             <wp:simplePos x="0" y="0"/>
@@ -4226,7 +4088,7 @@
                     <pic:cNvPicPr/>
                   </pic:nvPicPr>
                   <pic:blipFill rotWithShape="1">
-                    <a:blip r:embed="rId9">
+                    <a:blip r:embed="rId10">
                       <a:extLst>
                         <a:ext uri="{28A0092B-C50C-407E-A947-70E740481C1C}">
                           <a14:useLocalDpi xmlns:a14="http://schemas.microsoft.com/office/drawing/2010/main" val="0"/>
@@ -4344,7 +4206,7 @@
                     <pic:cNvPicPr/>
                   </pic:nvPicPr>
                   <pic:blipFill rotWithShape="1">
-                    <a:blip r:embed="rId10">
+                    <a:blip r:embed="rId11">
                       <a:extLst>
                         <a:ext uri="{28A0092B-C50C-407E-A947-70E740481C1C}">
                           <a14:useLocalDpi xmlns:a14="http://schemas.microsoft.com/office/drawing/2010/main" val="0"/>
@@ -4639,7 +4501,7 @@
                     <pic:cNvPicPr/>
                   </pic:nvPicPr>
                   <pic:blipFill rotWithShape="1">
-                    <a:blip r:embed="rId11">
+                    <a:blip r:embed="rId12">
                       <a:extLst>
                         <a:ext uri="{28A0092B-C50C-407E-A947-70E740481C1C}">
                           <a14:useLocalDpi xmlns:a14="http://schemas.microsoft.com/office/drawing/2010/main" val="0"/>
@@ -4719,55 +4581,8 @@
       <w:r>
         <w:t>.</w:t>
       </w:r>
-    </w:p>
-    <w:p>
-      <w:pPr>
-        <w:pStyle w:val="Heading2"/>
-      </w:pPr>
-      <w:r>
-        <w:t>Carbohydrate active enzymes</w:t>
-      </w:r>
-    </w:p>
-    <w:p>
       <w:r>
         <w:tab/>
-      </w:r>
-      <w:proofErr w:type="spellStart"/>
-      <w:r>
-        <w:t>Shaomei’s</w:t>
-      </w:r>
-      <w:proofErr w:type="spellEnd"/>
-      <w:r>
-        <w:t xml:space="preserve"> </w:t>
-      </w:r>
-      <w:proofErr w:type="spellStart"/>
-      <w:r>
-        <w:t>Verruco</w:t>
-      </w:r>
-      <w:proofErr w:type="spellEnd"/>
-      <w:r>
-        <w:t xml:space="preserve"> paper suggests we’ll see far more glucoside hydrolases in Trout Bog than in Lake Mendota. </w:t>
-      </w:r>
-      <w:proofErr w:type="spellStart"/>
-      <w:r>
-        <w:t>Planctomyces</w:t>
-      </w:r>
-      <w:proofErr w:type="spellEnd"/>
-      <w:r>
-        <w:t xml:space="preserve"> in Lake Mendota had many GHs, though. Move that here and eliminate unusual microbes section?</w:t>
-      </w:r>
-    </w:p>
-    <w:p>
-      <w:r>
-        <w:t xml:space="preserve">Include figure of </w:t>
-      </w:r>
-      <w:proofErr w:type="spellStart"/>
-      <w:r>
-        <w:t>heatmap</w:t>
-      </w:r>
-      <w:proofErr w:type="spellEnd"/>
-      <w:r>
-        <w:t xml:space="preserve"> of GH families by order by lake</w:t>
       </w:r>
     </w:p>
     <w:p>
@@ -4785,36 +4600,36 @@
         <w:jc w:val="both"/>
       </w:pPr>
       <w:r>
+        <w:t>Although our primary goal was to use genome content to investigate differences in nutrient cycling between lakes, we recover</w:t>
+      </w:r>
+      <w:r>
+        <w:t>ed the genomes of unusual micro</w:t>
+      </w:r>
+      <w:r>
+        <w:t xml:space="preserve">organisms in this </w:t>
+      </w:r>
+      <w:r>
+        <w:t>dataset</w:t>
+      </w:r>
+      <w:r>
+        <w:t xml:space="preserve"> and report their genome content here. One MAG from </w:t>
+      </w:r>
+      <w:proofErr w:type="spellStart"/>
+      <w:r>
+        <w:t>Elusimicrobiales</w:t>
+      </w:r>
+      <w:proofErr w:type="spellEnd"/>
+      <w:r>
+        <w:t xml:space="preserve"> (formerly Termite Group 1)</w:t>
+      </w:r>
+      <w:r>
+        <w:t xml:space="preserve"> was recovered from Trout Bog. While this genome is only 44% complete, we can propose that </w:t>
+      </w:r>
+      <w:r>
+        <w:t xml:space="preserve">it </w:t>
+      </w:r>
+      <w:r>
         <w:lastRenderedPageBreak/>
-        <w:t>Although our primary goal was to use genome content to investigate differences in nutrient cycling between lakes, we recover</w:t>
-      </w:r>
-      <w:r>
-        <w:t>ed the genomes of unusual micro</w:t>
-      </w:r>
-      <w:r>
-        <w:t xml:space="preserve">organisms in this </w:t>
-      </w:r>
-      <w:r>
-        <w:t>dataset</w:t>
-      </w:r>
-      <w:r>
-        <w:t xml:space="preserve"> and report their genome content here. One MAG from </w:t>
-      </w:r>
-      <w:proofErr w:type="spellStart"/>
-      <w:r>
-        <w:t>Elusimicrobiales</w:t>
-      </w:r>
-      <w:proofErr w:type="spellEnd"/>
-      <w:r>
-        <w:t xml:space="preserve"> (formerly Termite Group 1)</w:t>
-      </w:r>
-      <w:r>
-        <w:t xml:space="preserve"> was recovered from Trout Bog. While this genome is only 44% complete, we can propose that </w:t>
-      </w:r>
-      <w:r>
-        <w:t xml:space="preserve">it </w:t>
-      </w:r>
-      <w:r>
         <w:t xml:space="preserve">uses sugars such as </w:t>
       </w:r>
       <w:proofErr w:type="spellStart"/>
@@ -5121,7 +4936,7 @@
                     <pic:cNvPicPr/>
                   </pic:nvPicPr>
                   <pic:blipFill>
-                    <a:blip r:embed="rId12">
+                    <a:blip r:embed="rId13">
                       <a:extLst>
                         <a:ext uri="{28A0092B-C50C-407E-A947-70E740481C1C}">
                           <a14:useLocalDpi xmlns:a14="http://schemas.microsoft.com/office/drawing/2010/main" val="0"/>
@@ -5297,12 +5112,15 @@
       </w:r>
       <w:proofErr w:type="spellEnd"/>
       <w:r>
-        <w:t xml:space="preserve"> reviewers wanted. Don’t need an in depth analysis – maybe just classify as abundant vs rare, persistent vs variable. </w:t>
+        <w:t xml:space="preserve"> reviewers wanted. Don’t need an in depth analysis –</w:t>
+      </w:r>
+      <w:r>
+        <w:t xml:space="preserve"> </w:t>
       </w:r>
       <w:bookmarkStart w:id="8" w:name="_GoBack"/>
       <w:bookmarkEnd w:id="8"/>
       <w:r>
-        <w:t xml:space="preserve">Will map as soon as </w:t>
+        <w:t xml:space="preserve">just classify as abundant vs rare, persistent vs variable. Will map as soon as </w:t>
       </w:r>
       <w:proofErr w:type="spellStart"/>
       <w:r>
@@ -5311,6 +5129,11 @@
       <w:proofErr w:type="spellEnd"/>
       <w:r>
         <w:t xml:space="preserve"> on CHTC is back up and running.</w:t>
+      </w:r>
+    </w:p>
+    <w:p>
+      <w:r>
+        <w:t>Use SQUID instead if file sizes are below 1GB?</w:t>
       </w:r>
     </w:p>
     <w:p>
@@ -5662,7 +5485,7 @@
           <w:noProof/>
           <w:szCs w:val="24"/>
         </w:rPr>
-        <w:t xml:space="preserve">Cole, Jonathan J, and Nina F Caraco. 2001. “Carbon in Catchments: Connecting Terrestrial Carbon Losses with Aquatic Metabolism.” </w:t>
+        <w:t xml:space="preserve">Descy, Jean-Pierre et al. 2000. “PIGMENT RATIOS AND PHYTOPLANKTON ASSESSMENT IN NORTHERN WISCONSIN LAKES.” </w:t>
       </w:r>
       <w:r>
         <w:rPr>
@@ -5672,15 +5495,15 @@
           <w:noProof/>
           <w:szCs w:val="24"/>
         </w:rPr>
-        <w:t>Marine and Freshwater Research</w:t>
-      </w:r>
-      <w:r>
-        <w:rPr>
-          <w:rFonts w:cs="Times New Roman"/>
-          <w:noProof/>
-          <w:szCs w:val="24"/>
-        </w:rPr>
-        <w:t xml:space="preserve"> 52: 101–10.</w:t>
+        <w:t>Journal of Phycology</w:t>
+      </w:r>
+      <w:r>
+        <w:rPr>
+          <w:rFonts w:cs="Times New Roman"/>
+          <w:noProof/>
+          <w:szCs w:val="24"/>
+        </w:rPr>
+        <w:t xml:space="preserve"> 36: 274–86.</w:t>
       </w:r>
     </w:p>
     <w:p>
@@ -5703,7 +5526,7 @@
           <w:noProof/>
           <w:szCs w:val="24"/>
         </w:rPr>
-        <w:t xml:space="preserve">Descy, Jean-Pierre et al. 2000. “PIGMENT RATIOS AND PHYTOPLANKTON ASSESSMENT IN NORTHERN WISCONSIN LAKES.” </w:t>
+        <w:t xml:space="preserve">Eiler, Alexander et al. 2015. “Tuning Fresh: Radiation through Rewiring of Central Metabolism in Streamlined Bacteria.” </w:t>
       </w:r>
       <w:r>
         <w:rPr>
@@ -5713,15 +5536,15 @@
           <w:noProof/>
           <w:szCs w:val="24"/>
         </w:rPr>
-        <w:t>Journal of Phycology</w:t>
-      </w:r>
-      <w:r>
-        <w:rPr>
-          <w:rFonts w:cs="Times New Roman"/>
-          <w:noProof/>
-          <w:szCs w:val="24"/>
-        </w:rPr>
-        <w:t xml:space="preserve"> 36: 274–86.</w:t>
+        <w:t>The ISME Journal</w:t>
+      </w:r>
+      <w:r>
+        <w:rPr>
+          <w:rFonts w:cs="Times New Roman"/>
+          <w:noProof/>
+          <w:szCs w:val="24"/>
+        </w:rPr>
+        <w:t xml:space="preserve"> (January 2016): 1–13. http://dx.doi.org/10.1038/ismej.2015.260.</w:t>
       </w:r>
     </w:p>
     <w:p>
@@ -5744,7 +5567,7 @@
           <w:noProof/>
           <w:szCs w:val="24"/>
         </w:rPr>
-        <w:t xml:space="preserve">Giroldo, Danilo, Armando Augusto, and Henriques Vieira. 2005. “Polymeric and Free Sugars Released by Three Phytoplanktonic Species from a Freshwater Tropical Eutrophic Reservoir.” </w:t>
+        <w:t xml:space="preserve">Gimmler, Anna et al. 2016. “The Tara Oceans Voyage Reveals Global Diversity and Distribution Patterns of Marine Planktonic Ciliates.” </w:t>
       </w:r>
       <w:r>
         <w:rPr>
@@ -5754,15 +5577,15 @@
           <w:noProof/>
           <w:szCs w:val="24"/>
         </w:rPr>
-        <w:t>Journal of Plankton Research</w:t>
-      </w:r>
-      <w:r>
-        <w:rPr>
-          <w:rFonts w:cs="Times New Roman"/>
-          <w:noProof/>
-          <w:szCs w:val="24"/>
-        </w:rPr>
-        <w:t xml:space="preserve"> 27(7): 695–705.</w:t>
+        <w:t>Nature Publishing Group</w:t>
+      </w:r>
+      <w:r>
+        <w:rPr>
+          <w:rFonts w:cs="Times New Roman"/>
+          <w:noProof/>
+          <w:szCs w:val="24"/>
+        </w:rPr>
+        <w:t xml:space="preserve"> (April): 1–13. http://dx.doi.org/10.1038/srep33555.</w:t>
       </w:r>
     </w:p>
     <w:p>
@@ -5785,7 +5608,7 @@
           <w:noProof/>
           <w:szCs w:val="24"/>
         </w:rPr>
-        <w:t xml:space="preserve">Hall, Michael W et al. 2017. “Ananke : Temporal Clustering Reveals Ecological Dynamics of Microbial Communities.” </w:t>
+        <w:t xml:space="preserve">Giroldo, Danilo, Armando Augusto, and Henriques Vieira. 2005. “Polymeric and Free Sugars Released by Three Phytoplanktonic Species from a Freshwater Tropical Eutrophic Reservoir.” </w:t>
       </w:r>
       <w:r>
         <w:rPr>
@@ -5795,15 +5618,15 @@
           <w:noProof/>
           <w:szCs w:val="24"/>
         </w:rPr>
-        <w:t>PeerJ</w:t>
-      </w:r>
-      <w:r>
-        <w:rPr>
-          <w:rFonts w:cs="Times New Roman"/>
-          <w:noProof/>
-          <w:szCs w:val="24"/>
-        </w:rPr>
-        <w:t xml:space="preserve"> 5(e3812): 1–19.</w:t>
+        <w:t>Journal of Plankton Research</w:t>
+      </w:r>
+      <w:r>
+        <w:rPr>
+          <w:rFonts w:cs="Times New Roman"/>
+          <w:noProof/>
+          <w:szCs w:val="24"/>
+        </w:rPr>
+        <w:t xml:space="preserve"> 27(7): 695–705.</w:t>
       </w:r>
     </w:p>
     <w:p>
@@ -5826,7 +5649,7 @@
           <w:noProof/>
           <w:szCs w:val="24"/>
         </w:rPr>
-        <w:t xml:space="preserve">He, Shaomei et al. 2017. “Ecophysiology of Freshwater Verrucomicrobia Inferred from Metagenome-Assembled Genomes.” </w:t>
+        <w:t xml:space="preserve">Hall, Michael W et al. 2017. “Ananke : Temporal Clustering Reveals Ecological Dynamics of Microbial Communities.” </w:t>
       </w:r>
       <w:r>
         <w:rPr>
@@ -5836,15 +5659,15 @@
           <w:noProof/>
           <w:szCs w:val="24"/>
         </w:rPr>
-        <w:t>mSphere</w:t>
-      </w:r>
-      <w:r>
-        <w:rPr>
-          <w:rFonts w:cs="Times New Roman"/>
-          <w:noProof/>
-          <w:szCs w:val="24"/>
-        </w:rPr>
-        <w:t xml:space="preserve"> 2(5): 1–17.</w:t>
+        <w:t>PeerJ</w:t>
+      </w:r>
+      <w:r>
+        <w:rPr>
+          <w:rFonts w:cs="Times New Roman"/>
+          <w:noProof/>
+          <w:szCs w:val="24"/>
+        </w:rPr>
+        <w:t xml:space="preserve"> 5(e3812): 1–19.</w:t>
       </w:r>
     </w:p>
     <w:p>
@@ -5867,7 +5690,7 @@
           <w:noProof/>
           <w:szCs w:val="24"/>
         </w:rPr>
-        <w:t xml:space="preserve">Herlemann, Daniel P R, Oliver Geissinger, and Andreas Brune. 2007. “The Termite Group I Phylum Is Highly Diverse and Widespread in the Environment.” </w:t>
+        <w:t xml:space="preserve">He, Shaomei et al. 2017. “Ecophysiology of Freshwater Verrucomicrobia Inferred from Metagenome-Assembled Genomes.” </w:t>
       </w:r>
       <w:r>
         <w:rPr>
@@ -5877,15 +5700,15 @@
           <w:noProof/>
           <w:szCs w:val="24"/>
         </w:rPr>
-        <w:t>Applied and Environmental Microbiology</w:t>
-      </w:r>
-      <w:r>
-        <w:rPr>
-          <w:rFonts w:cs="Times New Roman"/>
-          <w:noProof/>
-          <w:szCs w:val="24"/>
-        </w:rPr>
-        <w:t xml:space="preserve"> 73(20): 6682–85.</w:t>
+        <w:t>mSphere</w:t>
+      </w:r>
+      <w:r>
+        <w:rPr>
+          <w:rFonts w:cs="Times New Roman"/>
+          <w:noProof/>
+          <w:szCs w:val="24"/>
+        </w:rPr>
+        <w:t xml:space="preserve"> 2(5): 1–17.</w:t>
       </w:r>
     </w:p>
     <w:p>
@@ -5908,7 +5731,7 @@
           <w:noProof/>
           <w:szCs w:val="24"/>
         </w:rPr>
-        <w:t xml:space="preserve">Herlemann, D P R et al. 2009. “Genomic Analysis of ‘ Elusimicrobium Minutum ,’ the First Cultivated Representative of the Phylum ‘ Elusimicrobia ’ ( Formerly Termite Group 1 ).” </w:t>
+        <w:t xml:space="preserve">Herlemann, Daniel P R, Oliver Geissinger, and Andreas Brune. 2007. “The Termite Group I Phylum Is Highly Diverse and Widespread in the Environment.” </w:t>
       </w:r>
       <w:r>
         <w:rPr>
@@ -5926,7 +5749,7 @@
           <w:noProof/>
           <w:szCs w:val="24"/>
         </w:rPr>
-        <w:t xml:space="preserve"> 75(9): 2841–49.</w:t>
+        <w:t xml:space="preserve"> 73(20): 6682–85.</w:t>
       </w:r>
     </w:p>
     <w:p>
@@ -5949,7 +5772,8 @@
           <w:noProof/>
           <w:szCs w:val="24"/>
         </w:rPr>
-        <w:t xml:space="preserve">Hurley, James P, and David E Armstrong. 1990. “Fluxes and Transformations of Aquatic Pigments in Lake Mendota , Wisconsin.” </w:t>
+        <w:lastRenderedPageBreak/>
+        <w:t xml:space="preserve">Herlemann, D P R et al. 2009. “Genomic Analysis of ‘ Elusimicrobium Minutum ,’ the First Cultivated Representative of the Phylum ‘ Elusimicrobia ’ ( Formerly Termite Group 1 ).” </w:t>
       </w:r>
       <w:r>
         <w:rPr>
@@ -5959,15 +5783,15 @@
           <w:noProof/>
           <w:szCs w:val="24"/>
         </w:rPr>
-        <w:t>Limnology and Oceanography</w:t>
-      </w:r>
-      <w:r>
-        <w:rPr>
-          <w:rFonts w:cs="Times New Roman"/>
-          <w:noProof/>
-          <w:szCs w:val="24"/>
-        </w:rPr>
-        <w:t xml:space="preserve"> 35(2): 384–98.</w:t>
+        <w:t>Applied and Environmental Microbiology</w:t>
+      </w:r>
+      <w:r>
+        <w:rPr>
+          <w:rFonts w:cs="Times New Roman"/>
+          <w:noProof/>
+          <w:szCs w:val="24"/>
+        </w:rPr>
+        <w:t xml:space="preserve"> 75(9): 2841–49.</w:t>
       </w:r>
     </w:p>
     <w:p>
@@ -5990,7 +5814,7 @@
           <w:noProof/>
           <w:szCs w:val="24"/>
         </w:rPr>
-        <w:t xml:space="preserve">Igarashi, Kazuei, and Keiko Kashiwagi. 1999. “Polyamine Transport in Bacteria and Yeast.” </w:t>
+        <w:t xml:space="preserve">Hurley, James P, and David E Armstrong. 1990. “Fluxes and Transformations of Aquatic Pigments in Lake Mendota , Wisconsin.” </w:t>
       </w:r>
       <w:r>
         <w:rPr>
@@ -6000,16 +5824,15 @@
           <w:noProof/>
           <w:szCs w:val="24"/>
         </w:rPr>
-        <w:lastRenderedPageBreak/>
-        <w:t>Biochem. J.</w:t>
-      </w:r>
-      <w:r>
-        <w:rPr>
-          <w:rFonts w:cs="Times New Roman"/>
-          <w:noProof/>
-          <w:szCs w:val="24"/>
-        </w:rPr>
-        <w:t xml:space="preserve"> 344: 633–42.</w:t>
+        <w:t>Limnology and Oceanography</w:t>
+      </w:r>
+      <w:r>
+        <w:rPr>
+          <w:rFonts w:cs="Times New Roman"/>
+          <w:noProof/>
+          <w:szCs w:val="24"/>
+        </w:rPr>
+        <w:t xml:space="preserve"> 35(2): 384–98.</w:t>
       </w:r>
     </w:p>
     <w:p>
@@ -6032,7 +5855,7 @@
           <w:noProof/>
           <w:szCs w:val="24"/>
         </w:rPr>
-        <w:t xml:space="preserve">Jorgenson, Niels OG et al. 1998. “Effects of Sunlight on Occurrence and Bacterial Turnover of Specific Carbon and Nitrogen Compounds in Lake Water.” </w:t>
+        <w:t xml:space="preserve">Igarashi, Kazuei, and Keiko Kashiwagi. 1999. “Polyamine Transport in Bacteria and Yeast.” </w:t>
       </w:r>
       <w:r>
         <w:rPr>
@@ -6042,15 +5865,15 @@
           <w:noProof/>
           <w:szCs w:val="24"/>
         </w:rPr>
-        <w:t>FEMS Microbiology Ecology</w:t>
-      </w:r>
-      <w:r>
-        <w:rPr>
-          <w:rFonts w:cs="Times New Roman"/>
-          <w:noProof/>
-          <w:szCs w:val="24"/>
-        </w:rPr>
-        <w:t xml:space="preserve"> 25: 217–27.</w:t>
+        <w:t>Biochem. J.</w:t>
+      </w:r>
+      <w:r>
+        <w:rPr>
+          <w:rFonts w:cs="Times New Roman"/>
+          <w:noProof/>
+          <w:szCs w:val="24"/>
+        </w:rPr>
+        <w:t xml:space="preserve"> 344: 633–42.</w:t>
       </w:r>
     </w:p>
     <w:p>
@@ -6073,7 +5896,7 @@
           <w:noProof/>
           <w:szCs w:val="24"/>
         </w:rPr>
-        <w:t xml:space="preserve">Juttner, F, and T Matuschek. 1977. “The Release of Low Molecular Weight Compounds by the Phytoplankton in an Eutrophic Lake.” </w:t>
+        <w:t xml:space="preserve">Jorgenson, Niels OG et al. 1998. “Effects of Sunlight on Occurrence and Bacterial Turnover of Specific Carbon and Nitrogen Compounds in Lake Water.” </w:t>
       </w:r>
       <w:r>
         <w:rPr>
@@ -6083,15 +5906,15 @@
           <w:noProof/>
           <w:szCs w:val="24"/>
         </w:rPr>
-        <w:t>Water</w:t>
-      </w:r>
-      <w:r>
-        <w:rPr>
-          <w:rFonts w:cs="Times New Roman"/>
-          <w:noProof/>
-          <w:szCs w:val="24"/>
-        </w:rPr>
-        <w:t xml:space="preserve"> 12: 251–55.</w:t>
+        <w:t>FEMS Microbiology Ecology</w:t>
+      </w:r>
+      <w:r>
+        <w:rPr>
+          <w:rFonts w:cs="Times New Roman"/>
+          <w:noProof/>
+          <w:szCs w:val="24"/>
+        </w:rPr>
+        <w:t xml:space="preserve"> 25: 217–27.</w:t>
       </w:r>
     </w:p>
     <w:p>
@@ -6114,7 +5937,7 @@
           <w:noProof/>
           <w:szCs w:val="24"/>
         </w:rPr>
-        <w:t xml:space="preserve">Kalyuzhnaya, Marina G et al. 2012. “Novel Methylotrophic Isolates from Lake Sediment, Description of Methylotenera Versatilis Sp. Nov. and Emended Description of the Genus Methylotenera.” </w:t>
+        <w:t xml:space="preserve">Juttner, F, and T Matuschek. 1977. “The Release of Low Molecular Weight Compounds by the Phytoplankton in an Eutrophic Lake.” </w:t>
       </w:r>
       <w:r>
         <w:rPr>
@@ -6124,15 +5947,15 @@
           <w:noProof/>
           <w:szCs w:val="24"/>
         </w:rPr>
-        <w:t>International journal of systematic and evolutionary microbiology</w:t>
-      </w:r>
-      <w:r>
-        <w:rPr>
-          <w:rFonts w:cs="Times New Roman"/>
-          <w:noProof/>
-          <w:szCs w:val="24"/>
-        </w:rPr>
-        <w:t xml:space="preserve"> 62(Pt 1): 106–11. http://www.ncbi.nlm.nih.gov/pubmed/21335496.</w:t>
+        <w:t>Water</w:t>
+      </w:r>
+      <w:r>
+        <w:rPr>
+          <w:rFonts w:cs="Times New Roman"/>
+          <w:noProof/>
+          <w:szCs w:val="24"/>
+        </w:rPr>
+        <w:t xml:space="preserve"> 12: 251–55.</w:t>
       </w:r>
     </w:p>
     <w:p>
@@ -6155,7 +5978,7 @@
           <w:noProof/>
           <w:szCs w:val="24"/>
         </w:rPr>
-        <w:t xml:space="preserve">Kanao, Tadayoshi et al. 2002. “Characterization of Isocitrate Dehydrogenase from the Green Sulfur Bacterium Chlorobium Limicola: A Carbon Dioxide-Fixing Enzyme in the Reductive Tricarboxylic Acid Cycle.” </w:t>
+        <w:t xml:space="preserve">Kalyuzhnaya, Marina G et al. 2012. “Novel Methylotrophic Isolates from Lake Sediment, Description of Methylotenera Versatilis Sp. Nov. and Emended Description of the Genus Methylotenera.” </w:t>
       </w:r>
       <w:r>
         <w:rPr>
@@ -6165,15 +5988,15 @@
           <w:noProof/>
           <w:szCs w:val="24"/>
         </w:rPr>
-        <w:t>European Journal of Biochemistry</w:t>
-      </w:r>
-      <w:r>
-        <w:rPr>
-          <w:rFonts w:cs="Times New Roman"/>
-          <w:noProof/>
-          <w:szCs w:val="24"/>
-        </w:rPr>
-        <w:t xml:space="preserve"> 269(7): 1926–31.</w:t>
+        <w:t>International journal of systematic and evolutionary microbiology</w:t>
+      </w:r>
+      <w:r>
+        <w:rPr>
+          <w:rFonts w:cs="Times New Roman"/>
+          <w:noProof/>
+          <w:szCs w:val="24"/>
+        </w:rPr>
+        <w:t xml:space="preserve"> 62(Pt 1): 106–11. http://www.ncbi.nlm.nih.gov/pubmed/21335496.</w:t>
       </w:r>
     </w:p>
     <w:p>
@@ -6196,7 +6019,7 @@
           <w:noProof/>
           <w:szCs w:val="24"/>
         </w:rPr>
-        <w:t xml:space="preserve">Karhunen, Jatta, Lauri Arvola, Sari Peura, and Marja Tiirola. 2013. “Green Sulphur Bacteria as a Component of the Photosynthetic Plankton Community in Small Dimictic Humic Lakes with an Anoxic Hypolimnion.” </w:t>
+        <w:t xml:space="preserve">Kanao, Tadayoshi et al. 2002. “Characterization of Isocitrate Dehydrogenase from the Green Sulfur Bacterium Chlorobium Limicola: A Carbon Dioxide-Fixing Enzyme in the Reductive Tricarboxylic Acid Cycle.” </w:t>
       </w:r>
       <w:r>
         <w:rPr>
@@ -6206,15 +6029,15 @@
           <w:noProof/>
           <w:szCs w:val="24"/>
         </w:rPr>
-        <w:t>Aquatic Microbial Ecology</w:t>
-      </w:r>
-      <w:r>
-        <w:rPr>
-          <w:rFonts w:cs="Times New Roman"/>
-          <w:noProof/>
-          <w:szCs w:val="24"/>
-        </w:rPr>
-        <w:t xml:space="preserve"> 68: 267–72.</w:t>
+        <w:t>European Journal of Biochemistry</w:t>
+      </w:r>
+      <w:r>
+        <w:rPr>
+          <w:rFonts w:cs="Times New Roman"/>
+          <w:noProof/>
+          <w:szCs w:val="24"/>
+        </w:rPr>
+        <w:t xml:space="preserve"> 269(7): 1926–31.</w:t>
       </w:r>
     </w:p>
     <w:p>
@@ -6237,7 +6060,7 @@
           <w:noProof/>
           <w:szCs w:val="24"/>
         </w:rPr>
-        <w:t xml:space="preserve">Linz, Alexandra M. et al. 2017. “Bacterial Community Composition and Dynamics Spanning Five Years in Freshwater Bog Lakes.” </w:t>
+        <w:t xml:space="preserve">Karhunen, Jatta, Lauri Arvola, Sari Peura, and Marja Tiirola. 2013. “Green Sulphur Bacteria as a Component of the Photosynthetic Plankton Community in Small Dimictic Humic Lakes with an Anoxic Hypolimnion.” </w:t>
       </w:r>
       <w:r>
         <w:rPr>
@@ -6247,15 +6070,15 @@
           <w:noProof/>
           <w:szCs w:val="24"/>
         </w:rPr>
-        <w:t>mSphere</w:t>
-      </w:r>
-      <w:r>
-        <w:rPr>
-          <w:rFonts w:cs="Times New Roman"/>
-          <w:noProof/>
-          <w:szCs w:val="24"/>
-        </w:rPr>
-        <w:t xml:space="preserve"> 2(3): 1–15.</w:t>
+        <w:t>Aquatic Microbial Ecology</w:t>
+      </w:r>
+      <w:r>
+        <w:rPr>
+          <w:rFonts w:cs="Times New Roman"/>
+          <w:noProof/>
+          <w:szCs w:val="24"/>
+        </w:rPr>
+        <w:t xml:space="preserve"> 68: 267–72.</w:t>
       </w:r>
     </w:p>
     <w:p>
@@ -6278,7 +6101,7 @@
           <w:noProof/>
           <w:szCs w:val="24"/>
         </w:rPr>
-        <w:t xml:space="preserve">Martinez-Garcia, Manuel et al. 2012. “High-Throughput Single-Cell Sequencing Identifies Photoheterotrophs and Chemoautotrophs in Freshwater Bacterioplankton.” </w:t>
+        <w:t xml:space="preserve">Linz, Alexandra M. et al. 2017. “Bacterial Community Composition and Dynamics Spanning Five Years in Freshwater Bog Lakes.” </w:t>
       </w:r>
       <w:r>
         <w:rPr>
@@ -6288,15 +6111,15 @@
           <w:noProof/>
           <w:szCs w:val="24"/>
         </w:rPr>
-        <w:t>The ISME Journal</w:t>
-      </w:r>
-      <w:r>
-        <w:rPr>
-          <w:rFonts w:cs="Times New Roman"/>
-          <w:noProof/>
-          <w:szCs w:val="24"/>
-        </w:rPr>
-        <w:t xml:space="preserve"> 6(1): 113–23. http://dx.doi.org/10.1038/ismej.2011.84.</w:t>
+        <w:t>mSphere</w:t>
+      </w:r>
+      <w:r>
+        <w:rPr>
+          <w:rFonts w:cs="Times New Roman"/>
+          <w:noProof/>
+          <w:szCs w:val="24"/>
+        </w:rPr>
+        <w:t xml:space="preserve"> 2(3): 1–15.</w:t>
       </w:r>
     </w:p>
     <w:p>
@@ -6319,7 +6142,7 @@
           <w:noProof/>
           <w:szCs w:val="24"/>
         </w:rPr>
-        <w:t xml:space="preserve">McGowan, Suzanne et al. 2016. “Long-Term Perspectives on Terrestrial and Aquatic Carbon Cycling from Palaeolimnology.” </w:t>
+        <w:t xml:space="preserve">Martinez-Garcia, Manuel et al. 2012. “High-Throughput Single-Cell Sequencing Identifies Photoheterotrophs and Chemoautotrophs in Freshwater Bacterioplankton.” </w:t>
       </w:r>
       <w:r>
         <w:rPr>
@@ -6329,15 +6152,15 @@
           <w:noProof/>
           <w:szCs w:val="24"/>
         </w:rPr>
-        <w:t>WIREs Water</w:t>
-      </w:r>
-      <w:r>
-        <w:rPr>
-          <w:rFonts w:cs="Times New Roman"/>
-          <w:noProof/>
-          <w:szCs w:val="24"/>
-        </w:rPr>
-        <w:t xml:space="preserve"> 3: 211–34.</w:t>
+        <w:t>The ISME Journal</w:t>
+      </w:r>
+      <w:r>
+        <w:rPr>
+          <w:rFonts w:cs="Times New Roman"/>
+          <w:noProof/>
+          <w:szCs w:val="24"/>
+        </w:rPr>
+        <w:t xml:space="preserve"> 6(1): 113–23. http://dx.doi.org/10.1038/ismej.2011.84.</w:t>
       </w:r>
     </w:p>
     <w:p>
@@ -6360,7 +6183,25 @@
           <w:noProof/>
           <w:szCs w:val="24"/>
         </w:rPr>
-        <w:t>Mou, Xiaozhen et al. 2011. “Metatranscriptomic Signature of Exogenous Polyamine Utilization by Coastal Bacterioplankton.” 3: 798–806.</w:t>
+        <w:t xml:space="preserve">McGowan, Suzanne et al. 2016. “Long-Term Perspectives on Terrestrial and Aquatic Carbon Cycling from Palaeolimnology.” </w:t>
+      </w:r>
+      <w:r>
+        <w:rPr>
+          <w:rFonts w:cs="Times New Roman"/>
+          <w:i/>
+          <w:iCs/>
+          <w:noProof/>
+          <w:szCs w:val="24"/>
+        </w:rPr>
+        <w:t>WIREs Water</w:t>
+      </w:r>
+      <w:r>
+        <w:rPr>
+          <w:rFonts w:cs="Times New Roman"/>
+          <w:noProof/>
+          <w:szCs w:val="24"/>
+        </w:rPr>
+        <w:t xml:space="preserve"> 3: 211–34.</w:t>
       </w:r>
     </w:p>
     <w:p>
@@ -6383,25 +6224,7 @@
           <w:noProof/>
           <w:szCs w:val="24"/>
         </w:rPr>
-        <w:t xml:space="preserve">Parks, Donovan H et al. 2015. “CheckM: Assessing the Quality of Microbial Genomes Recovered from Isolates, Single Cells, and Metagenomes.” </w:t>
-      </w:r>
-      <w:r>
-        <w:rPr>
-          <w:rFonts w:cs="Times New Roman"/>
-          <w:i/>
-          <w:iCs/>
-          <w:noProof/>
-          <w:szCs w:val="24"/>
-        </w:rPr>
-        <w:t>Genome Research</w:t>
-      </w:r>
-      <w:r>
-        <w:rPr>
-          <w:rFonts w:cs="Times New Roman"/>
-          <w:noProof/>
-          <w:szCs w:val="24"/>
-        </w:rPr>
-        <w:t xml:space="preserve"> 25(7).</w:t>
+        <w:t>Mou, Xiaozhen et al. 2011. “Metatranscriptomic Signature of Exogenous Polyamine Utilization by Coastal Bacterioplankton.” 3: 798–806.</w:t>
       </w:r>
     </w:p>
     <w:p>
@@ -6424,7 +6247,7 @@
           <w:noProof/>
           <w:szCs w:val="24"/>
         </w:rPr>
-        <w:t xml:space="preserve">Remsen, Charles C, Edward J Carpenter, and Brian W Schroeder. 1972. “Competition for Urea among Estuarine Microorganisms.” </w:t>
+        <w:t xml:space="preserve">Parks, Donovan H et al. 2015. “CheckM: Assessing the Quality of Microbial Genomes Recovered from Isolates, Single Cells, and Metagenomes.” </w:t>
       </w:r>
       <w:r>
         <w:rPr>
@@ -6434,15 +6257,15 @@
           <w:noProof/>
           <w:szCs w:val="24"/>
         </w:rPr>
-        <w:t>Ecological Society of America</w:t>
-      </w:r>
-      <w:r>
-        <w:rPr>
-          <w:rFonts w:cs="Times New Roman"/>
-          <w:noProof/>
-          <w:szCs w:val="24"/>
-        </w:rPr>
-        <w:t xml:space="preserve"> 53(5): 921–26.</w:t>
+        <w:t>Genome Research</w:t>
+      </w:r>
+      <w:r>
+        <w:rPr>
+          <w:rFonts w:cs="Times New Roman"/>
+          <w:noProof/>
+          <w:szCs w:val="24"/>
+        </w:rPr>
+        <w:t xml:space="preserve"> 25(7).</w:t>
       </w:r>
     </w:p>
     <w:p>
@@ -6465,7 +6288,7 @@
           <w:noProof/>
           <w:szCs w:val="24"/>
         </w:rPr>
-        <w:t xml:space="preserve">Salcher, Michaela M, Stefan M Neuenschwander, Thomas Posch, and Jakob Pernthaler. 2015. “The Ecology of Pelagic Freshwater Methylotrophs Assessed by a High-Resolution Monitoring and Isolation Campaign.” </w:t>
+        <w:t xml:space="preserve">Peura, Sari et al. 2012. “Distinct and Diverse Anaerobic Bacterial Communities in Boreal Lakes Dominated by Candidate Division OD1.” </w:t>
       </w:r>
       <w:r>
         <w:rPr>
@@ -6475,15 +6298,15 @@
           <w:noProof/>
           <w:szCs w:val="24"/>
         </w:rPr>
-        <w:t>The ISME Journal</w:t>
-      </w:r>
-      <w:r>
-        <w:rPr>
-          <w:rFonts w:cs="Times New Roman"/>
-          <w:noProof/>
-          <w:szCs w:val="24"/>
-        </w:rPr>
-        <w:t>: 1–12. http://www.nature.com/doifinder/10.1038/ismej.2015.55.</w:t>
+        <w:t>ISME journal</w:t>
+      </w:r>
+      <w:r>
+        <w:rPr>
+          <w:rFonts w:cs="Times New Roman"/>
+          <w:noProof/>
+          <w:szCs w:val="24"/>
+        </w:rPr>
+        <w:t xml:space="preserve"> 6: 1640–52.</w:t>
       </w:r>
     </w:p>
     <w:p>
@@ -6506,7 +6329,7 @@
           <w:noProof/>
           <w:szCs w:val="24"/>
         </w:rPr>
-        <w:t xml:space="preserve">Salcher, Michaela M, Thomas Posch, and Jakob Pernthaler. 2013. “In Situ Substrate Preferences of Abundant Bacterioplankton Populations in a Prealpine Freshwater Lake.” </w:t>
+        <w:t xml:space="preserve">Remsen, Charles C, Edward J Carpenter, and Brian W Schroeder. 1972. “Competition for Urea among Estuarine Microorganisms.” </w:t>
       </w:r>
       <w:r>
         <w:rPr>
@@ -6516,15 +6339,15 @@
           <w:noProof/>
           <w:szCs w:val="24"/>
         </w:rPr>
-        <w:t>Isme J</w:t>
-      </w:r>
-      <w:r>
-        <w:rPr>
-          <w:rFonts w:cs="Times New Roman"/>
-          <w:noProof/>
-          <w:szCs w:val="24"/>
-        </w:rPr>
-        <w:t xml:space="preserve"> 7(5): 896–907. http://dx.doi.org/10.1038/ismej.2012.162 (November 15, 2013).</w:t>
+        <w:t>Ecological Society of America</w:t>
+      </w:r>
+      <w:r>
+        <w:rPr>
+          <w:rFonts w:cs="Times New Roman"/>
+          <w:noProof/>
+          <w:szCs w:val="24"/>
+        </w:rPr>
+        <w:t xml:space="preserve"> 53(5): 921–26.</w:t>
       </w:r>
     </w:p>
     <w:p>
@@ -6547,7 +6370,16 @@
           <w:noProof/>
           <w:szCs w:val="24"/>
         </w:rPr>
-        <w:t xml:space="preserve">Tang, Kuo Hsiang, and Robert E. Blankenship. 2010. “Both Forward and Reverse TCA Cycles Operate in Green Sulfur Bacteria.” </w:t>
+        <w:t xml:space="preserve">Salcher, Michaela M, Stefan M Neuenschwander, Thomas Posch, and Jakob Pernthaler. 2015. </w:t>
+      </w:r>
+      <w:r>
+        <w:rPr>
+          <w:rFonts w:cs="Times New Roman"/>
+          <w:noProof/>
+          <w:szCs w:val="24"/>
+        </w:rPr>
+        <w:lastRenderedPageBreak/>
+        <w:t xml:space="preserve">“The Ecology of Pelagic Freshwater Methylotrophs Assessed by a High-Resolution Monitoring and Isolation Campaign.” </w:t>
       </w:r>
       <w:r>
         <w:rPr>
@@ -6557,15 +6389,15 @@
           <w:noProof/>
           <w:szCs w:val="24"/>
         </w:rPr>
-        <w:t>Journal of Biological Chemistry</w:t>
-      </w:r>
-      <w:r>
-        <w:rPr>
-          <w:rFonts w:cs="Times New Roman"/>
-          <w:noProof/>
-          <w:szCs w:val="24"/>
-        </w:rPr>
-        <w:t xml:space="preserve"> 285(46): 35848–54.</w:t>
+        <w:t>The ISME Journal</w:t>
+      </w:r>
+      <w:r>
+        <w:rPr>
+          <w:rFonts w:cs="Times New Roman"/>
+          <w:noProof/>
+          <w:szCs w:val="24"/>
+        </w:rPr>
+        <w:t>: 1–12. http://www.nature.com/doifinder/10.1038/ismej.2015.55.</w:t>
       </w:r>
     </w:p>
     <w:p>
@@ -6579,15 +6411,96 @@
         <w:rPr>
           <w:rFonts w:cs="Times New Roman"/>
           <w:noProof/>
-        </w:rPr>
-      </w:pPr>
-      <w:r>
-        <w:rPr>
-          <w:rFonts w:cs="Times New Roman"/>
-          <w:noProof/>
-          <w:szCs w:val="24"/>
-        </w:rPr>
-        <w:lastRenderedPageBreak/>
+          <w:szCs w:val="24"/>
+        </w:rPr>
+      </w:pPr>
+      <w:r>
+        <w:rPr>
+          <w:rFonts w:cs="Times New Roman"/>
+          <w:noProof/>
+          <w:szCs w:val="24"/>
+        </w:rPr>
+        <w:t xml:space="preserve">Salcher, Michaela M, Thomas Posch, and Jakob Pernthaler. 2013. “In Situ Substrate Preferences of Abundant Bacterioplankton Populations in a Prealpine Freshwater Lake.” </w:t>
+      </w:r>
+      <w:r>
+        <w:rPr>
+          <w:rFonts w:cs="Times New Roman"/>
+          <w:i/>
+          <w:iCs/>
+          <w:noProof/>
+          <w:szCs w:val="24"/>
+        </w:rPr>
+        <w:t>Isme J</w:t>
+      </w:r>
+      <w:r>
+        <w:rPr>
+          <w:rFonts w:cs="Times New Roman"/>
+          <w:noProof/>
+          <w:szCs w:val="24"/>
+        </w:rPr>
+        <w:t xml:space="preserve"> 7(5): 896–907. http://dx.doi.org/10.1038/ismej.2012.162 (November 15, 2013).</w:t>
+      </w:r>
+    </w:p>
+    <w:p>
+      <w:pPr>
+        <w:widowControl w:val="0"/>
+        <w:autoSpaceDE w:val="0"/>
+        <w:autoSpaceDN w:val="0"/>
+        <w:adjustRightInd w:val="0"/>
+        <w:spacing w:line="240" w:lineRule="auto"/>
+        <w:ind w:left="480" w:hanging="480"/>
+        <w:rPr>
+          <w:rFonts w:cs="Times New Roman"/>
+          <w:noProof/>
+          <w:szCs w:val="24"/>
+        </w:rPr>
+      </w:pPr>
+      <w:r>
+        <w:rPr>
+          <w:rFonts w:cs="Times New Roman"/>
+          <w:noProof/>
+          <w:szCs w:val="24"/>
+        </w:rPr>
+        <w:t xml:space="preserve">Tang, Kuo Hsiang, and Robert E. Blankenship. 2010. “Both Forward and Reverse TCA Cycles Operate in Green Sulfur Bacteria.” </w:t>
+      </w:r>
+      <w:r>
+        <w:rPr>
+          <w:rFonts w:cs="Times New Roman"/>
+          <w:i/>
+          <w:iCs/>
+          <w:noProof/>
+          <w:szCs w:val="24"/>
+        </w:rPr>
+        <w:t>Journal of Biological Chemistry</w:t>
+      </w:r>
+      <w:r>
+        <w:rPr>
+          <w:rFonts w:cs="Times New Roman"/>
+          <w:noProof/>
+          <w:szCs w:val="24"/>
+        </w:rPr>
+        <w:t xml:space="preserve"> 285(46): 35848–54.</w:t>
+      </w:r>
+    </w:p>
+    <w:p>
+      <w:pPr>
+        <w:widowControl w:val="0"/>
+        <w:autoSpaceDE w:val="0"/>
+        <w:autoSpaceDN w:val="0"/>
+        <w:adjustRightInd w:val="0"/>
+        <w:spacing w:line="240" w:lineRule="auto"/>
+        <w:ind w:left="480" w:hanging="480"/>
+        <w:rPr>
+          <w:rFonts w:cs="Times New Roman"/>
+          <w:noProof/>
+        </w:rPr>
+      </w:pPr>
+      <w:r>
+        <w:rPr>
+          <w:rFonts w:cs="Times New Roman"/>
+          <w:noProof/>
+          <w:szCs w:val="24"/>
+        </w:rPr>
         <w:t xml:space="preserve">Zheng, Hao, Carsten Dietrich, Renate Radek, and Andreas Brune. 2016. “Endomicrobium Proavitum , the First Isolate of Endomicrobia Class . Nov . ( Phylum Elusimicrobia ) – an Ultramicrobacterium with an Unusual Cell Cycle That Fixes Nitrogen with a Group IV Nitrogenase.” </w:t>
       </w:r>
       <w:r>
@@ -6626,7 +6539,7 @@
 </file>
 
 <file path=word/comments.xml><?xml version="1.0" encoding="utf-8"?>
-<w:comments xmlns:wpc="http://schemas.microsoft.com/office/word/2010/wordprocessingCanvas" xmlns:mc="http://schemas.openxmlformats.org/markup-compatibility/2006" xmlns:o="urn:schemas-microsoft-com:office:office" xmlns:r="http://schemas.openxmlformats.org/officeDocument/2006/relationships" xmlns:m="http://schemas.openxmlformats.org/officeDocument/2006/math" xmlns:v="urn:schemas-microsoft-com:vml" xmlns:wp14="http://schemas.microsoft.com/office/word/2010/wordprocessingDrawing" xmlns:wp="http://schemas.openxmlformats.org/drawingml/2006/wordprocessingDrawing" xmlns:w10="urn:schemas-microsoft-com:office:word" xmlns:w="http://schemas.openxmlformats.org/wordprocessingml/2006/main" xmlns:w14="http://schemas.microsoft.com/office/word/2010/wordml" xmlns:w15="http://schemas.microsoft.com/office/word/2012/wordml" xmlns:wpg="http://schemas.microsoft.com/office/word/2010/wordprocessingGroup" xmlns:wpi="http://schemas.microsoft.com/office/word/2010/wordprocessingInk" xmlns:wne="http://schemas.microsoft.com/office/word/2006/wordml" xmlns:wps="http://schemas.microsoft.com/office/word/2010/wordprocessingShape" mc:Ignorable="w14 w15 wp14">
+<w:comments xmlns:wpc="http://schemas.microsoft.com/office/word/2010/wordprocessingCanvas" xmlns:cx="http://schemas.microsoft.com/office/drawing/2014/chartex" xmlns:cx1="http://schemas.microsoft.com/office/drawing/2015/9/8/chartex" xmlns:cx2="http://schemas.microsoft.com/office/drawing/2015/10/21/chartex" xmlns:cx3="http://schemas.microsoft.com/office/drawing/2016/5/9/chartex" xmlns:cx4="http://schemas.microsoft.com/office/drawing/2016/5/10/chartex" xmlns:cx5="http://schemas.microsoft.com/office/drawing/2016/5/11/chartex" xmlns:cx6="http://schemas.microsoft.com/office/drawing/2016/5/12/chartex" xmlns:cx7="http://schemas.microsoft.com/office/drawing/2016/5/13/chartex" xmlns:cx8="http://schemas.microsoft.com/office/drawing/2016/5/14/chartex" xmlns:mc="http://schemas.openxmlformats.org/markup-compatibility/2006" xmlns:aink="http://schemas.microsoft.com/office/drawing/2016/ink" xmlns:am3d="http://schemas.microsoft.com/office/drawing/2017/model3d" xmlns:o="urn:schemas-microsoft-com:office:office" xmlns:r="http://schemas.openxmlformats.org/officeDocument/2006/relationships" xmlns:m="http://schemas.openxmlformats.org/officeDocument/2006/math" xmlns:v="urn:schemas-microsoft-com:vml" xmlns:wp14="http://schemas.microsoft.com/office/word/2010/wordprocessingDrawing" xmlns:wp="http://schemas.openxmlformats.org/drawingml/2006/wordprocessingDrawing" xmlns:w10="urn:schemas-microsoft-com:office:word" xmlns:w="http://schemas.openxmlformats.org/wordprocessingml/2006/main" xmlns:w14="http://schemas.microsoft.com/office/word/2010/wordml" xmlns:w15="http://schemas.microsoft.com/office/word/2012/wordml" xmlns:w16cid="http://schemas.microsoft.com/office/word/2016/wordml/cid" xmlns:w16se="http://schemas.microsoft.com/office/word/2015/wordml/symex" xmlns:wpg="http://schemas.microsoft.com/office/word/2010/wordprocessingGroup" xmlns:wpi="http://schemas.microsoft.com/office/word/2010/wordprocessingInk" xmlns:wne="http://schemas.microsoft.com/office/word/2006/wordml" xmlns:wps="http://schemas.microsoft.com/office/word/2010/wordprocessingShape" mc:Ignorable="w14 w15 w16se w16cid wp14">
   <w:comment w:id="0" w:author="Alexandra Linz" w:date="2017-10-27T12:39:00Z" w:initials="AL">
     <w:p>
       <w:pPr>
@@ -6818,7 +6731,7 @@
 </file>
 
 <file path=word/commentsExtended.xml><?xml version="1.0" encoding="utf-8"?>
-<w15:commentsEx xmlns:wpc="http://schemas.microsoft.com/office/word/2010/wordprocessingCanvas" xmlns:mc="http://schemas.openxmlformats.org/markup-compatibility/2006" xmlns:o="urn:schemas-microsoft-com:office:office" xmlns:r="http://schemas.openxmlformats.org/officeDocument/2006/relationships" xmlns:m="http://schemas.openxmlformats.org/officeDocument/2006/math" xmlns:v="urn:schemas-microsoft-com:vml" xmlns:wp14="http://schemas.microsoft.com/office/word/2010/wordprocessingDrawing" xmlns:wp="http://schemas.openxmlformats.org/drawingml/2006/wordprocessingDrawing" xmlns:w10="urn:schemas-microsoft-com:office:word" xmlns:w="http://schemas.openxmlformats.org/wordprocessingml/2006/main" xmlns:w14="http://schemas.microsoft.com/office/word/2010/wordml" xmlns:w15="http://schemas.microsoft.com/office/word/2012/wordml" xmlns:wpg="http://schemas.microsoft.com/office/word/2010/wordprocessingGroup" xmlns:wpi="http://schemas.microsoft.com/office/word/2010/wordprocessingInk" xmlns:wne="http://schemas.microsoft.com/office/word/2006/wordml" xmlns:wps="http://schemas.microsoft.com/office/word/2010/wordprocessingShape" mc:Ignorable="w14 w15 wp14">
+<w15:commentsEx xmlns:wpc="http://schemas.microsoft.com/office/word/2010/wordprocessingCanvas" xmlns:cx="http://schemas.microsoft.com/office/drawing/2014/chartex" xmlns:cx1="http://schemas.microsoft.com/office/drawing/2015/9/8/chartex" xmlns:cx2="http://schemas.microsoft.com/office/drawing/2015/10/21/chartex" xmlns:cx3="http://schemas.microsoft.com/office/drawing/2016/5/9/chartex" xmlns:cx4="http://schemas.microsoft.com/office/drawing/2016/5/10/chartex" xmlns:cx5="http://schemas.microsoft.com/office/drawing/2016/5/11/chartex" xmlns:cx6="http://schemas.microsoft.com/office/drawing/2016/5/12/chartex" xmlns:cx7="http://schemas.microsoft.com/office/drawing/2016/5/13/chartex" xmlns:cx8="http://schemas.microsoft.com/office/drawing/2016/5/14/chartex" xmlns:mc="http://schemas.openxmlformats.org/markup-compatibility/2006" xmlns:aink="http://schemas.microsoft.com/office/drawing/2016/ink" xmlns:am3d="http://schemas.microsoft.com/office/drawing/2017/model3d" xmlns:o="urn:schemas-microsoft-com:office:office" xmlns:r="http://schemas.openxmlformats.org/officeDocument/2006/relationships" xmlns:m="http://schemas.openxmlformats.org/officeDocument/2006/math" xmlns:v="urn:schemas-microsoft-com:vml" xmlns:wp14="http://schemas.microsoft.com/office/word/2010/wordprocessingDrawing" xmlns:wp="http://schemas.openxmlformats.org/drawingml/2006/wordprocessingDrawing" xmlns:w10="urn:schemas-microsoft-com:office:word" xmlns:w="http://schemas.openxmlformats.org/wordprocessingml/2006/main" xmlns:w14="http://schemas.microsoft.com/office/word/2010/wordml" xmlns:w15="http://schemas.microsoft.com/office/word/2012/wordml" xmlns:w16cid="http://schemas.microsoft.com/office/word/2016/wordml/cid" xmlns:w16se="http://schemas.microsoft.com/office/word/2015/wordml/symex" xmlns:wpg="http://schemas.microsoft.com/office/word/2010/wordprocessingGroup" xmlns:wpi="http://schemas.microsoft.com/office/word/2010/wordprocessingInk" xmlns:wne="http://schemas.microsoft.com/office/word/2006/wordml" xmlns:wps="http://schemas.microsoft.com/office/word/2010/wordprocessingShape" mc:Ignorable="w14 w15 w16se w16cid wp14">
   <w15:commentEx w15:paraId="790C759C" w15:done="0"/>
   <w15:commentEx w15:paraId="0C433E63" w15:done="0"/>
   <w15:commentEx w15:paraId="74CCB84A" w15:done="0"/>
@@ -6833,15 +6746,17 @@
 <file path=word/commentsIds.xml><?xml version="1.0" encoding="utf-8"?>
 <w16cid:commentsIds xmlns:wpc="http://schemas.microsoft.com/office/word/2010/wordprocessingCanvas" xmlns:cx="http://schemas.microsoft.com/office/drawing/2014/chartex" xmlns:cx1="http://schemas.microsoft.com/office/drawing/2015/9/8/chartex" xmlns:cx2="http://schemas.microsoft.com/office/drawing/2015/10/21/chartex" xmlns:cx3="http://schemas.microsoft.com/office/drawing/2016/5/9/chartex" xmlns:cx4="http://schemas.microsoft.com/office/drawing/2016/5/10/chartex" xmlns:cx5="http://schemas.microsoft.com/office/drawing/2016/5/11/chartex" xmlns:cx6="http://schemas.microsoft.com/office/drawing/2016/5/12/chartex" xmlns:cx7="http://schemas.microsoft.com/office/drawing/2016/5/13/chartex" xmlns:cx8="http://schemas.microsoft.com/office/drawing/2016/5/14/chartex" xmlns:mc="http://schemas.openxmlformats.org/markup-compatibility/2006" xmlns:aink="http://schemas.microsoft.com/office/drawing/2016/ink" xmlns:am3d="http://schemas.microsoft.com/office/drawing/2017/model3d" xmlns:o="urn:schemas-microsoft-com:office:office" xmlns:r="http://schemas.openxmlformats.org/officeDocument/2006/relationships" xmlns:m="http://schemas.openxmlformats.org/officeDocument/2006/math" xmlns:v="urn:schemas-microsoft-com:vml" xmlns:wp14="http://schemas.microsoft.com/office/word/2010/wordprocessingDrawing" xmlns:wp="http://schemas.openxmlformats.org/drawingml/2006/wordprocessingDrawing" xmlns:w10="urn:schemas-microsoft-com:office:word" xmlns:w="http://schemas.openxmlformats.org/wordprocessingml/2006/main" xmlns:w14="http://schemas.microsoft.com/office/word/2010/wordml" xmlns:w15="http://schemas.microsoft.com/office/word/2012/wordml" xmlns:w16cid="http://schemas.microsoft.com/office/word/2016/wordml/cid" xmlns:w16se="http://schemas.microsoft.com/office/word/2015/wordml/symex" xmlns:wpg="http://schemas.microsoft.com/office/word/2010/wordprocessingGroup" xmlns:wpi="http://schemas.microsoft.com/office/word/2010/wordprocessingInk" xmlns:wne="http://schemas.microsoft.com/office/word/2006/wordml" xmlns:wps="http://schemas.microsoft.com/office/word/2010/wordprocessingShape" mc:Ignorable="w14 w15 w16se w16cid wp14">
   <w16cid:commentId w16cid:paraId="790C759C" w16cid:durableId="1DA40F7E"/>
+  <w16cid:commentId w16cid:paraId="0C433E63" w16cid:durableId="1DC8E78F"/>
+  <w16cid:commentId w16cid:paraId="74CCB84A" w16cid:durableId="1DC8E790"/>
   <w16cid:commentId w16cid:paraId="05B214C2" w16cid:durableId="1DA40F82"/>
   <w16cid:commentId w16cid:paraId="0257D0CD" w16cid:durableId="1DA40F87"/>
   <w16cid:commentId w16cid:paraId="72758A8A" w16cid:durableId="1DA40F88"/>
-  <w16cid:commentId w16cid:paraId="692B3AFB" w16cid:durableId="1DA40F89"/>
+  <w16cid:commentId w16cid:paraId="5406D431" w16cid:durableId="1DC8E794"/>
 </w16cid:commentsIds>
 </file>
 
 <file path=word/people.xml><?xml version="1.0" encoding="utf-8"?>
-<w15:people xmlns:wpc="http://schemas.microsoft.com/office/word/2010/wordprocessingCanvas" xmlns:mc="http://schemas.openxmlformats.org/markup-compatibility/2006" xmlns:o="urn:schemas-microsoft-com:office:office" xmlns:r="http://schemas.openxmlformats.org/officeDocument/2006/relationships" xmlns:m="http://schemas.openxmlformats.org/officeDocument/2006/math" xmlns:v="urn:schemas-microsoft-com:vml" xmlns:wp14="http://schemas.microsoft.com/office/word/2010/wordprocessingDrawing" xmlns:wp="http://schemas.openxmlformats.org/drawingml/2006/wordprocessingDrawing" xmlns:w10="urn:schemas-microsoft-com:office:word" xmlns:w="http://schemas.openxmlformats.org/wordprocessingml/2006/main" xmlns:w14="http://schemas.microsoft.com/office/word/2010/wordml" xmlns:w15="http://schemas.microsoft.com/office/word/2012/wordml" xmlns:wpg="http://schemas.microsoft.com/office/word/2010/wordprocessingGroup" xmlns:wpi="http://schemas.microsoft.com/office/word/2010/wordprocessingInk" xmlns:wne="http://schemas.microsoft.com/office/word/2006/wordml" xmlns:wps="http://schemas.microsoft.com/office/word/2010/wordprocessingShape" mc:Ignorable="w14 w15 wp14">
+<w15:people xmlns:wpc="http://schemas.microsoft.com/office/word/2010/wordprocessingCanvas" xmlns:cx="http://schemas.microsoft.com/office/drawing/2014/chartex" xmlns:cx1="http://schemas.microsoft.com/office/drawing/2015/9/8/chartex" xmlns:cx2="http://schemas.microsoft.com/office/drawing/2015/10/21/chartex" xmlns:cx3="http://schemas.microsoft.com/office/drawing/2016/5/9/chartex" xmlns:cx4="http://schemas.microsoft.com/office/drawing/2016/5/10/chartex" xmlns:cx5="http://schemas.microsoft.com/office/drawing/2016/5/11/chartex" xmlns:cx6="http://schemas.microsoft.com/office/drawing/2016/5/12/chartex" xmlns:cx7="http://schemas.microsoft.com/office/drawing/2016/5/13/chartex" xmlns:cx8="http://schemas.microsoft.com/office/drawing/2016/5/14/chartex" xmlns:mc="http://schemas.openxmlformats.org/markup-compatibility/2006" xmlns:aink="http://schemas.microsoft.com/office/drawing/2016/ink" xmlns:am3d="http://schemas.microsoft.com/office/drawing/2017/model3d" xmlns:o="urn:schemas-microsoft-com:office:office" xmlns:r="http://schemas.openxmlformats.org/officeDocument/2006/relationships" xmlns:m="http://schemas.openxmlformats.org/officeDocument/2006/math" xmlns:v="urn:schemas-microsoft-com:vml" xmlns:wp14="http://schemas.microsoft.com/office/word/2010/wordprocessingDrawing" xmlns:wp="http://schemas.openxmlformats.org/drawingml/2006/wordprocessingDrawing" xmlns:w10="urn:schemas-microsoft-com:office:word" xmlns:w="http://schemas.openxmlformats.org/wordprocessingml/2006/main" xmlns:w14="http://schemas.microsoft.com/office/word/2010/wordml" xmlns:w15="http://schemas.microsoft.com/office/word/2012/wordml" xmlns:w16cid="http://schemas.microsoft.com/office/word/2016/wordml/cid" xmlns:w16se="http://schemas.microsoft.com/office/word/2015/wordml/symex" xmlns:wpg="http://schemas.microsoft.com/office/word/2010/wordprocessingGroup" xmlns:wpi="http://schemas.microsoft.com/office/word/2010/wordprocessingInk" xmlns:wne="http://schemas.microsoft.com/office/word/2006/wordml" xmlns:wps="http://schemas.microsoft.com/office/word/2010/wordprocessingShape" mc:Ignorable="w14 w15 w16se w16cid wp14">
   <w15:person w15:author="Alexandra Linz">
     <w15:presenceInfo w15:providerId="Windows Live" w15:userId="b1c003b9ce462dee"/>
   </w15:person>
@@ -6849,7 +6764,7 @@
 </file>
 
 <file path=word/styles.xml><?xml version="1.0" encoding="utf-8"?>
-<w:styles xmlns:mc="http://schemas.openxmlformats.org/markup-compatibility/2006" xmlns:r="http://schemas.openxmlformats.org/officeDocument/2006/relationships" xmlns:w="http://schemas.openxmlformats.org/wordprocessingml/2006/main" xmlns:w14="http://schemas.microsoft.com/office/word/2010/wordml" xmlns:w15="http://schemas.microsoft.com/office/word/2012/wordml" mc:Ignorable="w14 w15">
+<w:styles xmlns:mc="http://schemas.openxmlformats.org/markup-compatibility/2006" xmlns:r="http://schemas.openxmlformats.org/officeDocument/2006/relationships" xmlns:w="http://schemas.openxmlformats.org/wordprocessingml/2006/main" xmlns:w14="http://schemas.microsoft.com/office/word/2010/wordml" xmlns:w15="http://schemas.microsoft.com/office/word/2012/wordml" xmlns:w16cid="http://schemas.microsoft.com/office/word/2016/wordml/cid" xmlns:w16se="http://schemas.microsoft.com/office/word/2015/wordml/symex" mc:Ignorable="w14 w15 w16se w16cid">
   <w:docDefaults>
     <w:rPrDefault>
       <w:rPr>
@@ -6865,7 +6780,7 @@
       </w:pPr>
     </w:pPrDefault>
   </w:docDefaults>
-  <w:latentStyles w:defLockedState="0" w:defUIPriority="99" w:defSemiHidden="0" w:defUnhideWhenUsed="0" w:defQFormat="0" w:count="371">
+  <w:latentStyles w:defLockedState="0" w:defUIPriority="99" w:defSemiHidden="0" w:defUnhideWhenUsed="0" w:defQFormat="0" w:count="375">
     <w:lsdException w:name="Normal" w:uiPriority="0" w:qFormat="1"/>
     <w:lsdException w:name="heading 1" w:uiPriority="9" w:qFormat="1"/>
     <w:lsdException w:name="heading 2" w:semiHidden="1" w:uiPriority="9" w:unhideWhenUsed="1" w:qFormat="1"/>
@@ -6971,7 +6886,6 @@
     <w:lsdException w:name="HTML Sample" w:semiHidden="1" w:unhideWhenUsed="1"/>
     <w:lsdException w:name="HTML Typewriter" w:semiHidden="1" w:unhideWhenUsed="1"/>
     <w:lsdException w:name="HTML Variable" w:semiHidden="1" w:unhideWhenUsed="1"/>
-    <w:lsdException w:name="Normal Table" w:semiHidden="1" w:unhideWhenUsed="1"/>
     <w:lsdException w:name="annotation subject" w:semiHidden="1" w:unhideWhenUsed="1"/>
     <w:lsdException w:name="No List" w:semiHidden="1" w:unhideWhenUsed="1"/>
     <w:lsdException w:name="Outline List 1" w:semiHidden="1" w:unhideWhenUsed="1"/>
@@ -7015,10 +6929,8 @@
     <w:lsdException w:name="Table Elegant" w:semiHidden="1" w:unhideWhenUsed="1"/>
     <w:lsdException w:name="Table Professional" w:semiHidden="1" w:unhideWhenUsed="1"/>
     <w:lsdException w:name="Table Subtle 1" w:semiHidden="1" w:unhideWhenUsed="1"/>
-    <w:lsdException w:name="Table Subtle 2" w:semiHidden="1" w:unhideWhenUsed="1"/>
     <w:lsdException w:name="Table Web 1" w:semiHidden="1" w:unhideWhenUsed="1"/>
     <w:lsdException w:name="Table Web 2" w:semiHidden="1" w:unhideWhenUsed="1"/>
-    <w:lsdException w:name="Table Web 3" w:semiHidden="1" w:unhideWhenUsed="1"/>
     <w:lsdException w:name="Balloon Text" w:semiHidden="1" w:unhideWhenUsed="1"/>
     <w:lsdException w:name="Table Grid" w:uiPriority="39"/>
     <w:lsdException w:name="Table Theme" w:semiHidden="1" w:unhideWhenUsed="1"/>
@@ -7237,6 +7149,10 @@
     <w:lsdException w:name="List Table 5 Dark Accent 6" w:uiPriority="50"/>
     <w:lsdException w:name="List Table 6 Colorful Accent 6" w:uiPriority="51"/>
     <w:lsdException w:name="List Table 7 Colorful Accent 6" w:uiPriority="52"/>
+    <w:lsdException w:name="Mention" w:semiHidden="1" w:unhideWhenUsed="1"/>
+    <w:lsdException w:name="Smart Hyperlink" w:semiHidden="1" w:unhideWhenUsed="1"/>
+    <w:lsdException w:name="Hashtag" w:semiHidden="1" w:unhideWhenUsed="1"/>
+    <w:lsdException w:name="Unresolved Mention" w:semiHidden="1" w:unhideWhenUsed="1"/>
   </w:latentStyles>
   <w:style w:type="paragraph" w:default="1" w:styleId="Normal">
     <w:name w:val="Normal"/>
@@ -7872,7 +7788,7 @@
 </file>
 
 <file path=customXml/itemProps1.xml><?xml version="1.0" encoding="utf-8"?>
-<ds:datastoreItem xmlns:ds="http://schemas.openxmlformats.org/officeDocument/2006/customXml" ds:itemID="{8AA0D8D4-88C2-47D8-8FF1-E9F0AA8A1288}">
+<ds:datastoreItem xmlns:ds="http://schemas.openxmlformats.org/officeDocument/2006/customXml" ds:itemID="{6C7C8899-D61E-4D62-807B-6CEC68DBA777}">
   <ds:schemaRefs>
     <ds:schemaRef ds:uri="http://schemas.openxmlformats.org/officeDocument/2006/bibliography"/>
   </ds:schemaRefs>

</xml_diff>

<commit_message>
Started going through results of excel sheet pathway analysis
</commit_message>
<xml_diff>
--- a/MAGstravaganza_draft3.docx
+++ b/MAGstravaganza_draft3.docx
@@ -309,7 +309,13 @@
         <w:t xml:space="preserve">dataset. This includes differences in primary production between lakes, preferences for degradation of autochthonous or allochthonous carbon, and biases towards certain steps in the nitrogen and sulfur cycles based on the availability of these inorganic compounds. </w:t>
       </w:r>
       <w:r>
-        <w:t xml:space="preserve">Our analysis of 205 MAGs from Lake Mendota, a highly productive eutrophic lake, and Trout Bog, a </w:t>
+        <w:t xml:space="preserve">Our analysis of </w:t>
+      </w:r>
+      <w:r>
+        <w:t>nearly 200</w:t>
+      </w:r>
+      <w:r>
+        <w:t xml:space="preserve"> MAGs from Lake Mendota, a highly productive eutrophic lake, and Trout Bog, a </w:t>
       </w:r>
       <w:proofErr w:type="spellStart"/>
       <w:r>
@@ -1695,7 +1701,19 @@
         <w:jc w:val="both"/>
       </w:pPr>
       <w:r>
-        <w:t xml:space="preserve">Analyzing the genomes of uncultured microbes can provide insight into the potential metabolic functions of those organisms. 205 bacterial metagenome assembled genomes (MAGs) were recovered from a metagenomic time series in Trout Bog and Lake Mendota as described in Bendall, et al </w:t>
+        <w:t xml:space="preserve">Analyzing the genomes of uncultured microbes can provide insight into the potential metabolic functions of those organisms. </w:t>
+      </w:r>
+      <w:r>
+        <w:t>194</w:t>
+      </w:r>
+      <w:r>
+        <w:t xml:space="preserve"> </w:t>
+      </w:r>
+      <w:r>
+        <w:t xml:space="preserve">high quality </w:t>
+      </w:r>
+      <w:r>
+        <w:t xml:space="preserve">bacterial metagenome assembled genomes (MAGs) were recovered from a metagenomic time series in Trout Bog and Lake Mendota as described in Bendall, et al </w:t>
       </w:r>
       <w:r>
         <w:fldChar w:fldCharType="begin" w:fldLock="1"/>
@@ -1745,16 +1763,40 @@
         <w:fldChar w:fldCharType="end"/>
       </w:r>
       <w:r>
-        <w:t xml:space="preserve"> &lt;Table S1, MAG_information.csv&gt;. Of the 204 MAGs, 101</w:t>
-      </w:r>
-      <w:r>
-        <w:t xml:space="preserve"> were recovered from Lake Mendota, 31 were recovered from the epilimnion of Trout Bog, and 69 were recovered from the hypolimnion of Trout Bog. Several MAGs in the epilimnion and hypolimnion of Trout Bog appeared to be from the same population based on high average nucleotide identities </w:t>
-      </w:r>
-      <w:r>
-        <w:t>&lt;Table S1, MAG_information.csv&gt;</w:t>
-      </w:r>
-      <w:r>
-        <w:t xml:space="preserve">. </w:t>
+        <w:t xml:space="preserve"> &lt;Table S1, MAG_information.csv&gt;. Of the </w:t>
+      </w:r>
+      <w:r>
+        <w:t>194</w:t>
+      </w:r>
+      <w:r>
+        <w:t xml:space="preserve"> MAGs, 10</w:t>
+      </w:r>
+      <w:r>
+        <w:t>0</w:t>
+      </w:r>
+      <w:r>
+        <w:t xml:space="preserve"> were recovered from Lake Mendota, 31 were recovered from the epilimnion of Trout Bog, and 6</w:t>
+      </w:r>
+      <w:r>
+        <w:t>3</w:t>
+      </w:r>
+      <w:r>
+        <w:t xml:space="preserve"> were recovered from the hypolimnion of Trout Bog. Several MAGs in the epilimnion and hypolimnion of Trout Bog appeared to be from the same population based on high average nucleotide identities </w:t>
+      </w:r>
+      <w:r>
+        <w:t>&lt;Table S</w:t>
+      </w:r>
+      <w:r>
+        <w:t>2</w:t>
+      </w:r>
+      <w:r>
+        <w:t xml:space="preserve">, </w:t>
+      </w:r>
+      <w:r>
+        <w:t>ANI_matrix</w:t>
+      </w:r>
+      <w:r>
+        <w:t xml:space="preserve">.csv&gt;. </w:t>
       </w:r>
       <w:r>
         <w:t xml:space="preserve">The phylogenetic distribution of MAGs was consistent with the classifications of 16S ribosomal </w:t>
@@ -1765,7 +1807,12 @@
       </w:r>
       <w:proofErr w:type="spellEnd"/>
       <w:r>
-        <w:t xml:space="preserve"> gene amplicon sequencing results (Figure 1). These results are consistent with other 16S-based studies in these sites </w:t>
+        <w:t xml:space="preserve"> gene amplicon sequencing results (Figure 1). Thes</w:t>
+      </w:r>
+      <w:bookmarkStart w:id="0" w:name="_GoBack"/>
+      <w:bookmarkEnd w:id="0"/>
+      <w:r>
+        <w:t xml:space="preserve">e results are consistent with other 16S-based studies in these sites </w:t>
       </w:r>
       <w:r>
         <w:fldChar w:fldCharType="begin" w:fldLock="1"/>
@@ -1872,7 +1919,7 @@
         </w:rPr>
         <w:t xml:space="preserve"> ribosomal amplicon sequencing (</w:t>
       </w:r>
-      <w:commentRangeStart w:id="0"/>
+      <w:commentRangeStart w:id="1"/>
       <w:r>
         <w:rPr>
           <w:rFonts w:cs="Times New Roman"/>
@@ -1880,12 +1927,12 @@
         </w:rPr>
         <w:t>B</w:t>
       </w:r>
-      <w:commentRangeEnd w:id="0"/>
+      <w:commentRangeEnd w:id="1"/>
       <w:r>
         <w:rPr>
           <w:rStyle w:val="CommentReference"/>
         </w:rPr>
-        <w:commentReference w:id="0"/>
+        <w:commentReference w:id="1"/>
       </w:r>
       <w:r>
         <w:rPr>
@@ -3230,16 +3277,16 @@
       <w:r>
         <w:t xml:space="preserve">cycling </w:t>
       </w:r>
-      <w:commentRangeStart w:id="1"/>
+      <w:commentRangeStart w:id="2"/>
       <w:r>
         <w:t>between</w:t>
       </w:r>
-      <w:commentRangeEnd w:id="1"/>
+      <w:commentRangeEnd w:id="2"/>
       <w:r>
         <w:rPr>
           <w:rStyle w:val="CommentReference"/>
         </w:rPr>
-        <w:commentReference w:id="1"/>
+        <w:commentReference w:id="2"/>
       </w:r>
       <w:r>
         <w:t xml:space="preserve"> the two lakes was largely similar, with a few key differences. Carbon fixation is carried out by different taxa with different pathways</w:t>
@@ -3410,7 +3457,7 @@
         </w:rPr>
         <w:t xml:space="preserve"> potential for denitrification and nitrogen fixation, place these populations at the intersection of multiple nutrient </w:t>
       </w:r>
-      <w:commentRangeStart w:id="2"/>
+      <w:commentRangeStart w:id="3"/>
       <w:r>
         <w:rPr>
           <w:rFonts w:cs="Times New Roman"/>
@@ -3418,12 +3465,12 @@
         </w:rPr>
         <w:t>cycles</w:t>
       </w:r>
-      <w:commentRangeEnd w:id="2"/>
+      <w:commentRangeEnd w:id="3"/>
       <w:r>
         <w:rPr>
           <w:rStyle w:val="CommentReference"/>
         </w:rPr>
-        <w:commentReference w:id="2"/>
+        <w:commentReference w:id="3"/>
       </w:r>
       <w:r>
         <w:rPr>
@@ -3510,7 +3557,7 @@
         </w:rPr>
         <w:t xml:space="preserve">While carbon cycling was relatively similar between lakes, the drastically </w:t>
       </w:r>
-      <w:commentRangeStart w:id="3"/>
+      <w:commentRangeStart w:id="4"/>
       <w:r>
         <w:rPr>
           <w:rFonts w:cs="Times New Roman"/>
@@ -3518,12 +3565,12 @@
         </w:rPr>
         <w:t>different</w:t>
       </w:r>
-      <w:commentRangeEnd w:id="3"/>
+      <w:commentRangeEnd w:id="4"/>
       <w:r>
         <w:rPr>
           <w:rStyle w:val="CommentReference"/>
         </w:rPr>
-        <w:commentReference w:id="3"/>
+        <w:commentReference w:id="4"/>
       </w:r>
       <w:r>
         <w:rPr>
@@ -4140,7 +4187,7 @@
         <w:rPr>
           <w:rStyle w:val="CommentReference"/>
         </w:rPr>
-        <w:commentReference w:id="4"/>
+        <w:commentReference w:id="5"/>
       </w:r>
     </w:p>
     <w:p>
@@ -4161,16 +4208,16 @@
         <w:lastRenderedPageBreak/>
         <w:t xml:space="preserve">frequently than nitrate reductases in both lakes, but this difference was more pronounced in </w:t>
       </w:r>
-      <w:commentRangeStart w:id="5"/>
+      <w:commentRangeStart w:id="6"/>
       <w:r>
         <w:t>Lake</w:t>
       </w:r>
-      <w:commentRangeEnd w:id="5"/>
+      <w:commentRangeEnd w:id="6"/>
       <w:r>
         <w:rPr>
           <w:rStyle w:val="CommentReference"/>
         </w:rPr>
-        <w:commentReference w:id="5"/>
+        <w:commentReference w:id="6"/>
       </w:r>
       <w:r>
         <w:t xml:space="preserve"> </w:t>
@@ -4374,7 +4421,7 @@
         </w:rPr>
         <w:t xml:space="preserve">were not available for either lake, we did not predict any differences in sulfur cycling between </w:t>
       </w:r>
-      <w:commentRangeStart w:id="6"/>
+      <w:commentRangeStart w:id="7"/>
       <w:r>
         <w:rPr>
           <w:rFonts w:cs="Times New Roman"/>
@@ -4382,12 +4429,12 @@
         </w:rPr>
         <w:t>lakes</w:t>
       </w:r>
-      <w:commentRangeEnd w:id="6"/>
+      <w:commentRangeEnd w:id="7"/>
       <w:r>
         <w:rPr>
           <w:rStyle w:val="CommentReference"/>
         </w:rPr>
-        <w:commentReference w:id="6"/>
+        <w:commentReference w:id="7"/>
       </w:r>
       <w:r>
         <w:rPr>
@@ -4567,16 +4614,16 @@
       <w:r>
         <w:t xml:space="preserve"> in Trout Bog and Lake </w:t>
       </w:r>
-      <w:commentRangeStart w:id="7"/>
+      <w:commentRangeStart w:id="8"/>
       <w:r>
         <w:t>Mendota</w:t>
       </w:r>
-      <w:commentRangeEnd w:id="7"/>
+      <w:commentRangeEnd w:id="8"/>
       <w:r>
         <w:rPr>
           <w:rStyle w:val="CommentReference"/>
         </w:rPr>
-        <w:commentReference w:id="7"/>
+        <w:commentReference w:id="8"/>
       </w:r>
       <w:r>
         <w:t>.</w:t>
@@ -5117,8 +5164,6 @@
       <w:r>
         <w:t xml:space="preserve"> </w:t>
       </w:r>
-      <w:bookmarkStart w:id="8" w:name="_GoBack"/>
-      <w:bookmarkEnd w:id="8"/>
       <w:r>
         <w:t xml:space="preserve">just classify as abundant vs rare, persistent vs variable. Will map as soon as </w:t>
       </w:r>
@@ -6540,7 +6585,7 @@
 
 <file path=word/comments.xml><?xml version="1.0" encoding="utf-8"?>
 <w:comments xmlns:wpc="http://schemas.microsoft.com/office/word/2010/wordprocessingCanvas" xmlns:cx="http://schemas.microsoft.com/office/drawing/2014/chartex" xmlns:cx1="http://schemas.microsoft.com/office/drawing/2015/9/8/chartex" xmlns:cx2="http://schemas.microsoft.com/office/drawing/2015/10/21/chartex" xmlns:cx3="http://schemas.microsoft.com/office/drawing/2016/5/9/chartex" xmlns:cx4="http://schemas.microsoft.com/office/drawing/2016/5/10/chartex" xmlns:cx5="http://schemas.microsoft.com/office/drawing/2016/5/11/chartex" xmlns:cx6="http://schemas.microsoft.com/office/drawing/2016/5/12/chartex" xmlns:cx7="http://schemas.microsoft.com/office/drawing/2016/5/13/chartex" xmlns:cx8="http://schemas.microsoft.com/office/drawing/2016/5/14/chartex" xmlns:mc="http://schemas.openxmlformats.org/markup-compatibility/2006" xmlns:aink="http://schemas.microsoft.com/office/drawing/2016/ink" xmlns:am3d="http://schemas.microsoft.com/office/drawing/2017/model3d" xmlns:o="urn:schemas-microsoft-com:office:office" xmlns:r="http://schemas.openxmlformats.org/officeDocument/2006/relationships" xmlns:m="http://schemas.openxmlformats.org/officeDocument/2006/math" xmlns:v="urn:schemas-microsoft-com:vml" xmlns:wp14="http://schemas.microsoft.com/office/word/2010/wordprocessingDrawing" xmlns:wp="http://schemas.openxmlformats.org/drawingml/2006/wordprocessingDrawing" xmlns:w10="urn:schemas-microsoft-com:office:word" xmlns:w="http://schemas.openxmlformats.org/wordprocessingml/2006/main" xmlns:w14="http://schemas.microsoft.com/office/word/2010/wordml" xmlns:w15="http://schemas.microsoft.com/office/word/2012/wordml" xmlns:w16cid="http://schemas.microsoft.com/office/word/2016/wordml/cid" xmlns:w16se="http://schemas.microsoft.com/office/word/2015/wordml/symex" xmlns:wpg="http://schemas.microsoft.com/office/word/2010/wordprocessingGroup" xmlns:wpi="http://schemas.microsoft.com/office/word/2010/wordprocessingInk" xmlns:wne="http://schemas.microsoft.com/office/word/2006/wordml" xmlns:wps="http://schemas.microsoft.com/office/word/2010/wordprocessingShape" mc:Ignorable="w14 w15 w16se w16cid wp14">
-  <w:comment w:id="0" w:author="Alexandra Linz" w:date="2017-10-27T12:39:00Z" w:initials="AL">
+  <w:comment w:id="1" w:author="Alexandra Linz" w:date="2017-10-27T12:39:00Z" w:initials="AL">
     <w:p>
       <w:pPr>
         <w:pStyle w:val="CommentText"/>
@@ -6562,7 +6607,7 @@
       </w:r>
     </w:p>
   </w:comment>
-  <w:comment w:id="1" w:author="Alexandra Linz" w:date="2017-11-03T13:36:00Z" w:initials="AL">
+  <w:comment w:id="2" w:author="Alexandra Linz" w:date="2017-11-03T13:36:00Z" w:initials="AL">
     <w:p>
       <w:pPr>
         <w:pStyle w:val="CommentText"/>
@@ -6581,7 +6626,7 @@
       </w:r>
     </w:p>
   </w:comment>
-  <w:comment w:id="2" w:author="Alexandra Linz" w:date="2017-11-20T10:11:00Z" w:initials="AL">
+  <w:comment w:id="3" w:author="Alexandra Linz" w:date="2017-11-20T10:11:00Z" w:initials="AL">
     <w:p>
       <w:pPr>
         <w:pStyle w:val="CommentText"/>
@@ -6597,7 +6642,7 @@
       </w:r>
     </w:p>
   </w:comment>
-  <w:comment w:id="3" w:author="Alexandra Linz" w:date="2017-10-27T13:46:00Z" w:initials="AL">
+  <w:comment w:id="4" w:author="Alexandra Linz" w:date="2017-10-27T13:46:00Z" w:initials="AL">
     <w:p>
       <w:pPr>
         <w:pStyle w:val="CommentText"/>
@@ -6613,7 +6658,7 @@
       </w:r>
     </w:p>
   </w:comment>
-  <w:comment w:id="4" w:author="Alexandra Linz" w:date="2017-10-27T12:34:00Z" w:initials="AL">
+  <w:comment w:id="5" w:author="Alexandra Linz" w:date="2017-10-27T12:34:00Z" w:initials="AL">
     <w:p>
       <w:pPr>
         <w:pStyle w:val="CommentText"/>
@@ -6629,7 +6674,7 @@
       </w:r>
     </w:p>
   </w:comment>
-  <w:comment w:id="5" w:author="Alexandra Linz" w:date="2017-10-27T12:44:00Z" w:initials="AL">
+  <w:comment w:id="6" w:author="Alexandra Linz" w:date="2017-10-27T12:44:00Z" w:initials="AL">
     <w:p>
       <w:pPr>
         <w:pStyle w:val="CommentText"/>
@@ -6682,7 +6727,7 @@
       </w:r>
     </w:p>
   </w:comment>
-  <w:comment w:id="6" w:author="Alexandra Linz" w:date="2017-10-27T13:58:00Z" w:initials="AL">
+  <w:comment w:id="7" w:author="Alexandra Linz" w:date="2017-10-27T13:58:00Z" w:initials="AL">
     <w:p>
       <w:pPr>
         <w:pStyle w:val="CommentText"/>
@@ -6711,7 +6756,7 @@
       </w:r>
     </w:p>
   </w:comment>
-  <w:comment w:id="7" w:author="Alexandra Linz" w:date="2017-11-20T10:13:00Z" w:initials="AL">
+  <w:comment w:id="8" w:author="Alexandra Linz" w:date="2017-11-20T10:13:00Z" w:initials="AL">
     <w:p>
       <w:pPr>
         <w:pStyle w:val="CommentText"/>
@@ -6886,6 +6931,7 @@
     <w:lsdException w:name="HTML Sample" w:semiHidden="1" w:unhideWhenUsed="1"/>
     <w:lsdException w:name="HTML Typewriter" w:semiHidden="1" w:unhideWhenUsed="1"/>
     <w:lsdException w:name="HTML Variable" w:semiHidden="1" w:unhideWhenUsed="1"/>
+    <w:lsdException w:name="Normal Table" w:semiHidden="1" w:unhideWhenUsed="1"/>
     <w:lsdException w:name="annotation subject" w:semiHidden="1" w:unhideWhenUsed="1"/>
     <w:lsdException w:name="No List" w:semiHidden="1" w:unhideWhenUsed="1"/>
     <w:lsdException w:name="Outline List 1" w:semiHidden="1" w:unhideWhenUsed="1"/>
@@ -6929,8 +6975,10 @@
     <w:lsdException w:name="Table Elegant" w:semiHidden="1" w:unhideWhenUsed="1"/>
     <w:lsdException w:name="Table Professional" w:semiHidden="1" w:unhideWhenUsed="1"/>
     <w:lsdException w:name="Table Subtle 1" w:semiHidden="1" w:unhideWhenUsed="1"/>
+    <w:lsdException w:name="Table Subtle 2" w:semiHidden="1" w:unhideWhenUsed="1"/>
     <w:lsdException w:name="Table Web 1" w:semiHidden="1" w:unhideWhenUsed="1"/>
     <w:lsdException w:name="Table Web 2" w:semiHidden="1" w:unhideWhenUsed="1"/>
+    <w:lsdException w:name="Table Web 3" w:semiHidden="1" w:unhideWhenUsed="1"/>
     <w:lsdException w:name="Balloon Text" w:semiHidden="1" w:unhideWhenUsed="1"/>
     <w:lsdException w:name="Table Grid" w:uiPriority="39"/>
     <w:lsdException w:name="Table Theme" w:semiHidden="1" w:unhideWhenUsed="1"/>
@@ -7788,7 +7836,7 @@
 </file>
 
 <file path=customXml/itemProps1.xml><?xml version="1.0" encoding="utf-8"?>
-<ds:datastoreItem xmlns:ds="http://schemas.openxmlformats.org/officeDocument/2006/customXml" ds:itemID="{6C7C8899-D61E-4D62-807B-6CEC68DBA777}">
+<ds:datastoreItem xmlns:ds="http://schemas.openxmlformats.org/officeDocument/2006/customXml" ds:itemID="{DB100957-7ADE-4D45-B027-4F169D9D49A7}">
   <ds:schemaRefs>
     <ds:schemaRef ds:uri="http://schemas.openxmlformats.org/officeDocument/2006/bibliography"/>
   </ds:schemaRefs>

</xml_diff>